<commit_message>
Add table of contents to .docx\review
</commit_message>
<xml_diff>
--- a/.docx/review.docx
+++ b/.docx/review.docx
@@ -219,6 +219,7 @@
           <w:color w:val="000000"/>
           <w:sz w:val="32"/>
           <w:szCs w:val="32"/>
+          <w:lang w:val="ru-RU"/>
         </w:rPr>
         <w:t xml:space="preserve"> </w:t>
       </w:r>
@@ -457,23 +458,173 @@
         </w:rPr>
         <w:t xml:space="preserve"> </w:t>
       </w:r>
-      <w:r>
-        <w:rPr>
-          <w:color w:val="000000"/>
-          <w:sz w:val="28"/>
-          <w:szCs w:val="28"/>
-          <w:lang w:val="ru-RU"/>
-        </w:rPr>
-        <w:t>Фенюк Борис Александрович</w:t>
-      </w:r>
-    </w:p>
-    <w:p>
-      <w:pPr>
-        <w:rPr>
-          <w:lang w:val="ru-RU"/>
-        </w:rPr>
-      </w:pPr>
-    </w:p>
+      <w:proofErr w:type="spellStart"/>
+      <w:r>
+        <w:rPr>
+          <w:color w:val="000000"/>
+          <w:sz w:val="28"/>
+          <w:szCs w:val="28"/>
+          <w:lang w:val="ru-RU"/>
+        </w:rPr>
+        <w:t>Фенюк</w:t>
+      </w:r>
+      <w:proofErr w:type="spellEnd"/>
+      <w:r>
+        <w:rPr>
+          <w:color w:val="000000"/>
+          <w:sz w:val="28"/>
+          <w:szCs w:val="28"/>
+          <w:lang w:val="ru-RU"/>
+        </w:rPr>
+        <w:t xml:space="preserve"> Борис Александрович</w:t>
+      </w:r>
+    </w:p>
+    <w:p>
+      <w:pPr>
+        <w:rPr>
+          <w:lang w:val="ru-RU"/>
+        </w:rPr>
+      </w:pPr>
+      <w:r>
+        <w:rPr>
+          <w:lang w:val="ru-RU"/>
+        </w:rPr>
+        <w:br w:type="page"/>
+      </w:r>
+    </w:p>
+    <w:sdt>
+      <w:sdtPr>
+        <w:rPr>
+          <w:lang w:val="ru-RU"/>
+        </w:rPr>
+        <w:id w:val="2119565652"/>
+        <w:docPartObj>
+          <w:docPartGallery w:val="Table of Contents"/>
+          <w:docPartUnique/>
+        </w:docPartObj>
+      </w:sdtPr>
+      <w:sdtEndPr>
+        <w:rPr>
+          <w:rFonts w:asciiTheme="minorHAnsi" w:eastAsiaTheme="minorHAnsi" w:hAnsiTheme="minorHAnsi" w:cstheme="minorBidi"/>
+          <w:b/>
+          <w:bCs/>
+          <w:color w:val="auto"/>
+          <w:sz w:val="22"/>
+          <w:szCs w:val="22"/>
+        </w:rPr>
+      </w:sdtEndPr>
+      <w:sdtContent>
+        <w:p>
+          <w:pPr>
+            <w:pStyle w:val="a4"/>
+            <w:jc w:val="center"/>
+            <w:rPr>
+              <w:b/>
+              <w:bCs/>
+              <w:color w:val="000000" w:themeColor="text1"/>
+              <w:lang w:val="ru-RU"/>
+            </w:rPr>
+          </w:pPr>
+          <w:r>
+            <w:rPr>
+              <w:b/>
+              <w:bCs/>
+              <w:color w:val="000000" w:themeColor="text1"/>
+              <w:lang w:val="ru-RU"/>
+            </w:rPr>
+            <w:t>Содержание</w:t>
+          </w:r>
+        </w:p>
+        <w:p>
+          <w:pPr>
+            <w:rPr>
+              <w:lang w:val="ru-RU"/>
+            </w:rPr>
+          </w:pPr>
+        </w:p>
+        <w:p>
+          <w:pPr>
+            <w:rPr>
+              <w:lang w:val="ru-RU"/>
+            </w:rPr>
+          </w:pPr>
+          <w:r>
+            <w:fldChar w:fldCharType="begin"/>
+          </w:r>
+          <w:r>
+            <w:rPr>
+              <w:lang w:val="ru-RU"/>
+            </w:rPr>
+            <w:instrText xml:space="preserve"> </w:instrText>
+          </w:r>
+          <w:r>
+            <w:instrText>TOC</w:instrText>
+          </w:r>
+          <w:r>
+            <w:rPr>
+              <w:lang w:val="ru-RU"/>
+            </w:rPr>
+            <w:instrText xml:space="preserve"> \</w:instrText>
+          </w:r>
+          <w:r>
+            <w:instrText>o</w:instrText>
+          </w:r>
+          <w:r>
+            <w:rPr>
+              <w:lang w:val="ru-RU"/>
+            </w:rPr>
+            <w:instrText xml:space="preserve"> "1-3" \</w:instrText>
+          </w:r>
+          <w:r>
+            <w:instrText>h</w:instrText>
+          </w:r>
+          <w:r>
+            <w:rPr>
+              <w:lang w:val="ru-RU"/>
+            </w:rPr>
+            <w:instrText xml:space="preserve"> \</w:instrText>
+          </w:r>
+          <w:r>
+            <w:instrText>z</w:instrText>
+          </w:r>
+          <w:r>
+            <w:rPr>
+              <w:lang w:val="ru-RU"/>
+            </w:rPr>
+            <w:instrText xml:space="preserve"> \</w:instrText>
+          </w:r>
+          <w:r>
+            <w:instrText>u</w:instrText>
+          </w:r>
+          <w:r>
+            <w:rPr>
+              <w:lang w:val="ru-RU"/>
+            </w:rPr>
+            <w:instrText xml:space="preserve"> </w:instrText>
+          </w:r>
+          <w:r>
+            <w:fldChar w:fldCharType="separate"/>
+          </w:r>
+          <w:r>
+            <w:rPr>
+              <w:b/>
+              <w:bCs/>
+              <w:noProof/>
+              <w:lang w:val="ru-RU"/>
+            </w:rPr>
+            <w:t>Элементы оглавления не найдены.</w:t>
+          </w:r>
+          <w:r>
+            <w:rPr>
+              <w:b/>
+              <w:bCs/>
+              <w:lang w:val="ru-RU"/>
+            </w:rPr>
+            <w:fldChar w:fldCharType="end"/>
+          </w:r>
+        </w:p>
+      </w:sdtContent>
+    </w:sdt>
     <w:sectPr>
       <w:pgSz w:w="12240" w:h="15840"/>
       <w:pgMar w:top="1134" w:right="850" w:bottom="1134" w:left="1701" w:header="720" w:footer="720" w:gutter="0"/>
@@ -883,6 +1034,27 @@
     <w:name w:val="Normal"/>
     <w:qFormat/>
   </w:style>
+  <w:style w:type="paragraph" w:styleId="1">
+    <w:name w:val="heading 1"/>
+    <w:basedOn w:val="a"/>
+    <w:next w:val="a"/>
+    <w:link w:val="10"/>
+    <w:uiPriority w:val="9"/>
+    <w:qFormat/>
+    <w:rsid w:val="006B618D"/>
+    <w:pPr>
+      <w:keepNext/>
+      <w:keepLines/>
+      <w:spacing w:before="240" w:after="0"/>
+      <w:outlineLvl w:val="0"/>
+    </w:pPr>
+    <w:rPr>
+      <w:rFonts w:asciiTheme="majorHAnsi" w:eastAsiaTheme="majorEastAsia" w:hAnsiTheme="majorHAnsi" w:cstheme="majorBidi"/>
+      <w:color w:val="2F5496" w:themeColor="accent1" w:themeShade="BF"/>
+      <w:sz w:val="32"/>
+      <w:szCs w:val="32"/>
+    </w:rPr>
+  </w:style>
   <w:style w:type="character" w:default="1" w:styleId="a0">
     <w:name w:val="Default Paragraph Font"/>
     <w:uiPriority w:val="1"/>
@@ -924,6 +1096,54 @@
       <w:rFonts w:ascii="Times New Roman" w:eastAsia="Times New Roman" w:hAnsi="Times New Roman" w:cs="Times New Roman"/>
       <w:sz w:val="24"/>
       <w:szCs w:val="24"/>
+    </w:rPr>
+  </w:style>
+  <w:style w:type="character" w:customStyle="1" w:styleId="10">
+    <w:name w:val="Заголовок 1 Знак"/>
+    <w:basedOn w:val="a0"/>
+    <w:link w:val="1"/>
+    <w:uiPriority w:val="9"/>
+    <w:rsid w:val="006B618D"/>
+    <w:rPr>
+      <w:rFonts w:asciiTheme="majorHAnsi" w:eastAsiaTheme="majorEastAsia" w:hAnsiTheme="majorHAnsi" w:cstheme="majorBidi"/>
+      <w:color w:val="2F5496" w:themeColor="accent1" w:themeShade="BF"/>
+      <w:sz w:val="32"/>
+      <w:szCs w:val="32"/>
+    </w:rPr>
+  </w:style>
+  <w:style w:type="paragraph" w:styleId="a4">
+    <w:name w:val="TOC Heading"/>
+    <w:basedOn w:val="1"/>
+    <w:next w:val="a"/>
+    <w:uiPriority w:val="39"/>
+    <w:unhideWhenUsed/>
+    <w:qFormat/>
+    <w:rsid w:val="006B618D"/>
+    <w:pPr>
+      <w:outlineLvl w:val="9"/>
+    </w:pPr>
+  </w:style>
+  <w:style w:type="paragraph" w:styleId="11">
+    <w:name w:val="toc 1"/>
+    <w:basedOn w:val="a"/>
+    <w:next w:val="a"/>
+    <w:autoRedefine/>
+    <w:uiPriority w:val="39"/>
+    <w:unhideWhenUsed/>
+    <w:rsid w:val="00FC3FB3"/>
+    <w:pPr>
+      <w:spacing w:after="100"/>
+    </w:pPr>
+  </w:style>
+  <w:style w:type="character" w:styleId="a5">
+    <w:name w:val="Hyperlink"/>
+    <w:basedOn w:val="a0"/>
+    <w:uiPriority w:val="99"/>
+    <w:unhideWhenUsed/>
+    <w:rsid w:val="00FC3FB3"/>
+    <w:rPr>
+      <w:color w:val="0563C1" w:themeColor="hyperlink"/>
+      <w:u w:val="single"/>
     </w:rPr>
   </w:style>
 </w:styles>
@@ -1222,4 +1442,16 @@
     </a:ext>
   </a:extLst>
 </a:theme>
+</file>
+
+<file path=customXml/item1.xml><?xml version="1.0" encoding="utf-8"?>
+<b:Sources xmlns:b="http://schemas.openxmlformats.org/officeDocument/2006/bibliography" xmlns="http://schemas.openxmlformats.org/officeDocument/2006/bibliography" SelectedStyle="\APASixthEditionOfficeOnline.xsl" StyleName="APA" Version="6"/>
+</file>
+
+<file path=customXml/itemProps1.xml><?xml version="1.0" encoding="utf-8"?>
+<ds:datastoreItem xmlns:ds="http://schemas.openxmlformats.org/officeDocument/2006/customXml" ds:itemID="{F6EA8445-36BA-4405-9CF1-2A5BFEBBB621}">
+  <ds:schemaRefs>
+    <ds:schemaRef ds:uri="http://schemas.openxmlformats.org/officeDocument/2006/bibliography"/>
+  </ds:schemaRefs>
+</ds:datastoreItem>
 </file>
</xml_diff>

<commit_message>
Add abbreviations to .docx\review
</commit_message>
<xml_diff>
--- a/.docx/review.docx
+++ b/.docx/review.docx
@@ -495,6 +495,10 @@
     <w:sdt>
       <w:sdtPr>
         <w:rPr>
+          <w:rFonts w:asciiTheme="minorHAnsi" w:eastAsiaTheme="minorHAnsi" w:hAnsiTheme="minorHAnsi" w:cstheme="minorBidi"/>
+          <w:color w:val="auto"/>
+          <w:sz w:val="22"/>
+          <w:szCs w:val="22"/>
           <w:lang w:val="ru-RU"/>
         </w:rPr>
         <w:id w:val="2119565652"/>
@@ -505,12 +509,8 @@
       </w:sdtPr>
       <w:sdtEndPr>
         <w:rPr>
-          <w:rFonts w:asciiTheme="minorHAnsi" w:eastAsiaTheme="minorHAnsi" w:hAnsiTheme="minorHAnsi" w:cstheme="minorBidi"/>
           <w:b/>
           <w:bCs/>
-          <w:color w:val="auto"/>
-          <w:sz w:val="22"/>
-          <w:szCs w:val="22"/>
         </w:rPr>
       </w:sdtEndPr>
       <w:sdtContent>
@@ -544,8 +544,13 @@
         </w:p>
         <w:p>
           <w:pPr>
+            <w:pStyle w:val="11"/>
+            <w:tabs>
+              <w:tab w:val="right" w:leader="dot" w:pos="9679"/>
+            </w:tabs>
             <w:rPr>
-              <w:lang w:val="ru-RU"/>
+              <w:rFonts w:eastAsiaTheme="minorEastAsia"/>
+              <w:noProof/>
             </w:rPr>
           </w:pPr>
           <w:r>
@@ -605,15 +610,75 @@
           <w:r>
             <w:fldChar w:fldCharType="separate"/>
           </w:r>
-          <w:r>
+          <w:hyperlink w:anchor="_Toc182298576" w:history="1">
+            <w:r>
+              <w:rPr>
+                <w:rStyle w:val="a5"/>
+                <w:b/>
+                <w:bCs/>
+                <w:noProof/>
+                <w:lang w:val="ru-RU"/>
+              </w:rPr>
+              <w:t>СПИСОК СОКРАЩЕНИЙ</w:t>
+            </w:r>
+            <w:r>
+              <w:rPr>
+                <w:noProof/>
+                <w:webHidden/>
+              </w:rPr>
+              <w:tab/>
+            </w:r>
+            <w:r>
+              <w:rPr>
+                <w:noProof/>
+                <w:webHidden/>
+              </w:rPr>
+              <w:fldChar w:fldCharType="begin"/>
+            </w:r>
+            <w:r>
+              <w:rPr>
+                <w:noProof/>
+                <w:webHidden/>
+              </w:rPr>
+              <w:instrText xml:space="preserve"> PAGEREF _Toc182298576 \h </w:instrText>
+            </w:r>
+            <w:r>
+              <w:rPr>
+                <w:noProof/>
+                <w:webHidden/>
+              </w:rPr>
+            </w:r>
+            <w:r>
+              <w:rPr>
+                <w:noProof/>
+                <w:webHidden/>
+              </w:rPr>
+              <w:fldChar w:fldCharType="separate"/>
+            </w:r>
+            <w:r>
+              <w:rPr>
+                <w:noProof/>
+                <w:webHidden/>
+              </w:rPr>
+              <w:t>3</w:t>
+            </w:r>
+            <w:r>
+              <w:rPr>
+                <w:noProof/>
+                <w:webHidden/>
+              </w:rPr>
+              <w:fldChar w:fldCharType="end"/>
+            </w:r>
+          </w:hyperlink>
+        </w:p>
+        <w:p>
+          <w:pPr>
             <w:rPr>
               <w:b/>
               <w:bCs/>
-              <w:noProof/>
               <w:lang w:val="ru-RU"/>
             </w:rPr>
-            <w:t>Элементы оглавления не найдены.</w:t>
-          </w:r>
+          </w:pPr>
           <w:r>
             <w:rPr>
               <w:b/>
@@ -625,6 +690,61 @@
         </w:p>
       </w:sdtContent>
     </w:sdt>
+    <w:p>
+      <w:pPr>
+        <w:rPr>
+          <w:b/>
+          <w:bCs/>
+          <w:lang w:val="ru-RU"/>
+        </w:rPr>
+      </w:pPr>
+      <w:r>
+        <w:rPr>
+          <w:b/>
+          <w:bCs/>
+          <w:lang w:val="ru-RU"/>
+        </w:rPr>
+        <w:br w:type="page"/>
+      </w:r>
+    </w:p>
+    <w:p>
+      <w:pPr>
+        <w:pStyle w:val="1"/>
+        <w:jc w:val="center"/>
+        <w:rPr>
+          <w:b/>
+          <w:bCs/>
+          <w:color w:val="000000" w:themeColor="text1"/>
+          <w:lang w:val="ru-RU"/>
+        </w:rPr>
+      </w:pPr>
+      <w:bookmarkStart w:id="0" w:name="_Toc182298576"/>
+      <w:r>
+        <w:rPr>
+          <w:b/>
+          <w:bCs/>
+          <w:color w:val="000000" w:themeColor="text1"/>
+          <w:lang w:val="ru-RU"/>
+        </w:rPr>
+        <w:lastRenderedPageBreak/>
+        <w:t>СПИСОК СОКРАЩЕНИЙ</w:t>
+      </w:r>
+      <w:bookmarkEnd w:id="0"/>
+    </w:p>
+    <w:p>
+      <w:pPr>
+        <w:rPr>
+          <w:lang w:val="ru-RU"/>
+        </w:rPr>
+      </w:pPr>
+    </w:p>
+    <w:p>
+      <w:pPr>
+        <w:rPr>
+          <w:lang w:val="ru-RU"/>
+        </w:rPr>
+      </w:pPr>
+    </w:p>
     <w:sectPr>
       <w:pgSz w:w="12240" w:h="15840"/>
       <w:pgMar w:top="1134" w:right="850" w:bottom="1134" w:left="1701" w:header="720" w:footer="720" w:gutter="0"/>

</xml_diff>

<commit_message>
Add introduction to .docx\review
</commit_message>
<xml_diff>
--- a/.docx/review.docx
+++ b/.docx/review.docx
@@ -610,7 +610,7 @@
           <w:r>
             <w:fldChar w:fldCharType="separate"/>
           </w:r>
-          <w:hyperlink w:anchor="_Toc182298576" w:history="1">
+          <w:hyperlink w:anchor="_Toc182298772" w:history="1">
             <w:r>
               <w:rPr>
                 <w:rStyle w:val="a5"/>
@@ -640,7 +640,7 @@
                 <w:noProof/>
                 <w:webHidden/>
               </w:rPr>
-              <w:instrText xml:space="preserve"> PAGEREF _Toc182298576 \h </w:instrText>
+              <w:instrText xml:space="preserve"> PAGEREF _Toc182298772 \h </w:instrText>
             </w:r>
             <w:r>
               <w:rPr>
@@ -673,6 +673,78 @@
         </w:p>
         <w:p>
           <w:pPr>
+            <w:pStyle w:val="11"/>
+            <w:tabs>
+              <w:tab w:val="right" w:leader="dot" w:pos="9679"/>
+            </w:tabs>
+            <w:rPr>
+              <w:rFonts w:eastAsiaTheme="minorEastAsia"/>
+              <w:noProof/>
+            </w:rPr>
+          </w:pPr>
+          <w:hyperlink w:anchor="_Toc182298773" w:history="1">
+            <w:r>
+              <w:rPr>
+                <w:rStyle w:val="a5"/>
+                <w:b/>
+                <w:bCs/>
+                <w:noProof/>
+                <w:lang w:val="ru-RU"/>
+              </w:rPr>
+              <w:t>ВВЕДЕНИЕ</w:t>
+            </w:r>
+            <w:r>
+              <w:rPr>
+                <w:noProof/>
+                <w:webHidden/>
+              </w:rPr>
+              <w:tab/>
+            </w:r>
+            <w:r>
+              <w:rPr>
+                <w:noProof/>
+                <w:webHidden/>
+              </w:rPr>
+              <w:fldChar w:fldCharType="begin"/>
+            </w:r>
+            <w:r>
+              <w:rPr>
+                <w:noProof/>
+                <w:webHidden/>
+              </w:rPr>
+              <w:instrText xml:space="preserve"> PAGEREF _Toc182298773 \h </w:instrText>
+            </w:r>
+            <w:r>
+              <w:rPr>
+                <w:noProof/>
+                <w:webHidden/>
+              </w:rPr>
+            </w:r>
+            <w:r>
+              <w:rPr>
+                <w:noProof/>
+                <w:webHidden/>
+              </w:rPr>
+              <w:fldChar w:fldCharType="separate"/>
+            </w:r>
+            <w:r>
+              <w:rPr>
+                <w:noProof/>
+                <w:webHidden/>
+              </w:rPr>
+              <w:t>4</w:t>
+            </w:r>
+            <w:r>
+              <w:rPr>
+                <w:noProof/>
+                <w:webHidden/>
+              </w:rPr>
+              <w:fldChar w:fldCharType="end"/>
+            </w:r>
+          </w:hyperlink>
+        </w:p>
+        <w:p>
+          <w:pPr>
             <w:rPr>
               <w:b/>
               <w:bCs/>
@@ -718,7 +790,7 @@
           <w:lang w:val="ru-RU"/>
         </w:rPr>
       </w:pPr>
-      <w:bookmarkStart w:id="0" w:name="_Toc182298576"/>
+      <w:bookmarkStart w:id="0" w:name="_Toc182298772"/>
       <w:r>
         <w:rPr>
           <w:b/>
@@ -744,6 +816,662 @@
           <w:lang w:val="ru-RU"/>
         </w:rPr>
       </w:pPr>
+      <w:r>
+        <w:rPr>
+          <w:lang w:val="ru-RU"/>
+        </w:rPr>
+        <w:br w:type="page"/>
+      </w:r>
+    </w:p>
+    <w:p>
+      <w:pPr>
+        <w:pStyle w:val="1"/>
+        <w:jc w:val="center"/>
+        <w:rPr>
+          <w:b/>
+          <w:bCs/>
+          <w:color w:val="000000" w:themeColor="text1"/>
+          <w:lang w:val="ru-RU"/>
+        </w:rPr>
+      </w:pPr>
+      <w:bookmarkStart w:id="1" w:name="_Toc182298773"/>
+      <w:r>
+        <w:rPr>
+          <w:b/>
+          <w:bCs/>
+          <w:color w:val="000000" w:themeColor="text1"/>
+          <w:lang w:val="ru-RU"/>
+        </w:rPr>
+        <w:lastRenderedPageBreak/>
+        <w:t>ВВЕДЕНИЕ</w:t>
+      </w:r>
+      <w:bookmarkEnd w:id="1"/>
+    </w:p>
+    <w:p>
+      <w:pPr>
+        <w:rPr>
+          <w:lang w:val="ru-RU"/>
+        </w:rPr>
+      </w:pPr>
+    </w:p>
+    <w:p>
+      <w:pPr>
+        <w:spacing w:after="0" w:line="276" w:lineRule="auto"/>
+        <w:rPr>
+          <w:sz w:val="24"/>
+          <w:szCs w:val="24"/>
+          <w:lang w:val="ru-RU"/>
+        </w:rPr>
+      </w:pPr>
+      <w:r>
+        <w:rPr>
+          <w:sz w:val="24"/>
+          <w:szCs w:val="24"/>
+          <w:lang w:val="ru-RU"/>
+        </w:rPr>
+        <w:t xml:space="preserve">АТФ-синтаза — это фермент, </w:t>
+      </w:r>
+      <w:r>
+        <w:rPr>
+          <w:sz w:val="24"/>
+          <w:szCs w:val="24"/>
+          <w:lang w:val="ru-RU"/>
+        </w:rPr>
+        <w:t>синтезирующий АТФ</w:t>
+      </w:r>
+      <w:r>
+        <w:rPr>
+          <w:sz w:val="24"/>
+          <w:szCs w:val="24"/>
+          <w:lang w:val="ru-RU"/>
+        </w:rPr>
+        <w:t>, основн</w:t>
+      </w:r>
+      <w:r>
+        <w:rPr>
+          <w:sz w:val="24"/>
+          <w:szCs w:val="24"/>
+          <w:lang w:val="ru-RU"/>
+        </w:rPr>
+        <w:t>ую энергетическую валюту в клетке</w:t>
+      </w:r>
+      <w:r>
+        <w:rPr>
+          <w:sz w:val="24"/>
+          <w:szCs w:val="24"/>
+          <w:lang w:val="ru-RU"/>
+        </w:rPr>
+        <w:t xml:space="preserve"> </w:t>
+      </w:r>
+      <w:r>
+        <w:rPr>
+          <w:sz w:val="24"/>
+          <w:szCs w:val="24"/>
+          <w:lang w:val="ru-RU"/>
+        </w:rPr>
+        <w:t>за счет вращения центральных субъединиц относительно</w:t>
+      </w:r>
+      <w:r>
+        <w:rPr>
+          <w:lang w:val="ru-RU"/>
+        </w:rPr>
+        <w:t xml:space="preserve"> </w:t>
+      </w:r>
+      <w:r>
+        <w:rPr>
+          <w:sz w:val="24"/>
+          <w:szCs w:val="24"/>
+          <w:lang w:val="ru-RU"/>
+        </w:rPr>
+        <w:t>окружающих субъедини</w:t>
+      </w:r>
+      <w:r>
+        <w:rPr>
+          <w:sz w:val="24"/>
+          <w:szCs w:val="24"/>
+          <w:lang w:val="ru-RU"/>
+        </w:rPr>
+        <w:t>ц статора</w:t>
+      </w:r>
+      <w:r>
+        <w:rPr>
+          <w:sz w:val="24"/>
+          <w:szCs w:val="24"/>
+          <w:lang w:val="ru-RU"/>
+        </w:rPr>
+        <w:t xml:space="preserve">. Он представляет собой сложный белковый комплекс, состоящий из двух основных </w:t>
+      </w:r>
+      <w:r>
+        <w:rPr>
+          <w:sz w:val="24"/>
+          <w:szCs w:val="24"/>
+          <w:lang w:val="ru-RU"/>
+        </w:rPr>
+        <w:t>доменов</w:t>
+      </w:r>
+      <w:r>
+        <w:rPr>
+          <w:sz w:val="24"/>
+          <w:szCs w:val="24"/>
+          <w:lang w:val="ru-RU"/>
+        </w:rPr>
+        <w:t>: F</w:t>
+      </w:r>
+      <w:r>
+        <w:rPr>
+          <w:sz w:val="24"/>
+          <w:szCs w:val="24"/>
+          <w:lang w:val="ru-RU"/>
+        </w:rPr>
+        <w:t>0</w:t>
+      </w:r>
+      <w:r>
+        <w:rPr>
+          <w:sz w:val="24"/>
+          <w:szCs w:val="24"/>
+          <w:lang w:val="ru-RU"/>
+        </w:rPr>
+        <w:t xml:space="preserve">, </w:t>
+      </w:r>
+      <w:r>
+        <w:rPr>
+          <w:sz w:val="24"/>
+          <w:szCs w:val="24"/>
+          <w:lang w:val="ru-RU"/>
+        </w:rPr>
+        <w:t xml:space="preserve">участвующий в образовании </w:t>
+      </w:r>
+      <w:r>
+        <w:rPr>
+          <w:sz w:val="24"/>
+          <w:szCs w:val="24"/>
+          <w:lang w:val="ru-RU"/>
+        </w:rPr>
+        <w:t>протон</w:t>
+      </w:r>
+      <w:r>
+        <w:rPr>
+          <w:sz w:val="24"/>
+          <w:szCs w:val="24"/>
+          <w:lang w:val="ru-RU"/>
+        </w:rPr>
+        <w:t>-транспортного канала</w:t>
+      </w:r>
+      <w:r>
+        <w:rPr>
+          <w:sz w:val="24"/>
+          <w:szCs w:val="24"/>
+          <w:lang w:val="ru-RU"/>
+        </w:rPr>
+        <w:t>, и F1, котор</w:t>
+      </w:r>
+      <w:r>
+        <w:rPr>
+          <w:sz w:val="24"/>
+          <w:szCs w:val="24"/>
+          <w:lang w:val="ru-RU"/>
+        </w:rPr>
+        <w:t>ый</w:t>
+      </w:r>
+      <w:r>
+        <w:rPr>
+          <w:sz w:val="24"/>
+          <w:szCs w:val="24"/>
+          <w:lang w:val="ru-RU"/>
+        </w:rPr>
+        <w:t xml:space="preserve"> осуществляет катали</w:t>
+      </w:r>
+      <w:r>
+        <w:rPr>
+          <w:sz w:val="24"/>
+          <w:szCs w:val="24"/>
+          <w:lang w:val="ru-RU"/>
+        </w:rPr>
+        <w:t xml:space="preserve">з реакции </w:t>
+      </w:r>
+      <w:r>
+        <w:rPr>
+          <w:sz w:val="24"/>
+          <w:szCs w:val="24"/>
+          <w:lang w:val="ru-RU"/>
+        </w:rPr>
+        <w:t>синтеза АТФ из АДФ и неорганического фосфата</w:t>
+      </w:r>
+      <w:r>
+        <w:rPr>
+          <w:sz w:val="24"/>
+          <w:szCs w:val="24"/>
+          <w:lang w:val="ru-RU"/>
+        </w:rPr>
+        <w:t xml:space="preserve"> (или обратной реакции)</w:t>
+      </w:r>
+      <w:r>
+        <w:rPr>
+          <w:sz w:val="24"/>
+          <w:szCs w:val="24"/>
+          <w:lang w:val="ru-RU"/>
+        </w:rPr>
+        <w:t xml:space="preserve"> при помощи энергии</w:t>
+      </w:r>
+      <w:r>
+        <w:rPr>
+          <w:sz w:val="24"/>
+          <w:szCs w:val="24"/>
+          <w:lang w:val="ru-RU"/>
+        </w:rPr>
+        <w:t xml:space="preserve"> трансмембранной</w:t>
+      </w:r>
+      <w:r>
+        <w:rPr>
+          <w:sz w:val="24"/>
+          <w:szCs w:val="24"/>
+          <w:lang w:val="ru-RU"/>
+        </w:rPr>
+        <w:t xml:space="preserve"> </w:t>
+      </w:r>
+      <w:r>
+        <w:rPr>
+          <w:sz w:val="24"/>
+          <w:szCs w:val="24"/>
+          <w:lang w:val="ru-RU"/>
+        </w:rPr>
+        <w:t>разности электрохимического потенциала</w:t>
+      </w:r>
+      <w:r>
+        <w:rPr>
+          <w:sz w:val="24"/>
+          <w:szCs w:val="24"/>
+          <w:lang w:val="ru-RU"/>
+        </w:rPr>
+        <w:t xml:space="preserve"> </w:t>
+      </w:r>
+      <w:r>
+        <w:rPr>
+          <w:sz w:val="24"/>
+          <w:szCs w:val="24"/>
+        </w:rPr>
+        <w:t>H</w:t>
+      </w:r>
+      <w:r>
+        <w:rPr>
+          <w:sz w:val="24"/>
+          <w:szCs w:val="24"/>
+          <w:lang w:val="ru-RU"/>
+        </w:rPr>
+        <w:t>+</w:t>
+      </w:r>
+      <w:r>
+        <w:rPr>
+          <w:sz w:val="24"/>
+          <w:szCs w:val="24"/>
+          <w:lang w:val="ru-RU"/>
+        </w:rPr>
+        <w:t>.</w:t>
+      </w:r>
+    </w:p>
+    <w:p>
+      <w:pPr>
+        <w:spacing w:after="0" w:line="276" w:lineRule="auto"/>
+        <w:rPr>
+          <w:sz w:val="24"/>
+          <w:szCs w:val="24"/>
+          <w:lang w:val="ru-RU"/>
+        </w:rPr>
+      </w:pPr>
+      <w:r>
+        <w:rPr>
+          <w:rFonts w:ascii="Segoe UI" w:hAnsi="Segoe UI" w:cs="Segoe UI"/>
+          <w:lang w:val="ru-RU"/>
+        </w:rPr>
+        <w:t xml:space="preserve">Каждый из доменов </w:t>
+      </w:r>
+      <w:r>
+        <w:rPr>
+          <w:rFonts w:ascii="Segoe UI" w:hAnsi="Segoe UI" w:cs="Segoe UI"/>
+          <w:lang w:val="ru-RU"/>
+        </w:rPr>
+        <w:t xml:space="preserve">бактериальной </w:t>
+      </w:r>
+      <w:r>
+        <w:rPr>
+          <w:rFonts w:ascii="Segoe UI" w:hAnsi="Segoe UI" w:cs="Segoe UI"/>
+          <w:lang w:val="ru-RU"/>
+        </w:rPr>
+        <w:t>АТФ-синтаз</w:t>
+      </w:r>
+      <w:r>
+        <w:rPr>
+          <w:rFonts w:ascii="Segoe UI" w:hAnsi="Segoe UI" w:cs="Segoe UI"/>
+          <w:lang w:val="ru-RU"/>
+        </w:rPr>
+        <w:t xml:space="preserve">ы </w:t>
+      </w:r>
+      <w:r>
+        <w:rPr>
+          <w:rFonts w:ascii="Segoe UI" w:hAnsi="Segoe UI" w:cs="Segoe UI"/>
+          <w:lang w:val="ru-RU"/>
+        </w:rPr>
+        <w:t>состоит из нескольких субъединиц. Основные компоненты</w:t>
+      </w:r>
+      <w:r>
+        <w:rPr>
+          <w:rFonts w:ascii="Segoe UI" w:hAnsi="Segoe UI" w:cs="Segoe UI"/>
+          <w:lang w:val="ru-RU"/>
+        </w:rPr>
+        <w:t>,</w:t>
+      </w:r>
+      <w:r>
+        <w:rPr>
+          <w:rFonts w:ascii="Segoe UI" w:hAnsi="Segoe UI" w:cs="Segoe UI"/>
+          <w:lang w:val="ru-RU"/>
+        </w:rPr>
+        <w:t xml:space="preserve"> формирующие </w:t>
+      </w:r>
+      <w:r>
+        <w:rPr>
+          <w:rFonts w:ascii="Segoe UI" w:hAnsi="Segoe UI" w:cs="Segoe UI"/>
+          <w:lang w:val="ru-RU"/>
+        </w:rPr>
+        <w:t xml:space="preserve">каталитическую часть </w:t>
+      </w:r>
+      <w:r>
+        <w:rPr>
+          <w:rFonts w:ascii="Segoe UI" w:hAnsi="Segoe UI" w:cs="Segoe UI"/>
+        </w:rPr>
+        <w:t>F</w:t>
+      </w:r>
+      <w:r>
+        <w:rPr>
+          <w:rFonts w:ascii="Segoe UI" w:hAnsi="Segoe UI" w:cs="Segoe UI"/>
+          <w:lang w:val="ru-RU"/>
+        </w:rPr>
+        <w:t>1</w:t>
+      </w:r>
+      <w:r>
+        <w:rPr>
+          <w:rFonts w:ascii="Segoe UI" w:hAnsi="Segoe UI" w:cs="Segoe UI"/>
+          <w:lang w:val="ru-RU"/>
+        </w:rPr>
+        <w:t xml:space="preserve"> – это </w:t>
+      </w:r>
+      <w:r>
+        <w:rPr>
+          <w:rFonts w:ascii="Segoe UI" w:hAnsi="Segoe UI" w:cs="Segoe UI"/>
+          <w:lang w:val="ru-RU"/>
+        </w:rPr>
+        <w:t>три альфа- и три бета-субъединицы</w:t>
+      </w:r>
+      <w:r>
+        <w:rPr>
+          <w:rFonts w:ascii="Segoe UI" w:hAnsi="Segoe UI" w:cs="Segoe UI"/>
+          <w:lang w:val="ru-RU"/>
+        </w:rPr>
+        <w:t xml:space="preserve">; </w:t>
+      </w:r>
+      <w:r>
+        <w:rPr>
+          <w:rFonts w:ascii="Segoe UI" w:hAnsi="Segoe UI" w:cs="Segoe UI"/>
+          <w:lang w:val="ru-RU"/>
+        </w:rPr>
+        <w:t xml:space="preserve">также </w:t>
+      </w:r>
+      <w:r>
+        <w:rPr>
+          <w:rFonts w:ascii="Segoe UI" w:hAnsi="Segoe UI" w:cs="Segoe UI"/>
+          <w:lang w:val="ru-RU"/>
+        </w:rPr>
+        <w:t xml:space="preserve">в его состав входят </w:t>
+      </w:r>
+      <w:r>
+        <w:rPr>
+          <w:rFonts w:ascii="Segoe UI" w:hAnsi="Segoe UI" w:cs="Segoe UI"/>
+          <w:lang w:val="ru-RU"/>
+        </w:rPr>
+        <w:t>две</w:t>
+      </w:r>
+      <w:r>
+        <w:rPr>
+          <w:rFonts w:ascii="Segoe UI" w:hAnsi="Segoe UI" w:cs="Segoe UI"/>
+          <w:lang w:val="ru-RU"/>
+        </w:rPr>
+        <w:t xml:space="preserve"> дополнительны</w:t>
+      </w:r>
+      <w:r>
+        <w:rPr>
+          <w:rFonts w:ascii="Segoe UI" w:hAnsi="Segoe UI" w:cs="Segoe UI"/>
+          <w:lang w:val="ru-RU"/>
+        </w:rPr>
+        <w:t>е</w:t>
+      </w:r>
+      <w:r>
+        <w:rPr>
+          <w:rFonts w:ascii="Segoe UI" w:hAnsi="Segoe UI" w:cs="Segoe UI"/>
+          <w:lang w:val="ru-RU"/>
+        </w:rPr>
+        <w:t xml:space="preserve"> субъединиц</w:t>
+      </w:r>
+      <w:r>
+        <w:rPr>
+          <w:rFonts w:ascii="Segoe UI" w:hAnsi="Segoe UI" w:cs="Segoe UI"/>
+          <w:lang w:val="ru-RU"/>
+        </w:rPr>
+        <w:t>ы –</w:t>
+      </w:r>
+      <w:r>
+        <w:rPr>
+          <w:rFonts w:ascii="Segoe UI" w:hAnsi="Segoe UI" w:cs="Segoe UI"/>
+          <w:lang w:val="ru-RU"/>
+        </w:rPr>
+        <w:t xml:space="preserve"> эпсилон и дельта</w:t>
+      </w:r>
+      <w:r>
+        <w:rPr>
+          <w:rFonts w:ascii="Segoe UI" w:hAnsi="Segoe UI" w:cs="Segoe UI"/>
+          <w:lang w:val="ru-RU"/>
+        </w:rPr>
+        <w:t xml:space="preserve">. </w:t>
+      </w:r>
+      <w:r>
+        <w:rPr>
+          <w:sz w:val="24"/>
+          <w:szCs w:val="24"/>
+          <w:lang w:val="ru-RU"/>
+        </w:rPr>
+        <w:t>Эпсилон-субъединица</w:t>
+      </w:r>
+      <w:r>
+        <w:rPr>
+          <w:sz w:val="24"/>
+          <w:szCs w:val="24"/>
+          <w:lang w:val="ru-RU"/>
+        </w:rPr>
+        <w:t xml:space="preserve"> </w:t>
+      </w:r>
+      <w:r>
+        <w:rPr>
+          <w:sz w:val="24"/>
+          <w:szCs w:val="24"/>
+          <w:lang w:val="ru-RU"/>
+        </w:rPr>
+        <w:t xml:space="preserve">играет важную роль в </w:t>
+      </w:r>
+      <w:r>
+        <w:rPr>
+          <w:sz w:val="24"/>
+          <w:szCs w:val="24"/>
+          <w:lang w:val="ru-RU"/>
+        </w:rPr>
+        <w:t xml:space="preserve">стабилизации </w:t>
+      </w:r>
+      <w:r>
+        <w:rPr>
+          <w:sz w:val="24"/>
+          <w:szCs w:val="24"/>
+        </w:rPr>
+        <w:t>F</w:t>
+      </w:r>
+      <w:r>
+        <w:rPr>
+          <w:sz w:val="24"/>
+          <w:szCs w:val="24"/>
+          <w:lang w:val="ru-RU"/>
+        </w:rPr>
+        <w:t>1</w:t>
+      </w:r>
+      <w:r>
+        <w:rPr>
+          <w:sz w:val="24"/>
+          <w:szCs w:val="24"/>
+        </w:rPr>
+        <w:t>F</w:t>
+      </w:r>
+      <w:r>
+        <w:rPr>
+          <w:sz w:val="24"/>
+          <w:szCs w:val="24"/>
+          <w:lang w:val="ru-RU"/>
+        </w:rPr>
+        <w:t xml:space="preserve">0 </w:t>
+      </w:r>
+      <w:r>
+        <w:rPr>
+          <w:sz w:val="24"/>
+          <w:szCs w:val="24"/>
+          <w:lang w:val="ru-RU"/>
+        </w:rPr>
+        <w:t xml:space="preserve">комплекса при его сборке и в </w:t>
+      </w:r>
+      <w:r>
+        <w:rPr>
+          <w:sz w:val="24"/>
+          <w:szCs w:val="24"/>
+          <w:lang w:val="ru-RU"/>
+        </w:rPr>
+        <w:t>регуляции активности АТФ-синтазы.</w:t>
+      </w:r>
+      <w:r>
+        <w:rPr>
+          <w:sz w:val="24"/>
+          <w:szCs w:val="24"/>
+          <w:lang w:val="ru-RU"/>
+        </w:rPr>
+        <w:t xml:space="preserve"> Несмотря на то, что </w:t>
+      </w:r>
+      <w:r>
+        <w:rPr>
+          <w:sz w:val="24"/>
+          <w:szCs w:val="24"/>
+        </w:rPr>
+        <w:t>F</w:t>
+      </w:r>
+      <w:r>
+        <w:rPr>
+          <w:sz w:val="24"/>
+          <w:szCs w:val="24"/>
+          <w:lang w:val="ru-RU"/>
+        </w:rPr>
+        <w:t>1</w:t>
+      </w:r>
+      <w:r>
+        <w:rPr>
+          <w:sz w:val="24"/>
+          <w:szCs w:val="24"/>
+          <w:lang w:val="ru-RU"/>
+        </w:rPr>
+        <w:t xml:space="preserve"> в целом и субъединица эпсилон в частности достаточно хорошо изучены, ряд структурно-функциональных особенностей остаётся вопросом дискуссий.</w:t>
+      </w:r>
+    </w:p>
+    <w:p>
+      <w:pPr>
+        <w:rPr>
+          <w:rFonts w:ascii="Segoe UI" w:hAnsi="Segoe UI" w:cs="Segoe UI"/>
+          <w:lang w:val="ru-RU"/>
+        </w:rPr>
+      </w:pPr>
+      <w:r>
+        <w:rPr>
+          <w:rFonts w:ascii="Segoe UI" w:hAnsi="Segoe UI" w:cs="Segoe UI"/>
+          <w:lang w:val="ru-RU"/>
+        </w:rPr>
+        <w:t xml:space="preserve">В данном обзоре </w:t>
+      </w:r>
+      <w:r>
+        <w:rPr>
+          <w:rFonts w:ascii="Segoe UI" w:hAnsi="Segoe UI" w:cs="Segoe UI"/>
+          <w:lang w:val="ru-RU"/>
+        </w:rPr>
+        <w:t xml:space="preserve">проанализированы и систематизированы данные и предложенные в научной литературе гипотезы </w:t>
+      </w:r>
+      <w:r>
+        <w:rPr>
+          <w:rFonts w:ascii="Segoe UI" w:hAnsi="Segoe UI" w:cs="Segoe UI"/>
+          <w:lang w:val="ru-RU"/>
+        </w:rPr>
+        <w:t>о том, как эпсилон-субъединиц</w:t>
+      </w:r>
+      <w:r>
+        <w:rPr>
+          <w:rFonts w:ascii="Segoe UI" w:hAnsi="Segoe UI" w:cs="Segoe UI"/>
+          <w:lang w:val="ru-RU"/>
+        </w:rPr>
+        <w:t>а</w:t>
+      </w:r>
+      <w:r>
+        <w:rPr>
+          <w:rFonts w:ascii="Segoe UI" w:hAnsi="Segoe UI" w:cs="Segoe UI"/>
+          <w:lang w:val="ru-RU"/>
+        </w:rPr>
+        <w:t xml:space="preserve"> </w:t>
+      </w:r>
+      <w:r>
+        <w:rPr>
+          <w:rFonts w:ascii="Segoe UI" w:hAnsi="Segoe UI" w:cs="Segoe UI"/>
+          <w:lang w:val="ru-RU"/>
+        </w:rPr>
+        <w:t xml:space="preserve">в различных конформациях </w:t>
+      </w:r>
+      <w:r>
+        <w:rPr>
+          <w:rFonts w:ascii="Segoe UI" w:hAnsi="Segoe UI" w:cs="Segoe UI"/>
+          <w:lang w:val="ru-RU"/>
+        </w:rPr>
+        <w:t>влия</w:t>
+      </w:r>
+      <w:r>
+        <w:rPr>
+          <w:rFonts w:ascii="Segoe UI" w:hAnsi="Segoe UI" w:cs="Segoe UI"/>
+          <w:lang w:val="ru-RU"/>
+        </w:rPr>
+        <w:t>е</w:t>
+      </w:r>
+      <w:r>
+        <w:rPr>
+          <w:rFonts w:ascii="Segoe UI" w:hAnsi="Segoe UI" w:cs="Segoe UI"/>
+          <w:lang w:val="ru-RU"/>
+        </w:rPr>
+        <w:t xml:space="preserve">т на </w:t>
+      </w:r>
+      <w:r>
+        <w:rPr>
+          <w:rFonts w:ascii="Segoe UI" w:hAnsi="Segoe UI" w:cs="Segoe UI"/>
+          <w:lang w:val="ru-RU"/>
+        </w:rPr>
+        <w:t>работу</w:t>
+      </w:r>
+      <w:r>
+        <w:rPr>
+          <w:rFonts w:ascii="Segoe UI" w:hAnsi="Segoe UI" w:cs="Segoe UI"/>
+          <w:lang w:val="ru-RU"/>
+        </w:rPr>
+        <w:t xml:space="preserve"> АТФ</w:t>
+      </w:r>
+      <w:r>
+        <w:rPr>
+          <w:rFonts w:ascii="Segoe UI" w:hAnsi="Segoe UI" w:cs="Segoe UI"/>
+          <w:lang w:val="ru-RU"/>
+        </w:rPr>
+        <w:t>-синтазы.</w:t>
+      </w:r>
     </w:p>
     <w:sectPr>
       <w:pgSz w:w="12240" w:h="15840"/>

</xml_diff>

<commit_message>
Add aims and goals to .docx\review
</commit_message>
<xml_diff>
--- a/.docx/review.docx
+++ b/.docx/review.docx
@@ -610,7 +610,7 @@
           <w:r>
             <w:fldChar w:fldCharType="separate"/>
           </w:r>
-          <w:hyperlink w:anchor="_Toc182298772" w:history="1">
+          <w:hyperlink w:anchor="_Toc182299793" w:history="1">
             <w:r>
               <w:rPr>
                 <w:rStyle w:val="a5"/>
@@ -640,7 +640,7 @@
                 <w:noProof/>
                 <w:webHidden/>
               </w:rPr>
-              <w:instrText xml:space="preserve"> PAGEREF _Toc182298772 \h </w:instrText>
+              <w:instrText xml:space="preserve"> PAGEREF _Toc182299793 \h </w:instrText>
             </w:r>
             <w:r>
               <w:rPr>
@@ -682,7 +682,7 @@
               <w:noProof/>
             </w:rPr>
           </w:pPr>
-          <w:hyperlink w:anchor="_Toc182298773" w:history="1">
+          <w:hyperlink w:anchor="_Toc182299794" w:history="1">
             <w:r>
               <w:rPr>
                 <w:rStyle w:val="a5"/>
@@ -712,7 +712,7 @@
                 <w:noProof/>
                 <w:webHidden/>
               </w:rPr>
-              <w:instrText xml:space="preserve"> PAGEREF _Toc182298773 \h </w:instrText>
+              <w:instrText xml:space="preserve"> PAGEREF _Toc182299794 \h </w:instrText>
             </w:r>
             <w:r>
               <w:rPr>
@@ -745,6 +745,79 @@
         </w:p>
         <w:p>
           <w:pPr>
+            <w:pStyle w:val="11"/>
+            <w:tabs>
+              <w:tab w:val="right" w:leader="dot" w:pos="9679"/>
+            </w:tabs>
+            <w:rPr>
+              <w:rFonts w:eastAsiaTheme="minorEastAsia"/>
+              <w:noProof/>
+            </w:rPr>
+          </w:pPr>
+          <w:hyperlink w:anchor="_Toc182299795" w:history="1">
+            <w:r>
+              <w:rPr>
+                <w:rStyle w:val="a5"/>
+                <w:rFonts w:cstheme="majorHAnsi"/>
+                <w:b/>
+                <w:bCs/>
+                <w:noProof/>
+                <w:lang w:val="ru-RU"/>
+              </w:rPr>
+              <w:t>ЦЕЛИ И ЗАДАЧИ</w:t>
+            </w:r>
+            <w:r>
+              <w:rPr>
+                <w:noProof/>
+                <w:webHidden/>
+              </w:rPr>
+              <w:tab/>
+            </w:r>
+            <w:r>
+              <w:rPr>
+                <w:noProof/>
+                <w:webHidden/>
+              </w:rPr>
+              <w:fldChar w:fldCharType="begin"/>
+            </w:r>
+            <w:r>
+              <w:rPr>
+                <w:noProof/>
+                <w:webHidden/>
+              </w:rPr>
+              <w:instrText xml:space="preserve"> PAGEREF _Toc182299795 \h </w:instrText>
+            </w:r>
+            <w:r>
+              <w:rPr>
+                <w:noProof/>
+                <w:webHidden/>
+              </w:rPr>
+            </w:r>
+            <w:r>
+              <w:rPr>
+                <w:noProof/>
+                <w:webHidden/>
+              </w:rPr>
+              <w:fldChar w:fldCharType="separate"/>
+            </w:r>
+            <w:r>
+              <w:rPr>
+                <w:noProof/>
+                <w:webHidden/>
+              </w:rPr>
+              <w:t>5</w:t>
+            </w:r>
+            <w:r>
+              <w:rPr>
+                <w:noProof/>
+                <w:webHidden/>
+              </w:rPr>
+              <w:fldChar w:fldCharType="end"/>
+            </w:r>
+          </w:hyperlink>
+        </w:p>
+        <w:p>
+          <w:pPr>
             <w:rPr>
               <w:b/>
               <w:bCs/>
@@ -790,7 +863,7 @@
           <w:lang w:val="ru-RU"/>
         </w:rPr>
       </w:pPr>
-      <w:bookmarkStart w:id="0" w:name="_Toc182298772"/>
+      <w:bookmarkStart w:id="0" w:name="_Toc182299793"/>
       <w:r>
         <w:rPr>
           <w:b/>
@@ -834,7 +907,7 @@
           <w:lang w:val="ru-RU"/>
         </w:rPr>
       </w:pPr>
-      <w:bookmarkStart w:id="1" w:name="_Toc182298773"/>
+      <w:bookmarkStart w:id="1" w:name="_Toc182299794"/>
       <w:r>
         <w:rPr>
           <w:b/>
@@ -1472,6 +1545,215 @@
         </w:rPr>
         <w:t>-синтазы.</w:t>
       </w:r>
+    </w:p>
+    <w:p>
+      <w:pPr>
+        <w:rPr>
+          <w:rFonts w:ascii="Segoe UI" w:hAnsi="Segoe UI" w:cs="Segoe UI"/>
+          <w:lang w:val="ru-RU"/>
+        </w:rPr>
+      </w:pPr>
+      <w:r>
+        <w:rPr>
+          <w:rFonts w:ascii="Segoe UI" w:hAnsi="Segoe UI" w:cs="Segoe UI"/>
+          <w:lang w:val="ru-RU"/>
+        </w:rPr>
+        <w:br w:type="page"/>
+      </w:r>
+    </w:p>
+    <w:p>
+      <w:pPr>
+        <w:pStyle w:val="1"/>
+        <w:jc w:val="center"/>
+        <w:rPr>
+          <w:rFonts w:cstheme="majorHAnsi"/>
+          <w:b/>
+          <w:bCs/>
+          <w:color w:val="000000" w:themeColor="text1"/>
+          <w:lang w:val="ru-RU"/>
+        </w:rPr>
+      </w:pPr>
+      <w:bookmarkStart w:id="2" w:name="_Toc182299795"/>
+      <w:r>
+        <w:rPr>
+          <w:rFonts w:cstheme="majorHAnsi"/>
+          <w:b/>
+          <w:bCs/>
+          <w:color w:val="000000" w:themeColor="text1"/>
+          <w:lang w:val="ru-RU"/>
+        </w:rPr>
+        <w:lastRenderedPageBreak/>
+        <w:t>ЦЕЛИ И ЗАДАЧИ</w:t>
+      </w:r>
+      <w:bookmarkEnd w:id="2"/>
+    </w:p>
+    <w:p>
+      <w:pPr>
+        <w:rPr>
+          <w:lang w:val="ru-RU"/>
+        </w:rPr>
+      </w:pPr>
+    </w:p>
+    <w:p>
+      <w:pPr>
+        <w:spacing w:after="0" w:line="240" w:lineRule="auto"/>
+        <w:rPr>
+          <w:rFonts w:ascii="Times New Roman" w:eastAsia="Times New Roman" w:hAnsi="Times New Roman" w:cs="Times New Roman"/>
+          <w:sz w:val="24"/>
+          <w:szCs w:val="24"/>
+          <w:lang w:val="ru-RU"/>
+        </w:rPr>
+      </w:pPr>
+      <w:r>
+        <w:rPr>
+          <w:rFonts w:ascii="Calibri" w:eastAsia="Times New Roman" w:hAnsi="Calibri" w:cs="Calibri"/>
+          <w:color w:val="000000"/>
+          <w:sz w:val="24"/>
+          <w:szCs w:val="24"/>
+          <w:lang w:val="ru-RU"/>
+        </w:rPr>
+        <w:t>Целью данного литературного обзора является анализ регуляторных влияний исследованных конформаций эпсилон субъединицы бактериальной АТФ-синтазы на её активность</w:t>
+      </w:r>
+    </w:p>
+    <w:p>
+      <w:pPr>
+        <w:spacing w:after="0" w:line="240" w:lineRule="auto"/>
+        <w:rPr>
+          <w:rFonts w:ascii="Times New Roman" w:eastAsia="Times New Roman" w:hAnsi="Times New Roman" w:cs="Times New Roman"/>
+          <w:sz w:val="24"/>
+          <w:szCs w:val="24"/>
+          <w:lang w:val="ru-RU"/>
+        </w:rPr>
+      </w:pPr>
+    </w:p>
+    <w:p>
+      <w:pPr>
+        <w:spacing w:after="0" w:line="240" w:lineRule="auto"/>
+        <w:rPr>
+          <w:rFonts w:ascii="Times New Roman" w:eastAsia="Times New Roman" w:hAnsi="Times New Roman" w:cs="Times New Roman"/>
+          <w:sz w:val="24"/>
+          <w:szCs w:val="24"/>
+          <w:lang w:val="ru-RU"/>
+        </w:rPr>
+      </w:pPr>
+      <w:r>
+        <w:rPr>
+          <w:rFonts w:ascii="Calibri" w:eastAsia="Times New Roman" w:hAnsi="Calibri" w:cs="Calibri"/>
+          <w:color w:val="000000"/>
+          <w:sz w:val="24"/>
+          <w:szCs w:val="24"/>
+          <w:lang w:val="ru-RU"/>
+        </w:rPr>
+        <w:t>В ходе написания литературного обзора решались следующие задачи:</w:t>
+      </w:r>
+    </w:p>
+    <w:p>
+      <w:pPr>
+        <w:numPr>
+          <w:ilvl w:val="0"/>
+          <w:numId w:val="1"/>
+        </w:numPr>
+        <w:spacing w:after="0" w:line="240" w:lineRule="auto"/>
+        <w:textAlignment w:val="baseline"/>
+        <w:rPr>
+          <w:rFonts w:ascii="Calibri" w:eastAsia="Times New Roman" w:hAnsi="Calibri" w:cs="Calibri"/>
+          <w:color w:val="000000"/>
+          <w:sz w:val="24"/>
+          <w:szCs w:val="24"/>
+          <w:lang w:val="ru-RU"/>
+        </w:rPr>
+      </w:pPr>
+      <w:r>
+        <w:rPr>
+          <w:rFonts w:ascii="Calibri" w:eastAsia="Times New Roman" w:hAnsi="Calibri" w:cs="Calibri"/>
+          <w:color w:val="000000"/>
+          <w:sz w:val="24"/>
+          <w:szCs w:val="24"/>
+          <w:lang w:val="ru-RU"/>
+        </w:rPr>
+        <w:t>Проанализировать предложенные в литературе данные о структуре и конформационных переходах в субъединице эпсилон</w:t>
+      </w:r>
+    </w:p>
+    <w:p>
+      <w:pPr>
+        <w:numPr>
+          <w:ilvl w:val="0"/>
+          <w:numId w:val="1"/>
+        </w:numPr>
+        <w:spacing w:after="0" w:line="240" w:lineRule="auto"/>
+        <w:textAlignment w:val="baseline"/>
+        <w:rPr>
+          <w:rFonts w:ascii="Calibri" w:eastAsia="Times New Roman" w:hAnsi="Calibri" w:cs="Calibri"/>
+          <w:color w:val="000000"/>
+          <w:sz w:val="24"/>
+          <w:szCs w:val="24"/>
+          <w:lang w:val="ru-RU"/>
+        </w:rPr>
+      </w:pPr>
+      <w:r>
+        <w:rPr>
+          <w:rFonts w:ascii="Calibri" w:eastAsia="Times New Roman" w:hAnsi="Calibri" w:cs="Calibri"/>
+          <w:color w:val="000000"/>
+          <w:sz w:val="24"/>
+          <w:szCs w:val="24"/>
+          <w:lang w:val="ru-RU"/>
+        </w:rPr>
+        <w:t>Проанализировать теории, описывающие</w:t>
+      </w:r>
+      <w:r>
+        <w:rPr>
+          <w:rFonts w:ascii="Calibri" w:eastAsia="Times New Roman" w:hAnsi="Calibri" w:cs="Calibri"/>
+          <w:color w:val="000000"/>
+          <w:sz w:val="24"/>
+          <w:szCs w:val="24"/>
+          <w:lang w:val="ru-RU"/>
+        </w:rPr>
+        <w:t xml:space="preserve"> и объясняющие</w:t>
+      </w:r>
+      <w:r>
+        <w:rPr>
+          <w:rFonts w:ascii="Calibri" w:eastAsia="Times New Roman" w:hAnsi="Calibri" w:cs="Calibri"/>
+          <w:color w:val="000000"/>
+          <w:sz w:val="24"/>
+          <w:szCs w:val="24"/>
+          <w:lang w:val="ru-RU"/>
+        </w:rPr>
+        <w:t xml:space="preserve"> механизмы конформационных переходов в субъединице эпсилон</w:t>
+      </w:r>
+    </w:p>
+    <w:p>
+      <w:pPr>
+        <w:numPr>
+          <w:ilvl w:val="0"/>
+          <w:numId w:val="1"/>
+        </w:numPr>
+        <w:spacing w:after="0" w:line="240" w:lineRule="auto"/>
+        <w:textAlignment w:val="baseline"/>
+        <w:rPr>
+          <w:rFonts w:ascii="Calibri" w:eastAsia="Times New Roman" w:hAnsi="Calibri" w:cs="Calibri"/>
+          <w:color w:val="000000"/>
+          <w:sz w:val="24"/>
+          <w:szCs w:val="24"/>
+          <w:lang w:val="ru-RU"/>
+        </w:rPr>
+      </w:pPr>
+      <w:r>
+        <w:rPr>
+          <w:rFonts w:ascii="Calibri" w:eastAsia="Times New Roman" w:hAnsi="Calibri" w:cs="Calibri"/>
+          <w:color w:val="000000"/>
+          <w:sz w:val="24"/>
+          <w:szCs w:val="24"/>
+          <w:lang w:val="ru-RU"/>
+        </w:rPr>
+        <w:t>Выявить противоречивые факты и не получившие полного объяснения данные о механизмах конформационных переходов, требующие дальнейшего исследования</w:t>
+      </w:r>
+    </w:p>
+    <w:p>
+      <w:pPr>
+        <w:rPr>
+          <w:lang w:val="ru-RU"/>
+        </w:rPr>
+      </w:pPr>
     </w:p>
     <w:sectPr>
       <w:pgSz w:w="12240" w:h="15840"/>
@@ -1481,6 +1763,127 @@
     </w:sectPr>
   </w:body>
 </w:document>
+</file>
+
+<file path=word/numbering.xml><?xml version="1.0" encoding="utf-8"?>
+<w:numbering xmlns:wpc="http://schemas.microsoft.com/office/word/2010/wordprocessingCanvas" xmlns:cx="http://schemas.microsoft.com/office/drawing/2014/chartex" xmlns:cx1="http://schemas.microsoft.com/office/drawing/2015/9/8/chartex" xmlns:cx2="http://schemas.microsoft.com/office/drawing/2015/10/21/chartex" xmlns:cx3="http://schemas.microsoft.com/office/drawing/2016/5/9/chartex" xmlns:cx4="http://schemas.microsoft.com/office/drawing/2016/5/10/chartex" xmlns:cx5="http://schemas.microsoft.com/office/drawing/2016/5/11/chartex" xmlns:cx6="http://schemas.microsoft.com/office/drawing/2016/5/12/chartex" xmlns:cx7="http://schemas.microsoft.com/office/drawing/2016/5/13/chartex" xmlns:cx8="http://schemas.microsoft.com/office/drawing/2016/5/14/chartex" xmlns:mc="http://schemas.openxmlformats.org/markup-compatibility/2006" xmlns:aink="http://schemas.microsoft.com/office/drawing/2016/ink" xmlns:am3d="http://schemas.microsoft.com/office/drawing/2017/model3d" xmlns:o="urn:schemas-microsoft-com:office:office" xmlns:r="http://schemas.openxmlformats.org/officeDocument/2006/relationships" xmlns:m="http://schemas.openxmlformats.org/officeDocument/2006/math" xmlns:v="urn:schemas-microsoft-com:vml" xmlns:wp14="http://schemas.microsoft.com/office/word/2010/wordprocessingDrawing" xmlns:wp="http://schemas.openxmlformats.org/drawingml/2006/wordprocessingDrawing" xmlns:w10="urn:schemas-microsoft-com:office:word" xmlns:w="http://schemas.openxmlformats.org/wordprocessingml/2006/main" xmlns:w14="http://schemas.microsoft.com/office/word/2010/wordml" xmlns:w15="http://schemas.microsoft.com/office/word/2012/wordml" xmlns:w16cex="http://schemas.microsoft.com/office/word/2018/wordml/cex" xmlns:w16cid="http://schemas.microsoft.com/office/word/2016/wordml/cid" xmlns:w16="http://schemas.microsoft.com/office/word/2018/wordml" xmlns:w16sdtdh="http://schemas.microsoft.com/office/word/2020/wordml/sdtdatahash" xmlns:w16se="http://schemas.microsoft.com/office/word/2015/wordml/symex" xmlns:wpg="http://schemas.microsoft.com/office/word/2010/wordprocessingGroup" xmlns:wpi="http://schemas.microsoft.com/office/word/2010/wordprocessingInk" xmlns:wne="http://schemas.microsoft.com/office/word/2006/wordml" xmlns:wps="http://schemas.microsoft.com/office/word/2010/wordprocessingShape" mc:Ignorable="w14 w15 w16se w16cid w16 w16cex w16sdtdh wp14">
+  <w:abstractNum w:abstractNumId="0" w15:restartNumberingAfterBreak="0">
+    <w:nsid w:val="372B37CD"/>
+    <w:multiLevelType w:val="multilevel"/>
+    <w:tmpl w:val="D360BEBC"/>
+    <w:lvl w:ilvl="0">
+      <w:start w:val="1"/>
+      <w:numFmt w:val="decimal"/>
+      <w:lvlText w:val="%1."/>
+      <w:lvlJc w:val="left"/>
+      <w:pPr>
+        <w:tabs>
+          <w:tab w:val="num" w:pos="720"/>
+        </w:tabs>
+        <w:ind w:left="720" w:hanging="360"/>
+      </w:pPr>
+    </w:lvl>
+    <w:lvl w:ilvl="1" w:tentative="1">
+      <w:start w:val="1"/>
+      <w:numFmt w:val="decimal"/>
+      <w:lvlText w:val="%2."/>
+      <w:lvlJc w:val="left"/>
+      <w:pPr>
+        <w:tabs>
+          <w:tab w:val="num" w:pos="1440"/>
+        </w:tabs>
+        <w:ind w:left="1440" w:hanging="360"/>
+      </w:pPr>
+    </w:lvl>
+    <w:lvl w:ilvl="2" w:tentative="1">
+      <w:start w:val="1"/>
+      <w:numFmt w:val="decimal"/>
+      <w:lvlText w:val="%3."/>
+      <w:lvlJc w:val="left"/>
+      <w:pPr>
+        <w:tabs>
+          <w:tab w:val="num" w:pos="2160"/>
+        </w:tabs>
+        <w:ind w:left="2160" w:hanging="360"/>
+      </w:pPr>
+    </w:lvl>
+    <w:lvl w:ilvl="3" w:tentative="1">
+      <w:start w:val="1"/>
+      <w:numFmt w:val="decimal"/>
+      <w:lvlText w:val="%4."/>
+      <w:lvlJc w:val="left"/>
+      <w:pPr>
+        <w:tabs>
+          <w:tab w:val="num" w:pos="2880"/>
+        </w:tabs>
+        <w:ind w:left="2880" w:hanging="360"/>
+      </w:pPr>
+    </w:lvl>
+    <w:lvl w:ilvl="4" w:tentative="1">
+      <w:start w:val="1"/>
+      <w:numFmt w:val="decimal"/>
+      <w:lvlText w:val="%5."/>
+      <w:lvlJc w:val="left"/>
+      <w:pPr>
+        <w:tabs>
+          <w:tab w:val="num" w:pos="3600"/>
+        </w:tabs>
+        <w:ind w:left="3600" w:hanging="360"/>
+      </w:pPr>
+    </w:lvl>
+    <w:lvl w:ilvl="5" w:tentative="1">
+      <w:start w:val="1"/>
+      <w:numFmt w:val="decimal"/>
+      <w:lvlText w:val="%6."/>
+      <w:lvlJc w:val="left"/>
+      <w:pPr>
+        <w:tabs>
+          <w:tab w:val="num" w:pos="4320"/>
+        </w:tabs>
+        <w:ind w:left="4320" w:hanging="360"/>
+      </w:pPr>
+    </w:lvl>
+    <w:lvl w:ilvl="6" w:tentative="1">
+      <w:start w:val="1"/>
+      <w:numFmt w:val="decimal"/>
+      <w:lvlText w:val="%7."/>
+      <w:lvlJc w:val="left"/>
+      <w:pPr>
+        <w:tabs>
+          <w:tab w:val="num" w:pos="5040"/>
+        </w:tabs>
+        <w:ind w:left="5040" w:hanging="360"/>
+      </w:pPr>
+    </w:lvl>
+    <w:lvl w:ilvl="7" w:tentative="1">
+      <w:start w:val="1"/>
+      <w:numFmt w:val="decimal"/>
+      <w:lvlText w:val="%8."/>
+      <w:lvlJc w:val="left"/>
+      <w:pPr>
+        <w:tabs>
+          <w:tab w:val="num" w:pos="5760"/>
+        </w:tabs>
+        <w:ind w:left="5760" w:hanging="360"/>
+      </w:pPr>
+    </w:lvl>
+    <w:lvl w:ilvl="8" w:tentative="1">
+      <w:start w:val="1"/>
+      <w:numFmt w:val="decimal"/>
+      <w:lvlText w:val="%9."/>
+      <w:lvlJc w:val="left"/>
+      <w:pPr>
+        <w:tabs>
+          <w:tab w:val="num" w:pos="6480"/>
+        </w:tabs>
+        <w:ind w:left="6480" w:hanging="360"/>
+      </w:pPr>
+    </w:lvl>
+  </w:abstractNum>
+  <w:num w:numId="1">
+    <w:abstractNumId w:val="0"/>
+  </w:num>
+</w:numbering>
 </file>
 
 <file path=word/styles.xml><?xml version="1.0" encoding="utf-8"?>

</xml_diff>

<commit_message>
Add general words to .docx\review
</commit_message>
<xml_diff>
--- a/.docx/review.docx
+++ b/.docx/review.docx
@@ -458,7 +458,6 @@
         </w:rPr>
         <w:t xml:space="preserve"> </w:t>
       </w:r>
-      <w:proofErr w:type="spellStart"/>
       <w:r>
         <w:rPr>
           <w:color w:val="000000"/>
@@ -466,17 +465,7 @@
           <w:szCs w:val="28"/>
           <w:lang w:val="ru-RU"/>
         </w:rPr>
-        <w:t>Фенюк</w:t>
-      </w:r>
-      <w:proofErr w:type="spellEnd"/>
-      <w:r>
-        <w:rPr>
-          <w:color w:val="000000"/>
-          <w:sz w:val="28"/>
-          <w:szCs w:val="28"/>
-          <w:lang w:val="ru-RU"/>
-        </w:rPr>
-        <w:t xml:space="preserve"> Борис Александрович</w:t>
+        <w:t>Фенюк Борис Александрович</w:t>
       </w:r>
     </w:p>
     <w:p>
@@ -610,7 +599,7 @@
           <w:r>
             <w:fldChar w:fldCharType="separate"/>
           </w:r>
-          <w:hyperlink w:anchor="_Toc182299793" w:history="1">
+          <w:hyperlink w:anchor="_Toc182300102" w:history="1">
             <w:r>
               <w:rPr>
                 <w:rStyle w:val="a5"/>
@@ -640,7 +629,7 @@
                 <w:noProof/>
                 <w:webHidden/>
               </w:rPr>
-              <w:instrText xml:space="preserve"> PAGEREF _Toc182299793 \h </w:instrText>
+              <w:instrText xml:space="preserve"> PAGEREF _Toc182300102 \h </w:instrText>
             </w:r>
             <w:r>
               <w:rPr>
@@ -682,7 +671,7 @@
               <w:noProof/>
             </w:rPr>
           </w:pPr>
-          <w:hyperlink w:anchor="_Toc182299794" w:history="1">
+          <w:hyperlink w:anchor="_Toc182300103" w:history="1">
             <w:r>
               <w:rPr>
                 <w:rStyle w:val="a5"/>
@@ -712,7 +701,7 @@
                 <w:noProof/>
                 <w:webHidden/>
               </w:rPr>
-              <w:instrText xml:space="preserve"> PAGEREF _Toc182299794 \h </w:instrText>
+              <w:instrText xml:space="preserve"> PAGEREF _Toc182300103 \h </w:instrText>
             </w:r>
             <w:r>
               <w:rPr>
@@ -754,7 +743,7 @@
               <w:noProof/>
             </w:rPr>
           </w:pPr>
-          <w:hyperlink w:anchor="_Toc182299795" w:history="1">
+          <w:hyperlink w:anchor="_Toc182300104" w:history="1">
             <w:r>
               <w:rPr>
                 <w:rStyle w:val="a5"/>
@@ -785,7 +774,7 @@
                 <w:noProof/>
                 <w:webHidden/>
               </w:rPr>
-              <w:instrText xml:space="preserve"> PAGEREF _Toc182299795 \h </w:instrText>
+              <w:instrText xml:space="preserve"> PAGEREF _Toc182300104 \h </w:instrText>
             </w:r>
             <w:r>
               <w:rPr>
@@ -806,6 +795,78 @@
                 <w:webHidden/>
               </w:rPr>
               <w:t>5</w:t>
+            </w:r>
+            <w:r>
+              <w:rPr>
+                <w:noProof/>
+                <w:webHidden/>
+              </w:rPr>
+              <w:fldChar w:fldCharType="end"/>
+            </w:r>
+          </w:hyperlink>
+        </w:p>
+        <w:p>
+          <w:pPr>
+            <w:pStyle w:val="11"/>
+            <w:tabs>
+              <w:tab w:val="right" w:leader="dot" w:pos="9679"/>
+            </w:tabs>
+            <w:rPr>
+              <w:rFonts w:eastAsiaTheme="minorEastAsia"/>
+              <w:noProof/>
+            </w:rPr>
+          </w:pPr>
+          <w:hyperlink w:anchor="_Toc182300105" w:history="1">
+            <w:r>
+              <w:rPr>
+                <w:rStyle w:val="a5"/>
+                <w:b/>
+                <w:bCs/>
+                <w:noProof/>
+                <w:lang w:val="ru-RU"/>
+              </w:rPr>
+              <w:t>ЛИТЕРАТУРНЫЙ ОБЗОР</w:t>
+            </w:r>
+            <w:r>
+              <w:rPr>
+                <w:noProof/>
+                <w:webHidden/>
+              </w:rPr>
+              <w:tab/>
+            </w:r>
+            <w:r>
+              <w:rPr>
+                <w:noProof/>
+                <w:webHidden/>
+              </w:rPr>
+              <w:fldChar w:fldCharType="begin"/>
+            </w:r>
+            <w:r>
+              <w:rPr>
+                <w:noProof/>
+                <w:webHidden/>
+              </w:rPr>
+              <w:instrText xml:space="preserve"> PAGEREF _Toc182300105 \h </w:instrText>
+            </w:r>
+            <w:r>
+              <w:rPr>
+                <w:noProof/>
+                <w:webHidden/>
+              </w:rPr>
+            </w:r>
+            <w:r>
+              <w:rPr>
+                <w:noProof/>
+                <w:webHidden/>
+              </w:rPr>
+              <w:fldChar w:fldCharType="separate"/>
+            </w:r>
+            <w:r>
+              <w:rPr>
+                <w:noProof/>
+                <w:webHidden/>
+              </w:rPr>
+              <w:t>6</w:t>
             </w:r>
             <w:r>
               <w:rPr>
@@ -863,7 +924,7 @@
           <w:lang w:val="ru-RU"/>
         </w:rPr>
       </w:pPr>
-      <w:bookmarkStart w:id="0" w:name="_Toc182299793"/>
+      <w:bookmarkStart w:id="0" w:name="_Toc182300102"/>
       <w:r>
         <w:rPr>
           <w:b/>
@@ -907,7 +968,7 @@
           <w:lang w:val="ru-RU"/>
         </w:rPr>
       </w:pPr>
-      <w:bookmarkStart w:id="1" w:name="_Toc182299794"/>
+      <w:bookmarkStart w:id="1" w:name="_Toc182300103"/>
       <w:r>
         <w:rPr>
           <w:b/>
@@ -931,45 +992,96 @@
       <w:pPr>
         <w:spacing w:after="0" w:line="276" w:lineRule="auto"/>
         <w:rPr>
-          <w:sz w:val="24"/>
-          <w:szCs w:val="24"/>
-          <w:lang w:val="ru-RU"/>
-        </w:rPr>
-      </w:pPr>
-      <w:r>
-        <w:rPr>
-          <w:sz w:val="24"/>
-          <w:szCs w:val="24"/>
-          <w:lang w:val="ru-RU"/>
-        </w:rPr>
-        <w:t xml:space="preserve">АТФ-синтаза — это фермент, </w:t>
-      </w:r>
-      <w:r>
-        <w:rPr>
-          <w:sz w:val="24"/>
-          <w:szCs w:val="24"/>
-          <w:lang w:val="ru-RU"/>
-        </w:rPr>
-        <w:t>синтезирующий АТФ</w:t>
-      </w:r>
-      <w:r>
-        <w:rPr>
-          <w:sz w:val="24"/>
-          <w:szCs w:val="24"/>
-          <w:lang w:val="ru-RU"/>
-        </w:rPr>
-        <w:t>, основн</w:t>
-      </w:r>
-      <w:r>
-        <w:rPr>
-          <w:sz w:val="24"/>
-          <w:szCs w:val="24"/>
-          <w:lang w:val="ru-RU"/>
-        </w:rPr>
-        <w:t>ую энергетическую валюту в клетке</w:t>
-      </w:r>
-      <w:r>
-        <w:rPr>
+          <w:rFonts w:cstheme="minorHAnsi"/>
+          <w:sz w:val="24"/>
+          <w:szCs w:val="24"/>
+          <w:lang w:val="ru-RU"/>
+        </w:rPr>
+      </w:pPr>
+      <w:r>
+        <w:rPr>
+          <w:rFonts w:cstheme="minorHAnsi"/>
+          <w:sz w:val="24"/>
+          <w:szCs w:val="24"/>
+          <w:lang w:val="ru-RU"/>
+        </w:rPr>
+        <w:t>АТФ-синтаза — это фермент, синтезирующий АТФ, основную энергетическую валюту в клетке</w:t>
+      </w:r>
+      <w:r>
+        <w:rPr>
+          <w:rFonts w:cstheme="minorHAnsi"/>
+          <w:sz w:val="24"/>
+          <w:szCs w:val="24"/>
+          <w:lang w:val="ru-RU"/>
+        </w:rPr>
+        <w:t xml:space="preserve"> за счет вращения центральных субъединиц относительно окружающих субъединиц статора</w:t>
+      </w:r>
+      <w:r>
+        <w:rPr>
+          <w:rFonts w:cstheme="minorHAnsi"/>
+          <w:sz w:val="24"/>
+          <w:szCs w:val="24"/>
+          <w:lang w:val="ru-RU"/>
+        </w:rPr>
+        <w:t xml:space="preserve">. Он представляет собой сложный белковый комплекс, состоящий из двух основных доменов: F0, </w:t>
+      </w:r>
+      <w:r>
+        <w:rPr>
+          <w:rFonts w:cstheme="minorHAnsi"/>
+          <w:sz w:val="24"/>
+          <w:szCs w:val="24"/>
+          <w:lang w:val="ru-RU"/>
+        </w:rPr>
+        <w:t xml:space="preserve">участвующий в образовании </w:t>
+      </w:r>
+      <w:r>
+        <w:rPr>
+          <w:rFonts w:cstheme="minorHAnsi"/>
+          <w:sz w:val="24"/>
+          <w:szCs w:val="24"/>
+          <w:lang w:val="ru-RU"/>
+        </w:rPr>
+        <w:t>протон</w:t>
+      </w:r>
+      <w:r>
+        <w:rPr>
+          <w:rFonts w:cstheme="minorHAnsi"/>
+          <w:sz w:val="24"/>
+          <w:szCs w:val="24"/>
+          <w:lang w:val="ru-RU"/>
+        </w:rPr>
+        <w:t>-транспортного канала</w:t>
+      </w:r>
+      <w:r>
+        <w:rPr>
+          <w:rFonts w:cstheme="minorHAnsi"/>
+          <w:sz w:val="24"/>
+          <w:szCs w:val="24"/>
+          <w:lang w:val="ru-RU"/>
+        </w:rPr>
+        <w:t>, и F1, который осуществляет катализ реакции синтеза АТФ из АДФ и неорганического фосфата (или обратной реакции) при помощи энергии</w:t>
+      </w:r>
+      <w:r>
+        <w:rPr>
+          <w:rFonts w:cstheme="minorHAnsi"/>
+          <w:sz w:val="24"/>
+          <w:szCs w:val="24"/>
+          <w:lang w:val="ru-RU"/>
+        </w:rPr>
+        <w:t xml:space="preserve"> трансмембранной</w:t>
+      </w:r>
+      <w:r>
+        <w:rPr>
+          <w:rFonts w:cstheme="minorHAnsi"/>
+          <w:sz w:val="24"/>
+          <w:szCs w:val="24"/>
+          <w:lang w:val="ru-RU"/>
+        </w:rPr>
+        <w:t xml:space="preserve"> разности электрохимического потенциала</w:t>
+      </w:r>
+      <w:r>
+        <w:rPr>
+          <w:rFonts w:cstheme="minorHAnsi"/>
           <w:sz w:val="24"/>
           <w:szCs w:val="24"/>
           <w:lang w:val="ru-RU"/>
@@ -978,188 +1090,7 @@
       </w:r>
       <w:r>
         <w:rPr>
-          <w:sz w:val="24"/>
-          <w:szCs w:val="24"/>
-          <w:lang w:val="ru-RU"/>
-        </w:rPr>
-        <w:t>за счет вращения центральных субъединиц относительно</w:t>
-      </w:r>
-      <w:r>
-        <w:rPr>
-          <w:lang w:val="ru-RU"/>
-        </w:rPr>
-        <w:t xml:space="preserve"> </w:t>
-      </w:r>
-      <w:r>
-        <w:rPr>
-          <w:sz w:val="24"/>
-          <w:szCs w:val="24"/>
-          <w:lang w:val="ru-RU"/>
-        </w:rPr>
-        <w:t>окружающих субъедини</w:t>
-      </w:r>
-      <w:r>
-        <w:rPr>
-          <w:sz w:val="24"/>
-          <w:szCs w:val="24"/>
-          <w:lang w:val="ru-RU"/>
-        </w:rPr>
-        <w:t>ц статора</w:t>
-      </w:r>
-      <w:r>
-        <w:rPr>
-          <w:sz w:val="24"/>
-          <w:szCs w:val="24"/>
-          <w:lang w:val="ru-RU"/>
-        </w:rPr>
-        <w:t xml:space="preserve">. Он представляет собой сложный белковый комплекс, состоящий из двух основных </w:t>
-      </w:r>
-      <w:r>
-        <w:rPr>
-          <w:sz w:val="24"/>
-          <w:szCs w:val="24"/>
-          <w:lang w:val="ru-RU"/>
-        </w:rPr>
-        <w:t>доменов</w:t>
-      </w:r>
-      <w:r>
-        <w:rPr>
-          <w:sz w:val="24"/>
-          <w:szCs w:val="24"/>
-          <w:lang w:val="ru-RU"/>
-        </w:rPr>
-        <w:t>: F</w:t>
-      </w:r>
-      <w:r>
-        <w:rPr>
-          <w:sz w:val="24"/>
-          <w:szCs w:val="24"/>
-          <w:lang w:val="ru-RU"/>
-        </w:rPr>
-        <w:t>0</w:t>
-      </w:r>
-      <w:r>
-        <w:rPr>
-          <w:sz w:val="24"/>
-          <w:szCs w:val="24"/>
-          <w:lang w:val="ru-RU"/>
-        </w:rPr>
-        <w:t xml:space="preserve">, </w:t>
-      </w:r>
-      <w:r>
-        <w:rPr>
-          <w:sz w:val="24"/>
-          <w:szCs w:val="24"/>
-          <w:lang w:val="ru-RU"/>
-        </w:rPr>
-        <w:t xml:space="preserve">участвующий в образовании </w:t>
-      </w:r>
-      <w:r>
-        <w:rPr>
-          <w:sz w:val="24"/>
-          <w:szCs w:val="24"/>
-          <w:lang w:val="ru-RU"/>
-        </w:rPr>
-        <w:t>протон</w:t>
-      </w:r>
-      <w:r>
-        <w:rPr>
-          <w:sz w:val="24"/>
-          <w:szCs w:val="24"/>
-          <w:lang w:val="ru-RU"/>
-        </w:rPr>
-        <w:t>-транспортного канала</w:t>
-      </w:r>
-      <w:r>
-        <w:rPr>
-          <w:sz w:val="24"/>
-          <w:szCs w:val="24"/>
-          <w:lang w:val="ru-RU"/>
-        </w:rPr>
-        <w:t>, и F1, котор</w:t>
-      </w:r>
-      <w:r>
-        <w:rPr>
-          <w:sz w:val="24"/>
-          <w:szCs w:val="24"/>
-          <w:lang w:val="ru-RU"/>
-        </w:rPr>
-        <w:t>ый</w:t>
-      </w:r>
-      <w:r>
-        <w:rPr>
-          <w:sz w:val="24"/>
-          <w:szCs w:val="24"/>
-          <w:lang w:val="ru-RU"/>
-        </w:rPr>
-        <w:t xml:space="preserve"> осуществляет катали</w:t>
-      </w:r>
-      <w:r>
-        <w:rPr>
-          <w:sz w:val="24"/>
-          <w:szCs w:val="24"/>
-          <w:lang w:val="ru-RU"/>
-        </w:rPr>
-        <w:t xml:space="preserve">з реакции </w:t>
-      </w:r>
-      <w:r>
-        <w:rPr>
-          <w:sz w:val="24"/>
-          <w:szCs w:val="24"/>
-          <w:lang w:val="ru-RU"/>
-        </w:rPr>
-        <w:t>синтеза АТФ из АДФ и неорганического фосфата</w:t>
-      </w:r>
-      <w:r>
-        <w:rPr>
-          <w:sz w:val="24"/>
-          <w:szCs w:val="24"/>
-          <w:lang w:val="ru-RU"/>
-        </w:rPr>
-        <w:t xml:space="preserve"> (или обратной реакции)</w:t>
-      </w:r>
-      <w:r>
-        <w:rPr>
-          <w:sz w:val="24"/>
-          <w:szCs w:val="24"/>
-          <w:lang w:val="ru-RU"/>
-        </w:rPr>
-        <w:t xml:space="preserve"> при помощи энергии</w:t>
-      </w:r>
-      <w:r>
-        <w:rPr>
-          <w:sz w:val="24"/>
-          <w:szCs w:val="24"/>
-          <w:lang w:val="ru-RU"/>
-        </w:rPr>
-        <w:t xml:space="preserve"> трансмембранной</w:t>
-      </w:r>
-      <w:r>
-        <w:rPr>
-          <w:sz w:val="24"/>
-          <w:szCs w:val="24"/>
-          <w:lang w:val="ru-RU"/>
-        </w:rPr>
-        <w:t xml:space="preserve"> </w:t>
-      </w:r>
-      <w:r>
-        <w:rPr>
-          <w:sz w:val="24"/>
-          <w:szCs w:val="24"/>
-          <w:lang w:val="ru-RU"/>
-        </w:rPr>
-        <w:t>разности электрохимического потенциала</w:t>
-      </w:r>
-      <w:r>
-        <w:rPr>
-          <w:sz w:val="24"/>
-          <w:szCs w:val="24"/>
-          <w:lang w:val="ru-RU"/>
-        </w:rPr>
-        <w:t xml:space="preserve"> </w:t>
-      </w:r>
-      <w:r>
-        <w:rPr>
+          <w:rFonts w:cstheme="minorHAnsi"/>
           <w:sz w:val="24"/>
           <w:szCs w:val="24"/>
         </w:rPr>
@@ -1167,6 +1098,7 @@
       </w:r>
       <w:r>
         <w:rPr>
+          <w:rFonts w:cstheme="minorHAnsi"/>
           <w:sz w:val="24"/>
           <w:szCs w:val="24"/>
           <w:lang w:val="ru-RU"/>
@@ -1175,6 +1107,7 @@
       </w:r>
       <w:r>
         <w:rPr>
+          <w:rFonts w:cstheme="minorHAnsi"/>
           <w:sz w:val="24"/>
           <w:szCs w:val="24"/>
           <w:lang w:val="ru-RU"/>
@@ -1186,198 +1119,139 @@
       <w:pPr>
         <w:spacing w:after="0" w:line="276" w:lineRule="auto"/>
         <w:rPr>
-          <w:sz w:val="24"/>
-          <w:szCs w:val="24"/>
-          <w:lang w:val="ru-RU"/>
-        </w:rPr>
-      </w:pPr>
-      <w:r>
-        <w:rPr>
-          <w:rFonts w:ascii="Segoe UI" w:hAnsi="Segoe UI" w:cs="Segoe UI"/>
+          <w:rFonts w:cstheme="minorHAnsi"/>
+          <w:sz w:val="24"/>
+          <w:szCs w:val="24"/>
+          <w:lang w:val="ru-RU"/>
+        </w:rPr>
+      </w:pPr>
+      <w:r>
+        <w:rPr>
+          <w:rFonts w:cstheme="minorHAnsi"/>
+          <w:sz w:val="24"/>
+          <w:szCs w:val="24"/>
           <w:lang w:val="ru-RU"/>
         </w:rPr>
         <w:t xml:space="preserve">Каждый из доменов </w:t>
       </w:r>
       <w:r>
         <w:rPr>
-          <w:rFonts w:ascii="Segoe UI" w:hAnsi="Segoe UI" w:cs="Segoe UI"/>
+          <w:rFonts w:cstheme="minorHAnsi"/>
+          <w:sz w:val="24"/>
+          <w:szCs w:val="24"/>
           <w:lang w:val="ru-RU"/>
         </w:rPr>
         <w:t xml:space="preserve">бактериальной </w:t>
       </w:r>
       <w:r>
         <w:rPr>
-          <w:rFonts w:ascii="Segoe UI" w:hAnsi="Segoe UI" w:cs="Segoe UI"/>
-          <w:lang w:val="ru-RU"/>
-        </w:rPr>
-        <w:t>АТФ-синтаз</w:t>
-      </w:r>
-      <w:r>
-        <w:rPr>
-          <w:rFonts w:ascii="Segoe UI" w:hAnsi="Segoe UI" w:cs="Segoe UI"/>
-          <w:lang w:val="ru-RU"/>
-        </w:rPr>
-        <w:t xml:space="preserve">ы </w:t>
-      </w:r>
-      <w:r>
-        <w:rPr>
-          <w:rFonts w:ascii="Segoe UI" w:hAnsi="Segoe UI" w:cs="Segoe UI"/>
-          <w:lang w:val="ru-RU"/>
-        </w:rPr>
-        <w:t>состоит из нескольких субъединиц. Основные компоненты</w:t>
-      </w:r>
-      <w:r>
-        <w:rPr>
-          <w:rFonts w:ascii="Segoe UI" w:hAnsi="Segoe UI" w:cs="Segoe UI"/>
-          <w:lang w:val="ru-RU"/>
-        </w:rPr>
-        <w:t>,</w:t>
-      </w:r>
-      <w:r>
-        <w:rPr>
-          <w:rFonts w:ascii="Segoe UI" w:hAnsi="Segoe UI" w:cs="Segoe UI"/>
+          <w:rFonts w:cstheme="minorHAnsi"/>
+          <w:sz w:val="24"/>
+          <w:szCs w:val="24"/>
+          <w:lang w:val="ru-RU"/>
+        </w:rPr>
+        <w:t>АТФ-синтазы состоит из нескольких субъединиц. Основные компоненты,</w:t>
+      </w:r>
+      <w:r>
+        <w:rPr>
+          <w:rFonts w:cstheme="minorHAnsi"/>
+          <w:sz w:val="24"/>
+          <w:szCs w:val="24"/>
           <w:lang w:val="ru-RU"/>
         </w:rPr>
         <w:t xml:space="preserve"> формирующие </w:t>
       </w:r>
       <w:r>
         <w:rPr>
-          <w:rFonts w:ascii="Segoe UI" w:hAnsi="Segoe UI" w:cs="Segoe UI"/>
+          <w:rFonts w:cstheme="minorHAnsi"/>
+          <w:sz w:val="24"/>
+          <w:szCs w:val="24"/>
           <w:lang w:val="ru-RU"/>
         </w:rPr>
         <w:t xml:space="preserve">каталитическую часть </w:t>
       </w:r>
       <w:r>
         <w:rPr>
-          <w:rFonts w:ascii="Segoe UI" w:hAnsi="Segoe UI" w:cs="Segoe UI"/>
+          <w:rFonts w:cstheme="minorHAnsi"/>
+          <w:sz w:val="24"/>
+          <w:szCs w:val="24"/>
         </w:rPr>
         <w:t>F</w:t>
       </w:r>
       <w:r>
         <w:rPr>
-          <w:rFonts w:ascii="Segoe UI" w:hAnsi="Segoe UI" w:cs="Segoe UI"/>
+          <w:rFonts w:cstheme="minorHAnsi"/>
+          <w:sz w:val="24"/>
+          <w:szCs w:val="24"/>
+          <w:lang w:val="ru-RU"/>
+        </w:rPr>
+        <w:t>1 – это три альфа- и три бета-субъединицы</w:t>
+      </w:r>
+      <w:r>
+        <w:rPr>
+          <w:rFonts w:cstheme="minorHAnsi"/>
+          <w:sz w:val="24"/>
+          <w:szCs w:val="24"/>
+          <w:lang w:val="ru-RU"/>
+        </w:rPr>
+        <w:t xml:space="preserve">; </w:t>
+      </w:r>
+      <w:r>
+        <w:rPr>
+          <w:rFonts w:cstheme="minorHAnsi"/>
+          <w:sz w:val="24"/>
+          <w:szCs w:val="24"/>
+          <w:lang w:val="ru-RU"/>
+        </w:rPr>
+        <w:t xml:space="preserve">также </w:t>
+      </w:r>
+      <w:r>
+        <w:rPr>
+          <w:rFonts w:cstheme="minorHAnsi"/>
+          <w:sz w:val="24"/>
+          <w:szCs w:val="24"/>
+          <w:lang w:val="ru-RU"/>
+        </w:rPr>
+        <w:t xml:space="preserve">в его состав входят </w:t>
+      </w:r>
+      <w:r>
+        <w:rPr>
+          <w:rFonts w:cstheme="minorHAnsi"/>
+          <w:sz w:val="24"/>
+          <w:szCs w:val="24"/>
+          <w:lang w:val="ru-RU"/>
+        </w:rPr>
+        <w:t xml:space="preserve">две дополнительные субъединицы – эпсилон и дельта. Эпсилон-субъединица играет важную роль в </w:t>
+      </w:r>
+      <w:r>
+        <w:rPr>
+          <w:rFonts w:cstheme="minorHAnsi"/>
+          <w:sz w:val="24"/>
+          <w:szCs w:val="24"/>
+          <w:lang w:val="ru-RU"/>
+        </w:rPr>
+        <w:t xml:space="preserve">стабилизации </w:t>
+      </w:r>
+      <w:r>
+        <w:rPr>
+          <w:rFonts w:cstheme="minorHAnsi"/>
+          <w:sz w:val="24"/>
+          <w:szCs w:val="24"/>
+        </w:rPr>
+        <w:t>F</w:t>
+      </w:r>
+      <w:r>
+        <w:rPr>
+          <w:rFonts w:cstheme="minorHAnsi"/>
+          <w:sz w:val="24"/>
+          <w:szCs w:val="24"/>
           <w:lang w:val="ru-RU"/>
         </w:rPr>
         <w:t>1</w:t>
       </w:r>
       <w:r>
         <w:rPr>
-          <w:rFonts w:ascii="Segoe UI" w:hAnsi="Segoe UI" w:cs="Segoe UI"/>
-          <w:lang w:val="ru-RU"/>
-        </w:rPr>
-        <w:t xml:space="preserve"> – это </w:t>
-      </w:r>
-      <w:r>
-        <w:rPr>
-          <w:rFonts w:ascii="Segoe UI" w:hAnsi="Segoe UI" w:cs="Segoe UI"/>
-          <w:lang w:val="ru-RU"/>
-        </w:rPr>
-        <w:t>три альфа- и три бета-субъединицы</w:t>
-      </w:r>
-      <w:r>
-        <w:rPr>
-          <w:rFonts w:ascii="Segoe UI" w:hAnsi="Segoe UI" w:cs="Segoe UI"/>
-          <w:lang w:val="ru-RU"/>
-        </w:rPr>
-        <w:t xml:space="preserve">; </w:t>
-      </w:r>
-      <w:r>
-        <w:rPr>
-          <w:rFonts w:ascii="Segoe UI" w:hAnsi="Segoe UI" w:cs="Segoe UI"/>
-          <w:lang w:val="ru-RU"/>
-        </w:rPr>
-        <w:t xml:space="preserve">также </w:t>
-      </w:r>
-      <w:r>
-        <w:rPr>
-          <w:rFonts w:ascii="Segoe UI" w:hAnsi="Segoe UI" w:cs="Segoe UI"/>
-          <w:lang w:val="ru-RU"/>
-        </w:rPr>
-        <w:t xml:space="preserve">в его состав входят </w:t>
-      </w:r>
-      <w:r>
-        <w:rPr>
-          <w:rFonts w:ascii="Segoe UI" w:hAnsi="Segoe UI" w:cs="Segoe UI"/>
-          <w:lang w:val="ru-RU"/>
-        </w:rPr>
-        <w:t>две</w:t>
-      </w:r>
-      <w:r>
-        <w:rPr>
-          <w:rFonts w:ascii="Segoe UI" w:hAnsi="Segoe UI" w:cs="Segoe UI"/>
-          <w:lang w:val="ru-RU"/>
-        </w:rPr>
-        <w:t xml:space="preserve"> дополнительны</w:t>
-      </w:r>
-      <w:r>
-        <w:rPr>
-          <w:rFonts w:ascii="Segoe UI" w:hAnsi="Segoe UI" w:cs="Segoe UI"/>
-          <w:lang w:val="ru-RU"/>
-        </w:rPr>
-        <w:t>е</w:t>
-      </w:r>
-      <w:r>
-        <w:rPr>
-          <w:rFonts w:ascii="Segoe UI" w:hAnsi="Segoe UI" w:cs="Segoe UI"/>
-          <w:lang w:val="ru-RU"/>
-        </w:rPr>
-        <w:t xml:space="preserve"> субъединиц</w:t>
-      </w:r>
-      <w:r>
-        <w:rPr>
-          <w:rFonts w:ascii="Segoe UI" w:hAnsi="Segoe UI" w:cs="Segoe UI"/>
-          <w:lang w:val="ru-RU"/>
-        </w:rPr>
-        <w:t>ы –</w:t>
-      </w:r>
-      <w:r>
-        <w:rPr>
-          <w:rFonts w:ascii="Segoe UI" w:hAnsi="Segoe UI" w:cs="Segoe UI"/>
-          <w:lang w:val="ru-RU"/>
-        </w:rPr>
-        <w:t xml:space="preserve"> эпсилон и дельта</w:t>
-      </w:r>
-      <w:r>
-        <w:rPr>
-          <w:rFonts w:ascii="Segoe UI" w:hAnsi="Segoe UI" w:cs="Segoe UI"/>
-          <w:lang w:val="ru-RU"/>
-        </w:rPr>
-        <w:t xml:space="preserve">. </w:t>
-      </w:r>
-      <w:r>
-        <w:rPr>
-          <w:sz w:val="24"/>
-          <w:szCs w:val="24"/>
-          <w:lang w:val="ru-RU"/>
-        </w:rPr>
-        <w:t>Эпсилон-субъединица</w:t>
-      </w:r>
-      <w:r>
-        <w:rPr>
-          <w:sz w:val="24"/>
-          <w:szCs w:val="24"/>
-          <w:lang w:val="ru-RU"/>
-        </w:rPr>
-        <w:t xml:space="preserve"> </w:t>
-      </w:r>
-      <w:r>
-        <w:rPr>
-          <w:sz w:val="24"/>
-          <w:szCs w:val="24"/>
-          <w:lang w:val="ru-RU"/>
-        </w:rPr>
-        <w:t xml:space="preserve">играет важную роль в </w:t>
-      </w:r>
-      <w:r>
-        <w:rPr>
-          <w:sz w:val="24"/>
-          <w:szCs w:val="24"/>
-          <w:lang w:val="ru-RU"/>
-        </w:rPr>
-        <w:t xml:space="preserve">стабилизации </w:t>
-      </w:r>
-      <w:r>
-        <w:rPr>
+          <w:rFonts w:cstheme="minorHAnsi"/>
           <w:sz w:val="24"/>
           <w:szCs w:val="24"/>
         </w:rPr>
@@ -1385,14 +1259,25 @@
       </w:r>
       <w:r>
         <w:rPr>
-          <w:sz w:val="24"/>
-          <w:szCs w:val="24"/>
-          <w:lang w:val="ru-RU"/>
-        </w:rPr>
-        <w:t>1</w:t>
-      </w:r>
-      <w:r>
-        <w:rPr>
+          <w:rFonts w:cstheme="minorHAnsi"/>
+          <w:sz w:val="24"/>
+          <w:szCs w:val="24"/>
+          <w:lang w:val="ru-RU"/>
+        </w:rPr>
+        <w:t xml:space="preserve">0 комплекса при его сборке и в </w:t>
+      </w:r>
+      <w:r>
+        <w:rPr>
+          <w:rFonts w:cstheme="minorHAnsi"/>
+          <w:sz w:val="24"/>
+          <w:szCs w:val="24"/>
+          <w:lang w:val="ru-RU"/>
+        </w:rPr>
+        <w:t xml:space="preserve">регуляции активности АТФ-синтазы. Несмотря на то, что </w:t>
+      </w:r>
+      <w:r>
+        <w:rPr>
+          <w:rFonts w:cstheme="minorHAnsi"/>
           <w:sz w:val="24"/>
           <w:szCs w:val="24"/>
         </w:rPr>
@@ -1400,150 +1285,31 @@
       </w:r>
       <w:r>
         <w:rPr>
-          <w:sz w:val="24"/>
-          <w:szCs w:val="24"/>
-          <w:lang w:val="ru-RU"/>
-        </w:rPr>
-        <w:t xml:space="preserve">0 </w:t>
-      </w:r>
-      <w:r>
-        <w:rPr>
-          <w:sz w:val="24"/>
-          <w:szCs w:val="24"/>
-          <w:lang w:val="ru-RU"/>
-        </w:rPr>
-        <w:t xml:space="preserve">комплекса при его сборке и в </w:t>
-      </w:r>
-      <w:r>
-        <w:rPr>
-          <w:sz w:val="24"/>
-          <w:szCs w:val="24"/>
-          <w:lang w:val="ru-RU"/>
-        </w:rPr>
-        <w:t>регуляции активности АТФ-синтазы.</w:t>
-      </w:r>
-      <w:r>
-        <w:rPr>
-          <w:sz w:val="24"/>
-          <w:szCs w:val="24"/>
-          <w:lang w:val="ru-RU"/>
-        </w:rPr>
-        <w:t xml:space="preserve"> Несмотря на то, что </w:t>
-      </w:r>
-      <w:r>
-        <w:rPr>
-          <w:sz w:val="24"/>
-          <w:szCs w:val="24"/>
-        </w:rPr>
-        <w:t>F</w:t>
-      </w:r>
-      <w:r>
-        <w:rPr>
-          <w:sz w:val="24"/>
-          <w:szCs w:val="24"/>
-          <w:lang w:val="ru-RU"/>
-        </w:rPr>
-        <w:t>1</w:t>
-      </w:r>
-      <w:r>
-        <w:rPr>
-          <w:sz w:val="24"/>
-          <w:szCs w:val="24"/>
-          <w:lang w:val="ru-RU"/>
-        </w:rPr>
-        <w:t xml:space="preserve"> в целом и субъединица эпсилон в частности достаточно хорошо изучены, ряд структурно-функциональных особенностей остаётся вопросом дискуссий.</w:t>
-      </w:r>
-    </w:p>
-    <w:p>
-      <w:pPr>
-        <w:rPr>
-          <w:rFonts w:ascii="Segoe UI" w:hAnsi="Segoe UI" w:cs="Segoe UI"/>
-          <w:lang w:val="ru-RU"/>
-        </w:rPr>
-      </w:pPr>
-      <w:r>
-        <w:rPr>
-          <w:rFonts w:ascii="Segoe UI" w:hAnsi="Segoe UI" w:cs="Segoe UI"/>
-          <w:lang w:val="ru-RU"/>
-        </w:rPr>
-        <w:t xml:space="preserve">В данном обзоре </w:t>
-      </w:r>
-      <w:r>
-        <w:rPr>
-          <w:rFonts w:ascii="Segoe UI" w:hAnsi="Segoe UI" w:cs="Segoe UI"/>
-          <w:lang w:val="ru-RU"/>
-        </w:rPr>
-        <w:t xml:space="preserve">проанализированы и систематизированы данные и предложенные в научной литературе гипотезы </w:t>
-      </w:r>
-      <w:r>
-        <w:rPr>
-          <w:rFonts w:ascii="Segoe UI" w:hAnsi="Segoe UI" w:cs="Segoe UI"/>
-          <w:lang w:val="ru-RU"/>
-        </w:rPr>
-        <w:t>о том, как эпсилон-субъединиц</w:t>
-      </w:r>
-      <w:r>
-        <w:rPr>
-          <w:rFonts w:ascii="Segoe UI" w:hAnsi="Segoe UI" w:cs="Segoe UI"/>
-          <w:lang w:val="ru-RU"/>
-        </w:rPr>
-        <w:t>а</w:t>
-      </w:r>
-      <w:r>
-        <w:rPr>
-          <w:rFonts w:ascii="Segoe UI" w:hAnsi="Segoe UI" w:cs="Segoe UI"/>
-          <w:lang w:val="ru-RU"/>
-        </w:rPr>
-        <w:t xml:space="preserve"> </w:t>
-      </w:r>
-      <w:r>
-        <w:rPr>
-          <w:rFonts w:ascii="Segoe UI" w:hAnsi="Segoe UI" w:cs="Segoe UI"/>
-          <w:lang w:val="ru-RU"/>
-        </w:rPr>
-        <w:t xml:space="preserve">в различных конформациях </w:t>
-      </w:r>
-      <w:r>
-        <w:rPr>
-          <w:rFonts w:ascii="Segoe UI" w:hAnsi="Segoe UI" w:cs="Segoe UI"/>
-          <w:lang w:val="ru-RU"/>
-        </w:rPr>
-        <w:t>влия</w:t>
-      </w:r>
-      <w:r>
-        <w:rPr>
-          <w:rFonts w:ascii="Segoe UI" w:hAnsi="Segoe UI" w:cs="Segoe UI"/>
-          <w:lang w:val="ru-RU"/>
-        </w:rPr>
-        <w:t>е</w:t>
-      </w:r>
-      <w:r>
-        <w:rPr>
-          <w:rFonts w:ascii="Segoe UI" w:hAnsi="Segoe UI" w:cs="Segoe UI"/>
-          <w:lang w:val="ru-RU"/>
-        </w:rPr>
-        <w:t xml:space="preserve">т на </w:t>
-      </w:r>
-      <w:r>
-        <w:rPr>
-          <w:rFonts w:ascii="Segoe UI" w:hAnsi="Segoe UI" w:cs="Segoe UI"/>
-          <w:lang w:val="ru-RU"/>
-        </w:rPr>
-        <w:t>работу</w:t>
-      </w:r>
-      <w:r>
-        <w:rPr>
-          <w:rFonts w:ascii="Segoe UI" w:hAnsi="Segoe UI" w:cs="Segoe UI"/>
-          <w:lang w:val="ru-RU"/>
-        </w:rPr>
-        <w:t xml:space="preserve"> АТФ</w:t>
-      </w:r>
-      <w:r>
-        <w:rPr>
-          <w:rFonts w:ascii="Segoe UI" w:hAnsi="Segoe UI" w:cs="Segoe UI"/>
-          <w:lang w:val="ru-RU"/>
-        </w:rPr>
-        <w:t>-синтазы.</w:t>
+          <w:rFonts w:cstheme="minorHAnsi"/>
+          <w:sz w:val="24"/>
+          <w:szCs w:val="24"/>
+          <w:lang w:val="ru-RU"/>
+        </w:rPr>
+        <w:t>1 в целом и субъединица эпсилон в частности достаточно хорошо изучены, ряд структурно-функциональных особенностей остаётся вопросом дискуссий.</w:t>
+      </w:r>
+    </w:p>
+    <w:p>
+      <w:pPr>
+        <w:rPr>
+          <w:rFonts w:cstheme="minorHAnsi"/>
+          <w:sz w:val="24"/>
+          <w:szCs w:val="24"/>
+          <w:lang w:val="ru-RU"/>
+        </w:rPr>
+      </w:pPr>
+      <w:r>
+        <w:rPr>
+          <w:rFonts w:cstheme="minorHAnsi"/>
+          <w:sz w:val="24"/>
+          <w:szCs w:val="24"/>
+          <w:lang w:val="ru-RU"/>
+        </w:rPr>
+        <w:t>В данном обзоре проанализированы и систематизированы данные и предложенные в научной литературе гипотезы о том, как эпсилон-субъединица в различных конформациях влияет на работу АТФ-синтазы.</w:t>
       </w:r>
     </w:p>
     <w:p>
@@ -1573,7 +1339,7 @@
           <w:lang w:val="ru-RU"/>
         </w:rPr>
       </w:pPr>
-      <w:bookmarkStart w:id="2" w:name="_Toc182299795"/>
+      <w:bookmarkStart w:id="2" w:name="_Toc182300104"/>
       <w:r>
         <w:rPr>
           <w:rFonts w:cstheme="majorHAnsi"/>
@@ -1751,6 +1517,229 @@
     <w:p>
       <w:pPr>
         <w:rPr>
+          <w:lang w:val="ru-RU"/>
+        </w:rPr>
+      </w:pPr>
+      <w:r>
+        <w:rPr>
+          <w:lang w:val="ru-RU"/>
+        </w:rPr>
+        <w:br w:type="page"/>
+      </w:r>
+    </w:p>
+    <w:p>
+      <w:pPr>
+        <w:pStyle w:val="1"/>
+        <w:jc w:val="center"/>
+        <w:rPr>
+          <w:b/>
+          <w:bCs/>
+          <w:color w:val="000000" w:themeColor="text1"/>
+          <w:lang w:val="ru-RU"/>
+        </w:rPr>
+      </w:pPr>
+      <w:bookmarkStart w:id="3" w:name="_Toc182300105"/>
+      <w:r>
+        <w:rPr>
+          <w:b/>
+          <w:bCs/>
+          <w:color w:val="000000" w:themeColor="text1"/>
+          <w:lang w:val="ru-RU"/>
+        </w:rPr>
+        <w:lastRenderedPageBreak/>
+        <w:t>ЛИТЕРАТУРНЫЙ ОБЗОР</w:t>
+      </w:r>
+      <w:bookmarkEnd w:id="3"/>
+    </w:p>
+    <w:p>
+      <w:pPr>
+        <w:rPr>
+          <w:lang w:val="ru-RU"/>
+        </w:rPr>
+      </w:pPr>
+    </w:p>
+    <w:p>
+      <w:pPr>
+        <w:rPr>
+          <w:sz w:val="24"/>
+          <w:szCs w:val="24"/>
+          <w:lang w:val="ru-RU"/>
+        </w:rPr>
+      </w:pPr>
+      <w:r>
+        <w:rPr>
+          <w:sz w:val="24"/>
+          <w:szCs w:val="24"/>
+          <w:lang w:val="ru-RU"/>
+        </w:rPr>
+        <w:t>АТФ синтаза является одним из самых распространенных ферментов, встречающихся практически во всех живых организмах</w:t>
+      </w:r>
+      <w:r>
+        <w:rPr>
+          <w:sz w:val="24"/>
+          <w:szCs w:val="24"/>
+          <w:lang w:val="ru-RU"/>
+        </w:rPr>
+        <w:t>: в</w:t>
+      </w:r>
+      <w:r>
+        <w:rPr>
+          <w:sz w:val="24"/>
+          <w:szCs w:val="24"/>
+          <w:lang w:val="ru-RU"/>
+        </w:rPr>
+        <w:t xml:space="preserve"> плазматическ</w:t>
+      </w:r>
+      <w:r>
+        <w:rPr>
+          <w:sz w:val="24"/>
+          <w:szCs w:val="24"/>
+          <w:lang w:val="ru-RU"/>
+        </w:rPr>
+        <w:t>ой</w:t>
+      </w:r>
+      <w:r>
+        <w:rPr>
+          <w:sz w:val="24"/>
+          <w:szCs w:val="24"/>
+          <w:lang w:val="ru-RU"/>
+        </w:rPr>
+        <w:t xml:space="preserve"> мембран</w:t>
+      </w:r>
+      <w:r>
+        <w:rPr>
+          <w:sz w:val="24"/>
+          <w:szCs w:val="24"/>
+          <w:lang w:val="ru-RU"/>
+        </w:rPr>
+        <w:t>е</w:t>
+      </w:r>
+      <w:r>
+        <w:rPr>
+          <w:sz w:val="24"/>
+          <w:szCs w:val="24"/>
+          <w:lang w:val="ru-RU"/>
+        </w:rPr>
+        <w:t xml:space="preserve"> бактерий, внутренн</w:t>
+      </w:r>
+      <w:r>
+        <w:rPr>
+          <w:sz w:val="24"/>
+          <w:szCs w:val="24"/>
+          <w:lang w:val="ru-RU"/>
+        </w:rPr>
+        <w:t>ей</w:t>
+      </w:r>
+      <w:r>
+        <w:rPr>
+          <w:sz w:val="24"/>
+          <w:szCs w:val="24"/>
+          <w:lang w:val="ru-RU"/>
+        </w:rPr>
+        <w:t xml:space="preserve"> мембран</w:t>
+      </w:r>
+      <w:r>
+        <w:rPr>
+          <w:sz w:val="24"/>
+          <w:szCs w:val="24"/>
+          <w:lang w:val="ru-RU"/>
+        </w:rPr>
+        <w:t>е</w:t>
+      </w:r>
+      <w:r>
+        <w:rPr>
+          <w:sz w:val="24"/>
+          <w:szCs w:val="24"/>
+          <w:lang w:val="ru-RU"/>
+        </w:rPr>
+        <w:t xml:space="preserve"> митохондрий</w:t>
+      </w:r>
+      <w:r>
+        <w:rPr>
+          <w:sz w:val="24"/>
+          <w:szCs w:val="24"/>
+          <w:lang w:val="ru-RU"/>
+        </w:rPr>
+        <w:t>,</w:t>
+      </w:r>
+      <w:r>
+        <w:rPr>
+          <w:sz w:val="24"/>
+          <w:szCs w:val="24"/>
+          <w:lang w:val="ru-RU"/>
+        </w:rPr>
+        <w:t xml:space="preserve"> мембран</w:t>
+      </w:r>
+      <w:r>
+        <w:rPr>
+          <w:sz w:val="24"/>
+          <w:szCs w:val="24"/>
+          <w:lang w:val="ru-RU"/>
+        </w:rPr>
+        <w:t>е</w:t>
+      </w:r>
+      <w:r>
+        <w:rPr>
+          <w:sz w:val="24"/>
+          <w:szCs w:val="24"/>
+          <w:lang w:val="ru-RU"/>
+        </w:rPr>
+        <w:t xml:space="preserve"> </w:t>
+      </w:r>
+      <w:r>
+        <w:rPr>
+          <w:sz w:val="24"/>
+          <w:szCs w:val="24"/>
+          <w:lang w:val="ru-RU"/>
+        </w:rPr>
+        <w:t xml:space="preserve">тилакоидов </w:t>
+      </w:r>
+      <w:r>
+        <w:rPr>
+          <w:sz w:val="24"/>
+          <w:szCs w:val="24"/>
+          <w:lang w:val="ru-RU"/>
+        </w:rPr>
+        <w:t>хлоропластов</w:t>
+      </w:r>
+      <w:r>
+        <w:rPr>
+          <w:sz w:val="24"/>
+          <w:szCs w:val="24"/>
+          <w:lang w:val="ru-RU"/>
+        </w:rPr>
+        <w:t xml:space="preserve"> и даже в эукариотических клетках</w:t>
+      </w:r>
+      <w:r>
+        <w:rPr>
+          <w:sz w:val="24"/>
+          <w:szCs w:val="24"/>
+          <w:lang w:val="ru-RU"/>
+        </w:rPr>
+        <w:t>.</w:t>
+      </w:r>
+      <w:r>
+        <w:rPr>
+          <w:sz w:val="24"/>
+          <w:szCs w:val="24"/>
+          <w:lang w:val="ru-RU"/>
+        </w:rPr>
+        <w:t xml:space="preserve"> </w:t>
+      </w:r>
+      <w:r>
+        <w:rPr>
+          <w:sz w:val="24"/>
+          <w:szCs w:val="24"/>
+          <w:lang w:val="ru-RU"/>
+        </w:rPr>
+        <w:t>В связи с его широким распространением, его формы в различных организмах имеют весьма отличную друг от друга структуру.</w:t>
+      </w:r>
+    </w:p>
+    <w:p>
+      <w:pPr>
+        <w:rPr>
+          <w:sz w:val="24"/>
+          <w:szCs w:val="24"/>
           <w:lang w:val="ru-RU"/>
         </w:rPr>
       </w:pPr>

</xml_diff>

<commit_message>
Add variety of ATP-synthases to .docx\review
</commit_message>
<xml_diff>
--- a/.docx/review.docx
+++ b/.docx/review.docx
@@ -599,7 +599,7 @@
           <w:r>
             <w:fldChar w:fldCharType="separate"/>
           </w:r>
-          <w:hyperlink w:anchor="_Toc182300102" w:history="1">
+          <w:hyperlink w:anchor="_Toc182302413" w:history="1">
             <w:r>
               <w:rPr>
                 <w:rStyle w:val="a5"/>
@@ -629,7 +629,7 @@
                 <w:noProof/>
                 <w:webHidden/>
               </w:rPr>
-              <w:instrText xml:space="preserve"> PAGEREF _Toc182300102 \h </w:instrText>
+              <w:instrText xml:space="preserve"> PAGEREF _Toc182302413 \h </w:instrText>
             </w:r>
             <w:r>
               <w:rPr>
@@ -671,7 +671,7 @@
               <w:noProof/>
             </w:rPr>
           </w:pPr>
-          <w:hyperlink w:anchor="_Toc182300103" w:history="1">
+          <w:hyperlink w:anchor="_Toc182302414" w:history="1">
             <w:r>
               <w:rPr>
                 <w:rStyle w:val="a5"/>
@@ -701,7 +701,7 @@
                 <w:noProof/>
                 <w:webHidden/>
               </w:rPr>
-              <w:instrText xml:space="preserve"> PAGEREF _Toc182300103 \h </w:instrText>
+              <w:instrText xml:space="preserve"> PAGEREF _Toc182302414 \h </w:instrText>
             </w:r>
             <w:r>
               <w:rPr>
@@ -743,7 +743,7 @@
               <w:noProof/>
             </w:rPr>
           </w:pPr>
-          <w:hyperlink w:anchor="_Toc182300104" w:history="1">
+          <w:hyperlink w:anchor="_Toc182302415" w:history="1">
             <w:r>
               <w:rPr>
                 <w:rStyle w:val="a5"/>
@@ -774,7 +774,7 @@
                 <w:noProof/>
                 <w:webHidden/>
               </w:rPr>
-              <w:instrText xml:space="preserve"> PAGEREF _Toc182300104 \h </w:instrText>
+              <w:instrText xml:space="preserve"> PAGEREF _Toc182302415 \h </w:instrText>
             </w:r>
             <w:r>
               <w:rPr>
@@ -816,7 +816,7 @@
               <w:noProof/>
             </w:rPr>
           </w:pPr>
-          <w:hyperlink w:anchor="_Toc182300105" w:history="1">
+          <w:hyperlink w:anchor="_Toc182302416" w:history="1">
             <w:r>
               <w:rPr>
                 <w:rStyle w:val="a5"/>
@@ -846,7 +846,95 @@
                 <w:noProof/>
                 <w:webHidden/>
               </w:rPr>
-              <w:instrText xml:space="preserve"> PAGEREF _Toc182300105 \h </w:instrText>
+              <w:instrText xml:space="preserve"> PAGEREF _Toc182302416 \h </w:instrText>
+            </w:r>
+            <w:r>
+              <w:rPr>
+                <w:noProof/>
+                <w:webHidden/>
+              </w:rPr>
+            </w:r>
+            <w:r>
+              <w:rPr>
+                <w:noProof/>
+                <w:webHidden/>
+              </w:rPr>
+              <w:fldChar w:fldCharType="separate"/>
+            </w:r>
+            <w:r>
+              <w:rPr>
+                <w:noProof/>
+                <w:webHidden/>
+              </w:rPr>
+              <w:t>6</w:t>
+            </w:r>
+            <w:r>
+              <w:rPr>
+                <w:noProof/>
+                <w:webHidden/>
+              </w:rPr>
+              <w:fldChar w:fldCharType="end"/>
+            </w:r>
+          </w:hyperlink>
+        </w:p>
+        <w:p>
+          <w:pPr>
+            <w:pStyle w:val="21"/>
+            <w:tabs>
+              <w:tab w:val="left" w:pos="880"/>
+              <w:tab w:val="right" w:leader="dot" w:pos="9679"/>
+            </w:tabs>
+            <w:rPr>
+              <w:noProof/>
+            </w:rPr>
+          </w:pPr>
+          <w:hyperlink w:anchor="_Toc182302417" w:history="1">
+            <w:r>
+              <w:rPr>
+                <w:rStyle w:val="a5"/>
+                <w:b/>
+                <w:bCs/>
+                <w:noProof/>
+                <w:lang w:val="ru-RU"/>
+              </w:rPr>
+              <w:t>1.1.</w:t>
+            </w:r>
+            <w:r>
+              <w:rPr>
+                <w:noProof/>
+              </w:rPr>
+              <w:tab/>
+            </w:r>
+            <w:r>
+              <w:rPr>
+                <w:rStyle w:val="a5"/>
+                <w:b/>
+                <w:bCs/>
+                <w:noProof/>
+                <w:lang w:val="ru-RU"/>
+              </w:rPr>
+              <w:t>Разнообразие АТФ-синтаз</w:t>
+            </w:r>
+            <w:r>
+              <w:rPr>
+                <w:noProof/>
+                <w:webHidden/>
+              </w:rPr>
+              <w:tab/>
+            </w:r>
+            <w:r>
+              <w:rPr>
+                <w:noProof/>
+                <w:webHidden/>
+              </w:rPr>
+              <w:fldChar w:fldCharType="begin"/>
+            </w:r>
+            <w:r>
+              <w:rPr>
+                <w:noProof/>
+                <w:webHidden/>
+              </w:rPr>
+              <w:instrText xml:space="preserve"> PAGEREF _Toc182302417 \h </w:instrText>
             </w:r>
             <w:r>
               <w:rPr>
@@ -924,7 +1012,7 @@
           <w:lang w:val="ru-RU"/>
         </w:rPr>
       </w:pPr>
-      <w:bookmarkStart w:id="0" w:name="_Toc182300102"/>
+      <w:bookmarkStart w:id="0" w:name="_Toc182302413"/>
       <w:r>
         <w:rPr>
           <w:b/>
@@ -968,7 +1056,7 @@
           <w:lang w:val="ru-RU"/>
         </w:rPr>
       </w:pPr>
-      <w:bookmarkStart w:id="1" w:name="_Toc182300103"/>
+      <w:bookmarkStart w:id="1" w:name="_Toc182302414"/>
       <w:r>
         <w:rPr>
           <w:b/>
@@ -1339,7 +1427,7 @@
           <w:lang w:val="ru-RU"/>
         </w:rPr>
       </w:pPr>
-      <w:bookmarkStart w:id="2" w:name="_Toc182300104"/>
+      <w:bookmarkStart w:id="2" w:name="_Toc182302415"/>
       <w:r>
         <w:rPr>
           <w:rFonts w:cstheme="majorHAnsi"/>
@@ -1538,7 +1626,7 @@
           <w:lang w:val="ru-RU"/>
         </w:rPr>
       </w:pPr>
-      <w:bookmarkStart w:id="3" w:name="_Toc182300105"/>
+      <w:bookmarkStart w:id="3" w:name="_Toc182302416"/>
       <w:r>
         <w:rPr>
           <w:b/>
@@ -1740,6 +1828,664 @@
         <w:rPr>
           <w:sz w:val="24"/>
           <w:szCs w:val="24"/>
+          <w:lang w:val="ru-RU"/>
+        </w:rPr>
+      </w:pPr>
+    </w:p>
+    <w:p>
+      <w:pPr>
+        <w:pStyle w:val="2"/>
+        <w:numPr>
+          <w:ilvl w:val="1"/>
+          <w:numId w:val="3"/>
+        </w:numPr>
+        <w:rPr>
+          <w:b/>
+          <w:bCs/>
+          <w:color w:val="000000" w:themeColor="text1"/>
+          <w:sz w:val="28"/>
+          <w:szCs w:val="28"/>
+          <w:lang w:val="ru-RU"/>
+        </w:rPr>
+      </w:pPr>
+      <w:bookmarkStart w:id="4" w:name="_Toc182302417"/>
+      <w:r>
+        <w:rPr>
+          <w:b/>
+          <w:bCs/>
+          <w:color w:val="000000" w:themeColor="text1"/>
+          <w:sz w:val="28"/>
+          <w:szCs w:val="28"/>
+          <w:lang w:val="ru-RU"/>
+        </w:rPr>
+        <w:t>Разнообразие АТФ-синтаз</w:t>
+      </w:r>
+      <w:bookmarkEnd w:id="4"/>
+    </w:p>
+    <w:p>
+      <w:pPr>
+        <w:rPr>
+          <w:lang w:val="ru-RU"/>
+        </w:rPr>
+      </w:pPr>
+    </w:p>
+    <w:p>
+      <w:pPr>
+        <w:rPr>
+          <w:rFonts w:ascii="Calibri" w:hAnsi="Calibri" w:cs="Calibri"/>
+          <w:color w:val="000000"/>
+          <w:sz w:val="24"/>
+          <w:szCs w:val="24"/>
+          <w:lang w:val="ru-RU"/>
+        </w:rPr>
+      </w:pPr>
+      <w:r>
+        <w:rPr>
+          <w:rFonts w:ascii="Calibri" w:hAnsi="Calibri" w:cs="Calibri"/>
+          <w:color w:val="000000"/>
+          <w:sz w:val="24"/>
+          <w:szCs w:val="24"/>
+          <w:lang w:val="ru-RU"/>
+        </w:rPr>
+        <w:t>АТФ-синтаза</w:t>
+      </w:r>
+      <w:r>
+        <w:rPr>
+          <w:rFonts w:ascii="Calibri" w:hAnsi="Calibri" w:cs="Calibri"/>
+          <w:color w:val="000000"/>
+          <w:sz w:val="24"/>
+          <w:szCs w:val="24"/>
+          <w:lang w:val="ru-RU"/>
+        </w:rPr>
+        <w:t xml:space="preserve"> катализирует </w:t>
+      </w:r>
+      <w:r>
+        <w:rPr>
+          <w:rFonts w:ascii="Calibri" w:hAnsi="Calibri" w:cs="Calibri"/>
+          <w:color w:val="000000"/>
+          <w:sz w:val="24"/>
+          <w:szCs w:val="24"/>
+          <w:lang w:val="ru-RU"/>
+        </w:rPr>
+        <w:t>важнейшую реакцию: синтез АТФ из</w:t>
+      </w:r>
+      <w:r>
+        <w:rPr>
+          <w:rFonts w:ascii="Calibri" w:hAnsi="Calibri" w:cs="Calibri"/>
+          <w:color w:val="000000"/>
+          <w:sz w:val="24"/>
+          <w:szCs w:val="24"/>
+          <w:lang w:val="ru-RU"/>
+        </w:rPr>
+        <w:t xml:space="preserve"> АДФ </w:t>
+      </w:r>
+      <w:r>
+        <w:rPr>
+          <w:rFonts w:ascii="Calibri" w:hAnsi="Calibri" w:cs="Calibri"/>
+          <w:color w:val="000000"/>
+          <w:sz w:val="24"/>
+          <w:szCs w:val="24"/>
+          <w:lang w:val="ru-RU"/>
+        </w:rPr>
+        <w:t xml:space="preserve">и </w:t>
+      </w:r>
+      <w:r>
+        <w:rPr>
+          <w:rFonts w:ascii="Calibri" w:hAnsi="Calibri" w:cs="Calibri"/>
+          <w:color w:val="000000"/>
+          <w:sz w:val="24"/>
+          <w:szCs w:val="24"/>
+          <w:lang w:val="ru-RU"/>
+        </w:rPr>
+        <w:t>неорганическ</w:t>
+      </w:r>
+      <w:r>
+        <w:rPr>
+          <w:rFonts w:ascii="Calibri" w:hAnsi="Calibri" w:cs="Calibri"/>
+          <w:color w:val="000000"/>
+          <w:sz w:val="24"/>
+          <w:szCs w:val="24"/>
+          <w:lang w:val="ru-RU"/>
+        </w:rPr>
+        <w:t>ого</w:t>
+      </w:r>
+      <w:r>
+        <w:rPr>
+          <w:rFonts w:ascii="Calibri" w:hAnsi="Calibri" w:cs="Calibri"/>
+          <w:color w:val="000000"/>
+          <w:sz w:val="24"/>
+          <w:szCs w:val="24"/>
+          <w:lang w:val="ru-RU"/>
+        </w:rPr>
+        <w:t xml:space="preserve"> фосфат</w:t>
+      </w:r>
+      <w:r>
+        <w:rPr>
+          <w:rFonts w:ascii="Calibri" w:hAnsi="Calibri" w:cs="Calibri"/>
+          <w:color w:val="000000"/>
+          <w:sz w:val="24"/>
+          <w:szCs w:val="24"/>
+          <w:lang w:val="ru-RU"/>
+        </w:rPr>
+        <w:t>а, используя при этом</w:t>
+      </w:r>
+      <w:r>
+        <w:rPr>
+          <w:rFonts w:ascii="Calibri" w:hAnsi="Calibri" w:cs="Calibri"/>
+          <w:color w:val="000000"/>
+          <w:sz w:val="24"/>
+          <w:szCs w:val="24"/>
+          <w:lang w:val="ru-RU"/>
+        </w:rPr>
+        <w:t xml:space="preserve"> энерги</w:t>
+      </w:r>
+      <w:r>
+        <w:rPr>
+          <w:rFonts w:ascii="Calibri" w:hAnsi="Calibri" w:cs="Calibri"/>
+          <w:color w:val="000000"/>
+          <w:sz w:val="24"/>
+          <w:szCs w:val="24"/>
+          <w:lang w:val="ru-RU"/>
+        </w:rPr>
+        <w:t>ю</w:t>
+      </w:r>
+      <w:r>
+        <w:rPr>
+          <w:rFonts w:ascii="Calibri" w:hAnsi="Calibri" w:cs="Calibri"/>
+          <w:color w:val="000000"/>
+          <w:sz w:val="24"/>
+          <w:szCs w:val="24"/>
+          <w:lang w:val="ru-RU"/>
+        </w:rPr>
+        <w:t xml:space="preserve"> разности электрохимического потенциала</w:t>
+      </w:r>
+      <w:r>
+        <w:rPr>
+          <w:rFonts w:ascii="Calibri" w:hAnsi="Calibri" w:cs="Calibri"/>
+          <w:color w:val="000000"/>
+          <w:sz w:val="24"/>
+          <w:szCs w:val="24"/>
+          <w:lang w:val="ru-RU"/>
+        </w:rPr>
+        <w:t xml:space="preserve"> </w:t>
+      </w:r>
+      <w:r>
+        <w:rPr>
+          <w:rFonts w:ascii="Calibri" w:hAnsi="Calibri" w:cs="Calibri"/>
+          <w:color w:val="000000"/>
+          <w:sz w:val="24"/>
+          <w:szCs w:val="24"/>
+        </w:rPr>
+        <w:t>H</w:t>
+      </w:r>
+      <w:r>
+        <w:rPr>
+          <w:rFonts w:ascii="Calibri" w:hAnsi="Calibri" w:cs="Calibri"/>
+          <w:color w:val="000000"/>
+          <w:sz w:val="24"/>
+          <w:szCs w:val="24"/>
+          <w:lang w:val="ru-RU"/>
+        </w:rPr>
+        <w:t>+</w:t>
+      </w:r>
+      <w:r>
+        <w:rPr>
+          <w:rFonts w:ascii="Calibri" w:hAnsi="Calibri" w:cs="Calibri"/>
+          <w:color w:val="000000"/>
+          <w:sz w:val="24"/>
+          <w:szCs w:val="24"/>
+          <w:lang w:val="ru-RU"/>
+        </w:rPr>
+        <w:t xml:space="preserve"> с разных сторон мембраны</w:t>
+      </w:r>
+      <w:r>
+        <w:rPr>
+          <w:rFonts w:ascii="Calibri" w:hAnsi="Calibri" w:cs="Calibri"/>
+          <w:i/>
+          <w:iCs/>
+          <w:color w:val="000000"/>
+          <w:sz w:val="24"/>
+          <w:szCs w:val="24"/>
+          <w:lang w:val="ru-RU"/>
+        </w:rPr>
+        <w:t>.</w:t>
+      </w:r>
+      <w:r>
+        <w:rPr>
+          <w:rFonts w:ascii="Calibri" w:hAnsi="Calibri" w:cs="Calibri"/>
+          <w:color w:val="000000"/>
+          <w:sz w:val="24"/>
+          <w:szCs w:val="24"/>
+          <w:lang w:val="ru-RU"/>
+        </w:rPr>
+        <w:t xml:space="preserve"> Иногда этот фермент может катализировать и обратную реакцию, при этом оба вида превращений могут осуществляться одним и тем же белковым комплексом, а направление реакции зависит от физиологических условий в клетке.</w:t>
+      </w:r>
+    </w:p>
+    <w:p>
+      <w:pPr>
+        <w:spacing w:after="0" w:line="240" w:lineRule="auto"/>
+        <w:rPr>
+          <w:rFonts w:ascii="Calibri" w:eastAsia="Times New Roman" w:hAnsi="Calibri" w:cs="Calibri"/>
+          <w:color w:val="000000"/>
+          <w:sz w:val="24"/>
+          <w:szCs w:val="24"/>
+          <w:lang w:val="ru-RU"/>
+        </w:rPr>
+      </w:pPr>
+      <w:r>
+        <w:rPr>
+          <w:rFonts w:ascii="Calibri" w:eastAsia="Times New Roman" w:hAnsi="Calibri" w:cs="Calibri"/>
+          <w:color w:val="000000"/>
+          <w:sz w:val="24"/>
+          <w:szCs w:val="24"/>
+          <w:lang w:val="ru-RU"/>
+        </w:rPr>
+        <w:t xml:space="preserve">АТФ синтазы делятся на несколько типов: </w:t>
+      </w:r>
+      <w:r>
+        <w:rPr>
+          <w:rFonts w:ascii="Calibri" w:eastAsia="Times New Roman" w:hAnsi="Calibri" w:cs="Calibri"/>
+          <w:color w:val="000000"/>
+          <w:sz w:val="24"/>
+          <w:szCs w:val="24"/>
+        </w:rPr>
+        <w:t>F</w:t>
+      </w:r>
+      <w:r>
+        <w:rPr>
+          <w:rFonts w:ascii="Calibri" w:eastAsia="Times New Roman" w:hAnsi="Calibri" w:cs="Calibri"/>
+          <w:color w:val="000000"/>
+          <w:sz w:val="24"/>
+          <w:szCs w:val="24"/>
+          <w:lang w:val="ru-RU"/>
+        </w:rPr>
+        <w:t xml:space="preserve">-, </w:t>
+      </w:r>
+      <w:r>
+        <w:rPr>
+          <w:rFonts w:ascii="Calibri" w:eastAsia="Times New Roman" w:hAnsi="Calibri" w:cs="Calibri"/>
+          <w:color w:val="000000"/>
+          <w:sz w:val="24"/>
+          <w:szCs w:val="24"/>
+        </w:rPr>
+        <w:t>V</w:t>
+      </w:r>
+      <w:r>
+        <w:rPr>
+          <w:rFonts w:ascii="Calibri" w:eastAsia="Times New Roman" w:hAnsi="Calibri" w:cs="Calibri"/>
+          <w:color w:val="000000"/>
+          <w:sz w:val="24"/>
+          <w:szCs w:val="24"/>
+          <w:lang w:val="ru-RU"/>
+        </w:rPr>
+        <w:t xml:space="preserve">- и </w:t>
+      </w:r>
+      <w:r>
+        <w:rPr>
+          <w:rFonts w:ascii="Calibri" w:eastAsia="Times New Roman" w:hAnsi="Calibri" w:cs="Calibri"/>
+          <w:color w:val="000000"/>
+          <w:sz w:val="24"/>
+          <w:szCs w:val="24"/>
+        </w:rPr>
+        <w:t>A</w:t>
+      </w:r>
+      <w:r>
+        <w:rPr>
+          <w:rFonts w:ascii="Calibri" w:eastAsia="Times New Roman" w:hAnsi="Calibri" w:cs="Calibri"/>
+          <w:color w:val="000000"/>
+          <w:sz w:val="24"/>
+          <w:szCs w:val="24"/>
+          <w:lang w:val="ru-RU"/>
+        </w:rPr>
+        <w:t xml:space="preserve">-АТФ-синтазы. Все </w:t>
+      </w:r>
+      <w:r>
+        <w:rPr>
+          <w:rFonts w:ascii="Calibri" w:eastAsia="Times New Roman" w:hAnsi="Calibri" w:cs="Calibri"/>
+          <w:color w:val="000000"/>
+          <w:sz w:val="24"/>
+          <w:szCs w:val="24"/>
+          <w:lang w:val="ru-RU"/>
+        </w:rPr>
+        <w:t>они</w:t>
+      </w:r>
+      <w:r>
+        <w:rPr>
+          <w:rFonts w:ascii="Calibri" w:eastAsia="Times New Roman" w:hAnsi="Calibri" w:cs="Calibri"/>
+          <w:color w:val="000000"/>
+          <w:sz w:val="24"/>
+          <w:szCs w:val="24"/>
+          <w:lang w:val="ru-RU"/>
+        </w:rPr>
+        <w:t xml:space="preserve"> имеют высокую </w:t>
+      </w:r>
+      <w:r>
+        <w:rPr>
+          <w:rFonts w:ascii="Calibri" w:eastAsia="Times New Roman" w:hAnsi="Calibri" w:cs="Calibri"/>
+          <w:color w:val="000000"/>
+          <w:sz w:val="24"/>
+          <w:szCs w:val="24"/>
+          <w:lang w:val="ru-RU"/>
+        </w:rPr>
+        <w:t>стерическую</w:t>
+      </w:r>
+      <w:r>
+        <w:rPr>
+          <w:rFonts w:ascii="Calibri" w:eastAsia="Times New Roman" w:hAnsi="Calibri" w:cs="Calibri"/>
+          <w:color w:val="000000"/>
+          <w:sz w:val="24"/>
+          <w:szCs w:val="24"/>
+          <w:lang w:val="ru-RU"/>
+        </w:rPr>
+        <w:t xml:space="preserve"> гомологию и гомологию последовательностей, что позволяет с большой долей вероятности утверждать, что </w:t>
+      </w:r>
+      <w:r>
+        <w:rPr>
+          <w:rFonts w:ascii="Calibri" w:eastAsia="Times New Roman" w:hAnsi="Calibri" w:cs="Calibri"/>
+          <w:color w:val="000000"/>
+          <w:sz w:val="24"/>
+          <w:szCs w:val="24"/>
+          <w:lang w:val="ru-RU"/>
+        </w:rPr>
+        <w:t>происходят</w:t>
+      </w:r>
+      <w:r>
+        <w:rPr>
+          <w:rFonts w:ascii="Calibri" w:eastAsia="Times New Roman" w:hAnsi="Calibri" w:cs="Calibri"/>
+          <w:color w:val="000000"/>
+          <w:sz w:val="24"/>
+          <w:szCs w:val="24"/>
+          <w:lang w:val="ru-RU"/>
+        </w:rPr>
+        <w:t xml:space="preserve"> от общего предка эу- и прокариот, </w:t>
+      </w:r>
+      <w:r>
+        <w:rPr>
+          <w:rFonts w:ascii="Calibri" w:eastAsia="Times New Roman" w:hAnsi="Calibri" w:cs="Calibri"/>
+          <w:color w:val="000000"/>
+          <w:sz w:val="24"/>
+          <w:szCs w:val="24"/>
+          <w:lang w:val="ru-RU"/>
+        </w:rPr>
+        <w:t xml:space="preserve">который уже обладал </w:t>
+      </w:r>
+      <w:r>
+        <w:rPr>
+          <w:rFonts w:ascii="Calibri" w:eastAsia="Times New Roman" w:hAnsi="Calibri" w:cs="Calibri"/>
+          <w:color w:val="000000"/>
+          <w:sz w:val="24"/>
+          <w:szCs w:val="24"/>
+          <w:lang w:val="ru-RU"/>
+        </w:rPr>
+        <w:t>всеми базовыми структурами для синтеза АТФ и ионного транспорта.</w:t>
+      </w:r>
+    </w:p>
+    <w:p>
+      <w:pPr>
+        <w:spacing w:after="0" w:line="240" w:lineRule="auto"/>
+        <w:rPr>
+          <w:rFonts w:ascii="Times New Roman" w:eastAsia="Times New Roman" w:hAnsi="Times New Roman" w:cs="Times New Roman"/>
+          <w:sz w:val="24"/>
+          <w:szCs w:val="24"/>
+          <w:lang w:val="ru-RU"/>
+        </w:rPr>
+      </w:pPr>
+    </w:p>
+    <w:p>
+      <w:pPr>
+        <w:pStyle w:val="a3"/>
+        <w:numPr>
+          <w:ilvl w:val="0"/>
+          <w:numId w:val="4"/>
+        </w:numPr>
+        <w:spacing w:before="0" w:beforeAutospacing="0" w:after="0" w:afterAutospacing="0"/>
+        <w:textAlignment w:val="baseline"/>
+        <w:rPr>
+          <w:rFonts w:ascii="Calibri" w:hAnsi="Calibri" w:cs="Calibri"/>
+          <w:color w:val="000000"/>
+          <w:lang w:val="ru-RU"/>
+        </w:rPr>
+      </w:pPr>
+      <w:r>
+        <w:rPr>
+          <w:rFonts w:ascii="Calibri" w:hAnsi="Calibri" w:cs="Calibri"/>
+          <w:color w:val="000000"/>
+          <w:lang w:val="ru-RU"/>
+        </w:rPr>
+        <w:t xml:space="preserve">АТФ-синтазы </w:t>
+      </w:r>
+      <w:r>
+        <w:rPr>
+          <w:rFonts w:ascii="Calibri" w:hAnsi="Calibri" w:cs="Calibri"/>
+          <w:color w:val="000000"/>
+        </w:rPr>
+        <w:t>F</w:t>
+      </w:r>
+      <w:r>
+        <w:rPr>
+          <w:rFonts w:ascii="Calibri" w:hAnsi="Calibri" w:cs="Calibri"/>
+          <w:color w:val="000000"/>
+          <w:lang w:val="ru-RU"/>
+        </w:rPr>
+        <w:t xml:space="preserve">-типа от разных организмов (например, бактерий и хлоропластов) демонстрируют общее структурное сходство, сохраняя консервативную структуру каталитических субъединиц. Митохондриальные АТФ-синтазы </w:t>
+      </w:r>
+      <w:r>
+        <w:rPr>
+          <w:rFonts w:ascii="Calibri" w:hAnsi="Calibri" w:cs="Calibri"/>
+          <w:color w:val="000000"/>
+        </w:rPr>
+        <w:t>F</w:t>
+      </w:r>
+      <w:r>
+        <w:rPr>
+          <w:rFonts w:ascii="Calibri" w:hAnsi="Calibri" w:cs="Calibri"/>
+          <w:color w:val="000000"/>
+          <w:lang w:val="ru-RU"/>
+        </w:rPr>
+        <w:t>-типа, однако, устроены более сложно и включают в себя дополнительную эпсилон-субъединицу в своем центральном стержне.</w:t>
+      </w:r>
+    </w:p>
+    <w:p>
+      <w:pPr>
+        <w:pStyle w:val="a3"/>
+        <w:numPr>
+          <w:ilvl w:val="0"/>
+          <w:numId w:val="4"/>
+        </w:numPr>
+        <w:spacing w:before="0" w:beforeAutospacing="0" w:after="0" w:afterAutospacing="0"/>
+        <w:textAlignment w:val="baseline"/>
+        <w:rPr>
+          <w:rFonts w:ascii="Calibri" w:hAnsi="Calibri" w:cs="Calibri"/>
+          <w:color w:val="000000"/>
+          <w:lang w:val="ru-RU"/>
+        </w:rPr>
+      </w:pPr>
+      <w:r>
+        <w:rPr>
+          <w:rFonts w:ascii="Calibri" w:hAnsi="Calibri" w:cs="Calibri"/>
+          <w:color w:val="000000"/>
+          <w:lang w:val="ru-RU"/>
+        </w:rPr>
+        <w:t xml:space="preserve">АТФ-синтазы </w:t>
+      </w:r>
+      <w:r>
+        <w:rPr>
+          <w:rFonts w:ascii="Calibri" w:hAnsi="Calibri" w:cs="Calibri"/>
+          <w:color w:val="000000"/>
+        </w:rPr>
+        <w:t>V</w:t>
+      </w:r>
+      <w:r>
+        <w:rPr>
+          <w:rFonts w:ascii="Calibri" w:hAnsi="Calibri" w:cs="Calibri"/>
+          <w:color w:val="000000"/>
+          <w:lang w:val="ru-RU"/>
+        </w:rPr>
+        <w:t xml:space="preserve">-типа значительно отличаются по структуре от ферментов </w:t>
+      </w:r>
+      <w:r>
+        <w:rPr>
+          <w:rFonts w:ascii="Calibri" w:hAnsi="Calibri" w:cs="Calibri"/>
+          <w:color w:val="000000"/>
+        </w:rPr>
+        <w:t>F</w:t>
+      </w:r>
+      <w:r>
+        <w:rPr>
+          <w:rFonts w:ascii="Calibri" w:hAnsi="Calibri" w:cs="Calibri"/>
+          <w:color w:val="000000"/>
+          <w:lang w:val="ru-RU"/>
+        </w:rPr>
+        <w:t xml:space="preserve">-типа. Они имеют три периферических стебля, каждый из которых состоит из двух субъединиц (е и </w:t>
+      </w:r>
+      <w:r>
+        <w:rPr>
+          <w:rFonts w:ascii="Calibri" w:hAnsi="Calibri" w:cs="Calibri"/>
+          <w:color w:val="000000"/>
+        </w:rPr>
+        <w:t>g</w:t>
+      </w:r>
+      <w:r>
+        <w:rPr>
+          <w:rFonts w:ascii="Calibri" w:hAnsi="Calibri" w:cs="Calibri"/>
+          <w:color w:val="000000"/>
+          <w:lang w:val="ru-RU"/>
+        </w:rPr>
+        <w:t xml:space="preserve">), и расположены в эукариотических клетках. Эти структурные отличия задают специфику их работы: АТФ-синтазы </w:t>
+      </w:r>
+      <w:r>
+        <w:rPr>
+          <w:rFonts w:ascii="Calibri" w:hAnsi="Calibri" w:cs="Calibri"/>
+          <w:color w:val="000000"/>
+        </w:rPr>
+        <w:t>V</w:t>
+      </w:r>
+      <w:r>
+        <w:rPr>
+          <w:rFonts w:ascii="Calibri" w:hAnsi="Calibri" w:cs="Calibri"/>
+          <w:color w:val="000000"/>
+          <w:lang w:val="ru-RU"/>
+        </w:rPr>
+        <w:t>-типа преимущественно функционируют как протонные помпы, а не как катализаторы АТФ-синтазной реакции.</w:t>
+      </w:r>
+    </w:p>
+    <w:p>
+      <w:pPr>
+        <w:pStyle w:val="a3"/>
+        <w:numPr>
+          <w:ilvl w:val="0"/>
+          <w:numId w:val="4"/>
+        </w:numPr>
+        <w:spacing w:before="0" w:beforeAutospacing="0" w:after="0" w:afterAutospacing="0"/>
+        <w:textAlignment w:val="baseline"/>
+        <w:rPr>
+          <w:rFonts w:ascii="Calibri" w:hAnsi="Calibri" w:cs="Calibri"/>
+          <w:color w:val="000000"/>
+          <w:lang w:val="ru-RU"/>
+        </w:rPr>
+      </w:pPr>
+      <w:r>
+        <w:rPr>
+          <w:rFonts w:ascii="Calibri" w:hAnsi="Calibri" w:cs="Calibri"/>
+          <w:color w:val="000000"/>
+          <w:lang w:val="ru-RU"/>
+        </w:rPr>
+        <w:t xml:space="preserve">А-тип АТФ-синтазы имеют функциональное сходство с ферментами </w:t>
+      </w:r>
+      <w:r>
+        <w:rPr>
+          <w:rFonts w:ascii="Calibri" w:hAnsi="Calibri" w:cs="Calibri"/>
+          <w:color w:val="000000"/>
+        </w:rPr>
+        <w:t>F</w:t>
+      </w:r>
+      <w:r>
+        <w:rPr>
+          <w:rFonts w:ascii="Calibri" w:hAnsi="Calibri" w:cs="Calibri"/>
+          <w:color w:val="000000"/>
+          <w:lang w:val="ru-RU"/>
+        </w:rPr>
+        <w:t xml:space="preserve">-типа. В основном они встречаются у архей и некоторых бактерий. Они имеют два периферических стержня и один центральный стержень, который соединяется с альфа-бета тримером. Считается, что структурные компоненты ферментов типа А эволюционировали из предковых форм, общих с АТФ-синтазами типа </w:t>
+      </w:r>
+      <w:r>
+        <w:rPr>
+          <w:rFonts w:ascii="Calibri" w:hAnsi="Calibri" w:cs="Calibri"/>
+          <w:color w:val="000000"/>
+        </w:rPr>
+        <w:t>V</w:t>
+      </w:r>
+      <w:r>
+        <w:rPr>
+          <w:rFonts w:ascii="Calibri" w:hAnsi="Calibri" w:cs="Calibri"/>
+          <w:color w:val="000000"/>
+          <w:lang w:val="ru-RU"/>
+        </w:rPr>
+        <w:t>.</w:t>
+      </w:r>
+    </w:p>
+    <w:p>
+      <w:pPr>
+        <w:pStyle w:val="a3"/>
+        <w:spacing w:before="0" w:beforeAutospacing="0" w:after="0" w:afterAutospacing="0"/>
+        <w:textAlignment w:val="baseline"/>
+        <w:rPr>
+          <w:rFonts w:ascii="Calibri" w:hAnsi="Calibri" w:cs="Calibri"/>
+          <w:color w:val="000000"/>
+          <w:lang w:val="ru-RU"/>
+        </w:rPr>
+      </w:pPr>
+    </w:p>
+    <w:p>
+      <w:pPr>
+        <w:pStyle w:val="a3"/>
+        <w:spacing w:before="0" w:beforeAutospacing="0" w:after="0" w:afterAutospacing="0"/>
+        <w:textAlignment w:val="baseline"/>
+        <w:rPr>
+          <w:rFonts w:ascii="Calibri" w:hAnsi="Calibri" w:cs="Calibri"/>
+          <w:color w:val="000000"/>
+          <w:lang w:val="ru-RU"/>
+        </w:rPr>
+      </w:pPr>
+      <w:r>
+        <w:rPr>
+          <w:rFonts w:ascii="Calibri" w:hAnsi="Calibri" w:cs="Calibri"/>
+          <w:color w:val="000000"/>
+          <w:lang w:val="ru-RU"/>
+        </w:rPr>
+        <w:t xml:space="preserve">В данной работе основное внимание будет уделено бактериальным АТФ-синтазам </w:t>
+      </w:r>
+      <w:r>
+        <w:rPr>
+          <w:rFonts w:ascii="Calibri" w:hAnsi="Calibri" w:cs="Calibri"/>
+          <w:color w:val="000000"/>
+        </w:rPr>
+        <w:t>F</w:t>
+      </w:r>
+      <w:r>
+        <w:rPr>
+          <w:rFonts w:ascii="Calibri" w:hAnsi="Calibri" w:cs="Calibri"/>
+          <w:color w:val="000000"/>
+          <w:lang w:val="ru-RU"/>
+        </w:rPr>
+        <w:t>-</w:t>
+      </w:r>
+      <w:r>
+        <w:rPr>
+          <w:rFonts w:ascii="Calibri" w:hAnsi="Calibri" w:cs="Calibri"/>
+          <w:color w:val="000000"/>
+          <w:lang w:val="ru-RU"/>
+        </w:rPr>
+        <w:t>типа</w:t>
+      </w:r>
+    </w:p>
+    <w:p>
+      <w:pPr>
+        <w:pStyle w:val="a3"/>
+        <w:spacing w:before="0" w:beforeAutospacing="0" w:after="0" w:afterAutospacing="0"/>
+        <w:textAlignment w:val="baseline"/>
+        <w:rPr>
+          <w:rFonts w:ascii="Calibri" w:hAnsi="Calibri" w:cs="Calibri"/>
+          <w:color w:val="000000"/>
           <w:lang w:val="ru-RU"/>
         </w:rPr>
       </w:pPr>
@@ -1757,6 +2503,345 @@
 <file path=word/numbering.xml><?xml version="1.0" encoding="utf-8"?>
 <w:numbering xmlns:wpc="http://schemas.microsoft.com/office/word/2010/wordprocessingCanvas" xmlns:cx="http://schemas.microsoft.com/office/drawing/2014/chartex" xmlns:cx1="http://schemas.microsoft.com/office/drawing/2015/9/8/chartex" xmlns:cx2="http://schemas.microsoft.com/office/drawing/2015/10/21/chartex" xmlns:cx3="http://schemas.microsoft.com/office/drawing/2016/5/9/chartex" xmlns:cx4="http://schemas.microsoft.com/office/drawing/2016/5/10/chartex" xmlns:cx5="http://schemas.microsoft.com/office/drawing/2016/5/11/chartex" xmlns:cx6="http://schemas.microsoft.com/office/drawing/2016/5/12/chartex" xmlns:cx7="http://schemas.microsoft.com/office/drawing/2016/5/13/chartex" xmlns:cx8="http://schemas.microsoft.com/office/drawing/2016/5/14/chartex" xmlns:mc="http://schemas.openxmlformats.org/markup-compatibility/2006" xmlns:aink="http://schemas.microsoft.com/office/drawing/2016/ink" xmlns:am3d="http://schemas.microsoft.com/office/drawing/2017/model3d" xmlns:o="urn:schemas-microsoft-com:office:office" xmlns:r="http://schemas.openxmlformats.org/officeDocument/2006/relationships" xmlns:m="http://schemas.openxmlformats.org/officeDocument/2006/math" xmlns:v="urn:schemas-microsoft-com:vml" xmlns:wp14="http://schemas.microsoft.com/office/word/2010/wordprocessingDrawing" xmlns:wp="http://schemas.openxmlformats.org/drawingml/2006/wordprocessingDrawing" xmlns:w10="urn:schemas-microsoft-com:office:word" xmlns:w="http://schemas.openxmlformats.org/wordprocessingml/2006/main" xmlns:w14="http://schemas.microsoft.com/office/word/2010/wordml" xmlns:w15="http://schemas.microsoft.com/office/word/2012/wordml" xmlns:w16cex="http://schemas.microsoft.com/office/word/2018/wordml/cex" xmlns:w16cid="http://schemas.microsoft.com/office/word/2016/wordml/cid" xmlns:w16="http://schemas.microsoft.com/office/word/2018/wordml" xmlns:w16sdtdh="http://schemas.microsoft.com/office/word/2020/wordml/sdtdatahash" xmlns:w16se="http://schemas.microsoft.com/office/word/2015/wordml/symex" xmlns:wpg="http://schemas.microsoft.com/office/word/2010/wordprocessingGroup" xmlns:wpi="http://schemas.microsoft.com/office/word/2010/wordprocessingInk" xmlns:wne="http://schemas.microsoft.com/office/word/2006/wordml" xmlns:wps="http://schemas.microsoft.com/office/word/2010/wordprocessingShape" mc:Ignorable="w14 w15 w16se w16cid w16 w16cex w16sdtdh wp14">
   <w:abstractNum w:abstractNumId="0" w15:restartNumberingAfterBreak="0">
+    <w:nsid w:val="05071D25"/>
+    <w:multiLevelType w:val="multilevel"/>
+    <w:tmpl w:val="8EAE2E14"/>
+    <w:lvl w:ilvl="0">
+      <w:start w:val="1"/>
+      <w:numFmt w:val="decimal"/>
+      <w:lvlText w:val="%1."/>
+      <w:lvlJc w:val="left"/>
+      <w:pPr>
+        <w:tabs>
+          <w:tab w:val="num" w:pos="720"/>
+        </w:tabs>
+        <w:ind w:left="720" w:hanging="360"/>
+      </w:pPr>
+    </w:lvl>
+    <w:lvl w:ilvl="1" w:tentative="1">
+      <w:start w:val="1"/>
+      <w:numFmt w:val="decimal"/>
+      <w:lvlText w:val="%2."/>
+      <w:lvlJc w:val="left"/>
+      <w:pPr>
+        <w:tabs>
+          <w:tab w:val="num" w:pos="1440"/>
+        </w:tabs>
+        <w:ind w:left="1440" w:hanging="360"/>
+      </w:pPr>
+    </w:lvl>
+    <w:lvl w:ilvl="2" w:tentative="1">
+      <w:start w:val="1"/>
+      <w:numFmt w:val="decimal"/>
+      <w:lvlText w:val="%3."/>
+      <w:lvlJc w:val="left"/>
+      <w:pPr>
+        <w:tabs>
+          <w:tab w:val="num" w:pos="2160"/>
+        </w:tabs>
+        <w:ind w:left="2160" w:hanging="360"/>
+      </w:pPr>
+    </w:lvl>
+    <w:lvl w:ilvl="3" w:tentative="1">
+      <w:start w:val="1"/>
+      <w:numFmt w:val="decimal"/>
+      <w:lvlText w:val="%4."/>
+      <w:lvlJc w:val="left"/>
+      <w:pPr>
+        <w:tabs>
+          <w:tab w:val="num" w:pos="2880"/>
+        </w:tabs>
+        <w:ind w:left="2880" w:hanging="360"/>
+      </w:pPr>
+    </w:lvl>
+    <w:lvl w:ilvl="4" w:tentative="1">
+      <w:start w:val="1"/>
+      <w:numFmt w:val="decimal"/>
+      <w:lvlText w:val="%5."/>
+      <w:lvlJc w:val="left"/>
+      <w:pPr>
+        <w:tabs>
+          <w:tab w:val="num" w:pos="3600"/>
+        </w:tabs>
+        <w:ind w:left="3600" w:hanging="360"/>
+      </w:pPr>
+    </w:lvl>
+    <w:lvl w:ilvl="5" w:tentative="1">
+      <w:start w:val="1"/>
+      <w:numFmt w:val="decimal"/>
+      <w:lvlText w:val="%6."/>
+      <w:lvlJc w:val="left"/>
+      <w:pPr>
+        <w:tabs>
+          <w:tab w:val="num" w:pos="4320"/>
+        </w:tabs>
+        <w:ind w:left="4320" w:hanging="360"/>
+      </w:pPr>
+    </w:lvl>
+    <w:lvl w:ilvl="6" w:tentative="1">
+      <w:start w:val="1"/>
+      <w:numFmt w:val="decimal"/>
+      <w:lvlText w:val="%7."/>
+      <w:lvlJc w:val="left"/>
+      <w:pPr>
+        <w:tabs>
+          <w:tab w:val="num" w:pos="5040"/>
+        </w:tabs>
+        <w:ind w:left="5040" w:hanging="360"/>
+      </w:pPr>
+    </w:lvl>
+    <w:lvl w:ilvl="7" w:tentative="1">
+      <w:start w:val="1"/>
+      <w:numFmt w:val="decimal"/>
+      <w:lvlText w:val="%8."/>
+      <w:lvlJc w:val="left"/>
+      <w:pPr>
+        <w:tabs>
+          <w:tab w:val="num" w:pos="5760"/>
+        </w:tabs>
+        <w:ind w:left="5760" w:hanging="360"/>
+      </w:pPr>
+    </w:lvl>
+    <w:lvl w:ilvl="8" w:tentative="1">
+      <w:start w:val="1"/>
+      <w:numFmt w:val="decimal"/>
+      <w:lvlText w:val="%9."/>
+      <w:lvlJc w:val="left"/>
+      <w:pPr>
+        <w:tabs>
+          <w:tab w:val="num" w:pos="6480"/>
+        </w:tabs>
+        <w:ind w:left="6480" w:hanging="360"/>
+      </w:pPr>
+    </w:lvl>
+  </w:abstractNum>
+  <w:abstractNum w:abstractNumId="1" w15:restartNumberingAfterBreak="0">
+    <w:nsid w:val="0D33130F"/>
+    <w:multiLevelType w:val="multilevel"/>
+    <w:tmpl w:val="C4963A24"/>
+    <w:lvl w:ilvl="0">
+      <w:start w:val="1"/>
+      <w:numFmt w:val="decimal"/>
+      <w:lvlText w:val="%1."/>
+      <w:lvlJc w:val="left"/>
+      <w:pPr>
+        <w:ind w:left="360" w:hanging="360"/>
+      </w:pPr>
+      <w:rPr>
+        <w:rFonts w:hint="default"/>
+      </w:rPr>
+    </w:lvl>
+    <w:lvl w:ilvl="1">
+      <w:start w:val="1"/>
+      <w:numFmt w:val="decimal"/>
+      <w:lvlText w:val="%1.%2."/>
+      <w:lvlJc w:val="left"/>
+      <w:pPr>
+        <w:ind w:left="360" w:hanging="360"/>
+      </w:pPr>
+      <w:rPr>
+        <w:rFonts w:hint="default"/>
+      </w:rPr>
+    </w:lvl>
+    <w:lvl w:ilvl="2">
+      <w:start w:val="1"/>
+      <w:numFmt w:val="decimal"/>
+      <w:lvlText w:val="%1.%2.%3."/>
+      <w:lvlJc w:val="left"/>
+      <w:pPr>
+        <w:ind w:left="720" w:hanging="720"/>
+      </w:pPr>
+      <w:rPr>
+        <w:rFonts w:hint="default"/>
+      </w:rPr>
+    </w:lvl>
+    <w:lvl w:ilvl="3">
+      <w:start w:val="1"/>
+      <w:numFmt w:val="decimal"/>
+      <w:lvlText w:val="%1.%2.%3.%4."/>
+      <w:lvlJc w:val="left"/>
+      <w:pPr>
+        <w:ind w:left="720" w:hanging="720"/>
+      </w:pPr>
+      <w:rPr>
+        <w:rFonts w:hint="default"/>
+      </w:rPr>
+    </w:lvl>
+    <w:lvl w:ilvl="4">
+      <w:start w:val="1"/>
+      <w:numFmt w:val="decimal"/>
+      <w:lvlText w:val="%1.%2.%3.%4.%5."/>
+      <w:lvlJc w:val="left"/>
+      <w:pPr>
+        <w:ind w:left="1080" w:hanging="1080"/>
+      </w:pPr>
+      <w:rPr>
+        <w:rFonts w:hint="default"/>
+      </w:rPr>
+    </w:lvl>
+    <w:lvl w:ilvl="5">
+      <w:start w:val="1"/>
+      <w:numFmt w:val="decimal"/>
+      <w:lvlText w:val="%1.%2.%3.%4.%5.%6."/>
+      <w:lvlJc w:val="left"/>
+      <w:pPr>
+        <w:ind w:left="1080" w:hanging="1080"/>
+      </w:pPr>
+      <w:rPr>
+        <w:rFonts w:hint="default"/>
+      </w:rPr>
+    </w:lvl>
+    <w:lvl w:ilvl="6">
+      <w:start w:val="1"/>
+      <w:numFmt w:val="decimal"/>
+      <w:lvlText w:val="%1.%2.%3.%4.%5.%6.%7."/>
+      <w:lvlJc w:val="left"/>
+      <w:pPr>
+        <w:ind w:left="1440" w:hanging="1440"/>
+      </w:pPr>
+      <w:rPr>
+        <w:rFonts w:hint="default"/>
+      </w:rPr>
+    </w:lvl>
+    <w:lvl w:ilvl="7">
+      <w:start w:val="1"/>
+      <w:numFmt w:val="decimal"/>
+      <w:lvlText w:val="%1.%2.%3.%4.%5.%6.%7.%8."/>
+      <w:lvlJc w:val="left"/>
+      <w:pPr>
+        <w:ind w:left="1440" w:hanging="1440"/>
+      </w:pPr>
+      <w:rPr>
+        <w:rFonts w:hint="default"/>
+      </w:rPr>
+    </w:lvl>
+    <w:lvl w:ilvl="8">
+      <w:start w:val="1"/>
+      <w:numFmt w:val="decimal"/>
+      <w:lvlText w:val="%1.%2.%3.%4.%5.%6.%7.%8.%9."/>
+      <w:lvlJc w:val="left"/>
+      <w:pPr>
+        <w:ind w:left="1800" w:hanging="1800"/>
+      </w:pPr>
+      <w:rPr>
+        <w:rFonts w:hint="default"/>
+      </w:rPr>
+    </w:lvl>
+  </w:abstractNum>
+  <w:abstractNum w:abstractNumId="2" w15:restartNumberingAfterBreak="0">
+    <w:nsid w:val="13D50F49"/>
+    <w:multiLevelType w:val="multilevel"/>
+    <w:tmpl w:val="1EF85B52"/>
+    <w:lvl w:ilvl="0">
+      <w:start w:val="1"/>
+      <w:numFmt w:val="decimal"/>
+      <w:lvlText w:val="%1."/>
+      <w:lvlJc w:val="left"/>
+      <w:pPr>
+        <w:ind w:left="360" w:hanging="360"/>
+      </w:pPr>
+      <w:rPr>
+        <w:rFonts w:hint="default"/>
+      </w:rPr>
+    </w:lvl>
+    <w:lvl w:ilvl="1">
+      <w:start w:val="1"/>
+      <w:numFmt w:val="decimal"/>
+      <w:lvlText w:val="%1.%2."/>
+      <w:lvlJc w:val="left"/>
+      <w:pPr>
+        <w:ind w:left="360" w:hanging="360"/>
+      </w:pPr>
+      <w:rPr>
+        <w:rFonts w:hint="default"/>
+      </w:rPr>
+    </w:lvl>
+    <w:lvl w:ilvl="2">
+      <w:start w:val="1"/>
+      <w:numFmt w:val="decimal"/>
+      <w:lvlText w:val="%1.%2.%3."/>
+      <w:lvlJc w:val="left"/>
+      <w:pPr>
+        <w:ind w:left="720" w:hanging="720"/>
+      </w:pPr>
+      <w:rPr>
+        <w:rFonts w:hint="default"/>
+      </w:rPr>
+    </w:lvl>
+    <w:lvl w:ilvl="3">
+      <w:start w:val="1"/>
+      <w:numFmt w:val="decimal"/>
+      <w:lvlText w:val="%1.%2.%3.%4."/>
+      <w:lvlJc w:val="left"/>
+      <w:pPr>
+        <w:ind w:left="720" w:hanging="720"/>
+      </w:pPr>
+      <w:rPr>
+        <w:rFonts w:hint="default"/>
+      </w:rPr>
+    </w:lvl>
+    <w:lvl w:ilvl="4">
+      <w:start w:val="1"/>
+      <w:numFmt w:val="decimal"/>
+      <w:lvlText w:val="%1.%2.%3.%4.%5."/>
+      <w:lvlJc w:val="left"/>
+      <w:pPr>
+        <w:ind w:left="1080" w:hanging="1080"/>
+      </w:pPr>
+      <w:rPr>
+        <w:rFonts w:hint="default"/>
+      </w:rPr>
+    </w:lvl>
+    <w:lvl w:ilvl="5">
+      <w:start w:val="1"/>
+      <w:numFmt w:val="decimal"/>
+      <w:lvlText w:val="%1.%2.%3.%4.%5.%6."/>
+      <w:lvlJc w:val="left"/>
+      <w:pPr>
+        <w:ind w:left="1080" w:hanging="1080"/>
+      </w:pPr>
+      <w:rPr>
+        <w:rFonts w:hint="default"/>
+      </w:rPr>
+    </w:lvl>
+    <w:lvl w:ilvl="6">
+      <w:start w:val="1"/>
+      <w:numFmt w:val="decimal"/>
+      <w:lvlText w:val="%1.%2.%3.%4.%5.%6.%7."/>
+      <w:lvlJc w:val="left"/>
+      <w:pPr>
+        <w:ind w:left="1440" w:hanging="1440"/>
+      </w:pPr>
+      <w:rPr>
+        <w:rFonts w:hint="default"/>
+      </w:rPr>
+    </w:lvl>
+    <w:lvl w:ilvl="7">
+      <w:start w:val="1"/>
+      <w:numFmt w:val="decimal"/>
+      <w:lvlText w:val="%1.%2.%3.%4.%5.%6.%7.%8."/>
+      <w:lvlJc w:val="left"/>
+      <w:pPr>
+        <w:ind w:left="1440" w:hanging="1440"/>
+      </w:pPr>
+      <w:rPr>
+        <w:rFonts w:hint="default"/>
+      </w:rPr>
+    </w:lvl>
+    <w:lvl w:ilvl="8">
+      <w:start w:val="1"/>
+      <w:numFmt w:val="decimal"/>
+      <w:lvlText w:val="%1.%2.%3.%4.%5.%6.%7.%8.%9."/>
+      <w:lvlJc w:val="left"/>
+      <w:pPr>
+        <w:ind w:left="1800" w:hanging="1800"/>
+      </w:pPr>
+      <w:rPr>
+        <w:rFonts w:hint="default"/>
+      </w:rPr>
+    </w:lvl>
+  </w:abstractNum>
+  <w:abstractNum w:abstractNumId="3" w15:restartNumberingAfterBreak="0">
     <w:nsid w:val="372B37CD"/>
     <w:multiLevelType w:val="multilevel"/>
     <w:tmpl w:val="D360BEBC"/>
@@ -1870,6 +2955,15 @@
     </w:lvl>
   </w:abstractNum>
   <w:num w:numId="1">
+    <w:abstractNumId w:val="3"/>
+  </w:num>
+  <w:num w:numId="2">
+    <w:abstractNumId w:val="1"/>
+  </w:num>
+  <w:num w:numId="3">
+    <w:abstractNumId w:val="2"/>
+  </w:num>
+  <w:num w:numId="4">
     <w:abstractNumId w:val="0"/>
   </w:num>
 </w:numbering>
@@ -2295,6 +3389,29 @@
       <w:szCs w:val="32"/>
     </w:rPr>
   </w:style>
+  <w:style w:type="paragraph" w:styleId="2">
+    <w:name w:val="heading 2"/>
+    <w:basedOn w:val="a"/>
+    <w:next w:val="a"/>
+    <w:link w:val="20"/>
+    <w:uiPriority w:val="9"/>
+    <w:semiHidden/>
+    <w:unhideWhenUsed/>
+    <w:qFormat/>
+    <w:rsid w:val="000C7BF1"/>
+    <w:pPr>
+      <w:keepNext/>
+      <w:keepLines/>
+      <w:spacing w:before="40" w:after="0"/>
+      <w:outlineLvl w:val="1"/>
+    </w:pPr>
+    <w:rPr>
+      <w:rFonts w:asciiTheme="majorHAnsi" w:eastAsiaTheme="majorEastAsia" w:hAnsiTheme="majorHAnsi" w:cstheme="majorBidi"/>
+      <w:color w:val="2F5496" w:themeColor="accent1" w:themeShade="BF"/>
+      <w:sz w:val="26"/>
+      <w:szCs w:val="26"/>
+    </w:rPr>
+  </w:style>
   <w:style w:type="character" w:default="1" w:styleId="a0">
     <w:name w:val="Default Paragraph Font"/>
     <w:uiPriority w:val="1"/>
@@ -2326,7 +3443,6 @@
     <w:name w:val="Normal (Web)"/>
     <w:basedOn w:val="a"/>
     <w:uiPriority w:val="99"/>
-    <w:semiHidden/>
     <w:unhideWhenUsed/>
     <w:rsid w:val="00671E04"/>
     <w:pPr>
@@ -2385,6 +3501,44 @@
       <w:color w:val="0563C1" w:themeColor="hyperlink"/>
       <w:u w:val="single"/>
     </w:rPr>
+  </w:style>
+  <w:style w:type="paragraph" w:styleId="a6">
+    <w:name w:val="List Paragraph"/>
+    <w:basedOn w:val="a"/>
+    <w:uiPriority w:val="34"/>
+    <w:qFormat/>
+    <w:rsid w:val="000C7BF1"/>
+    <w:pPr>
+      <w:ind w:left="720"/>
+      <w:contextualSpacing/>
+    </w:pPr>
+  </w:style>
+  <w:style w:type="character" w:customStyle="1" w:styleId="20">
+    <w:name w:val="Заголовок 2 Знак"/>
+    <w:basedOn w:val="a0"/>
+    <w:link w:val="2"/>
+    <w:uiPriority w:val="9"/>
+    <w:semiHidden/>
+    <w:rsid w:val="000C7BF1"/>
+    <w:rPr>
+      <w:rFonts w:asciiTheme="majorHAnsi" w:eastAsiaTheme="majorEastAsia" w:hAnsiTheme="majorHAnsi" w:cstheme="majorBidi"/>
+      <w:color w:val="2F5496" w:themeColor="accent1" w:themeShade="BF"/>
+      <w:sz w:val="26"/>
+      <w:szCs w:val="26"/>
+    </w:rPr>
+  </w:style>
+  <w:style w:type="paragraph" w:styleId="21">
+    <w:name w:val="toc 2"/>
+    <w:basedOn w:val="a"/>
+    <w:next w:val="a"/>
+    <w:autoRedefine/>
+    <w:uiPriority w:val="39"/>
+    <w:unhideWhenUsed/>
+    <w:rsid w:val="0016700C"/>
+    <w:pPr>
+      <w:spacing w:after="100"/>
+      <w:ind w:left="220"/>
+    </w:pPr>
   </w:style>
 </w:styles>
 </file>

</xml_diff>

<commit_message>
Add enzyme structure to .docx\review
</commit_message>
<xml_diff>
--- a/.docx/review.docx
+++ b/.docx/review.docx
@@ -599,7 +599,7 @@
           <w:r>
             <w:fldChar w:fldCharType="separate"/>
           </w:r>
-          <w:hyperlink w:anchor="_Toc182302413" w:history="1">
+          <w:hyperlink w:anchor="_Toc182308682" w:history="1">
             <w:r>
               <w:rPr>
                 <w:rStyle w:val="a5"/>
@@ -629,7 +629,7 @@
                 <w:noProof/>
                 <w:webHidden/>
               </w:rPr>
-              <w:instrText xml:space="preserve"> PAGEREF _Toc182302413 \h </w:instrText>
+              <w:instrText xml:space="preserve"> PAGEREF _Toc182308682 \h </w:instrText>
             </w:r>
             <w:r>
               <w:rPr>
@@ -671,7 +671,7 @@
               <w:noProof/>
             </w:rPr>
           </w:pPr>
-          <w:hyperlink w:anchor="_Toc182302414" w:history="1">
+          <w:hyperlink w:anchor="_Toc182308683" w:history="1">
             <w:r>
               <w:rPr>
                 <w:rStyle w:val="a5"/>
@@ -701,7 +701,7 @@
                 <w:noProof/>
                 <w:webHidden/>
               </w:rPr>
-              <w:instrText xml:space="preserve"> PAGEREF _Toc182302414 \h </w:instrText>
+              <w:instrText xml:space="preserve"> PAGEREF _Toc182308683 \h </w:instrText>
             </w:r>
             <w:r>
               <w:rPr>
@@ -743,7 +743,7 @@
               <w:noProof/>
             </w:rPr>
           </w:pPr>
-          <w:hyperlink w:anchor="_Toc182302415" w:history="1">
+          <w:hyperlink w:anchor="_Toc182308684" w:history="1">
             <w:r>
               <w:rPr>
                 <w:rStyle w:val="a5"/>
@@ -774,7 +774,7 @@
                 <w:noProof/>
                 <w:webHidden/>
               </w:rPr>
-              <w:instrText xml:space="preserve"> PAGEREF _Toc182302415 \h </w:instrText>
+              <w:instrText xml:space="preserve"> PAGEREF _Toc182308684 \h </w:instrText>
             </w:r>
             <w:r>
               <w:rPr>
@@ -816,7 +816,7 @@
               <w:noProof/>
             </w:rPr>
           </w:pPr>
-          <w:hyperlink w:anchor="_Toc182302416" w:history="1">
+          <w:hyperlink w:anchor="_Toc182308685" w:history="1">
             <w:r>
               <w:rPr>
                 <w:rStyle w:val="a5"/>
@@ -846,7 +846,7 @@
                 <w:noProof/>
                 <w:webHidden/>
               </w:rPr>
-              <w:instrText xml:space="preserve"> PAGEREF _Toc182302416 \h </w:instrText>
+              <w:instrText xml:space="preserve"> PAGEREF _Toc182308685 \h </w:instrText>
             </w:r>
             <w:r>
               <w:rPr>
@@ -880,24 +880,177 @@
         <w:p>
           <w:pPr>
             <w:pStyle w:val="21"/>
+            <w:rPr>
+              <w:rFonts w:eastAsiaTheme="minorEastAsia" w:cstheme="minorBidi"/>
+              <w:lang w:val="en-US"/>
+            </w:rPr>
+          </w:pPr>
+          <w:hyperlink w:anchor="_Toc182308686" w:history="1">
+            <w:r>
+              <w:rPr>
+                <w:rStyle w:val="a5"/>
+                <w:b/>
+                <w:bCs/>
+              </w:rPr>
+              <w:t>1.1.</w:t>
+            </w:r>
+            <w:r>
+              <w:rPr>
+                <w:rFonts w:eastAsiaTheme="minorEastAsia" w:cstheme="minorBidi"/>
+                <w:lang w:val="en-US"/>
+              </w:rPr>
+              <w:tab/>
+            </w:r>
+            <w:r>
+              <w:rPr>
+                <w:rStyle w:val="a5"/>
+                <w:b/>
+                <w:bCs/>
+              </w:rPr>
+              <w:t>Разнообразие АТФ-синтаз</w:t>
+            </w:r>
+            <w:r>
+              <w:rPr>
+                <w:webHidden/>
+              </w:rPr>
+              <w:tab/>
+            </w:r>
+            <w:r>
+              <w:rPr>
+                <w:webHidden/>
+              </w:rPr>
+              <w:fldChar w:fldCharType="begin"/>
+            </w:r>
+            <w:r>
+              <w:rPr>
+                <w:webHidden/>
+              </w:rPr>
+              <w:instrText xml:space="preserve"> PAGEREF _Toc182308686 \h </w:instrText>
+            </w:r>
+            <w:r>
+              <w:rPr>
+                <w:webHidden/>
+              </w:rPr>
+            </w:r>
+            <w:r>
+              <w:rPr>
+                <w:webHidden/>
+              </w:rPr>
+              <w:fldChar w:fldCharType="separate"/>
+            </w:r>
+            <w:r>
+              <w:rPr>
+                <w:webHidden/>
+              </w:rPr>
+              <w:t>6</w:t>
+            </w:r>
+            <w:r>
+              <w:rPr>
+                <w:webHidden/>
+              </w:rPr>
+              <w:fldChar w:fldCharType="end"/>
+            </w:r>
+          </w:hyperlink>
+        </w:p>
+        <w:p>
+          <w:pPr>
+            <w:pStyle w:val="21"/>
+            <w:rPr>
+              <w:rFonts w:eastAsiaTheme="minorEastAsia" w:cstheme="minorBidi"/>
+              <w:lang w:val="en-US"/>
+            </w:rPr>
+          </w:pPr>
+          <w:hyperlink w:anchor="_Toc182308687" w:history="1">
+            <w:r>
+              <w:rPr>
+                <w:rStyle w:val="a5"/>
+                <w:rFonts w:asciiTheme="majorHAnsi" w:hAnsiTheme="majorHAnsi" w:cs="Calibri"/>
+                <w:b/>
+                <w:bCs/>
+              </w:rPr>
+              <w:t>1.2.</w:t>
+            </w:r>
+            <w:r>
+              <w:rPr>
+                <w:rFonts w:eastAsiaTheme="minorEastAsia" w:cstheme="minorBidi"/>
+                <w:lang w:val="en-US"/>
+              </w:rPr>
+              <w:tab/>
+            </w:r>
+            <w:r>
+              <w:rPr>
+                <w:rStyle w:val="a5"/>
+                <w:rFonts w:asciiTheme="majorHAnsi" w:hAnsiTheme="majorHAnsi" w:cs="Calibri"/>
+                <w:b/>
+                <w:bCs/>
+              </w:rPr>
+              <w:t>Структура бактериальной АТФ-синтазы F-типа</w:t>
+            </w:r>
+            <w:r>
+              <w:rPr>
+                <w:webHidden/>
+              </w:rPr>
+              <w:tab/>
+            </w:r>
+            <w:r>
+              <w:rPr>
+                <w:webHidden/>
+              </w:rPr>
+              <w:fldChar w:fldCharType="begin"/>
+            </w:r>
+            <w:r>
+              <w:rPr>
+                <w:webHidden/>
+              </w:rPr>
+              <w:instrText xml:space="preserve"> PAGEREF _Toc182308687 \h </w:instrText>
+            </w:r>
+            <w:r>
+              <w:rPr>
+                <w:webHidden/>
+              </w:rPr>
+            </w:r>
+            <w:r>
+              <w:rPr>
+                <w:webHidden/>
+              </w:rPr>
+              <w:fldChar w:fldCharType="separate"/>
+            </w:r>
+            <w:r>
+              <w:rPr>
+                <w:webHidden/>
+              </w:rPr>
+              <w:t>7</w:t>
+            </w:r>
+            <w:r>
+              <w:rPr>
+                <w:webHidden/>
+              </w:rPr>
+              <w:fldChar w:fldCharType="end"/>
+            </w:r>
+          </w:hyperlink>
+        </w:p>
+        <w:p>
+          <w:pPr>
+            <w:pStyle w:val="31"/>
             <w:tabs>
-              <w:tab w:val="left" w:pos="880"/>
+              <w:tab w:val="left" w:pos="1320"/>
               <w:tab w:val="right" w:leader="dot" w:pos="9679"/>
             </w:tabs>
             <w:rPr>
               <w:noProof/>
             </w:rPr>
           </w:pPr>
-          <w:hyperlink w:anchor="_Toc182302417" w:history="1">
+          <w:hyperlink w:anchor="_Toc182308688" w:history="1">
             <w:r>
               <w:rPr>
                 <w:rStyle w:val="a5"/>
+                <w:rFonts w:asciiTheme="majorHAnsi" w:eastAsia="Times New Roman" w:hAnsiTheme="majorHAnsi" w:cs="Calibri"/>
                 <w:b/>
                 <w:bCs/>
                 <w:noProof/>
                 <w:lang w:val="ru-RU"/>
               </w:rPr>
-              <w:t>1.1.</w:t>
+              <w:t>1.2.1.</w:t>
             </w:r>
             <w:r>
               <w:rPr>
@@ -908,12 +1061,13 @@
             <w:r>
               <w:rPr>
                 <w:rStyle w:val="a5"/>
+                <w:rFonts w:asciiTheme="majorHAnsi" w:eastAsia="Times New Roman" w:hAnsiTheme="majorHAnsi" w:cs="Calibri"/>
                 <w:b/>
                 <w:bCs/>
                 <w:noProof/>
                 <w:lang w:val="ru-RU"/>
               </w:rPr>
-              <w:t>Разнообразие АТФ-синтаз</w:t>
+              <w:t>Субъединичный состав</w:t>
             </w:r>
             <w:r>
               <w:rPr>
@@ -934,7 +1088,7 @@
                 <w:noProof/>
                 <w:webHidden/>
               </w:rPr>
-              <w:instrText xml:space="preserve"> PAGEREF _Toc182302417 \h </w:instrText>
+              <w:instrText xml:space="preserve"> PAGEREF _Toc182308688 \h </w:instrText>
             </w:r>
             <w:r>
               <w:rPr>
@@ -954,7 +1108,88 @@
                 <w:noProof/>
                 <w:webHidden/>
               </w:rPr>
-              <w:t>6</w:t>
+              <w:t>7</w:t>
+            </w:r>
+            <w:r>
+              <w:rPr>
+                <w:noProof/>
+                <w:webHidden/>
+              </w:rPr>
+              <w:fldChar w:fldCharType="end"/>
+            </w:r>
+          </w:hyperlink>
+        </w:p>
+        <w:p>
+          <w:pPr>
+            <w:pStyle w:val="31"/>
+            <w:tabs>
+              <w:tab w:val="right" w:leader="dot" w:pos="9679"/>
+            </w:tabs>
+            <w:rPr>
+              <w:noProof/>
+            </w:rPr>
+          </w:pPr>
+          <w:hyperlink w:anchor="_Toc182308689" w:history="1">
+            <w:r>
+              <w:rPr>
+                <w:rStyle w:val="a5"/>
+                <w:rFonts w:ascii="Calibri" w:eastAsia="Times New Roman" w:hAnsi="Calibri" w:cs="Calibri"/>
+                <w:noProof/>
+                <w:lang w:val="ru-RU"/>
+              </w:rPr>
+              <w:t xml:space="preserve">1.2.2. </w:t>
+            </w:r>
+            <w:r>
+              <w:rPr>
+                <w:rStyle w:val="a5"/>
+                <w:rFonts w:eastAsia="Times New Roman" w:cs="Calibri"/>
+                <w:b/>
+                <w:bCs/>
+                <w:noProof/>
+                <w:lang w:val="ru-RU"/>
+              </w:rPr>
+              <w:t>Пространственная структура</w:t>
+            </w:r>
+            <w:r>
+              <w:rPr>
+                <w:noProof/>
+                <w:webHidden/>
+              </w:rPr>
+              <w:tab/>
+            </w:r>
+            <w:r>
+              <w:rPr>
+                <w:noProof/>
+                <w:webHidden/>
+              </w:rPr>
+              <w:fldChar w:fldCharType="begin"/>
+            </w:r>
+            <w:r>
+              <w:rPr>
+                <w:noProof/>
+                <w:webHidden/>
+              </w:rPr>
+              <w:instrText xml:space="preserve"> PAGEREF _Toc182308689 \h </w:instrText>
+            </w:r>
+            <w:r>
+              <w:rPr>
+                <w:noProof/>
+                <w:webHidden/>
+              </w:rPr>
+            </w:r>
+            <w:r>
+              <w:rPr>
+                <w:noProof/>
+                <w:webHidden/>
+              </w:rPr>
+              <w:fldChar w:fldCharType="separate"/>
+            </w:r>
+            <w:r>
+              <w:rPr>
+                <w:noProof/>
+                <w:webHidden/>
+              </w:rPr>
+              <w:t>7</w:t>
             </w:r>
             <w:r>
               <w:rPr>
@@ -1012,7 +1247,7 @@
           <w:lang w:val="ru-RU"/>
         </w:rPr>
       </w:pPr>
-      <w:bookmarkStart w:id="0" w:name="_Toc182302413"/>
+      <w:bookmarkStart w:id="0" w:name="_Toc182308682"/>
       <w:r>
         <w:rPr>
           <w:b/>
@@ -1056,7 +1291,7 @@
           <w:lang w:val="ru-RU"/>
         </w:rPr>
       </w:pPr>
-      <w:bookmarkStart w:id="1" w:name="_Toc182302414"/>
+      <w:bookmarkStart w:id="1" w:name="_Toc182308683"/>
       <w:r>
         <w:rPr>
           <w:b/>
@@ -1427,7 +1662,7 @@
           <w:lang w:val="ru-RU"/>
         </w:rPr>
       </w:pPr>
-      <w:bookmarkStart w:id="2" w:name="_Toc182302415"/>
+      <w:bookmarkStart w:id="2" w:name="_Toc182308684"/>
       <w:r>
         <w:rPr>
           <w:rFonts w:cstheme="majorHAnsi"/>
@@ -1626,7 +1861,7 @@
           <w:lang w:val="ru-RU"/>
         </w:rPr>
       </w:pPr>
-      <w:bookmarkStart w:id="3" w:name="_Toc182302416"/>
+      <w:bookmarkStart w:id="3" w:name="_Toc182308685"/>
       <w:r>
         <w:rPr>
           <w:b/>
@@ -1848,7 +2083,7 @@
           <w:lang w:val="ru-RU"/>
         </w:rPr>
       </w:pPr>
-      <w:bookmarkStart w:id="4" w:name="_Toc182302417"/>
+      <w:bookmarkStart w:id="4" w:name="_Toc182308686"/>
       <w:r>
         <w:rPr>
           <w:b/>
@@ -2480,6 +2715,25 @@
     </w:p>
     <w:p>
       <w:pPr>
+        <w:rPr>
+          <w:rFonts w:ascii="Calibri" w:eastAsia="Times New Roman" w:hAnsi="Calibri" w:cs="Calibri"/>
+          <w:color w:val="000000"/>
+          <w:sz w:val="24"/>
+          <w:szCs w:val="24"/>
+          <w:lang w:val="ru-RU"/>
+        </w:rPr>
+      </w:pPr>
+      <w:r>
+        <w:rPr>
+          <w:rFonts w:ascii="Calibri" w:hAnsi="Calibri" w:cs="Calibri"/>
+          <w:color w:val="000000"/>
+          <w:lang w:val="ru-RU"/>
+        </w:rPr>
+        <w:br w:type="page"/>
+      </w:r>
+    </w:p>
+    <w:p>
+      <w:pPr>
         <w:pStyle w:val="a3"/>
         <w:spacing w:before="0" w:beforeAutospacing="0" w:after="0" w:afterAutospacing="0"/>
         <w:textAlignment w:val="baseline"/>
@@ -2489,6 +2743,2101 @@
           <w:lang w:val="ru-RU"/>
         </w:rPr>
       </w:pPr>
+    </w:p>
+    <w:p>
+      <w:pPr>
+        <w:pStyle w:val="a3"/>
+        <w:numPr>
+          <w:ilvl w:val="1"/>
+          <w:numId w:val="3"/>
+        </w:numPr>
+        <w:spacing w:before="0" w:beforeAutospacing="0" w:after="0" w:afterAutospacing="0" w:line="276" w:lineRule="auto"/>
+        <w:textAlignment w:val="baseline"/>
+        <w:outlineLvl w:val="1"/>
+        <w:rPr>
+          <w:rFonts w:asciiTheme="majorHAnsi" w:hAnsiTheme="majorHAnsi" w:cs="Calibri"/>
+          <w:b/>
+          <w:bCs/>
+          <w:color w:val="000000"/>
+          <w:sz w:val="28"/>
+          <w:szCs w:val="28"/>
+          <w:lang w:val="ru-RU"/>
+        </w:rPr>
+      </w:pPr>
+      <w:bookmarkStart w:id="5" w:name="_Toc182308687"/>
+      <w:r>
+        <w:rPr>
+          <w:rFonts w:asciiTheme="majorHAnsi" w:hAnsiTheme="majorHAnsi" w:cs="Calibri"/>
+          <w:b/>
+          <w:bCs/>
+          <w:color w:val="000000"/>
+          <w:sz w:val="28"/>
+          <w:szCs w:val="28"/>
+          <w:lang w:val="ru-RU"/>
+        </w:rPr>
+        <w:t xml:space="preserve">Структура бактериальной АТФ-синтазы </w:t>
+      </w:r>
+      <w:r>
+        <w:rPr>
+          <w:rFonts w:asciiTheme="majorHAnsi" w:hAnsiTheme="majorHAnsi" w:cs="Calibri"/>
+          <w:b/>
+          <w:bCs/>
+          <w:color w:val="000000"/>
+          <w:sz w:val="28"/>
+          <w:szCs w:val="28"/>
+        </w:rPr>
+        <w:t>F</w:t>
+      </w:r>
+      <w:r>
+        <w:rPr>
+          <w:rFonts w:asciiTheme="majorHAnsi" w:hAnsiTheme="majorHAnsi" w:cs="Calibri"/>
+          <w:b/>
+          <w:bCs/>
+          <w:color w:val="000000"/>
+          <w:sz w:val="28"/>
+          <w:szCs w:val="28"/>
+          <w:lang w:val="ru-RU"/>
+        </w:rPr>
+        <w:t>-типа</w:t>
+      </w:r>
+      <w:bookmarkEnd w:id="5"/>
+    </w:p>
+    <w:p>
+      <w:pPr>
+        <w:spacing w:after="0" w:line="240" w:lineRule="auto"/>
+        <w:rPr>
+          <w:rFonts w:ascii="Calibri" w:eastAsia="Times New Roman" w:hAnsi="Calibri" w:cs="Calibri"/>
+          <w:color w:val="000000"/>
+          <w:sz w:val="24"/>
+          <w:szCs w:val="24"/>
+          <w:lang w:val="ru-RU"/>
+        </w:rPr>
+      </w:pPr>
+    </w:p>
+    <w:p>
+      <w:pPr>
+        <w:pStyle w:val="a6"/>
+        <w:numPr>
+          <w:ilvl w:val="2"/>
+          <w:numId w:val="3"/>
+        </w:numPr>
+        <w:spacing w:after="0" w:line="240" w:lineRule="auto"/>
+        <w:outlineLvl w:val="2"/>
+        <w:rPr>
+          <w:rFonts w:asciiTheme="majorHAnsi" w:eastAsia="Times New Roman" w:hAnsiTheme="majorHAnsi" w:cs="Calibri"/>
+          <w:b/>
+          <w:bCs/>
+          <w:color w:val="000000"/>
+          <w:sz w:val="24"/>
+          <w:szCs w:val="24"/>
+          <w:lang w:val="ru-RU"/>
+        </w:rPr>
+      </w:pPr>
+      <w:bookmarkStart w:id="6" w:name="_Toc182308688"/>
+      <w:r>
+        <w:rPr>
+          <w:rFonts w:asciiTheme="majorHAnsi" w:eastAsia="Times New Roman" w:hAnsiTheme="majorHAnsi" w:cs="Calibri"/>
+          <w:b/>
+          <w:bCs/>
+          <w:color w:val="000000"/>
+          <w:sz w:val="24"/>
+          <w:szCs w:val="24"/>
+          <w:lang w:val="ru-RU"/>
+        </w:rPr>
+        <w:t>Субъединичный состав</w:t>
+      </w:r>
+      <w:bookmarkEnd w:id="6"/>
+    </w:p>
+    <w:p>
+      <w:pPr>
+        <w:spacing w:after="0" w:line="240" w:lineRule="auto"/>
+        <w:rPr>
+          <w:rFonts w:ascii="Calibri" w:eastAsia="Times New Roman" w:hAnsi="Calibri" w:cs="Calibri"/>
+          <w:color w:val="000000"/>
+          <w:sz w:val="24"/>
+          <w:szCs w:val="24"/>
+          <w:lang w:val="ru-RU"/>
+        </w:rPr>
+      </w:pPr>
+    </w:p>
+    <w:p>
+      <w:pPr>
+        <w:spacing w:after="0" w:line="240" w:lineRule="auto"/>
+        <w:rPr>
+          <w:rFonts w:ascii="Calibri" w:eastAsia="Times New Roman" w:hAnsi="Calibri" w:cs="Calibri"/>
+          <w:color w:val="000000"/>
+          <w:sz w:val="24"/>
+          <w:szCs w:val="24"/>
+          <w:lang w:val="ru-RU"/>
+        </w:rPr>
+      </w:pPr>
+      <w:r>
+        <w:rPr>
+          <w:rFonts w:ascii="Calibri" w:eastAsia="Times New Roman" w:hAnsi="Calibri" w:cs="Calibri"/>
+          <w:color w:val="000000"/>
+          <w:sz w:val="24"/>
+          <w:szCs w:val="24"/>
+          <w:lang w:val="ru-RU"/>
+        </w:rPr>
+        <w:t>В простейшем случае бактериальные формы АТФ-синтазы включают в себя 2 субкомплекса</w:t>
+      </w:r>
+      <w:r>
+        <w:rPr>
+          <w:rFonts w:ascii="Calibri" w:eastAsia="Times New Roman" w:hAnsi="Calibri" w:cs="Calibri"/>
+          <w:color w:val="000000"/>
+          <w:sz w:val="24"/>
+          <w:szCs w:val="24"/>
+          <w:lang w:val="ru-RU"/>
+        </w:rPr>
+        <w:t xml:space="preserve">, которые состоят из </w:t>
+      </w:r>
+      <w:r>
+        <w:rPr>
+          <w:rFonts w:ascii="Calibri" w:eastAsia="Times New Roman" w:hAnsi="Calibri" w:cs="Calibri"/>
+          <w:color w:val="000000"/>
+          <w:sz w:val="24"/>
+          <w:szCs w:val="24"/>
+          <w:lang w:val="ru-RU"/>
+        </w:rPr>
+        <w:t xml:space="preserve">8 типов субъединиц. Гидрофильный </w:t>
+      </w:r>
+      <w:r>
+        <w:rPr>
+          <w:rFonts w:ascii="Calibri" w:eastAsia="Times New Roman" w:hAnsi="Calibri" w:cs="Calibri"/>
+          <w:color w:val="000000"/>
+          <w:sz w:val="24"/>
+          <w:szCs w:val="24"/>
+        </w:rPr>
+        <w:t>F</w:t>
+      </w:r>
+      <w:r>
+        <w:rPr>
+          <w:rFonts w:ascii="Calibri" w:eastAsia="Times New Roman" w:hAnsi="Calibri" w:cs="Calibri"/>
+          <w:color w:val="000000"/>
+          <w:sz w:val="24"/>
+          <w:szCs w:val="24"/>
+          <w:lang w:val="ru-RU"/>
+        </w:rPr>
+        <w:t xml:space="preserve">1-субкомплекс состоит из пяти различных субъединиц: </w:t>
+      </w:r>
+      <w:r>
+        <w:rPr>
+          <w:rFonts w:ascii="Calibri" w:eastAsia="Times New Roman" w:hAnsi="Calibri" w:cs="Calibri"/>
+          <w:color w:val="000000"/>
+          <w:sz w:val="24"/>
+          <w:szCs w:val="24"/>
+        </w:rPr>
+        <w:t>α</w:t>
+      </w:r>
+      <w:r>
+        <w:rPr>
+          <w:rFonts w:ascii="Calibri" w:eastAsia="Times New Roman" w:hAnsi="Calibri" w:cs="Calibri"/>
+          <w:color w:val="000000"/>
+          <w:sz w:val="24"/>
+          <w:szCs w:val="24"/>
+          <w:lang w:val="ru-RU"/>
+        </w:rPr>
+        <w:t xml:space="preserve">, </w:t>
+      </w:r>
+      <w:r>
+        <w:rPr>
+          <w:rFonts w:ascii="Calibri" w:eastAsia="Times New Roman" w:hAnsi="Calibri" w:cs="Calibri"/>
+          <w:color w:val="000000"/>
+          <w:sz w:val="24"/>
+          <w:szCs w:val="24"/>
+        </w:rPr>
+        <w:t>β</w:t>
+      </w:r>
+      <w:r>
+        <w:rPr>
+          <w:rFonts w:ascii="Calibri" w:eastAsia="Times New Roman" w:hAnsi="Calibri" w:cs="Calibri"/>
+          <w:color w:val="000000"/>
+          <w:sz w:val="24"/>
+          <w:szCs w:val="24"/>
+          <w:lang w:val="ru-RU"/>
+        </w:rPr>
+        <w:t xml:space="preserve">, </w:t>
+      </w:r>
+      <w:r>
+        <w:rPr>
+          <w:rFonts w:ascii="Calibri" w:eastAsia="Times New Roman" w:hAnsi="Calibri" w:cs="Calibri"/>
+          <w:color w:val="000000"/>
+          <w:sz w:val="24"/>
+          <w:szCs w:val="24"/>
+        </w:rPr>
+        <w:t>γ</w:t>
+      </w:r>
+      <w:r>
+        <w:rPr>
+          <w:rFonts w:ascii="Calibri" w:eastAsia="Times New Roman" w:hAnsi="Calibri" w:cs="Calibri"/>
+          <w:color w:val="000000"/>
+          <w:sz w:val="24"/>
+          <w:szCs w:val="24"/>
+          <w:lang w:val="ru-RU"/>
+        </w:rPr>
+        <w:t xml:space="preserve">, </w:t>
+      </w:r>
+      <w:r>
+        <w:rPr>
+          <w:rFonts w:ascii="Calibri" w:eastAsia="Times New Roman" w:hAnsi="Calibri" w:cs="Calibri"/>
+          <w:color w:val="000000"/>
+          <w:sz w:val="24"/>
+          <w:szCs w:val="24"/>
+        </w:rPr>
+        <w:t>δ</w:t>
+      </w:r>
+      <w:r>
+        <w:rPr>
+          <w:rFonts w:ascii="Calibri" w:eastAsia="Times New Roman" w:hAnsi="Calibri" w:cs="Calibri"/>
+          <w:color w:val="000000"/>
+          <w:sz w:val="24"/>
+          <w:szCs w:val="24"/>
+          <w:lang w:val="ru-RU"/>
+        </w:rPr>
+        <w:t xml:space="preserve"> и </w:t>
+      </w:r>
+      <w:r>
+        <w:rPr>
+          <w:rFonts w:ascii="Calibri" w:eastAsia="Times New Roman" w:hAnsi="Calibri" w:cs="Calibri"/>
+          <w:color w:val="000000"/>
+          <w:sz w:val="24"/>
+          <w:szCs w:val="24"/>
+        </w:rPr>
+        <w:t>ε</w:t>
+      </w:r>
+      <w:r>
+        <w:rPr>
+          <w:rFonts w:ascii="Calibri" w:eastAsia="Times New Roman" w:hAnsi="Calibri" w:cs="Calibri"/>
+          <w:color w:val="000000"/>
+          <w:sz w:val="24"/>
+          <w:szCs w:val="24"/>
+          <w:lang w:val="ru-RU"/>
+        </w:rPr>
+        <w:t xml:space="preserve"> в стехиометрическом соотношении 3</w:t>
+      </w:r>
+      <w:proofErr w:type="gramStart"/>
+      <w:r>
+        <w:rPr>
+          <w:rFonts w:ascii="Calibri" w:eastAsia="Times New Roman" w:hAnsi="Calibri" w:cs="Calibri"/>
+          <w:color w:val="000000"/>
+          <w:sz w:val="24"/>
+          <w:szCs w:val="24"/>
+        </w:rPr>
+        <w:t>α</w:t>
+      </w:r>
+      <w:r>
+        <w:rPr>
+          <w:rFonts w:ascii="Calibri" w:eastAsia="Times New Roman" w:hAnsi="Calibri" w:cs="Calibri"/>
+          <w:color w:val="000000"/>
+          <w:sz w:val="24"/>
+          <w:szCs w:val="24"/>
+          <w:lang w:val="ru-RU"/>
+        </w:rPr>
+        <w:t xml:space="preserve"> :</w:t>
+      </w:r>
+      <w:proofErr w:type="gramEnd"/>
+      <w:r>
+        <w:rPr>
+          <w:rFonts w:ascii="Calibri" w:eastAsia="Times New Roman" w:hAnsi="Calibri" w:cs="Calibri"/>
+          <w:color w:val="000000"/>
+          <w:sz w:val="24"/>
+          <w:szCs w:val="24"/>
+          <w:lang w:val="ru-RU"/>
+        </w:rPr>
+        <w:t xml:space="preserve"> 3</w:t>
+      </w:r>
+      <w:r>
+        <w:rPr>
+          <w:rFonts w:ascii="Calibri" w:eastAsia="Times New Roman" w:hAnsi="Calibri" w:cs="Calibri"/>
+          <w:color w:val="000000"/>
+          <w:sz w:val="24"/>
+          <w:szCs w:val="24"/>
+        </w:rPr>
+        <w:t>β</w:t>
+      </w:r>
+      <w:r>
+        <w:rPr>
+          <w:rFonts w:ascii="Calibri" w:eastAsia="Times New Roman" w:hAnsi="Calibri" w:cs="Calibri"/>
+          <w:color w:val="000000"/>
+          <w:sz w:val="24"/>
+          <w:szCs w:val="24"/>
+          <w:lang w:val="ru-RU"/>
+        </w:rPr>
+        <w:t xml:space="preserve"> : 1</w:t>
+      </w:r>
+      <w:r>
+        <w:rPr>
+          <w:rFonts w:ascii="Calibri" w:eastAsia="Times New Roman" w:hAnsi="Calibri" w:cs="Calibri"/>
+          <w:color w:val="000000"/>
+          <w:sz w:val="24"/>
+          <w:szCs w:val="24"/>
+        </w:rPr>
+        <w:t>γ</w:t>
+      </w:r>
+      <w:r>
+        <w:rPr>
+          <w:rFonts w:ascii="Calibri" w:eastAsia="Times New Roman" w:hAnsi="Calibri" w:cs="Calibri"/>
+          <w:color w:val="000000"/>
+          <w:sz w:val="24"/>
+          <w:szCs w:val="24"/>
+          <w:lang w:val="ru-RU"/>
+        </w:rPr>
+        <w:t xml:space="preserve"> : 1</w:t>
+      </w:r>
+      <w:r>
+        <w:rPr>
+          <w:rFonts w:ascii="Calibri" w:eastAsia="Times New Roman" w:hAnsi="Calibri" w:cs="Calibri"/>
+          <w:color w:val="000000"/>
+          <w:sz w:val="24"/>
+          <w:szCs w:val="24"/>
+        </w:rPr>
+        <w:t>δ</w:t>
+      </w:r>
+      <w:r>
+        <w:rPr>
+          <w:rFonts w:ascii="Calibri" w:eastAsia="Times New Roman" w:hAnsi="Calibri" w:cs="Calibri"/>
+          <w:color w:val="000000"/>
+          <w:sz w:val="24"/>
+          <w:szCs w:val="24"/>
+          <w:lang w:val="ru-RU"/>
+        </w:rPr>
+        <w:t xml:space="preserve"> : 1</w:t>
+      </w:r>
+      <w:r>
+        <w:rPr>
+          <w:rFonts w:ascii="Calibri" w:eastAsia="Times New Roman" w:hAnsi="Calibri" w:cs="Calibri"/>
+          <w:color w:val="000000"/>
+          <w:sz w:val="24"/>
+          <w:szCs w:val="24"/>
+        </w:rPr>
+        <w:t>ε</w:t>
+      </w:r>
+      <w:r>
+        <w:rPr>
+          <w:rFonts w:ascii="Calibri" w:eastAsia="Times New Roman" w:hAnsi="Calibri" w:cs="Calibri"/>
+          <w:color w:val="000000"/>
+          <w:sz w:val="24"/>
+          <w:szCs w:val="24"/>
+          <w:lang w:val="ru-RU"/>
+        </w:rPr>
+        <w:t xml:space="preserve">. Гидрофобный </w:t>
+      </w:r>
+      <w:r>
+        <w:rPr>
+          <w:rFonts w:ascii="Calibri" w:eastAsia="Times New Roman" w:hAnsi="Calibri" w:cs="Calibri"/>
+          <w:color w:val="000000"/>
+          <w:sz w:val="24"/>
+          <w:szCs w:val="24"/>
+        </w:rPr>
+        <w:t>F</w:t>
+      </w:r>
+      <w:r>
+        <w:rPr>
+          <w:rFonts w:ascii="Calibri" w:eastAsia="Times New Roman" w:hAnsi="Calibri" w:cs="Calibri"/>
+          <w:color w:val="000000"/>
+          <w:sz w:val="24"/>
+          <w:szCs w:val="24"/>
+          <w:lang w:val="ru-RU"/>
+        </w:rPr>
+        <w:t xml:space="preserve">0-субкомплекс имеет в своём составе 3 типа субъединиц: </w:t>
+      </w:r>
+      <w:r>
+        <w:rPr>
+          <w:rFonts w:ascii="Calibri" w:eastAsia="Times New Roman" w:hAnsi="Calibri" w:cs="Calibri"/>
+          <w:i/>
+          <w:iCs/>
+          <w:color w:val="000000"/>
+          <w:sz w:val="24"/>
+          <w:szCs w:val="24"/>
+        </w:rPr>
+        <w:t>a</w:t>
+      </w:r>
+      <w:r>
+        <w:rPr>
+          <w:rFonts w:ascii="Calibri" w:eastAsia="Times New Roman" w:hAnsi="Calibri" w:cs="Calibri"/>
+          <w:color w:val="000000"/>
+          <w:sz w:val="24"/>
+          <w:szCs w:val="24"/>
+          <w:lang w:val="ru-RU"/>
+        </w:rPr>
+        <w:t xml:space="preserve">, </w:t>
+      </w:r>
+      <w:r>
+        <w:rPr>
+          <w:rFonts w:ascii="Calibri" w:eastAsia="Times New Roman" w:hAnsi="Calibri" w:cs="Calibri"/>
+          <w:i/>
+          <w:iCs/>
+          <w:color w:val="000000"/>
+          <w:sz w:val="24"/>
+          <w:szCs w:val="24"/>
+        </w:rPr>
+        <w:t>b</w:t>
+      </w:r>
+      <w:r>
+        <w:rPr>
+          <w:rFonts w:ascii="Calibri" w:eastAsia="Times New Roman" w:hAnsi="Calibri" w:cs="Calibri"/>
+          <w:color w:val="000000"/>
+          <w:sz w:val="24"/>
+          <w:szCs w:val="24"/>
+          <w:lang w:val="ru-RU"/>
+        </w:rPr>
+        <w:t xml:space="preserve"> и </w:t>
+      </w:r>
+      <w:r>
+        <w:rPr>
+          <w:rFonts w:ascii="Calibri" w:eastAsia="Times New Roman" w:hAnsi="Calibri" w:cs="Calibri"/>
+          <w:i/>
+          <w:iCs/>
+          <w:color w:val="000000"/>
+          <w:sz w:val="24"/>
+          <w:szCs w:val="24"/>
+        </w:rPr>
+        <w:t>c</w:t>
+      </w:r>
+      <w:r>
+        <w:rPr>
+          <w:rFonts w:ascii="Calibri" w:eastAsia="Times New Roman" w:hAnsi="Calibri" w:cs="Calibri"/>
+          <w:color w:val="000000"/>
+          <w:sz w:val="24"/>
+          <w:szCs w:val="24"/>
+          <w:lang w:val="ru-RU"/>
+        </w:rPr>
+        <w:t>. Соотношение этих субъединиц в хорошо изученном ферменте термофильной бактерии</w:t>
+      </w:r>
+      <w:r>
+        <w:rPr>
+          <w:rFonts w:ascii="Calibri" w:eastAsia="Times New Roman" w:hAnsi="Calibri" w:cs="Calibri"/>
+          <w:color w:val="000000"/>
+          <w:sz w:val="24"/>
+          <w:szCs w:val="24"/>
+        </w:rPr>
+        <w:t> </w:t>
+      </w:r>
+      <w:r>
+        <w:rPr>
+          <w:rFonts w:ascii="Calibri" w:eastAsia="Times New Roman" w:hAnsi="Calibri" w:cs="Calibri"/>
+          <w:color w:val="000000"/>
+          <w:sz w:val="24"/>
+          <w:szCs w:val="24"/>
+          <w:lang w:val="ru-RU"/>
+        </w:rPr>
+        <w:t xml:space="preserve"> </w:t>
+      </w:r>
+      <w:r>
+        <w:rPr>
+          <w:rFonts w:ascii="Calibri" w:eastAsia="Times New Roman" w:hAnsi="Calibri" w:cs="Calibri"/>
+          <w:i/>
+          <w:iCs/>
+          <w:color w:val="000000"/>
+          <w:sz w:val="24"/>
+          <w:szCs w:val="24"/>
+        </w:rPr>
+        <w:t>Bacillus</w:t>
+      </w:r>
+      <w:r>
+        <w:rPr>
+          <w:rFonts w:ascii="Calibri" w:eastAsia="Times New Roman" w:hAnsi="Calibri" w:cs="Calibri"/>
+          <w:i/>
+          <w:iCs/>
+          <w:color w:val="000000"/>
+          <w:sz w:val="24"/>
+          <w:szCs w:val="24"/>
+          <w:lang w:val="ru-RU"/>
+        </w:rPr>
+        <w:t xml:space="preserve"> </w:t>
+      </w:r>
+      <w:r>
+        <w:rPr>
+          <w:rFonts w:ascii="Calibri" w:eastAsia="Times New Roman" w:hAnsi="Calibri" w:cs="Calibri"/>
+          <w:color w:val="000000"/>
+          <w:sz w:val="24"/>
+          <w:szCs w:val="24"/>
+        </w:rPr>
+        <w:t>sp</w:t>
+      </w:r>
+      <w:r>
+        <w:rPr>
+          <w:rFonts w:ascii="Calibri" w:eastAsia="Times New Roman" w:hAnsi="Calibri" w:cs="Calibri"/>
+          <w:color w:val="000000"/>
+          <w:sz w:val="24"/>
+          <w:szCs w:val="24"/>
+          <w:lang w:val="ru-RU"/>
+        </w:rPr>
+        <w:t xml:space="preserve">. </w:t>
+      </w:r>
+      <w:r>
+        <w:rPr>
+          <w:rFonts w:ascii="Calibri" w:eastAsia="Times New Roman" w:hAnsi="Calibri" w:cs="Calibri"/>
+          <w:color w:val="000000"/>
+          <w:sz w:val="24"/>
+          <w:szCs w:val="24"/>
+        </w:rPr>
+        <w:t>PS</w:t>
+      </w:r>
+      <w:r>
+        <w:rPr>
+          <w:rFonts w:ascii="Calibri" w:eastAsia="Times New Roman" w:hAnsi="Calibri" w:cs="Calibri"/>
+          <w:color w:val="000000"/>
+          <w:sz w:val="24"/>
+          <w:szCs w:val="24"/>
+          <w:lang w:val="ru-RU"/>
+        </w:rPr>
+        <w:t>3 составляет 1</w:t>
+      </w:r>
+      <w:r>
+        <w:rPr>
+          <w:rFonts w:ascii="Calibri" w:eastAsia="Times New Roman" w:hAnsi="Calibri" w:cs="Calibri"/>
+          <w:i/>
+          <w:iCs/>
+          <w:color w:val="000000"/>
+          <w:sz w:val="24"/>
+          <w:szCs w:val="24"/>
+        </w:rPr>
+        <w:t>a</w:t>
+      </w:r>
+      <w:r>
+        <w:rPr>
+          <w:rFonts w:ascii="Calibri" w:eastAsia="Times New Roman" w:hAnsi="Calibri" w:cs="Calibri"/>
+          <w:color w:val="000000"/>
+          <w:sz w:val="24"/>
+          <w:szCs w:val="24"/>
+          <w:lang w:val="ru-RU"/>
+        </w:rPr>
+        <w:t xml:space="preserve"> : 2</w:t>
+      </w:r>
+      <w:r>
+        <w:rPr>
+          <w:rFonts w:ascii="Calibri" w:eastAsia="Times New Roman" w:hAnsi="Calibri" w:cs="Calibri"/>
+          <w:i/>
+          <w:iCs/>
+          <w:color w:val="000000"/>
+          <w:sz w:val="24"/>
+          <w:szCs w:val="24"/>
+        </w:rPr>
+        <w:t>b</w:t>
+      </w:r>
+      <w:r>
+        <w:rPr>
+          <w:rFonts w:ascii="Calibri" w:eastAsia="Times New Roman" w:hAnsi="Calibri" w:cs="Calibri"/>
+          <w:color w:val="000000"/>
+          <w:sz w:val="24"/>
+          <w:szCs w:val="24"/>
+          <w:lang w:val="ru-RU"/>
+        </w:rPr>
+        <w:t xml:space="preserve"> : 10</w:t>
+      </w:r>
+      <w:r>
+        <w:rPr>
+          <w:rFonts w:ascii="Calibri" w:eastAsia="Times New Roman" w:hAnsi="Calibri" w:cs="Calibri"/>
+          <w:i/>
+          <w:iCs/>
+          <w:color w:val="000000"/>
+          <w:sz w:val="24"/>
+          <w:szCs w:val="24"/>
+        </w:rPr>
+        <w:t>c</w:t>
+      </w:r>
+      <w:r>
+        <w:rPr>
+          <w:rFonts w:ascii="Calibri" w:eastAsia="Times New Roman" w:hAnsi="Calibri" w:cs="Calibri"/>
+          <w:color w:val="000000"/>
+          <w:sz w:val="24"/>
+          <w:szCs w:val="24"/>
+          <w:lang w:val="ru-RU"/>
+        </w:rPr>
+        <w:t xml:space="preserve">. </w:t>
+      </w:r>
+    </w:p>
+    <w:p>
+      <w:pPr>
+        <w:spacing w:after="0" w:line="240" w:lineRule="auto"/>
+        <w:rPr>
+          <w:rFonts w:ascii="Calibri" w:eastAsia="Times New Roman" w:hAnsi="Calibri" w:cs="Calibri"/>
+          <w:color w:val="000000"/>
+          <w:sz w:val="24"/>
+          <w:szCs w:val="24"/>
+          <w:lang w:val="ru-RU"/>
+        </w:rPr>
+      </w:pPr>
+    </w:p>
+    <w:p>
+      <w:pPr>
+        <w:spacing w:after="0" w:line="240" w:lineRule="auto"/>
+        <w:rPr>
+          <w:rFonts w:ascii="Calibri" w:eastAsia="Times New Roman" w:hAnsi="Calibri" w:cs="Calibri"/>
+          <w:color w:val="000000"/>
+          <w:sz w:val="24"/>
+          <w:szCs w:val="24"/>
+          <w:lang w:val="ru-RU"/>
+        </w:rPr>
+      </w:pPr>
+      <w:r>
+        <w:rPr>
+          <w:rFonts w:ascii="Calibri" w:eastAsia="Times New Roman" w:hAnsi="Calibri" w:cs="Calibri"/>
+          <w:color w:val="000000"/>
+          <w:sz w:val="24"/>
+          <w:szCs w:val="24"/>
+          <w:lang w:val="ru-RU"/>
+        </w:rPr>
+        <w:t xml:space="preserve">Однако число субъединиц в </w:t>
+      </w:r>
+      <w:r>
+        <w:rPr>
+          <w:rFonts w:ascii="Calibri" w:eastAsia="Times New Roman" w:hAnsi="Calibri" w:cs="Calibri"/>
+          <w:i/>
+          <w:iCs/>
+          <w:color w:val="000000"/>
+          <w:sz w:val="24"/>
+          <w:szCs w:val="24"/>
+        </w:rPr>
+        <w:t>c</w:t>
+      </w:r>
+      <w:r>
+        <w:rPr>
+          <w:rFonts w:ascii="Calibri" w:eastAsia="Times New Roman" w:hAnsi="Calibri" w:cs="Calibri"/>
+          <w:color w:val="000000"/>
+          <w:sz w:val="24"/>
+          <w:szCs w:val="24"/>
+          <w:lang w:val="ru-RU"/>
+        </w:rPr>
+        <w:t>-кольце может варьироваться от 8 до 15 у разных видов.</w:t>
+      </w:r>
+      <w:r>
+        <w:rPr>
+          <w:rFonts w:ascii="Calibri" w:eastAsia="Times New Roman" w:hAnsi="Calibri" w:cs="Calibri"/>
+          <w:color w:val="000000"/>
+          <w:sz w:val="24"/>
+          <w:szCs w:val="24"/>
+          <w:lang w:val="ru-RU"/>
+        </w:rPr>
+        <w:t xml:space="preserve"> </w:t>
+      </w:r>
+      <w:r>
+        <w:rPr>
+          <w:rFonts w:ascii="Calibri" w:eastAsia="Times New Roman" w:hAnsi="Calibri" w:cs="Calibri"/>
+          <w:color w:val="000000"/>
+          <w:sz w:val="24"/>
+          <w:szCs w:val="24"/>
+          <w:lang w:val="ru-RU"/>
+        </w:rPr>
+        <w:t xml:space="preserve">Это имеет значительный эффект на стехиометрию процесса синтеза АТФ, поскольку </w:t>
+      </w:r>
+      <w:r>
+        <w:rPr>
+          <w:rFonts w:ascii="Calibri" w:eastAsia="Times New Roman" w:hAnsi="Calibri" w:cs="Calibri"/>
+          <w:color w:val="000000"/>
+          <w:sz w:val="24"/>
+          <w:szCs w:val="24"/>
+          <w:lang w:val="ru-RU"/>
+        </w:rPr>
+        <w:t xml:space="preserve">каталитический домен в своём составе имеет всегда фиксированное количество каталитических субъединиц (3). Таким образом, за один оборот всегда синтезируется 3 молекулы АТФ, однако при этом через мембрану пропускается количество протонов, равное числу субъединиц в </w:t>
+      </w:r>
+      <w:r>
+        <w:rPr>
+          <w:rFonts w:ascii="Calibri" w:eastAsia="Times New Roman" w:hAnsi="Calibri" w:cs="Calibri"/>
+          <w:i/>
+          <w:iCs/>
+          <w:color w:val="000000"/>
+          <w:sz w:val="24"/>
+          <w:szCs w:val="24"/>
+        </w:rPr>
+        <w:t>c</w:t>
+      </w:r>
+      <w:r>
+        <w:rPr>
+          <w:rFonts w:ascii="Calibri" w:eastAsia="Times New Roman" w:hAnsi="Calibri" w:cs="Calibri"/>
+          <w:color w:val="000000"/>
+          <w:sz w:val="24"/>
+          <w:szCs w:val="24"/>
+          <w:lang w:val="ru-RU"/>
+        </w:rPr>
+        <w:t>-</w:t>
+      </w:r>
+      <w:r>
+        <w:rPr>
+          <w:rFonts w:ascii="Calibri" w:eastAsia="Times New Roman" w:hAnsi="Calibri" w:cs="Calibri"/>
+          <w:color w:val="000000"/>
+          <w:sz w:val="24"/>
+          <w:szCs w:val="24"/>
+          <w:lang w:val="ru-RU"/>
+        </w:rPr>
+        <w:t xml:space="preserve">кольце: у </w:t>
+      </w:r>
+      <w:r>
+        <w:rPr>
+          <w:rFonts w:ascii="Calibri" w:eastAsia="Times New Roman" w:hAnsi="Calibri" w:cs="Calibri"/>
+          <w:i/>
+          <w:iCs/>
+          <w:color w:val="000000"/>
+          <w:sz w:val="24"/>
+          <w:szCs w:val="24"/>
+        </w:rPr>
+        <w:t>Bacillus</w:t>
+      </w:r>
+      <w:r>
+        <w:rPr>
+          <w:rFonts w:ascii="Calibri" w:eastAsia="Times New Roman" w:hAnsi="Calibri" w:cs="Calibri"/>
+          <w:i/>
+          <w:iCs/>
+          <w:color w:val="000000"/>
+          <w:sz w:val="24"/>
+          <w:szCs w:val="24"/>
+          <w:lang w:val="ru-RU"/>
+        </w:rPr>
+        <w:t xml:space="preserve"> </w:t>
+      </w:r>
+      <w:r>
+        <w:rPr>
+          <w:rFonts w:ascii="Calibri" w:eastAsia="Times New Roman" w:hAnsi="Calibri" w:cs="Calibri"/>
+          <w:color w:val="000000"/>
+          <w:sz w:val="24"/>
+          <w:szCs w:val="24"/>
+        </w:rPr>
+        <w:t>sp</w:t>
+      </w:r>
+      <w:r>
+        <w:rPr>
+          <w:rFonts w:ascii="Calibri" w:eastAsia="Times New Roman" w:hAnsi="Calibri" w:cs="Calibri"/>
+          <w:color w:val="000000"/>
+          <w:sz w:val="24"/>
+          <w:szCs w:val="24"/>
+          <w:lang w:val="ru-RU"/>
+        </w:rPr>
+        <w:t xml:space="preserve">. </w:t>
+      </w:r>
+      <w:r>
+        <w:rPr>
+          <w:rFonts w:ascii="Calibri" w:eastAsia="Times New Roman" w:hAnsi="Calibri" w:cs="Calibri"/>
+          <w:color w:val="000000"/>
+          <w:sz w:val="24"/>
+          <w:szCs w:val="24"/>
+        </w:rPr>
+        <w:t>PS</w:t>
+      </w:r>
+      <w:r>
+        <w:rPr>
+          <w:rFonts w:ascii="Calibri" w:eastAsia="Times New Roman" w:hAnsi="Calibri" w:cs="Calibri"/>
+          <w:color w:val="000000"/>
+          <w:sz w:val="24"/>
+          <w:szCs w:val="24"/>
+          <w:lang w:val="ru-RU"/>
+        </w:rPr>
+        <w:t>3</w:t>
+      </w:r>
+      <w:r>
+        <w:rPr>
+          <w:rFonts w:ascii="Calibri" w:eastAsia="Times New Roman" w:hAnsi="Calibri" w:cs="Calibri"/>
+          <w:color w:val="000000"/>
+          <w:sz w:val="24"/>
+          <w:szCs w:val="24"/>
+          <w:lang w:val="ru-RU"/>
+        </w:rPr>
+        <w:t xml:space="preserve"> на синтез 3 молекул АТФ тратиться 10 протонов.</w:t>
+      </w:r>
+    </w:p>
+    <w:p>
+      <w:pPr>
+        <w:spacing w:after="0" w:line="240" w:lineRule="auto"/>
+        <w:rPr>
+          <w:rFonts w:ascii="Calibri" w:eastAsia="Times New Roman" w:hAnsi="Calibri" w:cs="Calibri"/>
+          <w:color w:val="000000"/>
+          <w:sz w:val="24"/>
+          <w:szCs w:val="24"/>
+          <w:lang w:val="ru-RU"/>
+        </w:rPr>
+      </w:pPr>
+    </w:p>
+    <w:p>
+      <w:pPr>
+        <w:pStyle w:val="3"/>
+        <w:rPr>
+          <w:rFonts w:ascii="Times New Roman" w:eastAsia="Times New Roman" w:hAnsi="Times New Roman" w:cs="Times New Roman"/>
+          <w:lang w:val="ru-RU"/>
+        </w:rPr>
+      </w:pPr>
+      <w:bookmarkStart w:id="7" w:name="_Toc182308689"/>
+      <w:r>
+        <w:rPr>
+          <w:rFonts w:ascii="Calibri" w:eastAsia="Times New Roman" w:hAnsi="Calibri" w:cs="Calibri"/>
+          <w:color w:val="000000"/>
+          <w:lang w:val="ru-RU"/>
+        </w:rPr>
+        <w:t xml:space="preserve">1.2.2. </w:t>
+      </w:r>
+      <w:r>
+        <w:rPr>
+          <w:rFonts w:eastAsia="Times New Roman" w:cs="Calibri"/>
+          <w:b/>
+          <w:bCs/>
+          <w:color w:val="000000"/>
+          <w:lang w:val="ru-RU"/>
+        </w:rPr>
+        <w:t>Пространственная структура</w:t>
+      </w:r>
+      <w:bookmarkEnd w:id="7"/>
+      <w:r>
+        <w:rPr>
+          <w:rFonts w:ascii="Calibri" w:eastAsia="Times New Roman" w:hAnsi="Calibri" w:cs="Calibri"/>
+          <w:color w:val="000000"/>
+          <w:lang w:val="ru-RU"/>
+        </w:rPr>
+        <w:t xml:space="preserve"> </w:t>
+      </w:r>
+    </w:p>
+    <w:p>
+      <w:pPr>
+        <w:spacing w:after="0" w:line="240" w:lineRule="auto"/>
+        <w:rPr>
+          <w:rFonts w:ascii="Times New Roman" w:eastAsia="Times New Roman" w:hAnsi="Times New Roman" w:cs="Times New Roman"/>
+          <w:sz w:val="24"/>
+          <w:szCs w:val="24"/>
+          <w:lang w:val="ru-RU"/>
+        </w:rPr>
+      </w:pPr>
+    </w:p>
+    <w:p>
+      <w:pPr>
+        <w:spacing w:after="0" w:line="240" w:lineRule="auto"/>
+        <w:rPr>
+          <w:rFonts w:ascii="Times New Roman" w:eastAsia="Times New Roman" w:hAnsi="Times New Roman" w:cs="Times New Roman"/>
+          <w:sz w:val="24"/>
+          <w:szCs w:val="24"/>
+          <w:lang w:val="ru-RU"/>
+        </w:rPr>
+      </w:pPr>
+      <w:r>
+        <w:rPr>
+          <w:b/>
+          <w:bCs/>
+          <w:noProof/>
+          <w:sz w:val="28"/>
+          <w:szCs w:val="28"/>
+          <w:lang w:val="ru-RU"/>
+        </w:rPr>
+        <mc:AlternateContent>
+          <mc:Choice Requires="wpg">
+            <w:drawing>
+              <wp:anchor distT="0" distB="0" distL="114300" distR="114300" simplePos="0" relativeHeight="251659264" behindDoc="1" locked="0" layoutInCell="1" allowOverlap="1" wp14:anchorId="6A297D26" wp14:editId="228EC589">
+                <wp:simplePos x="0" y="0"/>
+                <wp:positionH relativeFrom="margin">
+                  <wp:align>left</wp:align>
+                </wp:positionH>
+                <wp:positionV relativeFrom="paragraph">
+                  <wp:posOffset>63745</wp:posOffset>
+                </wp:positionV>
+                <wp:extent cx="2631440" cy="3979545"/>
+                <wp:effectExtent l="0" t="0" r="16510" b="20955"/>
+                <wp:wrapTight wrapText="bothSides">
+                  <wp:wrapPolygon edited="0">
+                    <wp:start x="0" y="0"/>
+                    <wp:lineTo x="0" y="21610"/>
+                    <wp:lineTo x="21579" y="21610"/>
+                    <wp:lineTo x="21579" y="0"/>
+                    <wp:lineTo x="0" y="0"/>
+                  </wp:wrapPolygon>
+                </wp:wrapTight>
+                <wp:docPr id="3" name="Группа 3"/>
+                <wp:cNvGraphicFramePr/>
+                <a:graphic xmlns:a="http://schemas.openxmlformats.org/drawingml/2006/main">
+                  <a:graphicData uri="http://schemas.microsoft.com/office/word/2010/wordprocessingGroup">
+                    <wpg:wgp>
+                      <wpg:cNvGrpSpPr/>
+                      <wpg:grpSpPr>
+                        <a:xfrm>
+                          <a:off x="0" y="0"/>
+                          <a:ext cx="2631440" cy="3979545"/>
+                          <a:chOff x="0" y="0"/>
+                          <a:chExt cx="3209925" cy="4577280"/>
+                        </a:xfrm>
+                      </wpg:grpSpPr>
+                      <pic:pic xmlns:pic="http://schemas.openxmlformats.org/drawingml/2006/picture">
+                        <pic:nvPicPr>
+                          <pic:cNvPr id="1" name="Рисунок 1"/>
+                          <pic:cNvPicPr>
+                            <a:picLocks noChangeAspect="1"/>
+                          </pic:cNvPicPr>
+                        </pic:nvPicPr>
+                        <pic:blipFill>
+                          <a:blip r:embed="rId6">
+                            <a:extLst>
+                              <a:ext uri="{28A0092B-C50C-407E-A947-70E740481C1C}">
+                                <a14:useLocalDpi xmlns:a14="http://schemas.microsoft.com/office/drawing/2010/main" val="0"/>
+                              </a:ext>
+                            </a:extLst>
+                          </a:blip>
+                          <a:stretch>
+                            <a:fillRect/>
+                          </a:stretch>
+                        </pic:blipFill>
+                        <pic:spPr>
+                          <a:xfrm>
+                            <a:off x="0" y="0"/>
+                            <a:ext cx="3209925" cy="4162425"/>
+                          </a:xfrm>
+                          <a:prstGeom prst="rect">
+                            <a:avLst/>
+                          </a:prstGeom>
+                        </pic:spPr>
+                      </pic:pic>
+                      <wps:wsp>
+                        <wps:cNvPr id="2" name="Надпись 2"/>
+                        <wps:cNvSpPr txBox="1"/>
+                        <wps:spPr>
+                          <a:xfrm>
+                            <a:off x="0" y="4273063"/>
+                            <a:ext cx="3209925" cy="304217"/>
+                          </a:xfrm>
+                          <a:prstGeom prst="rect">
+                            <a:avLst/>
+                          </a:prstGeom>
+                          <a:solidFill>
+                            <a:schemeClr val="lt1"/>
+                          </a:solidFill>
+                          <a:ln w="6350">
+                            <a:solidFill>
+                              <a:prstClr val="black"/>
+                            </a:solidFill>
+                          </a:ln>
+                        </wps:spPr>
+                        <wps:txbx>
+                          <w:txbxContent>
+                            <w:p>
+                              <w:pPr>
+                                <w:rPr>
+                                  <w:lang w:val="ru-RU"/>
+                                </w:rPr>
+                              </w:pPr>
+                              <w:r>
+                                <w:rPr>
+                                  <w:lang w:val="ru-RU"/>
+                                </w:rPr>
+                                <w:t xml:space="preserve">Рис 1. Структура </w:t>
+                              </w:r>
+                              <w:r>
+                                <w:t>F</w:t>
+                              </w:r>
+                              <w:r>
+                                <w:rPr>
+                                  <w:lang w:val="ru-RU"/>
+                                </w:rPr>
+                                <w:t>-</w:t>
+                              </w:r>
+                              <w:r>
+                                <w:rPr>
+                                  <w:lang w:val="ru-RU"/>
+                                </w:rPr>
+                                <w:t xml:space="preserve">АТФ-синтазы </w:t>
+                              </w:r>
+                              <w:r>
+                                <w:rPr>
+                                  <w:i/>
+                                  <w:iCs/>
+                                </w:rPr>
+                                <w:t>Bacillus</w:t>
+                              </w:r>
+                              <w:r>
+                                <w:rPr>
+                                  <w:i/>
+                                  <w:iCs/>
+                                  <w:lang w:val="ru-RU"/>
+                                </w:rPr>
+                                <w:t xml:space="preserve"> </w:t>
+                              </w:r>
+                              <w:r>
+                                <w:rPr>
+                                  <w:i/>
+                                  <w:iCs/>
+                                </w:rPr>
+                                <w:t>sp</w:t>
+                              </w:r>
+                              <w:r>
+                                <w:rPr>
+                                  <w:i/>
+                                  <w:iCs/>
+                                  <w:lang w:val="ru-RU"/>
+                                </w:rPr>
+                                <w:t xml:space="preserve">. </w:t>
+                              </w:r>
+                              <w:r>
+                                <w:rPr>
+                                  <w:i/>
+                                  <w:iCs/>
+                                </w:rPr>
+                                <w:t>PS3</w:t>
+                              </w:r>
+                            </w:p>
+                          </w:txbxContent>
+                        </wps:txbx>
+                        <wps:bodyPr rot="0" spcFirstLastPara="0" vertOverflow="overflow" horzOverflow="overflow" vert="horz" wrap="square" lIns="91440" tIns="45720" rIns="91440" bIns="45720" numCol="1" spcCol="0" rtlCol="0" fromWordArt="0" anchor="t" anchorCtr="0" forceAA="0" compatLnSpc="1">
+                          <a:prstTxWarp prst="textNoShape">
+                            <a:avLst/>
+                          </a:prstTxWarp>
+                          <a:noAutofit/>
+                        </wps:bodyPr>
+                      </wps:wsp>
+                    </wpg:wgp>
+                  </a:graphicData>
+                </a:graphic>
+                <wp14:sizeRelH relativeFrom="margin">
+                  <wp14:pctWidth>0</wp14:pctWidth>
+                </wp14:sizeRelH>
+                <wp14:sizeRelV relativeFrom="margin">
+                  <wp14:pctHeight>0</wp14:pctHeight>
+                </wp14:sizeRelV>
+              </wp:anchor>
+            </w:drawing>
+          </mc:Choice>
+          <mc:Fallback>
+            <w:pict>
+              <v:group w14:anchorId="6A297D26" id="Группа 3" o:spid="_x0000_s1026" style="position:absolute;margin-left:0;margin-top:5pt;width:207.2pt;height:313.35pt;z-index:-251657216;mso-position-horizontal:left;mso-position-horizontal-relative:margin;mso-width-relative:margin;mso-height-relative:margin" coordsize="32099,45772" o:gfxdata="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">
+                <v:shapetype id="_x0000_t75" coordsize="21600,21600" o:spt="75" o:preferrelative="t" path="m@4@5l@4@11@9@11@9@5xe" filled="f" stroked="f">
+                  <v:stroke joinstyle="miter"/>
+                  <v:formulas>
+                    <v:f eqn="if lineDrawn pixelLineWidth 0"/>
+                    <v:f eqn="sum @0 1 0"/>
+                    <v:f eqn="sum 0 0 @1"/>
+                    <v:f eqn="prod @2 1 2"/>
+                    <v:f eqn="prod @3 21600 pixelWidth"/>
+                    <v:f eqn="prod @3 21600 pixelHeight"/>
+                    <v:f eqn="sum @0 0 1"/>
+                    <v:f eqn="prod @6 1 2"/>
+                    <v:f eqn="prod @7 21600 pixelWidth"/>
+                    <v:f eqn="sum @8 21600 0"/>
+                    <v:f eqn="prod @7 21600 pixelHeight"/>
+                    <v:f eqn="sum @10 21600 0"/>
+                  </v:formulas>
+                  <v:path o:extrusionok="f" gradientshapeok="t" o:connecttype="rect"/>
+                  <o:lock v:ext="edit" aspectratio="t"/>
+                </v:shapetype>
+                <v:shape id="Рисунок 1" o:spid="_x0000_s1027" type="#_x0000_t75" style="position:absolute;width:32099;height:41624;visibility:visible;mso-wrap-style:square" o:gfxdata="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">
+                  <v:imagedata r:id="rId7" o:title=""/>
+                </v:shape>
+                <v:shapetype id="_x0000_t202" coordsize="21600,21600" o:spt="202" path="m,l,21600r21600,l21600,xe">
+                  <v:stroke joinstyle="miter"/>
+                  <v:path gradientshapeok="t" o:connecttype="rect"/>
+                </v:shapetype>
+                <v:shape id="Надпись 2" o:spid="_x0000_s1028" type="#_x0000_t202" style="position:absolute;top:42730;width:32099;height:3042;visibility:visible;mso-wrap-style:square;v-text-anchor:top" o:gfxdata="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" fillcolor="white [3201]" strokeweight=".5pt">
+                  <v:textbox>
+                    <w:txbxContent>
+                      <w:p>
+                        <w:pPr>
+                          <w:rPr>
+                            <w:lang w:val="ru-RU"/>
+                          </w:rPr>
+                        </w:pPr>
+                        <w:r>
+                          <w:rPr>
+                            <w:lang w:val="ru-RU"/>
+                          </w:rPr>
+                          <w:t xml:space="preserve">Рис 1. Структура </w:t>
+                        </w:r>
+                        <w:r>
+                          <w:t>F</w:t>
+                        </w:r>
+                        <w:r>
+                          <w:rPr>
+                            <w:lang w:val="ru-RU"/>
+                          </w:rPr>
+                          <w:t>-</w:t>
+                        </w:r>
+                        <w:r>
+                          <w:rPr>
+                            <w:lang w:val="ru-RU"/>
+                          </w:rPr>
+                          <w:t xml:space="preserve">АТФ-синтазы </w:t>
+                        </w:r>
+                        <w:r>
+                          <w:rPr>
+                            <w:i/>
+                            <w:iCs/>
+                          </w:rPr>
+                          <w:t>Bacillus</w:t>
+                        </w:r>
+                        <w:r>
+                          <w:rPr>
+                            <w:i/>
+                            <w:iCs/>
+                            <w:lang w:val="ru-RU"/>
+                          </w:rPr>
+                          <w:t xml:space="preserve"> </w:t>
+                        </w:r>
+                        <w:r>
+                          <w:rPr>
+                            <w:i/>
+                            <w:iCs/>
+                          </w:rPr>
+                          <w:t>sp</w:t>
+                        </w:r>
+                        <w:r>
+                          <w:rPr>
+                            <w:i/>
+                            <w:iCs/>
+                            <w:lang w:val="ru-RU"/>
+                          </w:rPr>
+                          <w:t xml:space="preserve">. </w:t>
+                        </w:r>
+                        <w:r>
+                          <w:rPr>
+                            <w:i/>
+                            <w:iCs/>
+                          </w:rPr>
+                          <w:t>PS3</w:t>
+                        </w:r>
+                      </w:p>
+                    </w:txbxContent>
+                  </v:textbox>
+                </v:shape>
+                <w10:wrap type="tight" anchorx="margin"/>
+              </v:group>
+            </w:pict>
+          </mc:Fallback>
+        </mc:AlternateContent>
+      </w:r>
+      <w:r>
+        <w:rPr>
+          <w:rFonts w:ascii="Calibri" w:eastAsia="Times New Roman" w:hAnsi="Calibri" w:cs="Calibri"/>
+          <w:color w:val="000000"/>
+          <w:sz w:val="24"/>
+          <w:szCs w:val="24"/>
+          <w:lang w:val="ru-RU"/>
+        </w:rPr>
+        <w:t>Д</w:t>
+      </w:r>
+      <w:r>
+        <w:rPr>
+          <w:rFonts w:ascii="Calibri" w:eastAsia="Times New Roman" w:hAnsi="Calibri" w:cs="Calibri"/>
+          <w:color w:val="000000"/>
+          <w:sz w:val="24"/>
+          <w:szCs w:val="24"/>
+          <w:lang w:val="ru-RU"/>
+        </w:rPr>
+        <w:t>омен</w:t>
+      </w:r>
+      <w:r>
+        <w:rPr>
+          <w:rFonts w:ascii="Calibri" w:eastAsia="Times New Roman" w:hAnsi="Calibri" w:cs="Calibri"/>
+          <w:color w:val="000000"/>
+          <w:sz w:val="24"/>
+          <w:szCs w:val="24"/>
+          <w:lang w:val="ru-RU"/>
+        </w:rPr>
+        <w:t xml:space="preserve"> </w:t>
+      </w:r>
+      <w:r>
+        <w:rPr>
+          <w:rFonts w:ascii="Calibri" w:eastAsia="Times New Roman" w:hAnsi="Calibri" w:cs="Calibri"/>
+          <w:color w:val="000000"/>
+          <w:sz w:val="24"/>
+          <w:szCs w:val="24"/>
+        </w:rPr>
+        <w:t>F</w:t>
+      </w:r>
+      <w:r>
+        <w:rPr>
+          <w:rFonts w:ascii="Calibri" w:eastAsia="Times New Roman" w:hAnsi="Calibri" w:cs="Calibri"/>
+          <w:color w:val="000000"/>
+          <w:sz w:val="24"/>
+          <w:szCs w:val="24"/>
+          <w:lang w:val="ru-RU"/>
+        </w:rPr>
+        <w:t xml:space="preserve">1 </w:t>
+      </w:r>
+      <w:r>
+        <w:rPr>
+          <w:rFonts w:ascii="Calibri" w:eastAsia="Times New Roman" w:hAnsi="Calibri" w:cs="Calibri"/>
+          <w:color w:val="000000"/>
+          <w:sz w:val="24"/>
+          <w:szCs w:val="24"/>
+          <w:lang w:val="ru-RU"/>
+        </w:rPr>
+        <w:t>состоит из выступающе</w:t>
+      </w:r>
+      <w:r>
+        <w:rPr>
+          <w:rFonts w:ascii="Calibri" w:eastAsia="Times New Roman" w:hAnsi="Calibri" w:cs="Calibri"/>
+          <w:color w:val="000000"/>
+          <w:sz w:val="24"/>
+          <w:szCs w:val="24"/>
+          <w:lang w:val="ru-RU"/>
+        </w:rPr>
+        <w:t>й</w:t>
+      </w:r>
+      <w:r>
+        <w:rPr>
+          <w:rFonts w:ascii="Calibri" w:eastAsia="Times New Roman" w:hAnsi="Calibri" w:cs="Calibri"/>
+          <w:color w:val="000000"/>
+          <w:sz w:val="24"/>
+          <w:szCs w:val="24"/>
+          <w:lang w:val="ru-RU"/>
+        </w:rPr>
+        <w:t xml:space="preserve"> за пределы мембраны </w:t>
+      </w:r>
+      <w:r>
+        <w:rPr>
+          <w:rFonts w:ascii="Calibri" w:eastAsia="Times New Roman" w:hAnsi="Calibri" w:cs="Calibri"/>
+          <w:color w:val="000000"/>
+          <w:sz w:val="24"/>
+          <w:szCs w:val="24"/>
+          <w:lang w:val="ru-RU"/>
+        </w:rPr>
+        <w:t>сферической глобулы</w:t>
+      </w:r>
+      <w:r>
+        <w:rPr>
+          <w:rFonts w:ascii="Calibri" w:eastAsia="Times New Roman" w:hAnsi="Calibri" w:cs="Calibri"/>
+          <w:color w:val="000000"/>
+          <w:sz w:val="24"/>
+          <w:szCs w:val="24"/>
+          <w:lang w:val="ru-RU"/>
+        </w:rPr>
+        <w:t xml:space="preserve">, </w:t>
+      </w:r>
+      <w:r>
+        <w:rPr>
+          <w:rFonts w:ascii="Calibri" w:eastAsia="Times New Roman" w:hAnsi="Calibri" w:cs="Calibri"/>
+          <w:color w:val="000000"/>
+          <w:sz w:val="24"/>
+          <w:szCs w:val="24"/>
+          <w:lang w:val="ru-RU"/>
+        </w:rPr>
+        <w:t>состояще</w:t>
+      </w:r>
+      <w:r>
+        <w:rPr>
+          <w:rFonts w:ascii="Calibri" w:eastAsia="Times New Roman" w:hAnsi="Calibri" w:cs="Calibri"/>
+          <w:color w:val="000000"/>
+          <w:sz w:val="24"/>
+          <w:szCs w:val="24"/>
+          <w:lang w:val="ru-RU"/>
+        </w:rPr>
+        <w:t>й</w:t>
+      </w:r>
+      <w:r>
+        <w:rPr>
+          <w:rFonts w:ascii="Calibri" w:eastAsia="Times New Roman" w:hAnsi="Calibri" w:cs="Calibri"/>
+          <w:color w:val="000000"/>
+          <w:sz w:val="24"/>
+          <w:szCs w:val="24"/>
+          <w:lang w:val="ru-RU"/>
+        </w:rPr>
+        <w:t xml:space="preserve"> из </w:t>
+      </w:r>
+      <w:r>
+        <w:rPr>
+          <w:rFonts w:ascii="Calibri" w:eastAsia="Times New Roman" w:hAnsi="Calibri" w:cs="Calibri"/>
+          <w:color w:val="000000"/>
+          <w:sz w:val="24"/>
+          <w:szCs w:val="24"/>
+          <w:lang w:val="ru-RU"/>
+        </w:rPr>
+        <w:t xml:space="preserve">6 </w:t>
+      </w:r>
+      <w:r>
+        <w:rPr>
+          <w:rFonts w:ascii="Calibri" w:eastAsia="Times New Roman" w:hAnsi="Calibri" w:cs="Calibri"/>
+          <w:color w:val="000000"/>
+          <w:sz w:val="24"/>
+          <w:szCs w:val="24"/>
+          <w:lang w:val="ru-RU"/>
+        </w:rPr>
+        <w:t xml:space="preserve">чередующихся </w:t>
+      </w:r>
+      <w:r>
+        <w:rPr>
+          <w:rFonts w:ascii="Calibri" w:eastAsia="Times New Roman" w:hAnsi="Calibri" w:cs="Calibri"/>
+          <w:color w:val="000000"/>
+          <w:sz w:val="24"/>
+          <w:szCs w:val="24"/>
+        </w:rPr>
+        <w:t>α</w:t>
+      </w:r>
+      <w:r>
+        <w:rPr>
+          <w:rFonts w:ascii="Calibri" w:eastAsia="Times New Roman" w:hAnsi="Calibri" w:cs="Calibri"/>
+          <w:color w:val="000000"/>
+          <w:sz w:val="24"/>
+          <w:szCs w:val="24"/>
+          <w:lang w:val="ru-RU"/>
+        </w:rPr>
+        <w:t xml:space="preserve"> </w:t>
+      </w:r>
+      <w:r>
+        <w:rPr>
+          <w:rFonts w:ascii="Calibri" w:eastAsia="Times New Roman" w:hAnsi="Calibri" w:cs="Calibri"/>
+          <w:color w:val="000000"/>
+          <w:sz w:val="24"/>
+          <w:szCs w:val="24"/>
+          <w:lang w:val="ru-RU"/>
+        </w:rPr>
+        <w:t xml:space="preserve">и </w:t>
+      </w:r>
+      <w:r>
+        <w:rPr>
+          <w:rFonts w:ascii="Calibri" w:eastAsia="Times New Roman" w:hAnsi="Calibri" w:cs="Calibri"/>
+          <w:color w:val="000000"/>
+          <w:sz w:val="24"/>
+          <w:szCs w:val="24"/>
+        </w:rPr>
+        <w:t>β</w:t>
+      </w:r>
+      <w:r>
+        <w:rPr>
+          <w:rFonts w:ascii="Calibri" w:eastAsia="Times New Roman" w:hAnsi="Calibri" w:cs="Calibri"/>
+          <w:color w:val="000000"/>
+          <w:sz w:val="24"/>
+          <w:szCs w:val="24"/>
+          <w:lang w:val="ru-RU"/>
+        </w:rPr>
+        <w:t xml:space="preserve"> </w:t>
+      </w:r>
+      <w:r>
+        <w:rPr>
+          <w:rFonts w:ascii="Calibri" w:eastAsia="Times New Roman" w:hAnsi="Calibri" w:cs="Calibri"/>
+          <w:color w:val="000000"/>
+          <w:sz w:val="24"/>
+          <w:szCs w:val="24"/>
+          <w:lang w:val="ru-RU"/>
+        </w:rPr>
+        <w:t>субъединиц</w:t>
+      </w:r>
+      <w:r>
+        <w:rPr>
+          <w:rFonts w:ascii="Calibri" w:eastAsia="Times New Roman" w:hAnsi="Calibri" w:cs="Calibri"/>
+          <w:color w:val="000000"/>
+          <w:sz w:val="24"/>
+          <w:szCs w:val="24"/>
+          <w:lang w:val="ru-RU"/>
+        </w:rPr>
+        <w:t>.</w:t>
+      </w:r>
+      <w:r>
+        <w:rPr>
+          <w:rFonts w:ascii="Calibri" w:eastAsia="Times New Roman" w:hAnsi="Calibri" w:cs="Calibri"/>
+          <w:color w:val="000000"/>
+          <w:sz w:val="24"/>
+          <w:szCs w:val="24"/>
+          <w:lang w:val="ru-RU"/>
+        </w:rPr>
+        <w:t xml:space="preserve"> В</w:t>
+      </w:r>
+      <w:r>
+        <w:rPr>
+          <w:rFonts w:ascii="Calibri" w:eastAsia="Times New Roman" w:hAnsi="Calibri" w:cs="Calibri"/>
+          <w:color w:val="000000"/>
+          <w:sz w:val="24"/>
+          <w:szCs w:val="24"/>
+          <w:lang w:val="ru-RU"/>
+        </w:rPr>
+        <w:t xml:space="preserve">нутри </w:t>
+      </w:r>
+      <w:r>
+        <w:rPr>
+          <w:rFonts w:ascii="Calibri" w:eastAsia="Times New Roman" w:hAnsi="Calibri" w:cs="Calibri"/>
+          <w:color w:val="000000"/>
+          <w:sz w:val="24"/>
+          <w:szCs w:val="24"/>
+          <w:lang w:val="ru-RU"/>
+        </w:rPr>
+        <w:t xml:space="preserve">образованного ими купола </w:t>
+      </w:r>
+      <w:r>
+        <w:rPr>
+          <w:rFonts w:ascii="Calibri" w:eastAsia="Times New Roman" w:hAnsi="Calibri" w:cs="Calibri"/>
+          <w:color w:val="000000"/>
+          <w:sz w:val="24"/>
+          <w:szCs w:val="24"/>
+          <w:lang w:val="ru-RU"/>
+        </w:rPr>
+        <w:t xml:space="preserve">ассиметрично </w:t>
+      </w:r>
+      <w:r>
+        <w:rPr>
+          <w:rFonts w:ascii="Calibri" w:eastAsia="Times New Roman" w:hAnsi="Calibri" w:cs="Calibri"/>
+          <w:color w:val="000000"/>
+          <w:sz w:val="24"/>
+          <w:szCs w:val="24"/>
+          <w:lang w:val="ru-RU"/>
+        </w:rPr>
+        <w:t xml:space="preserve">располагаются очень длинные </w:t>
+      </w:r>
+      <w:r>
+        <w:rPr>
+          <w:rFonts w:ascii="Calibri" w:eastAsia="Times New Roman" w:hAnsi="Calibri" w:cs="Calibri"/>
+          <w:color w:val="000000"/>
+          <w:sz w:val="24"/>
+          <w:szCs w:val="24"/>
+        </w:rPr>
+        <w:t>α</w:t>
+      </w:r>
+      <w:r>
+        <w:rPr>
+          <w:rFonts w:ascii="Calibri" w:eastAsia="Times New Roman" w:hAnsi="Calibri" w:cs="Calibri"/>
+          <w:color w:val="000000"/>
+          <w:sz w:val="24"/>
+          <w:szCs w:val="24"/>
+          <w:lang w:val="ru-RU"/>
+        </w:rPr>
+        <w:t>-спиральные участки</w:t>
+      </w:r>
+      <w:r>
+        <w:rPr>
+          <w:rFonts w:ascii="Calibri" w:eastAsia="Times New Roman" w:hAnsi="Calibri" w:cs="Calibri"/>
+          <w:color w:val="000000"/>
+          <w:sz w:val="24"/>
+          <w:szCs w:val="24"/>
+          <w:lang w:val="ru-RU"/>
+        </w:rPr>
+        <w:t xml:space="preserve"> </w:t>
+      </w:r>
+      <w:r>
+        <w:rPr>
+          <w:rFonts w:ascii="Calibri" w:eastAsia="Times New Roman" w:hAnsi="Calibri" w:cs="Calibri"/>
+          <w:color w:val="000000"/>
+          <w:sz w:val="24"/>
+          <w:szCs w:val="24"/>
+          <w:lang w:val="ru-RU"/>
+        </w:rPr>
+        <w:t>верхняя част</w:t>
+      </w:r>
+      <w:r>
+        <w:rPr>
+          <w:rFonts w:ascii="Calibri" w:eastAsia="Times New Roman" w:hAnsi="Calibri" w:cs="Calibri"/>
+          <w:color w:val="000000"/>
+          <w:sz w:val="24"/>
+          <w:szCs w:val="24"/>
+          <w:lang w:val="ru-RU"/>
+        </w:rPr>
+        <w:t>и</w:t>
+      </w:r>
+      <w:r>
+        <w:rPr>
+          <w:rFonts w:ascii="Calibri" w:eastAsia="Times New Roman" w:hAnsi="Calibri" w:cs="Calibri"/>
+          <w:color w:val="000000"/>
+          <w:sz w:val="24"/>
+          <w:szCs w:val="24"/>
+          <w:lang w:val="ru-RU"/>
+        </w:rPr>
+        <w:t xml:space="preserve"> </w:t>
+      </w:r>
+      <w:r>
+        <w:rPr>
+          <w:rFonts w:ascii="Calibri" w:eastAsia="Times New Roman" w:hAnsi="Calibri" w:cs="Calibri"/>
+          <w:color w:val="000000"/>
+          <w:sz w:val="24"/>
+          <w:szCs w:val="24"/>
+        </w:rPr>
+        <w:t>γ</w:t>
+      </w:r>
+      <w:r>
+        <w:rPr>
+          <w:rFonts w:ascii="Calibri" w:eastAsia="Times New Roman" w:hAnsi="Calibri" w:cs="Calibri"/>
+          <w:color w:val="000000"/>
+          <w:sz w:val="24"/>
+          <w:szCs w:val="24"/>
+          <w:lang w:val="ru-RU"/>
+        </w:rPr>
+        <w:t>-субъединиц</w:t>
+      </w:r>
+      <w:r>
+        <w:rPr>
+          <w:rFonts w:ascii="Calibri" w:eastAsia="Times New Roman" w:hAnsi="Calibri" w:cs="Calibri"/>
+          <w:color w:val="000000"/>
+          <w:sz w:val="24"/>
+          <w:szCs w:val="24"/>
+          <w:lang w:val="ru-RU"/>
+        </w:rPr>
+        <w:t>ы – это начало главного стебля, передающего механическую энергию от ротора к каталитическим сайтам</w:t>
+      </w:r>
+      <w:r>
+        <w:rPr>
+          <w:rFonts w:ascii="Calibri" w:eastAsia="Times New Roman" w:hAnsi="Calibri" w:cs="Calibri"/>
+          <w:color w:val="000000"/>
+          <w:sz w:val="24"/>
+          <w:szCs w:val="24"/>
+          <w:lang w:val="ru-RU"/>
+        </w:rPr>
+        <w:t xml:space="preserve"> </w:t>
+      </w:r>
+      <w:r>
+        <w:rPr>
+          <w:rFonts w:ascii="Calibri" w:eastAsia="Times New Roman" w:hAnsi="Calibri" w:cs="Calibri"/>
+          <w:i/>
+          <w:iCs/>
+          <w:color w:val="000000"/>
+          <w:sz w:val="24"/>
+          <w:szCs w:val="24"/>
+          <w:lang w:val="ru-RU"/>
+        </w:rPr>
+        <w:t>(выделено пунктирной линией)</w:t>
+      </w:r>
+      <w:r>
+        <w:rPr>
+          <w:rFonts w:ascii="Calibri" w:eastAsia="Times New Roman" w:hAnsi="Calibri" w:cs="Calibri"/>
+          <w:color w:val="000000"/>
+          <w:sz w:val="24"/>
+          <w:szCs w:val="24"/>
+          <w:lang w:val="ru-RU"/>
+        </w:rPr>
+        <w:t>.</w:t>
+      </w:r>
+      <w:r>
+        <w:rPr>
+          <w:rFonts w:ascii="Calibri" w:eastAsia="Times New Roman" w:hAnsi="Calibri" w:cs="Calibri"/>
+          <w:color w:val="000000"/>
+          <w:sz w:val="24"/>
+          <w:szCs w:val="24"/>
+          <w:lang w:val="ru-RU"/>
+        </w:rPr>
+        <w:t xml:space="preserve"> Главный стебель значительно выступает за пределы 3</w:t>
+      </w:r>
+      <w:r>
+        <w:rPr>
+          <w:rFonts w:ascii="Calibri" w:eastAsia="Times New Roman" w:hAnsi="Calibri" w:cs="Calibri"/>
+          <w:color w:val="000000"/>
+          <w:sz w:val="24"/>
+          <w:szCs w:val="24"/>
+        </w:rPr>
+        <w:t>α</w:t>
+      </w:r>
+      <w:r>
+        <w:rPr>
+          <w:rFonts w:ascii="Calibri" w:eastAsia="Times New Roman" w:hAnsi="Calibri" w:cs="Calibri"/>
+          <w:color w:val="000000"/>
+          <w:sz w:val="24"/>
+          <w:szCs w:val="24"/>
+          <w:lang w:val="ru-RU"/>
+        </w:rPr>
+        <w:t>3</w:t>
+      </w:r>
+      <w:r>
+        <w:rPr>
+          <w:rFonts w:ascii="Calibri" w:eastAsia="Times New Roman" w:hAnsi="Calibri" w:cs="Calibri"/>
+          <w:color w:val="000000"/>
+          <w:sz w:val="24"/>
+          <w:szCs w:val="24"/>
+        </w:rPr>
+        <w:t>β</w:t>
+      </w:r>
+      <w:r>
+        <w:rPr>
+          <w:rFonts w:ascii="Calibri" w:eastAsia="Times New Roman" w:hAnsi="Calibri" w:cs="Calibri"/>
+          <w:color w:val="000000"/>
+          <w:sz w:val="24"/>
+          <w:szCs w:val="24"/>
+          <w:lang w:val="ru-RU"/>
+        </w:rPr>
+        <w:t>-гексамера.</w:t>
+      </w:r>
+      <w:r>
+        <w:rPr>
+          <w:rFonts w:ascii="Calibri" w:eastAsia="Times New Roman" w:hAnsi="Calibri" w:cs="Calibri"/>
+          <w:color w:val="000000"/>
+          <w:sz w:val="24"/>
+          <w:szCs w:val="24"/>
+          <w:lang w:val="ru-RU"/>
+        </w:rPr>
+        <w:t xml:space="preserve"> </w:t>
+      </w:r>
+      <w:r>
+        <w:rPr>
+          <w:rFonts w:ascii="Calibri" w:eastAsia="Times New Roman" w:hAnsi="Calibri" w:cs="Calibri"/>
+          <w:color w:val="000000"/>
+          <w:sz w:val="24"/>
+          <w:szCs w:val="24"/>
+          <w:lang w:val="ru-RU"/>
+        </w:rPr>
+        <w:t>Около</w:t>
+      </w:r>
+      <w:r>
+        <w:rPr>
+          <w:rFonts w:ascii="Calibri" w:eastAsia="Times New Roman" w:hAnsi="Calibri" w:cs="Calibri"/>
+          <w:color w:val="000000"/>
+          <w:sz w:val="24"/>
+          <w:szCs w:val="24"/>
+          <w:lang w:val="ru-RU"/>
+        </w:rPr>
+        <w:t xml:space="preserve"> </w:t>
+      </w:r>
+      <w:r>
+        <w:rPr>
+          <w:rFonts w:ascii="Calibri" w:eastAsia="Times New Roman" w:hAnsi="Calibri" w:cs="Calibri"/>
+          <w:color w:val="000000"/>
+          <w:sz w:val="24"/>
+          <w:szCs w:val="24"/>
+          <w:lang w:val="ru-RU"/>
+        </w:rPr>
+        <w:t xml:space="preserve">противоположного конца </w:t>
+      </w:r>
+      <w:r>
+        <w:rPr>
+          <w:rFonts w:ascii="Calibri" w:eastAsia="Times New Roman" w:hAnsi="Calibri" w:cs="Calibri"/>
+          <w:color w:val="000000"/>
+          <w:sz w:val="24"/>
+          <w:szCs w:val="24"/>
+        </w:rPr>
+        <w:t>γ</w:t>
+      </w:r>
+      <w:r>
+        <w:rPr>
+          <w:rFonts w:ascii="Calibri" w:eastAsia="Times New Roman" w:hAnsi="Calibri" w:cs="Calibri"/>
+          <w:color w:val="000000"/>
+          <w:sz w:val="24"/>
+          <w:szCs w:val="24"/>
+          <w:lang w:val="ru-RU"/>
+        </w:rPr>
+        <w:t>-субъединиц</w:t>
+      </w:r>
+      <w:r>
+        <w:rPr>
+          <w:rFonts w:ascii="Calibri" w:eastAsia="Times New Roman" w:hAnsi="Calibri" w:cs="Calibri"/>
+          <w:color w:val="000000"/>
+          <w:sz w:val="24"/>
+          <w:szCs w:val="24"/>
+          <w:lang w:val="ru-RU"/>
+        </w:rPr>
+        <w:t>ы</w:t>
+      </w:r>
+      <w:r>
+        <w:rPr>
+          <w:rFonts w:ascii="Calibri" w:eastAsia="Times New Roman" w:hAnsi="Calibri" w:cs="Calibri"/>
+          <w:color w:val="000000"/>
+          <w:sz w:val="24"/>
+          <w:szCs w:val="24"/>
+          <w:lang w:val="ru-RU"/>
+        </w:rPr>
+        <w:t xml:space="preserve"> </w:t>
+      </w:r>
+      <w:r>
+        <w:rPr>
+          <w:rFonts w:ascii="Calibri" w:eastAsia="Times New Roman" w:hAnsi="Calibri" w:cs="Calibri"/>
+          <w:color w:val="000000"/>
+          <w:sz w:val="24"/>
+          <w:szCs w:val="24"/>
+          <w:lang w:val="ru-RU"/>
+        </w:rPr>
+        <w:t xml:space="preserve">расположена </w:t>
+      </w:r>
+      <w:r>
+        <w:rPr>
+          <w:rFonts w:ascii="Calibri" w:eastAsia="Times New Roman" w:hAnsi="Calibri" w:cs="Calibri"/>
+          <w:color w:val="000000"/>
+          <w:sz w:val="24"/>
+          <w:szCs w:val="24"/>
+          <w:lang w:val="ru-RU"/>
+        </w:rPr>
+        <w:t>с</w:t>
+      </w:r>
+      <w:r>
+        <w:rPr>
+          <w:rFonts w:ascii="Calibri" w:eastAsia="Times New Roman" w:hAnsi="Calibri" w:cs="Calibri"/>
+          <w:color w:val="000000"/>
+          <w:sz w:val="24"/>
+          <w:szCs w:val="24"/>
+          <w:lang w:val="ru-RU"/>
+        </w:rPr>
+        <w:t xml:space="preserve">убъединица </w:t>
+      </w:r>
+      <w:r>
+        <w:rPr>
+          <w:rFonts w:ascii="Calibri" w:eastAsia="Times New Roman" w:hAnsi="Calibri" w:cs="Calibri"/>
+          <w:color w:val="000000"/>
+          <w:sz w:val="24"/>
+          <w:szCs w:val="24"/>
+        </w:rPr>
+        <w:t>ε</w:t>
+      </w:r>
+      <w:r>
+        <w:rPr>
+          <w:rFonts w:ascii="Calibri" w:eastAsia="Times New Roman" w:hAnsi="Calibri" w:cs="Calibri"/>
+          <w:color w:val="000000"/>
+          <w:sz w:val="24"/>
+          <w:szCs w:val="24"/>
+          <w:lang w:val="ru-RU"/>
+        </w:rPr>
+        <w:t xml:space="preserve">. Она связана как с </w:t>
+      </w:r>
+      <w:r>
+        <w:rPr>
+          <w:rFonts w:ascii="Calibri" w:eastAsia="Times New Roman" w:hAnsi="Calibri" w:cs="Calibri"/>
+          <w:color w:val="000000"/>
+          <w:sz w:val="24"/>
+          <w:szCs w:val="24"/>
+          <w:lang w:val="ru-RU"/>
+        </w:rPr>
+        <w:t xml:space="preserve">субъединицей </w:t>
+      </w:r>
+      <w:r>
+        <w:rPr>
+          <w:rFonts w:ascii="Calibri" w:eastAsia="Times New Roman" w:hAnsi="Calibri" w:cs="Calibri"/>
+          <w:color w:val="000000"/>
+          <w:sz w:val="24"/>
+          <w:szCs w:val="24"/>
+        </w:rPr>
+        <w:t>γ</w:t>
+      </w:r>
+      <w:r>
+        <w:rPr>
+          <w:rFonts w:ascii="Calibri" w:eastAsia="Times New Roman" w:hAnsi="Calibri" w:cs="Calibri"/>
+          <w:color w:val="000000"/>
+          <w:sz w:val="24"/>
+          <w:szCs w:val="24"/>
+          <w:lang w:val="ru-RU"/>
+        </w:rPr>
+        <w:t xml:space="preserve">, </w:t>
+      </w:r>
+      <w:r>
+        <w:rPr>
+          <w:rFonts w:ascii="Calibri" w:eastAsia="Times New Roman" w:hAnsi="Calibri" w:cs="Calibri"/>
+          <w:color w:val="000000"/>
+          <w:sz w:val="24"/>
+          <w:szCs w:val="24"/>
+          <w:lang w:val="ru-RU"/>
+        </w:rPr>
+        <w:t xml:space="preserve">так и с </w:t>
+      </w:r>
+      <w:r>
+        <w:rPr>
+          <w:rFonts w:ascii="Calibri" w:eastAsia="Times New Roman" w:hAnsi="Calibri" w:cs="Calibri"/>
+          <w:color w:val="000000"/>
+          <w:sz w:val="24"/>
+          <w:szCs w:val="24"/>
+          <w:lang w:val="ru-RU"/>
+        </w:rPr>
+        <w:t xml:space="preserve">вращающимся </w:t>
+      </w:r>
+      <w:r>
+        <w:rPr>
+          <w:rFonts w:ascii="Calibri" w:eastAsia="Times New Roman" w:hAnsi="Calibri" w:cs="Calibri"/>
+          <w:i/>
+          <w:iCs/>
+          <w:color w:val="000000"/>
+          <w:sz w:val="24"/>
+          <w:szCs w:val="24"/>
+        </w:rPr>
+        <w:t>c</w:t>
+      </w:r>
+      <w:r>
+        <w:rPr>
+          <w:rFonts w:ascii="Calibri" w:eastAsia="Times New Roman" w:hAnsi="Calibri" w:cs="Calibri"/>
+          <w:color w:val="000000"/>
+          <w:sz w:val="24"/>
+          <w:szCs w:val="24"/>
+          <w:lang w:val="ru-RU"/>
+        </w:rPr>
+        <w:t>-кольцом</w:t>
+      </w:r>
+      <w:r>
+        <w:rPr>
+          <w:rFonts w:ascii="Calibri" w:eastAsia="Times New Roman" w:hAnsi="Calibri" w:cs="Calibri"/>
+          <w:color w:val="000000"/>
+          <w:sz w:val="24"/>
+          <w:szCs w:val="24"/>
+          <w:lang w:val="ru-RU"/>
+        </w:rPr>
+        <w:t xml:space="preserve"> домена </w:t>
+      </w:r>
+      <w:r>
+        <w:rPr>
+          <w:rFonts w:ascii="Calibri" w:eastAsia="Times New Roman" w:hAnsi="Calibri" w:cs="Calibri"/>
+          <w:color w:val="000000"/>
+          <w:sz w:val="24"/>
+          <w:szCs w:val="24"/>
+        </w:rPr>
+        <w:t>F</w:t>
+      </w:r>
+      <w:r>
+        <w:rPr>
+          <w:rFonts w:ascii="Calibri" w:eastAsia="Times New Roman" w:hAnsi="Calibri" w:cs="Calibri"/>
+          <w:color w:val="000000"/>
+          <w:sz w:val="24"/>
+          <w:szCs w:val="24"/>
+          <w:lang w:val="ru-RU"/>
+        </w:rPr>
+        <w:t>0</w:t>
+      </w:r>
+      <w:r>
+        <w:rPr>
+          <w:rFonts w:ascii="Calibri" w:eastAsia="Times New Roman" w:hAnsi="Calibri" w:cs="Calibri"/>
+          <w:color w:val="000000"/>
+          <w:sz w:val="24"/>
+          <w:szCs w:val="24"/>
+          <w:lang w:val="ru-RU"/>
+        </w:rPr>
+        <w:t>.</w:t>
+      </w:r>
+    </w:p>
+    <w:p>
+      <w:pPr>
+        <w:spacing w:after="0" w:line="240" w:lineRule="auto"/>
+        <w:rPr>
+          <w:rFonts w:ascii="Times New Roman" w:eastAsia="Times New Roman" w:hAnsi="Times New Roman" w:cs="Times New Roman"/>
+          <w:sz w:val="24"/>
+          <w:szCs w:val="24"/>
+          <w:lang w:val="ru-RU"/>
+        </w:rPr>
+      </w:pPr>
+    </w:p>
+    <w:p>
+      <w:pPr>
+        <w:spacing w:after="0" w:line="240" w:lineRule="auto"/>
+        <w:rPr>
+          <w:rFonts w:ascii="Calibri" w:hAnsi="Calibri" w:cs="Calibri"/>
+          <w:color w:val="000000"/>
+          <w:sz w:val="24"/>
+          <w:szCs w:val="24"/>
+          <w:lang w:val="ru-RU"/>
+        </w:rPr>
+      </w:pPr>
+      <w:r>
+        <w:rPr>
+          <w:rFonts w:ascii="Calibri" w:hAnsi="Calibri" w:cs="Calibri"/>
+          <w:color w:val="000000"/>
+          <w:sz w:val="24"/>
+          <w:szCs w:val="24"/>
+          <w:lang w:val="ru-RU"/>
+        </w:rPr>
+        <w:t xml:space="preserve">В домене </w:t>
+      </w:r>
+      <w:r>
+        <w:rPr>
+          <w:rFonts w:ascii="Calibri" w:hAnsi="Calibri" w:cs="Calibri"/>
+          <w:color w:val="000000"/>
+          <w:sz w:val="24"/>
+          <w:szCs w:val="24"/>
+        </w:rPr>
+        <w:t>F</w:t>
+      </w:r>
+      <w:r>
+        <w:rPr>
+          <w:rFonts w:ascii="Calibri" w:hAnsi="Calibri" w:cs="Calibri"/>
+          <w:color w:val="000000"/>
+          <w:sz w:val="24"/>
+          <w:szCs w:val="24"/>
+          <w:lang w:val="ru-RU"/>
+        </w:rPr>
+        <w:t xml:space="preserve">0 субъединица </w:t>
+      </w:r>
+      <w:r>
+        <w:rPr>
+          <w:rFonts w:ascii="Calibri" w:hAnsi="Calibri" w:cs="Calibri"/>
+          <w:i/>
+          <w:iCs/>
+          <w:color w:val="000000"/>
+          <w:sz w:val="24"/>
+          <w:szCs w:val="24"/>
+        </w:rPr>
+        <w:t>a</w:t>
+      </w:r>
+      <w:r>
+        <w:rPr>
+          <w:rFonts w:ascii="Calibri" w:hAnsi="Calibri" w:cs="Calibri"/>
+          <w:color w:val="000000"/>
+          <w:sz w:val="24"/>
+          <w:szCs w:val="24"/>
+          <w:lang w:val="ru-RU"/>
+        </w:rPr>
+        <w:t xml:space="preserve"> и 2 субъединицы </w:t>
+      </w:r>
+      <w:r>
+        <w:rPr>
+          <w:rFonts w:ascii="Calibri" w:hAnsi="Calibri" w:cs="Calibri"/>
+          <w:i/>
+          <w:iCs/>
+          <w:color w:val="000000"/>
+          <w:sz w:val="24"/>
+          <w:szCs w:val="24"/>
+        </w:rPr>
+        <w:t>b</w:t>
+      </w:r>
+      <w:r>
+        <w:rPr>
+          <w:rFonts w:ascii="Calibri" w:hAnsi="Calibri" w:cs="Calibri"/>
+          <w:color w:val="000000"/>
+          <w:sz w:val="24"/>
+          <w:szCs w:val="24"/>
+          <w:lang w:val="ru-RU"/>
+        </w:rPr>
+        <w:t xml:space="preserve"> образуют периферическую ножку АТФ-синтазы</w:t>
+      </w:r>
+      <w:r>
+        <w:rPr>
+          <w:rFonts w:ascii="Calibri" w:hAnsi="Calibri" w:cs="Calibri"/>
+          <w:color w:val="000000"/>
+          <w:sz w:val="24"/>
+          <w:szCs w:val="24"/>
+          <w:lang w:val="ru-RU"/>
+        </w:rPr>
+        <w:t xml:space="preserve"> – статор, заякоривающий фермент в мембране</w:t>
+      </w:r>
+      <w:r>
+        <w:rPr>
+          <w:rFonts w:ascii="Calibri" w:hAnsi="Calibri" w:cs="Calibri"/>
+          <w:color w:val="000000"/>
+          <w:sz w:val="24"/>
+          <w:szCs w:val="24"/>
+          <w:lang w:val="ru-RU"/>
+        </w:rPr>
+        <w:t xml:space="preserve">. Олигомер из </w:t>
+      </w:r>
+      <w:r>
+        <w:rPr>
+          <w:rFonts w:ascii="Calibri" w:hAnsi="Calibri" w:cs="Calibri"/>
+          <w:i/>
+          <w:iCs/>
+          <w:color w:val="000000"/>
+          <w:sz w:val="24"/>
+          <w:szCs w:val="24"/>
+        </w:rPr>
+        <w:t>c</w:t>
+      </w:r>
+      <w:r>
+        <w:rPr>
+          <w:rFonts w:ascii="Calibri" w:hAnsi="Calibri" w:cs="Calibri"/>
+          <w:color w:val="000000"/>
+          <w:sz w:val="24"/>
+          <w:szCs w:val="24"/>
+          <w:lang w:val="ru-RU"/>
+        </w:rPr>
+        <w:t xml:space="preserve">-субъединиц образует так называемое </w:t>
+      </w:r>
+      <w:r>
+        <w:rPr>
+          <w:rFonts w:ascii="Calibri" w:hAnsi="Calibri" w:cs="Calibri"/>
+          <w:i/>
+          <w:iCs/>
+          <w:color w:val="000000"/>
+          <w:sz w:val="24"/>
+          <w:szCs w:val="24"/>
+        </w:rPr>
+        <w:t>c</w:t>
+      </w:r>
+      <w:r>
+        <w:rPr>
+          <w:rFonts w:ascii="Calibri" w:hAnsi="Calibri" w:cs="Calibri"/>
+          <w:color w:val="000000"/>
+          <w:sz w:val="24"/>
+          <w:szCs w:val="24"/>
+          <w:lang w:val="ru-RU"/>
+        </w:rPr>
+        <w:t>-кольцо</w:t>
+      </w:r>
+      <w:r>
+        <w:rPr>
+          <w:rFonts w:ascii="Calibri" w:hAnsi="Calibri" w:cs="Calibri"/>
+          <w:color w:val="000000"/>
+          <w:sz w:val="24"/>
+          <w:szCs w:val="24"/>
+          <w:lang w:val="ru-RU"/>
+        </w:rPr>
+        <w:t xml:space="preserve"> – ротор АТФ-синтазы. Вместе с </w:t>
+      </w:r>
+      <w:r>
+        <w:rPr>
+          <w:rFonts w:ascii="Calibri" w:hAnsi="Calibri" w:cs="Calibri"/>
+          <w:i/>
+          <w:iCs/>
+          <w:color w:val="000000"/>
+          <w:sz w:val="24"/>
+          <w:szCs w:val="24"/>
+        </w:rPr>
+        <w:t>a</w:t>
+      </w:r>
+      <w:r>
+        <w:rPr>
+          <w:rFonts w:ascii="Calibri" w:hAnsi="Calibri" w:cs="Calibri"/>
+          <w:color w:val="000000"/>
+          <w:sz w:val="24"/>
+          <w:szCs w:val="24"/>
+          <w:lang w:val="ru-RU"/>
+        </w:rPr>
+        <w:t>-</w:t>
+      </w:r>
+      <w:r>
+        <w:rPr>
+          <w:rFonts w:ascii="Calibri" w:hAnsi="Calibri" w:cs="Calibri"/>
+          <w:color w:val="000000"/>
+          <w:sz w:val="24"/>
+          <w:szCs w:val="24"/>
+          <w:lang w:val="ru-RU"/>
+        </w:rPr>
+        <w:t>субъединицей этот ротор образует протонный канал</w:t>
+      </w:r>
+      <w:r>
+        <w:rPr>
+          <w:rFonts w:ascii="Calibri" w:hAnsi="Calibri" w:cs="Calibri"/>
+          <w:color w:val="000000"/>
+          <w:sz w:val="24"/>
+          <w:szCs w:val="24"/>
+          <w:lang w:val="ru-RU"/>
+        </w:rPr>
+        <w:t xml:space="preserve"> </w:t>
+      </w:r>
+      <w:r>
+        <w:rPr>
+          <w:rFonts w:ascii="Calibri" w:hAnsi="Calibri" w:cs="Calibri"/>
+          <w:i/>
+          <w:iCs/>
+          <w:color w:val="000000"/>
+          <w:sz w:val="24"/>
+          <w:szCs w:val="24"/>
+          <w:lang w:val="ru-RU"/>
+        </w:rPr>
+        <w:t>(Рис 1</w:t>
+      </w:r>
+      <w:r>
+        <w:rPr>
+          <w:rFonts w:ascii="Calibri" w:hAnsi="Calibri" w:cs="Calibri"/>
+          <w:i/>
+          <w:iCs/>
+          <w:color w:val="000000"/>
+          <w:sz w:val="24"/>
+          <w:szCs w:val="24"/>
+          <w:lang w:val="ru-RU"/>
+        </w:rPr>
+        <w:t>.</w:t>
+      </w:r>
+      <w:r>
+        <w:rPr>
+          <w:rFonts w:ascii="Calibri" w:hAnsi="Calibri" w:cs="Calibri"/>
+          <w:i/>
+          <w:iCs/>
+          <w:color w:val="000000"/>
+          <w:sz w:val="24"/>
+          <w:szCs w:val="24"/>
+          <w:lang w:val="ru-RU"/>
+        </w:rPr>
+        <w:t>)</w:t>
+      </w:r>
+      <w:r>
+        <w:rPr>
+          <w:rFonts w:ascii="Calibri" w:hAnsi="Calibri" w:cs="Calibri"/>
+          <w:color w:val="000000"/>
+          <w:sz w:val="24"/>
+          <w:szCs w:val="24"/>
+          <w:lang w:val="ru-RU"/>
+        </w:rPr>
+        <w:t>.</w:t>
+      </w:r>
+    </w:p>
+    <w:p>
+      <w:pPr>
+        <w:pStyle w:val="3"/>
+        <w:rPr>
+          <w:rFonts w:eastAsia="Times New Roman" w:cs="Times New Roman"/>
+          <w:b/>
+          <w:bCs/>
+          <w:color w:val="000000" w:themeColor="text1"/>
+          <w:lang w:val="ru-RU"/>
+        </w:rPr>
+      </w:pPr>
+      <w:r>
+        <w:rPr>
+          <w:rFonts w:ascii="Calibri" w:eastAsia="Times New Roman" w:hAnsi="Calibri" w:cs="Calibri"/>
+          <w:color w:val="000000"/>
+          <w:lang w:val="ru-RU"/>
+        </w:rPr>
+        <w:t xml:space="preserve"> </w:t>
+      </w:r>
     </w:p>
     <w:sectPr>
       <w:pgSz w:w="12240" w:h="15840"/>
@@ -2954,6 +5303,95 @@
       </w:pPr>
     </w:lvl>
   </w:abstractNum>
+  <w:abstractNum w:abstractNumId="4" w15:restartNumberingAfterBreak="0">
+    <w:nsid w:val="5EE25656"/>
+    <w:multiLevelType w:val="hybridMultilevel"/>
+    <w:tmpl w:val="17546572"/>
+    <w:lvl w:ilvl="0" w:tplc="0409000F">
+      <w:start w:val="1"/>
+      <w:numFmt w:val="decimal"/>
+      <w:lvlText w:val="%1."/>
+      <w:lvlJc w:val="left"/>
+      <w:pPr>
+        <w:ind w:left="720" w:hanging="360"/>
+      </w:pPr>
+      <w:rPr>
+        <w:rFonts w:hint="default"/>
+      </w:rPr>
+    </w:lvl>
+    <w:lvl w:ilvl="1" w:tplc="04090019" w:tentative="1">
+      <w:start w:val="1"/>
+      <w:numFmt w:val="lowerLetter"/>
+      <w:lvlText w:val="%2."/>
+      <w:lvlJc w:val="left"/>
+      <w:pPr>
+        <w:ind w:left="1440" w:hanging="360"/>
+      </w:pPr>
+    </w:lvl>
+    <w:lvl w:ilvl="2" w:tplc="0409001B" w:tentative="1">
+      <w:start w:val="1"/>
+      <w:numFmt w:val="lowerRoman"/>
+      <w:lvlText w:val="%3."/>
+      <w:lvlJc w:val="right"/>
+      <w:pPr>
+        <w:ind w:left="2160" w:hanging="180"/>
+      </w:pPr>
+    </w:lvl>
+    <w:lvl w:ilvl="3" w:tplc="0409000F" w:tentative="1">
+      <w:start w:val="1"/>
+      <w:numFmt w:val="decimal"/>
+      <w:lvlText w:val="%4."/>
+      <w:lvlJc w:val="left"/>
+      <w:pPr>
+        <w:ind w:left="2880" w:hanging="360"/>
+      </w:pPr>
+    </w:lvl>
+    <w:lvl w:ilvl="4" w:tplc="04090019" w:tentative="1">
+      <w:start w:val="1"/>
+      <w:numFmt w:val="lowerLetter"/>
+      <w:lvlText w:val="%5."/>
+      <w:lvlJc w:val="left"/>
+      <w:pPr>
+        <w:ind w:left="3600" w:hanging="360"/>
+      </w:pPr>
+    </w:lvl>
+    <w:lvl w:ilvl="5" w:tplc="0409001B" w:tentative="1">
+      <w:start w:val="1"/>
+      <w:numFmt w:val="lowerRoman"/>
+      <w:lvlText w:val="%6."/>
+      <w:lvlJc w:val="right"/>
+      <w:pPr>
+        <w:ind w:left="4320" w:hanging="180"/>
+      </w:pPr>
+    </w:lvl>
+    <w:lvl w:ilvl="6" w:tplc="0409000F" w:tentative="1">
+      <w:start w:val="1"/>
+      <w:numFmt w:val="decimal"/>
+      <w:lvlText w:val="%7."/>
+      <w:lvlJc w:val="left"/>
+      <w:pPr>
+        <w:ind w:left="5040" w:hanging="360"/>
+      </w:pPr>
+    </w:lvl>
+    <w:lvl w:ilvl="7" w:tplc="04090019" w:tentative="1">
+      <w:start w:val="1"/>
+      <w:numFmt w:val="lowerLetter"/>
+      <w:lvlText w:val="%8."/>
+      <w:lvlJc w:val="left"/>
+      <w:pPr>
+        <w:ind w:left="5760" w:hanging="360"/>
+      </w:pPr>
+    </w:lvl>
+    <w:lvl w:ilvl="8" w:tplc="0409001B" w:tentative="1">
+      <w:start w:val="1"/>
+      <w:numFmt w:val="lowerRoman"/>
+      <w:lvlText w:val="%9."/>
+      <w:lvlJc w:val="right"/>
+      <w:pPr>
+        <w:ind w:left="6480" w:hanging="180"/>
+      </w:pPr>
+    </w:lvl>
+  </w:abstractNum>
   <w:num w:numId="1">
     <w:abstractNumId w:val="3"/>
   </w:num>
@@ -2965,6 +5403,9 @@
   </w:num>
   <w:num w:numId="4">
     <w:abstractNumId w:val="0"/>
+  </w:num>
+  <w:num w:numId="5">
+    <w:abstractNumId w:val="4"/>
   </w:num>
 </w:numbering>
 </file>
@@ -3412,6 +5853,28 @@
       <w:szCs w:val="26"/>
     </w:rPr>
   </w:style>
+  <w:style w:type="paragraph" w:styleId="3">
+    <w:name w:val="heading 3"/>
+    <w:basedOn w:val="a"/>
+    <w:next w:val="a"/>
+    <w:link w:val="30"/>
+    <w:uiPriority w:val="9"/>
+    <w:unhideWhenUsed/>
+    <w:qFormat/>
+    <w:rsid w:val="005B3DE4"/>
+    <w:pPr>
+      <w:keepNext/>
+      <w:keepLines/>
+      <w:spacing w:before="40" w:after="0"/>
+      <w:outlineLvl w:val="2"/>
+    </w:pPr>
+    <w:rPr>
+      <w:rFonts w:asciiTheme="majorHAnsi" w:eastAsiaTheme="majorEastAsia" w:hAnsiTheme="majorHAnsi" w:cstheme="majorBidi"/>
+      <w:color w:val="1F3763" w:themeColor="accent1" w:themeShade="7F"/>
+      <w:sz w:val="24"/>
+      <w:szCs w:val="24"/>
+    </w:rPr>
+  </w:style>
   <w:style w:type="character" w:default="1" w:styleId="a0">
     <w:name w:val="Default Paragraph Font"/>
     <w:uiPriority w:val="1"/>
@@ -3534,10 +5997,45 @@
     <w:autoRedefine/>
     <w:uiPriority w:val="39"/>
     <w:unhideWhenUsed/>
-    <w:rsid w:val="0016700C"/>
+    <w:rsid w:val="00D804A4"/>
+    <w:pPr>
+      <w:tabs>
+        <w:tab w:val="left" w:pos="880"/>
+        <w:tab w:val="right" w:leader="dot" w:pos="9679"/>
+      </w:tabs>
+      <w:spacing w:after="100"/>
+      <w:ind w:left="220"/>
+    </w:pPr>
+    <w:rPr>
+      <w:rFonts w:eastAsia="Times New Roman" w:cstheme="minorHAnsi"/>
+      <w:noProof/>
+      <w:lang w:val="ru-RU"/>
+    </w:rPr>
+  </w:style>
+  <w:style w:type="character" w:customStyle="1" w:styleId="30">
+    <w:name w:val="Заголовок 3 Знак"/>
+    <w:basedOn w:val="a0"/>
+    <w:link w:val="3"/>
+    <w:uiPriority w:val="9"/>
+    <w:rsid w:val="005B3DE4"/>
+    <w:rPr>
+      <w:rFonts w:asciiTheme="majorHAnsi" w:eastAsiaTheme="majorEastAsia" w:hAnsiTheme="majorHAnsi" w:cstheme="majorBidi"/>
+      <w:color w:val="1F3763" w:themeColor="accent1" w:themeShade="7F"/>
+      <w:sz w:val="24"/>
+      <w:szCs w:val="24"/>
+    </w:rPr>
+  </w:style>
+  <w:style w:type="paragraph" w:styleId="31">
+    <w:name w:val="toc 3"/>
+    <w:basedOn w:val="a"/>
+    <w:next w:val="a"/>
+    <w:autoRedefine/>
+    <w:uiPriority w:val="39"/>
+    <w:unhideWhenUsed/>
+    <w:rsid w:val="00774CE0"/>
     <w:pPr>
       <w:spacing w:after="100"/>
-      <w:ind w:left="220"/>
+      <w:ind w:left="440"/>
     </w:pPr>
   </w:style>
 </w:styles>

</xml_diff>

<commit_message>
Add subunit structure to .docx\review
</commit_message>
<xml_diff>
--- a/.docx/review.docx
+++ b/.docx/review.docx
@@ -4395,17 +4395,7 @@
           <w:szCs w:val="24"/>
           <w:lang w:val="ru-RU"/>
         </w:rPr>
-        <w:t>ы</w:t>
-      </w:r>
-      <w:r>
-        <w:rPr>
-          <w:rFonts w:ascii="Calibri" w:eastAsia="Times New Roman" w:hAnsi="Calibri" w:cs="Calibri"/>
-          <w:color w:val="000000"/>
-          <w:sz w:val="24"/>
-          <w:szCs w:val="24"/>
-          <w:lang w:val="ru-RU"/>
-        </w:rPr>
-        <w:t xml:space="preserve"> </w:t>
+        <w:t xml:space="preserve">ы </w:t>
       </w:r>
       <w:r>
         <w:rPr>
@@ -4823,21 +4813,622 @@
       <w:pPr>
         <w:pStyle w:val="3"/>
         <w:rPr>
-          <w:rFonts w:eastAsia="Times New Roman" w:cs="Times New Roman"/>
+          <w:rFonts w:ascii="Calibri" w:eastAsia="Times New Roman" w:hAnsi="Calibri" w:cs="Calibri"/>
+          <w:color w:val="000000"/>
+          <w:lang w:val="ru-RU"/>
+        </w:rPr>
+      </w:pPr>
+      <w:r>
+        <w:rPr>
+          <w:rFonts w:ascii="Calibri" w:eastAsia="Times New Roman" w:hAnsi="Calibri" w:cs="Calibri"/>
+          <w:color w:val="000000"/>
+          <w:lang w:val="ru-RU"/>
+        </w:rPr>
+        <w:lastRenderedPageBreak/>
+        <w:t xml:space="preserve"> </w:t>
+      </w:r>
+    </w:p>
+    <w:p>
+      <w:pPr>
+        <w:pStyle w:val="a6"/>
+        <w:numPr>
+          <w:ilvl w:val="2"/>
+          <w:numId w:val="6"/>
+        </w:numPr>
+        <w:outlineLvl w:val="2"/>
+        <w:rPr>
+          <w:rFonts w:asciiTheme="majorHAnsi" w:hAnsiTheme="majorHAnsi"/>
           <w:b/>
           <w:bCs/>
           <w:color w:val="000000" w:themeColor="text1"/>
-          <w:lang w:val="ru-RU"/>
-        </w:rPr>
-      </w:pPr>
-      <w:r>
-        <w:rPr>
-          <w:rFonts w:ascii="Calibri" w:eastAsia="Times New Roman" w:hAnsi="Calibri" w:cs="Calibri"/>
-          <w:color w:val="000000"/>
+          <w:sz w:val="24"/>
+          <w:szCs w:val="24"/>
+        </w:rPr>
+      </w:pPr>
+      <w:r>
+        <w:rPr>
+          <w:rFonts w:asciiTheme="majorHAnsi" w:hAnsiTheme="majorHAnsi"/>
+          <w:b/>
+          <w:bCs/>
+          <w:color w:val="000000" w:themeColor="text1"/>
+          <w:sz w:val="24"/>
+          <w:szCs w:val="24"/>
+          <w:lang w:val="ru-RU"/>
+        </w:rPr>
+        <w:t>Структура субъединиц</w:t>
+      </w:r>
+    </w:p>
+    <w:p>
+      <w:pPr>
+        <w:outlineLvl w:val="2"/>
+        <w:rPr>
+          <w:rFonts w:asciiTheme="majorHAnsi" w:hAnsiTheme="majorHAnsi"/>
+          <w:b/>
+          <w:bCs/>
+          <w:color w:val="000000" w:themeColor="text1"/>
+          <w:sz w:val="24"/>
+          <w:szCs w:val="24"/>
+        </w:rPr>
+      </w:pPr>
+    </w:p>
+    <w:p>
+      <w:pPr>
+        <w:pStyle w:val="a6"/>
+        <w:numPr>
+          <w:ilvl w:val="0"/>
+          <w:numId w:val="8"/>
+        </w:numPr>
+        <w:outlineLvl w:val="2"/>
+        <w:rPr>
+          <w:color w:val="000000" w:themeColor="text1"/>
+          <w:sz w:val="24"/>
+          <w:szCs w:val="24"/>
+          <w:lang w:val="ru-RU"/>
+        </w:rPr>
+      </w:pPr>
+      <w:r>
+        <w:rPr>
+          <w:color w:val="000000" w:themeColor="text1"/>
+          <w:sz w:val="24"/>
+          <w:szCs w:val="24"/>
+          <w:lang w:val="ru-RU"/>
+        </w:rPr>
+        <w:t>Субъе</w:t>
+      </w:r>
+      <w:r>
+        <w:rPr>
+          <w:color w:val="000000" w:themeColor="text1"/>
+          <w:sz w:val="24"/>
+          <w:szCs w:val="24"/>
+          <w:lang w:val="ru-RU"/>
+        </w:rPr>
+        <w:t xml:space="preserve">диница </w:t>
+      </w:r>
+      <w:r>
+        <w:rPr>
+          <w:rFonts w:ascii="Calibri" w:eastAsia="Times New Roman" w:hAnsi="Calibri" w:cs="Calibri"/>
+          <w:color w:val="000000"/>
+          <w:sz w:val="24"/>
+          <w:szCs w:val="24"/>
+        </w:rPr>
+        <w:t>α</w:t>
+      </w:r>
+      <w:r>
+        <w:rPr>
+          <w:rFonts w:ascii="Calibri" w:eastAsia="Times New Roman" w:hAnsi="Calibri" w:cs="Calibri"/>
+          <w:color w:val="000000"/>
+          <w:sz w:val="24"/>
+          <w:szCs w:val="24"/>
+          <w:lang w:val="ru-RU"/>
+        </w:rPr>
+        <w:t xml:space="preserve"> имеют </w:t>
+      </w:r>
+      <w:r>
+        <w:rPr>
+          <w:rFonts w:ascii="Segoe UI" w:hAnsi="Segoe UI" w:cs="Segoe UI"/>
+          <w:lang w:val="ru-RU"/>
+        </w:rPr>
+        <w:t>сферическую форму и располагаются вокруг центральной гамма-субъединицы</w:t>
+      </w:r>
+      <w:r>
+        <w:rPr>
+          <w:rFonts w:ascii="Segoe UI" w:hAnsi="Segoe UI" w:cs="Segoe UI"/>
+          <w:lang w:val="ru-RU"/>
+        </w:rPr>
+        <w:t>.</w:t>
+      </w:r>
+      <w:r>
+        <w:rPr>
+          <w:rFonts w:ascii="Calibri" w:eastAsia="Times New Roman" w:hAnsi="Calibri" w:cs="Calibri"/>
+          <w:color w:val="000000"/>
+          <w:sz w:val="24"/>
+          <w:szCs w:val="24"/>
           <w:lang w:val="ru-RU"/>
         </w:rPr>
         <w:t xml:space="preserve"> </w:t>
       </w:r>
+      <w:r>
+        <w:rPr>
+          <w:rFonts w:ascii="Calibri" w:eastAsia="Times New Roman" w:hAnsi="Calibri" w:cs="Calibri"/>
+          <w:color w:val="000000"/>
+          <w:sz w:val="24"/>
+          <w:szCs w:val="24"/>
+          <w:lang w:val="ru-RU"/>
+        </w:rPr>
+        <w:t>О</w:t>
+      </w:r>
+      <w:r>
+        <w:rPr>
+          <w:rFonts w:ascii="Calibri" w:eastAsia="Times New Roman" w:hAnsi="Calibri" w:cs="Calibri"/>
+          <w:color w:val="000000"/>
+          <w:sz w:val="24"/>
+          <w:szCs w:val="24"/>
+          <w:lang w:val="ru-RU"/>
+        </w:rPr>
+        <w:t xml:space="preserve">ни имеют сайт связывания нуклеотидов, однако он не участвует в катализе и выполняет регуляторную функцию. </w:t>
+      </w:r>
+      <w:r>
+        <w:rPr>
+          <w:rFonts w:ascii="Calibri" w:eastAsia="Times New Roman" w:hAnsi="Calibri" w:cs="Calibri"/>
+          <w:color w:val="000000"/>
+          <w:sz w:val="24"/>
+          <w:szCs w:val="24"/>
+          <w:lang w:val="ru-RU"/>
+        </w:rPr>
+        <w:t>Их последовательность консервативна.</w:t>
+      </w:r>
+    </w:p>
+    <w:p>
+      <w:pPr>
+        <w:pStyle w:val="a6"/>
+        <w:numPr>
+          <w:ilvl w:val="0"/>
+          <w:numId w:val="8"/>
+        </w:numPr>
+        <w:outlineLvl w:val="2"/>
+        <w:rPr>
+          <w:color w:val="000000" w:themeColor="text1"/>
+          <w:sz w:val="24"/>
+          <w:szCs w:val="24"/>
+          <w:lang w:val="ru-RU"/>
+        </w:rPr>
+      </w:pPr>
+      <w:r>
+        <w:rPr>
+          <w:rFonts w:ascii="Segoe UI" w:hAnsi="Segoe UI" w:cs="Segoe UI"/>
+          <w:lang w:val="ru-RU"/>
+        </w:rPr>
+        <w:t xml:space="preserve">Как и </w:t>
+      </w:r>
+      <w:r>
+        <w:rPr>
+          <w:rFonts w:ascii="Calibri" w:eastAsia="Times New Roman" w:hAnsi="Calibri" w:cs="Calibri"/>
+          <w:color w:val="000000"/>
+          <w:sz w:val="24"/>
+          <w:szCs w:val="24"/>
+        </w:rPr>
+        <w:t>α</w:t>
+      </w:r>
+      <w:r>
+        <w:rPr>
+          <w:rFonts w:ascii="Calibri" w:eastAsia="Times New Roman" w:hAnsi="Calibri" w:cs="Calibri"/>
+          <w:color w:val="000000"/>
+          <w:sz w:val="24"/>
+          <w:szCs w:val="24"/>
+          <w:lang w:val="ru-RU"/>
+        </w:rPr>
+        <w:t xml:space="preserve"> </w:t>
+      </w:r>
+      <w:r>
+        <w:rPr>
+          <w:rFonts w:ascii="Calibri" w:eastAsia="Times New Roman" w:hAnsi="Calibri" w:cs="Calibri"/>
+          <w:color w:val="000000"/>
+          <w:sz w:val="24"/>
+          <w:szCs w:val="24"/>
+          <w:lang w:val="ru-RU"/>
+        </w:rPr>
+        <w:t>субъединицы</w:t>
+      </w:r>
+      <w:r>
+        <w:rPr>
+          <w:rFonts w:ascii="Calibri" w:eastAsia="Times New Roman" w:hAnsi="Calibri" w:cs="Calibri"/>
+          <w:color w:val="000000"/>
+          <w:sz w:val="24"/>
+          <w:szCs w:val="24"/>
+          <w:lang w:val="ru-RU"/>
+        </w:rPr>
+        <w:t xml:space="preserve">, </w:t>
+      </w:r>
+      <w:r>
+        <w:rPr>
+          <w:rFonts w:ascii="Calibri" w:eastAsia="Times New Roman" w:hAnsi="Calibri" w:cs="Calibri"/>
+          <w:color w:val="000000"/>
+          <w:sz w:val="24"/>
+          <w:szCs w:val="24"/>
+          <w:lang w:val="ru-RU"/>
+        </w:rPr>
+        <w:t>субъединицы</w:t>
+      </w:r>
+      <w:r>
+        <w:rPr>
+          <w:rFonts w:ascii="Calibri" w:eastAsia="Times New Roman" w:hAnsi="Calibri" w:cs="Calibri"/>
+          <w:color w:val="000000"/>
+          <w:sz w:val="24"/>
+          <w:szCs w:val="24"/>
+          <w:lang w:val="ru-RU"/>
+        </w:rPr>
+        <w:t xml:space="preserve"> </w:t>
+      </w:r>
+      <w:r>
+        <w:rPr>
+          <w:rFonts w:ascii="Calibri" w:eastAsia="Times New Roman" w:hAnsi="Calibri" w:cs="Calibri"/>
+          <w:color w:val="000000"/>
+          <w:sz w:val="24"/>
+          <w:szCs w:val="24"/>
+        </w:rPr>
+        <w:t>β</w:t>
+      </w:r>
+      <w:r>
+        <w:rPr>
+          <w:rFonts w:ascii="Calibri" w:eastAsia="Times New Roman" w:hAnsi="Calibri" w:cs="Calibri"/>
+          <w:color w:val="000000"/>
+          <w:sz w:val="24"/>
+          <w:szCs w:val="24"/>
+          <w:lang w:val="ru-RU"/>
+        </w:rPr>
+        <w:t xml:space="preserve"> обладают сферической формой и высокой консервативностью последовательности, однако в отличии от них они несут каталитические сайты связывания и напрямую участвуют в реакции синтеза/гидролиза АТФ.</w:t>
+      </w:r>
+    </w:p>
+    <w:p>
+      <w:pPr>
+        <w:pStyle w:val="a6"/>
+        <w:numPr>
+          <w:ilvl w:val="0"/>
+          <w:numId w:val="8"/>
+        </w:numPr>
+        <w:outlineLvl w:val="2"/>
+        <w:rPr>
+          <w:i/>
+          <w:iCs/>
+          <w:color w:val="000000" w:themeColor="text1"/>
+          <w:lang w:val="ru-RU"/>
+        </w:rPr>
+      </w:pPr>
+      <w:r>
+        <w:rPr>
+          <w:color w:val="000000" w:themeColor="text1"/>
+          <w:sz w:val="24"/>
+          <w:szCs w:val="24"/>
+          <w:lang w:val="ru-RU"/>
+        </w:rPr>
+        <w:t xml:space="preserve">Гамма-субъединица АТФ-синтазы располагается в центре F1-глобулы. Она занимает асимметричное положение, что позволяет ей взаимодействовать с разными альфа- и бета-субъединицами неодинаково. Размер гамма-субъединицы составляет около 31,5 кДа и включает 287 аминокислотных остатков. Она субъединица представляет собой длинный полипептидный фрагмент, который выступает из центра каталитического комплекса и формирует главный стержень, связывающий его с мембранным сектором F0. </w:t>
+      </w:r>
+      <w:r>
+        <w:rPr>
+          <w:i/>
+          <w:iCs/>
+          <w:color w:val="000000" w:themeColor="text1"/>
+          <w:lang w:val="ru-RU"/>
+        </w:rPr>
+        <w:t>(</w:t>
+      </w:r>
+      <w:r>
+        <w:rPr>
+          <w:i/>
+          <w:iCs/>
+          <w:color w:val="000000" w:themeColor="text1"/>
+          <w:lang w:val="ru-RU"/>
+        </w:rPr>
+        <w:t>В гамма-субъединице присутствует нуклеотид-связывающий домен, который не активен при обычных условиях и выполняет исключительно структурную роль</w:t>
+      </w:r>
+      <w:r>
+        <w:rPr>
+          <w:i/>
+          <w:iCs/>
+          <w:color w:val="000000" w:themeColor="text1"/>
+          <w:lang w:val="ru-RU"/>
+        </w:rPr>
+        <w:t xml:space="preserve"> </w:t>
+      </w:r>
+      <w:r>
+        <w:rPr>
+          <w:i/>
+          <w:iCs/>
+          <w:color w:val="000000" w:themeColor="text1"/>
+          <w:lang w:val="ru-RU"/>
+        </w:rPr>
+        <w:t>[?</w:t>
+      </w:r>
+      <w:r>
+        <w:rPr>
+          <w:i/>
+          <w:iCs/>
+          <w:color w:val="000000" w:themeColor="text1"/>
+          <w:lang w:val="ru-RU"/>
+        </w:rPr>
+        <w:t>]</w:t>
+      </w:r>
+      <w:r>
+        <w:rPr>
+          <w:i/>
+          <w:iCs/>
+          <w:color w:val="000000" w:themeColor="text1"/>
+          <w:lang w:val="ru-RU"/>
+        </w:rPr>
+        <w:t>)</w:t>
+      </w:r>
+    </w:p>
+    <w:p>
+      <w:pPr>
+        <w:pStyle w:val="a6"/>
+        <w:numPr>
+          <w:ilvl w:val="0"/>
+          <w:numId w:val="8"/>
+        </w:numPr>
+        <w:outlineLvl w:val="2"/>
+        <w:rPr>
+          <w:color w:val="000000" w:themeColor="text1"/>
+          <w:sz w:val="24"/>
+          <w:szCs w:val="24"/>
+          <w:lang w:val="ru-RU"/>
+        </w:rPr>
+      </w:pPr>
+      <w:r>
+        <w:rPr>
+          <w:color w:val="000000" w:themeColor="text1"/>
+          <w:sz w:val="24"/>
+          <w:szCs w:val="24"/>
+          <w:lang w:val="ru-RU"/>
+        </w:rPr>
+        <w:t>К</w:t>
+      </w:r>
+      <w:r>
+        <w:rPr>
+          <w:color w:val="000000" w:themeColor="text1"/>
+          <w:sz w:val="24"/>
+          <w:szCs w:val="24"/>
+          <w:lang w:val="ru-RU"/>
+        </w:rPr>
+        <w:t>аждая c-субъединица состоит из двух трансмембранных α-спиральных колонн, соединенных полярной петлей. Важным элементом является консервативный остаток аспартата (Asp-61), который находится на уровне середины гидрофобного слоя мембраны и играет ключевую роль в переносе протонов.</w:t>
+      </w:r>
+      <w:r>
+        <w:rPr>
+          <w:color w:val="000000" w:themeColor="text1"/>
+          <w:lang w:val="ru-RU"/>
+        </w:rPr>
+        <w:t xml:space="preserve"> </w:t>
+      </w:r>
+      <w:r>
+        <w:rPr>
+          <w:color w:val="000000" w:themeColor="text1"/>
+          <w:sz w:val="24"/>
+          <w:szCs w:val="24"/>
+          <w:lang w:val="ru-RU"/>
+        </w:rPr>
+        <w:t xml:space="preserve">Эти субъединицы формируют олигомерное кольцо, которое </w:t>
+      </w:r>
+      <w:r>
+        <w:rPr>
+          <w:color w:val="000000" w:themeColor="text1"/>
+          <w:sz w:val="24"/>
+          <w:szCs w:val="24"/>
+          <w:lang w:val="ru-RU"/>
+        </w:rPr>
+        <w:t>выступает в роли ротора при</w:t>
+      </w:r>
+      <w:r>
+        <w:rPr>
+          <w:color w:val="000000" w:themeColor="text1"/>
+          <w:sz w:val="24"/>
+          <w:szCs w:val="24"/>
+          <w:lang w:val="ru-RU"/>
+        </w:rPr>
+        <w:t xml:space="preserve"> </w:t>
+      </w:r>
+      <w:r>
+        <w:rPr>
+          <w:color w:val="000000" w:themeColor="text1"/>
+          <w:sz w:val="24"/>
+          <w:szCs w:val="24"/>
+          <w:lang w:val="ru-RU"/>
+        </w:rPr>
+        <w:t xml:space="preserve">катализе </w:t>
+      </w:r>
+      <w:r>
+        <w:rPr>
+          <w:color w:val="000000" w:themeColor="text1"/>
+          <w:sz w:val="24"/>
+          <w:szCs w:val="24"/>
+          <w:lang w:val="ru-RU"/>
+        </w:rPr>
+        <w:t>синтез</w:t>
+      </w:r>
+      <w:r>
+        <w:rPr>
+          <w:color w:val="000000" w:themeColor="text1"/>
+          <w:sz w:val="24"/>
+          <w:szCs w:val="24"/>
+          <w:lang w:val="ru-RU"/>
+        </w:rPr>
+        <w:t xml:space="preserve">а </w:t>
+      </w:r>
+      <w:r>
+        <w:rPr>
+          <w:color w:val="000000" w:themeColor="text1"/>
+          <w:sz w:val="24"/>
+          <w:szCs w:val="24"/>
+          <w:lang w:val="ru-RU"/>
+        </w:rPr>
+        <w:t>АТФ. В зависимости от типа организма количество c-субъединиц может варьироваться; например, в митохондриальных ATP-синтазах животных обычно содержится 8 c-субъединиц, в дрожжах</w:t>
+      </w:r>
+      <w:r>
+        <w:rPr>
+          <w:color w:val="000000" w:themeColor="text1"/>
+          <w:sz w:val="24"/>
+          <w:szCs w:val="24"/>
+          <w:lang w:val="ru-RU"/>
+        </w:rPr>
+        <w:t xml:space="preserve"> и некоторых бактериях</w:t>
+      </w:r>
+      <w:r>
+        <w:rPr>
+          <w:color w:val="000000" w:themeColor="text1"/>
+          <w:sz w:val="24"/>
+          <w:szCs w:val="24"/>
+          <w:lang w:val="ru-RU"/>
+        </w:rPr>
+        <w:t xml:space="preserve"> — 10, а в хлоропластах — 14. </w:t>
+      </w:r>
+    </w:p>
+    <w:p>
+      <w:pPr>
+        <w:pStyle w:val="a6"/>
+        <w:numPr>
+          <w:ilvl w:val="0"/>
+          <w:numId w:val="8"/>
+        </w:numPr>
+        <w:outlineLvl w:val="2"/>
+        <w:rPr>
+          <w:color w:val="000000" w:themeColor="text1"/>
+          <w:sz w:val="24"/>
+          <w:szCs w:val="24"/>
+          <w:lang w:val="ru-RU"/>
+        </w:rPr>
+      </w:pPr>
+      <w:r>
+        <w:rPr>
+          <w:rFonts w:ascii="Segoe UI" w:hAnsi="Segoe UI" w:cs="Segoe UI"/>
+          <w:lang w:val="ru-RU"/>
+        </w:rPr>
+        <w:t xml:space="preserve">Субъединица </w:t>
+      </w:r>
+      <w:r>
+        <w:rPr>
+          <w:rFonts w:ascii="Segoe UI" w:hAnsi="Segoe UI" w:cs="Segoe UI"/>
+          <w:i/>
+          <w:iCs/>
+        </w:rPr>
+        <w:t>a</w:t>
+      </w:r>
+      <w:r>
+        <w:rPr>
+          <w:rFonts w:ascii="Segoe UI" w:hAnsi="Segoe UI" w:cs="Segoe UI"/>
+          <w:lang w:val="ru-RU"/>
+        </w:rPr>
+        <w:t xml:space="preserve"> с</w:t>
+      </w:r>
+      <w:r>
+        <w:rPr>
+          <w:rFonts w:ascii="Segoe UI" w:hAnsi="Segoe UI" w:cs="Segoe UI"/>
+          <w:lang w:val="ru-RU"/>
+        </w:rPr>
+        <w:t xml:space="preserve">остоит из пяти трансмембранных </w:t>
+      </w:r>
+      <w:r>
+        <w:rPr>
+          <w:rFonts w:ascii="Segoe UI" w:hAnsi="Segoe UI" w:cs="Segoe UI"/>
+        </w:rPr>
+        <w:t>α</w:t>
+      </w:r>
+      <w:r>
+        <w:rPr>
+          <w:rFonts w:ascii="Segoe UI" w:hAnsi="Segoe UI" w:cs="Segoe UI"/>
+          <w:lang w:val="ru-RU"/>
+        </w:rPr>
+        <w:t>-спиральных доменов</w:t>
+      </w:r>
+      <w:r>
+        <w:rPr>
+          <w:rFonts w:ascii="Segoe UI" w:hAnsi="Segoe UI" w:cs="Segoe UI"/>
+          <w:lang w:val="ru-RU"/>
+        </w:rPr>
+        <w:t xml:space="preserve">. Она </w:t>
+      </w:r>
+      <w:r>
+        <w:rPr>
+          <w:rFonts w:ascii="Segoe UI" w:hAnsi="Segoe UI" w:cs="Segoe UI"/>
+          <w:lang w:val="ru-RU"/>
+        </w:rPr>
+        <w:t xml:space="preserve">взаимодействует с </w:t>
+      </w:r>
+      <w:r>
+        <w:rPr>
+          <w:rFonts w:ascii="Segoe UI" w:hAnsi="Segoe UI" w:cs="Segoe UI"/>
+        </w:rPr>
+        <w:t>b</w:t>
+      </w:r>
+      <w:r>
+        <w:rPr>
+          <w:rFonts w:ascii="Segoe UI" w:hAnsi="Segoe UI" w:cs="Segoe UI"/>
+          <w:lang w:val="ru-RU"/>
+        </w:rPr>
+        <w:t>-субъединицами, образуя так называемую периферическую ножку, которая</w:t>
+      </w:r>
+      <w:r>
+        <w:rPr>
+          <w:rFonts w:ascii="Segoe UI" w:hAnsi="Segoe UI" w:cs="Segoe UI"/>
+          <w:lang w:val="ru-RU"/>
+        </w:rPr>
+        <w:t xml:space="preserve"> соединяет домены </w:t>
+      </w:r>
+      <w:r>
+        <w:rPr>
+          <w:rFonts w:ascii="Segoe UI" w:hAnsi="Segoe UI" w:cs="Segoe UI"/>
+        </w:rPr>
+        <w:t>F</w:t>
+      </w:r>
+      <w:r>
+        <w:rPr>
+          <w:rFonts w:ascii="Segoe UI" w:hAnsi="Segoe UI" w:cs="Segoe UI"/>
+          <w:lang w:val="ru-RU"/>
+        </w:rPr>
+        <w:t xml:space="preserve">1 </w:t>
+      </w:r>
+      <w:r>
+        <w:rPr>
+          <w:rFonts w:ascii="Segoe UI" w:hAnsi="Segoe UI" w:cs="Segoe UI"/>
+          <w:lang w:val="ru-RU"/>
+        </w:rPr>
+        <w:t xml:space="preserve">и </w:t>
+      </w:r>
+      <w:r>
+        <w:rPr>
+          <w:rFonts w:ascii="Segoe UI" w:hAnsi="Segoe UI" w:cs="Segoe UI"/>
+        </w:rPr>
+        <w:t>F</w:t>
+      </w:r>
+      <w:r>
+        <w:rPr>
+          <w:rFonts w:ascii="Segoe UI" w:hAnsi="Segoe UI" w:cs="Segoe UI"/>
+          <w:lang w:val="ru-RU"/>
+        </w:rPr>
+        <w:t>0</w:t>
+      </w:r>
+      <w:r>
+        <w:rPr>
+          <w:rFonts w:ascii="Segoe UI" w:hAnsi="Segoe UI" w:cs="Segoe UI"/>
+          <w:lang w:val="ru-RU"/>
+        </w:rPr>
+        <w:t xml:space="preserve"> и является частью </w:t>
+      </w:r>
+      <w:r>
+        <w:rPr>
+          <w:rFonts w:ascii="Segoe UI" w:hAnsi="Segoe UI" w:cs="Segoe UI"/>
+          <w:lang w:val="ru-RU"/>
+        </w:rPr>
+        <w:t>якоря, удерживающего статор в мембране.</w:t>
+      </w:r>
+    </w:p>
+    <w:p>
+      <w:pPr>
+        <w:outlineLvl w:val="2"/>
+        <w:rPr>
+          <w:color w:val="000000" w:themeColor="text1"/>
+          <w:sz w:val="24"/>
+          <w:szCs w:val="24"/>
+          <w:lang w:val="ru-RU"/>
+        </w:rPr>
+      </w:pPr>
     </w:p>
     <w:sectPr>
       <w:pgSz w:w="12240" w:h="15840"/>
@@ -5304,9 +5895,300 @@
     </w:lvl>
   </w:abstractNum>
   <w:abstractNum w:abstractNumId="4" w15:restartNumberingAfterBreak="0">
+    <w:nsid w:val="39BE6610"/>
+    <w:multiLevelType w:val="hybridMultilevel"/>
+    <w:tmpl w:val="DD5EE564"/>
+    <w:lvl w:ilvl="0" w:tplc="0409000F">
+      <w:start w:val="1"/>
+      <w:numFmt w:val="decimal"/>
+      <w:lvlText w:val="%1."/>
+      <w:lvlJc w:val="left"/>
+      <w:pPr>
+        <w:ind w:left="720" w:hanging="360"/>
+      </w:pPr>
+      <w:rPr>
+        <w:rFonts w:hint="default"/>
+      </w:rPr>
+    </w:lvl>
+    <w:lvl w:ilvl="1" w:tplc="04090019" w:tentative="1">
+      <w:start w:val="1"/>
+      <w:numFmt w:val="lowerLetter"/>
+      <w:lvlText w:val="%2."/>
+      <w:lvlJc w:val="left"/>
+      <w:pPr>
+        <w:ind w:left="1440" w:hanging="360"/>
+      </w:pPr>
+    </w:lvl>
+    <w:lvl w:ilvl="2" w:tplc="0409001B" w:tentative="1">
+      <w:start w:val="1"/>
+      <w:numFmt w:val="lowerRoman"/>
+      <w:lvlText w:val="%3."/>
+      <w:lvlJc w:val="right"/>
+      <w:pPr>
+        <w:ind w:left="2160" w:hanging="180"/>
+      </w:pPr>
+    </w:lvl>
+    <w:lvl w:ilvl="3" w:tplc="0409000F" w:tentative="1">
+      <w:start w:val="1"/>
+      <w:numFmt w:val="decimal"/>
+      <w:lvlText w:val="%4."/>
+      <w:lvlJc w:val="left"/>
+      <w:pPr>
+        <w:ind w:left="2880" w:hanging="360"/>
+      </w:pPr>
+    </w:lvl>
+    <w:lvl w:ilvl="4" w:tplc="04090019" w:tentative="1">
+      <w:start w:val="1"/>
+      <w:numFmt w:val="lowerLetter"/>
+      <w:lvlText w:val="%5."/>
+      <w:lvlJc w:val="left"/>
+      <w:pPr>
+        <w:ind w:left="3600" w:hanging="360"/>
+      </w:pPr>
+    </w:lvl>
+    <w:lvl w:ilvl="5" w:tplc="0409001B" w:tentative="1">
+      <w:start w:val="1"/>
+      <w:numFmt w:val="lowerRoman"/>
+      <w:lvlText w:val="%6."/>
+      <w:lvlJc w:val="right"/>
+      <w:pPr>
+        <w:ind w:left="4320" w:hanging="180"/>
+      </w:pPr>
+    </w:lvl>
+    <w:lvl w:ilvl="6" w:tplc="0409000F" w:tentative="1">
+      <w:start w:val="1"/>
+      <w:numFmt w:val="decimal"/>
+      <w:lvlText w:val="%7."/>
+      <w:lvlJc w:val="left"/>
+      <w:pPr>
+        <w:ind w:left="5040" w:hanging="360"/>
+      </w:pPr>
+    </w:lvl>
+    <w:lvl w:ilvl="7" w:tplc="04090019" w:tentative="1">
+      <w:start w:val="1"/>
+      <w:numFmt w:val="lowerLetter"/>
+      <w:lvlText w:val="%8."/>
+      <w:lvlJc w:val="left"/>
+      <w:pPr>
+        <w:ind w:left="5760" w:hanging="360"/>
+      </w:pPr>
+    </w:lvl>
+    <w:lvl w:ilvl="8" w:tplc="0409001B" w:tentative="1">
+      <w:start w:val="1"/>
+      <w:numFmt w:val="lowerRoman"/>
+      <w:lvlText w:val="%9."/>
+      <w:lvlJc w:val="right"/>
+      <w:pPr>
+        <w:ind w:left="6480" w:hanging="180"/>
+      </w:pPr>
+    </w:lvl>
+  </w:abstractNum>
+  <w:abstractNum w:abstractNumId="5" w15:restartNumberingAfterBreak="0">
+    <w:nsid w:val="4C6A530F"/>
+    <w:multiLevelType w:val="multilevel"/>
+    <w:tmpl w:val="5AECA47E"/>
+    <w:lvl w:ilvl="0">
+      <w:start w:val="1"/>
+      <w:numFmt w:val="decimal"/>
+      <w:lvlText w:val="%1."/>
+      <w:lvlJc w:val="left"/>
+      <w:pPr>
+        <w:ind w:left="504" w:hanging="504"/>
+      </w:pPr>
+      <w:rPr>
+        <w:rFonts w:hint="default"/>
+      </w:rPr>
+    </w:lvl>
+    <w:lvl w:ilvl="1">
+      <w:start w:val="2"/>
+      <w:numFmt w:val="decimal"/>
+      <w:lvlText w:val="%1.%2."/>
+      <w:lvlJc w:val="left"/>
+      <w:pPr>
+        <w:ind w:left="504" w:hanging="504"/>
+      </w:pPr>
+      <w:rPr>
+        <w:rFonts w:hint="default"/>
+      </w:rPr>
+    </w:lvl>
+    <w:lvl w:ilvl="2">
+      <w:start w:val="3"/>
+      <w:numFmt w:val="decimal"/>
+      <w:lvlText w:val="%1.%2.%3."/>
+      <w:lvlJc w:val="left"/>
+      <w:pPr>
+        <w:ind w:left="720" w:hanging="720"/>
+      </w:pPr>
+      <w:rPr>
+        <w:rFonts w:hint="default"/>
+      </w:rPr>
+    </w:lvl>
+    <w:lvl w:ilvl="3">
+      <w:start w:val="1"/>
+      <w:numFmt w:val="decimal"/>
+      <w:lvlText w:val="%1.%2.%3.%4."/>
+      <w:lvlJc w:val="left"/>
+      <w:pPr>
+        <w:ind w:left="720" w:hanging="720"/>
+      </w:pPr>
+      <w:rPr>
+        <w:rFonts w:hint="default"/>
+      </w:rPr>
+    </w:lvl>
+    <w:lvl w:ilvl="4">
+      <w:start w:val="1"/>
+      <w:numFmt w:val="decimal"/>
+      <w:lvlText w:val="%1.%2.%3.%4.%5."/>
+      <w:lvlJc w:val="left"/>
+      <w:pPr>
+        <w:ind w:left="1080" w:hanging="1080"/>
+      </w:pPr>
+      <w:rPr>
+        <w:rFonts w:hint="default"/>
+      </w:rPr>
+    </w:lvl>
+    <w:lvl w:ilvl="5">
+      <w:start w:val="1"/>
+      <w:numFmt w:val="decimal"/>
+      <w:lvlText w:val="%1.%2.%3.%4.%5.%6."/>
+      <w:lvlJc w:val="left"/>
+      <w:pPr>
+        <w:ind w:left="1080" w:hanging="1080"/>
+      </w:pPr>
+      <w:rPr>
+        <w:rFonts w:hint="default"/>
+      </w:rPr>
+    </w:lvl>
+    <w:lvl w:ilvl="6">
+      <w:start w:val="1"/>
+      <w:numFmt w:val="decimal"/>
+      <w:lvlText w:val="%1.%2.%3.%4.%5.%6.%7."/>
+      <w:lvlJc w:val="left"/>
+      <w:pPr>
+        <w:ind w:left="1440" w:hanging="1440"/>
+      </w:pPr>
+      <w:rPr>
+        <w:rFonts w:hint="default"/>
+      </w:rPr>
+    </w:lvl>
+    <w:lvl w:ilvl="7">
+      <w:start w:val="1"/>
+      <w:numFmt w:val="decimal"/>
+      <w:lvlText w:val="%1.%2.%3.%4.%5.%6.%7.%8."/>
+      <w:lvlJc w:val="left"/>
+      <w:pPr>
+        <w:ind w:left="1440" w:hanging="1440"/>
+      </w:pPr>
+      <w:rPr>
+        <w:rFonts w:hint="default"/>
+      </w:rPr>
+    </w:lvl>
+    <w:lvl w:ilvl="8">
+      <w:start w:val="1"/>
+      <w:numFmt w:val="decimal"/>
+      <w:lvlText w:val="%1.%2.%3.%4.%5.%6.%7.%8.%9."/>
+      <w:lvlJc w:val="left"/>
+      <w:pPr>
+        <w:ind w:left="1800" w:hanging="1800"/>
+      </w:pPr>
+      <w:rPr>
+        <w:rFonts w:hint="default"/>
+      </w:rPr>
+    </w:lvl>
+  </w:abstractNum>
+  <w:abstractNum w:abstractNumId="6" w15:restartNumberingAfterBreak="0">
     <w:nsid w:val="5EE25656"/>
     <w:multiLevelType w:val="hybridMultilevel"/>
     <w:tmpl w:val="17546572"/>
+    <w:lvl w:ilvl="0" w:tplc="0409000F">
+      <w:start w:val="1"/>
+      <w:numFmt w:val="decimal"/>
+      <w:lvlText w:val="%1."/>
+      <w:lvlJc w:val="left"/>
+      <w:pPr>
+        <w:ind w:left="720" w:hanging="360"/>
+      </w:pPr>
+      <w:rPr>
+        <w:rFonts w:hint="default"/>
+      </w:rPr>
+    </w:lvl>
+    <w:lvl w:ilvl="1" w:tplc="04090019" w:tentative="1">
+      <w:start w:val="1"/>
+      <w:numFmt w:val="lowerLetter"/>
+      <w:lvlText w:val="%2."/>
+      <w:lvlJc w:val="left"/>
+      <w:pPr>
+        <w:ind w:left="1440" w:hanging="360"/>
+      </w:pPr>
+    </w:lvl>
+    <w:lvl w:ilvl="2" w:tplc="0409001B" w:tentative="1">
+      <w:start w:val="1"/>
+      <w:numFmt w:val="lowerRoman"/>
+      <w:lvlText w:val="%3."/>
+      <w:lvlJc w:val="right"/>
+      <w:pPr>
+        <w:ind w:left="2160" w:hanging="180"/>
+      </w:pPr>
+    </w:lvl>
+    <w:lvl w:ilvl="3" w:tplc="0409000F" w:tentative="1">
+      <w:start w:val="1"/>
+      <w:numFmt w:val="decimal"/>
+      <w:lvlText w:val="%4."/>
+      <w:lvlJc w:val="left"/>
+      <w:pPr>
+        <w:ind w:left="2880" w:hanging="360"/>
+      </w:pPr>
+    </w:lvl>
+    <w:lvl w:ilvl="4" w:tplc="04090019" w:tentative="1">
+      <w:start w:val="1"/>
+      <w:numFmt w:val="lowerLetter"/>
+      <w:lvlText w:val="%5."/>
+      <w:lvlJc w:val="left"/>
+      <w:pPr>
+        <w:ind w:left="3600" w:hanging="360"/>
+      </w:pPr>
+    </w:lvl>
+    <w:lvl w:ilvl="5" w:tplc="0409001B" w:tentative="1">
+      <w:start w:val="1"/>
+      <w:numFmt w:val="lowerRoman"/>
+      <w:lvlText w:val="%6."/>
+      <w:lvlJc w:val="right"/>
+      <w:pPr>
+        <w:ind w:left="4320" w:hanging="180"/>
+      </w:pPr>
+    </w:lvl>
+    <w:lvl w:ilvl="6" w:tplc="0409000F" w:tentative="1">
+      <w:start w:val="1"/>
+      <w:numFmt w:val="decimal"/>
+      <w:lvlText w:val="%7."/>
+      <w:lvlJc w:val="left"/>
+      <w:pPr>
+        <w:ind w:left="5040" w:hanging="360"/>
+      </w:pPr>
+    </w:lvl>
+    <w:lvl w:ilvl="7" w:tplc="04090019" w:tentative="1">
+      <w:start w:val="1"/>
+      <w:numFmt w:val="lowerLetter"/>
+      <w:lvlText w:val="%8."/>
+      <w:lvlJc w:val="left"/>
+      <w:pPr>
+        <w:ind w:left="5760" w:hanging="360"/>
+      </w:pPr>
+    </w:lvl>
+    <w:lvl w:ilvl="8" w:tplc="0409001B" w:tentative="1">
+      <w:start w:val="1"/>
+      <w:numFmt w:val="lowerRoman"/>
+      <w:lvlText w:val="%9."/>
+      <w:lvlJc w:val="right"/>
+      <w:pPr>
+        <w:ind w:left="6480" w:hanging="180"/>
+      </w:pPr>
+    </w:lvl>
+  </w:abstractNum>
+  <w:abstractNum w:abstractNumId="7" w15:restartNumberingAfterBreak="0">
+    <w:nsid w:val="6B6602DB"/>
+    <w:multiLevelType w:val="hybridMultilevel"/>
+    <w:tmpl w:val="C1C8C6C8"/>
     <w:lvl w:ilvl="0" w:tplc="0409000F">
       <w:start w:val="1"/>
       <w:numFmt w:val="decimal"/>
@@ -5405,7 +6287,16 @@
     <w:abstractNumId w:val="0"/>
   </w:num>
   <w:num w:numId="5">
+    <w:abstractNumId w:val="6"/>
+  </w:num>
+  <w:num w:numId="6">
+    <w:abstractNumId w:val="5"/>
+  </w:num>
+  <w:num w:numId="7">
     <w:abstractNumId w:val="4"/>
+  </w:num>
+  <w:num w:numId="8">
+    <w:abstractNumId w:val="7"/>
   </w:num>
 </w:numbering>
 </file>

</xml_diff>

<commit_message>
Add mechanism to .docx\review
</commit_message>
<xml_diff>
--- a/.docx/review.docx
+++ b/.docx/review.docx
@@ -599,7 +599,7 @@
           <w:r>
             <w:fldChar w:fldCharType="separate"/>
           </w:r>
-          <w:hyperlink w:anchor="_Toc182308682" w:history="1">
+          <w:hyperlink w:anchor="_Toc182317093" w:history="1">
             <w:r>
               <w:rPr>
                 <w:rStyle w:val="a5"/>
@@ -629,7 +629,7 @@
                 <w:noProof/>
                 <w:webHidden/>
               </w:rPr>
-              <w:instrText xml:space="preserve"> PAGEREF _Toc182308682 \h </w:instrText>
+              <w:instrText xml:space="preserve"> PAGEREF _Toc182317093 \h </w:instrText>
             </w:r>
             <w:r>
               <w:rPr>
@@ -671,7 +671,7 @@
               <w:noProof/>
             </w:rPr>
           </w:pPr>
-          <w:hyperlink w:anchor="_Toc182308683" w:history="1">
+          <w:hyperlink w:anchor="_Toc182317094" w:history="1">
             <w:r>
               <w:rPr>
                 <w:rStyle w:val="a5"/>
@@ -701,7 +701,7 @@
                 <w:noProof/>
                 <w:webHidden/>
               </w:rPr>
-              <w:instrText xml:space="preserve"> PAGEREF _Toc182308683 \h </w:instrText>
+              <w:instrText xml:space="preserve"> PAGEREF _Toc182317094 \h </w:instrText>
             </w:r>
             <w:r>
               <w:rPr>
@@ -743,7 +743,7 @@
               <w:noProof/>
             </w:rPr>
           </w:pPr>
-          <w:hyperlink w:anchor="_Toc182308684" w:history="1">
+          <w:hyperlink w:anchor="_Toc182317095" w:history="1">
             <w:r>
               <w:rPr>
                 <w:rStyle w:val="a5"/>
@@ -774,7 +774,7 @@
                 <w:noProof/>
                 <w:webHidden/>
               </w:rPr>
-              <w:instrText xml:space="preserve"> PAGEREF _Toc182308684 \h </w:instrText>
+              <w:instrText xml:space="preserve"> PAGEREF _Toc182317095 \h </w:instrText>
             </w:r>
             <w:r>
               <w:rPr>
@@ -816,7 +816,7 @@
               <w:noProof/>
             </w:rPr>
           </w:pPr>
-          <w:hyperlink w:anchor="_Toc182308685" w:history="1">
+          <w:hyperlink w:anchor="_Toc182317096" w:history="1">
             <w:r>
               <w:rPr>
                 <w:rStyle w:val="a5"/>
@@ -846,7 +846,7 @@
                 <w:noProof/>
                 <w:webHidden/>
               </w:rPr>
-              <w:instrText xml:space="preserve"> PAGEREF _Toc182308685 \h </w:instrText>
+              <w:instrText xml:space="preserve"> PAGEREF _Toc182317096 \h </w:instrText>
             </w:r>
             <w:r>
               <w:rPr>
@@ -885,7 +885,7 @@
               <w:lang w:val="en-US"/>
             </w:rPr>
           </w:pPr>
-          <w:hyperlink w:anchor="_Toc182308686" w:history="1">
+          <w:hyperlink w:anchor="_Toc182317097" w:history="1">
             <w:r>
               <w:rPr>
                 <w:rStyle w:val="a5"/>
@@ -925,7 +925,7 @@
               <w:rPr>
                 <w:webHidden/>
               </w:rPr>
-              <w:instrText xml:space="preserve"> PAGEREF _Toc182308686 \h </w:instrText>
+              <w:instrText xml:space="preserve"> PAGEREF _Toc182317097 \h </w:instrText>
             </w:r>
             <w:r>
               <w:rPr>
@@ -960,7 +960,7 @@
               <w:lang w:val="en-US"/>
             </w:rPr>
           </w:pPr>
-          <w:hyperlink w:anchor="_Toc182308687" w:history="1">
+          <w:hyperlink w:anchor="_Toc182317098" w:history="1">
             <w:r>
               <w:rPr>
                 <w:rStyle w:val="a5"/>
@@ -1002,7 +1002,7 @@
               <w:rPr>
                 <w:webHidden/>
               </w:rPr>
-              <w:instrText xml:space="preserve"> PAGEREF _Toc182308687 \h </w:instrText>
+              <w:instrText xml:space="preserve"> PAGEREF _Toc182317098 \h </w:instrText>
             </w:r>
             <w:r>
               <w:rPr>
@@ -1037,10 +1037,11 @@
               <w:tab w:val="right" w:leader="dot" w:pos="9679"/>
             </w:tabs>
             <w:rPr>
+              <w:rFonts w:eastAsiaTheme="minorEastAsia"/>
               <w:noProof/>
             </w:rPr>
           </w:pPr>
-          <w:hyperlink w:anchor="_Toc182308688" w:history="1">
+          <w:hyperlink w:anchor="_Toc182317099" w:history="1">
             <w:r>
               <w:rPr>
                 <w:rStyle w:val="a5"/>
@@ -1054,6 +1055,7 @@
             </w:r>
             <w:r>
               <w:rPr>
+                <w:rFonts w:eastAsiaTheme="minorEastAsia"/>
                 <w:noProof/>
               </w:rPr>
               <w:tab/>
@@ -1088,7 +1090,7 @@
                 <w:noProof/>
                 <w:webHidden/>
               </w:rPr>
-              <w:instrText xml:space="preserve"> PAGEREF _Toc182308688 \h </w:instrText>
+              <w:instrText xml:space="preserve"> PAGEREF _Toc182317099 \h </w:instrText>
             </w:r>
             <w:r>
               <w:rPr>
@@ -1123,21 +1125,30 @@
           <w:pPr>
             <w:pStyle w:val="31"/>
             <w:tabs>
+              <w:tab w:val="left" w:pos="1320"/>
               <w:tab w:val="right" w:leader="dot" w:pos="9679"/>
             </w:tabs>
             <w:rPr>
+              <w:rFonts w:eastAsiaTheme="minorEastAsia"/>
               <w:noProof/>
             </w:rPr>
           </w:pPr>
-          <w:hyperlink w:anchor="_Toc182308689" w:history="1">
+          <w:hyperlink w:anchor="_Toc182317100" w:history="1">
             <w:r>
               <w:rPr>
                 <w:rStyle w:val="a5"/>
-                <w:rFonts w:ascii="Calibri" w:eastAsia="Times New Roman" w:hAnsi="Calibri" w:cs="Calibri"/>
+                <w:rFonts w:ascii="Times New Roman" w:eastAsia="Times New Roman" w:hAnsi="Times New Roman" w:cs="Times New Roman"/>
                 <w:noProof/>
                 <w:lang w:val="ru-RU"/>
               </w:rPr>
-              <w:t xml:space="preserve">1.2.2. </w:t>
+              <w:t>1.2.2.</w:t>
+            </w:r>
+            <w:r>
+              <w:rPr>
+                <w:rFonts w:eastAsiaTheme="minorEastAsia"/>
+                <w:noProof/>
+              </w:rPr>
+              <w:tab/>
             </w:r>
             <w:r>
               <w:rPr>
@@ -1169,7 +1180,7 @@
                 <w:noProof/>
                 <w:webHidden/>
               </w:rPr>
-              <w:instrText xml:space="preserve"> PAGEREF _Toc182308689 \h </w:instrText>
+              <w:instrText xml:space="preserve"> PAGEREF _Toc182317100 \h </w:instrText>
             </w:r>
             <w:r>
               <w:rPr>
@@ -1194,6 +1205,175 @@
             <w:r>
               <w:rPr>
                 <w:noProof/>
+                <w:webHidden/>
+              </w:rPr>
+              <w:fldChar w:fldCharType="end"/>
+            </w:r>
+          </w:hyperlink>
+        </w:p>
+        <w:p>
+          <w:pPr>
+            <w:pStyle w:val="31"/>
+            <w:tabs>
+              <w:tab w:val="left" w:pos="1320"/>
+              <w:tab w:val="right" w:leader="dot" w:pos="9679"/>
+            </w:tabs>
+            <w:rPr>
+              <w:rFonts w:eastAsiaTheme="minorEastAsia"/>
+              <w:noProof/>
+            </w:rPr>
+          </w:pPr>
+          <w:hyperlink w:anchor="_Toc182317101" w:history="1">
+            <w:r>
+              <w:rPr>
+                <w:rStyle w:val="a5"/>
+                <w:rFonts w:asciiTheme="majorHAnsi" w:hAnsiTheme="majorHAnsi"/>
+                <w:b/>
+                <w:bCs/>
+                <w:noProof/>
+                <w:lang w:val="ru-RU"/>
+              </w:rPr>
+              <w:t>1.2.3.</w:t>
+            </w:r>
+            <w:r>
+              <w:rPr>
+                <w:rFonts w:eastAsiaTheme="minorEastAsia"/>
+                <w:noProof/>
+              </w:rPr>
+              <w:tab/>
+            </w:r>
+            <w:r>
+              <w:rPr>
+                <w:rStyle w:val="a5"/>
+                <w:rFonts w:asciiTheme="majorHAnsi" w:hAnsiTheme="majorHAnsi"/>
+                <w:b/>
+                <w:bCs/>
+                <w:noProof/>
+                <w:lang w:val="ru-RU"/>
+              </w:rPr>
+              <w:t>Структура субъединиц</w:t>
+            </w:r>
+            <w:r>
+              <w:rPr>
+                <w:noProof/>
+                <w:webHidden/>
+              </w:rPr>
+              <w:tab/>
+            </w:r>
+            <w:r>
+              <w:rPr>
+                <w:noProof/>
+                <w:webHidden/>
+              </w:rPr>
+              <w:fldChar w:fldCharType="begin"/>
+            </w:r>
+            <w:r>
+              <w:rPr>
+                <w:noProof/>
+                <w:webHidden/>
+              </w:rPr>
+              <w:instrText xml:space="preserve"> PAGEREF _Toc182317101 \h </w:instrText>
+            </w:r>
+            <w:r>
+              <w:rPr>
+                <w:noProof/>
+                <w:webHidden/>
+              </w:rPr>
+            </w:r>
+            <w:r>
+              <w:rPr>
+                <w:noProof/>
+                <w:webHidden/>
+              </w:rPr>
+              <w:fldChar w:fldCharType="separate"/>
+            </w:r>
+            <w:r>
+              <w:rPr>
+                <w:noProof/>
+                <w:webHidden/>
+              </w:rPr>
+              <w:t>8</w:t>
+            </w:r>
+            <w:r>
+              <w:rPr>
+                <w:noProof/>
+                <w:webHidden/>
+              </w:rPr>
+              <w:fldChar w:fldCharType="end"/>
+            </w:r>
+          </w:hyperlink>
+        </w:p>
+        <w:p>
+          <w:pPr>
+            <w:pStyle w:val="21"/>
+            <w:rPr>
+              <w:rFonts w:eastAsiaTheme="minorEastAsia" w:cstheme="minorBidi"/>
+              <w:lang w:val="en-US"/>
+            </w:rPr>
+          </w:pPr>
+          <w:hyperlink w:anchor="_Toc182317102" w:history="1">
+            <w:r>
+              <w:rPr>
+                <w:rStyle w:val="a5"/>
+                <w:rFonts w:asciiTheme="majorHAnsi" w:hAnsiTheme="majorHAnsi"/>
+                <w:b/>
+                <w:bCs/>
+              </w:rPr>
+              <w:t>1.3.</w:t>
+            </w:r>
+            <w:r>
+              <w:rPr>
+                <w:rFonts w:eastAsiaTheme="minorEastAsia" w:cstheme="minorBidi"/>
+                <w:lang w:val="en-US"/>
+              </w:rPr>
+              <w:tab/>
+            </w:r>
+            <w:r>
+              <w:rPr>
+                <w:rStyle w:val="a5"/>
+                <w:rFonts w:asciiTheme="majorHAnsi" w:hAnsiTheme="majorHAnsi"/>
+                <w:b/>
+                <w:bCs/>
+              </w:rPr>
+              <w:t>Механизм работы прокариотической АТФ-синтазы</w:t>
+            </w:r>
+            <w:r>
+              <w:rPr>
+                <w:webHidden/>
+              </w:rPr>
+              <w:tab/>
+            </w:r>
+            <w:r>
+              <w:rPr>
+                <w:webHidden/>
+              </w:rPr>
+              <w:fldChar w:fldCharType="begin"/>
+            </w:r>
+            <w:r>
+              <w:rPr>
+                <w:webHidden/>
+              </w:rPr>
+              <w:instrText xml:space="preserve"> PAGEREF _Toc182317102 \h </w:instrText>
+            </w:r>
+            <w:r>
+              <w:rPr>
+                <w:webHidden/>
+              </w:rPr>
+            </w:r>
+            <w:r>
+              <w:rPr>
+                <w:webHidden/>
+              </w:rPr>
+              <w:fldChar w:fldCharType="separate"/>
+            </w:r>
+            <w:r>
+              <w:rPr>
+                <w:webHidden/>
+              </w:rPr>
+              <w:t>8</w:t>
+            </w:r>
+            <w:r>
+              <w:rPr>
                 <w:webHidden/>
               </w:rPr>
               <w:fldChar w:fldCharType="end"/>
@@ -1247,7 +1427,7 @@
           <w:lang w:val="ru-RU"/>
         </w:rPr>
       </w:pPr>
-      <w:bookmarkStart w:id="0" w:name="_Toc182308682"/>
+      <w:bookmarkStart w:id="0" w:name="_Toc182317093"/>
       <w:r>
         <w:rPr>
           <w:b/>
@@ -1291,7 +1471,7 @@
           <w:lang w:val="ru-RU"/>
         </w:rPr>
       </w:pPr>
-      <w:bookmarkStart w:id="1" w:name="_Toc182308683"/>
+      <w:bookmarkStart w:id="1" w:name="_Toc182317094"/>
       <w:r>
         <w:rPr>
           <w:b/>
@@ -1662,7 +1842,7 @@
           <w:lang w:val="ru-RU"/>
         </w:rPr>
       </w:pPr>
-      <w:bookmarkStart w:id="2" w:name="_Toc182308684"/>
+      <w:bookmarkStart w:id="2" w:name="_Toc182317095"/>
       <w:r>
         <w:rPr>
           <w:rFonts w:cstheme="majorHAnsi"/>
@@ -1861,7 +2041,7 @@
           <w:lang w:val="ru-RU"/>
         </w:rPr>
       </w:pPr>
-      <w:bookmarkStart w:id="3" w:name="_Toc182308685"/>
+      <w:bookmarkStart w:id="3" w:name="_Toc182317096"/>
       <w:r>
         <w:rPr>
           <w:b/>
@@ -2083,7 +2263,7 @@
           <w:lang w:val="ru-RU"/>
         </w:rPr>
       </w:pPr>
-      <w:bookmarkStart w:id="4" w:name="_Toc182308686"/>
+      <w:bookmarkStart w:id="4" w:name="_Toc182317097"/>
       <w:r>
         <w:rPr>
           <w:b/>
@@ -2764,7 +2944,7 @@
           <w:lang w:val="ru-RU"/>
         </w:rPr>
       </w:pPr>
-      <w:bookmarkStart w:id="5" w:name="_Toc182308687"/>
+      <w:bookmarkStart w:id="5" w:name="_Toc182317098"/>
       <w:r>
         <w:rPr>
           <w:rFonts w:asciiTheme="majorHAnsi" w:hAnsiTheme="majorHAnsi" w:cs="Calibri"/>
@@ -2833,7 +3013,7 @@
           <w:lang w:val="ru-RU"/>
         </w:rPr>
       </w:pPr>
-      <w:bookmarkStart w:id="6" w:name="_Toc182308688"/>
+      <w:bookmarkStart w:id="6" w:name="_Toc182317099"/>
       <w:r>
         <w:rPr>
           <w:rFonts w:asciiTheme="majorHAnsi" w:eastAsia="Times New Roman" w:hAnsiTheme="majorHAnsi" w:cs="Calibri"/>
@@ -3015,7 +3195,6 @@
         </w:rPr>
         <w:t xml:space="preserve"> в стехиометрическом соотношении 3</w:t>
       </w:r>
-      <w:proofErr w:type="gramStart"/>
       <w:r>
         <w:rPr>
           <w:rFonts w:ascii="Calibri" w:eastAsia="Times New Roman" w:hAnsi="Calibri" w:cs="Calibri"/>
@@ -3033,18 +3212,7 @@
           <w:szCs w:val="24"/>
           <w:lang w:val="ru-RU"/>
         </w:rPr>
-        <w:t xml:space="preserve"> :</w:t>
-      </w:r>
-      <w:proofErr w:type="gramEnd"/>
-      <w:r>
-        <w:rPr>
-          <w:rFonts w:ascii="Calibri" w:eastAsia="Times New Roman" w:hAnsi="Calibri" w:cs="Calibri"/>
-          <w:color w:val="000000"/>
-          <w:sz w:val="24"/>
-          <w:szCs w:val="24"/>
-          <w:lang w:val="ru-RU"/>
-        </w:rPr>
-        <w:t xml:space="preserve"> 3</w:t>
+        <w:t xml:space="preserve"> : 3</w:t>
       </w:r>
       <w:r>
         <w:rPr>
@@ -3362,214 +3530,23 @@
     </w:p>
     <w:p>
       <w:pPr>
-        <w:spacing w:after="0" w:line="240" w:lineRule="auto"/>
-        <w:rPr>
-          <w:rFonts w:ascii="Calibri" w:eastAsia="Times New Roman" w:hAnsi="Calibri" w:cs="Calibri"/>
-          <w:color w:val="000000"/>
-          <w:sz w:val="24"/>
-          <w:szCs w:val="24"/>
-          <w:lang w:val="ru-RU"/>
-        </w:rPr>
-      </w:pPr>
-      <w:r>
-        <w:rPr>
-          <w:rFonts w:ascii="Calibri" w:eastAsia="Times New Roman" w:hAnsi="Calibri" w:cs="Calibri"/>
-          <w:color w:val="000000"/>
-          <w:sz w:val="24"/>
-          <w:szCs w:val="24"/>
-          <w:lang w:val="ru-RU"/>
-        </w:rPr>
-        <w:t xml:space="preserve">Однако число субъединиц в </w:t>
-      </w:r>
-      <w:r>
-        <w:rPr>
-          <w:rFonts w:ascii="Calibri" w:eastAsia="Times New Roman" w:hAnsi="Calibri" w:cs="Calibri"/>
-          <w:i/>
-          <w:iCs/>
-          <w:color w:val="000000"/>
-          <w:sz w:val="24"/>
-          <w:szCs w:val="24"/>
-        </w:rPr>
-        <w:t>c</w:t>
-      </w:r>
-      <w:r>
-        <w:rPr>
-          <w:rFonts w:ascii="Calibri" w:eastAsia="Times New Roman" w:hAnsi="Calibri" w:cs="Calibri"/>
-          <w:color w:val="000000"/>
-          <w:sz w:val="24"/>
-          <w:szCs w:val="24"/>
-          <w:lang w:val="ru-RU"/>
-        </w:rPr>
-        <w:t>-кольце может варьироваться от 8 до 15 у разных видов.</w:t>
-      </w:r>
-      <w:r>
-        <w:rPr>
-          <w:rFonts w:ascii="Calibri" w:eastAsia="Times New Roman" w:hAnsi="Calibri" w:cs="Calibri"/>
-          <w:color w:val="000000"/>
-          <w:sz w:val="24"/>
-          <w:szCs w:val="24"/>
-          <w:lang w:val="ru-RU"/>
-        </w:rPr>
-        <w:t xml:space="preserve"> </w:t>
-      </w:r>
-      <w:r>
-        <w:rPr>
-          <w:rFonts w:ascii="Calibri" w:eastAsia="Times New Roman" w:hAnsi="Calibri" w:cs="Calibri"/>
-          <w:color w:val="000000"/>
-          <w:sz w:val="24"/>
-          <w:szCs w:val="24"/>
-          <w:lang w:val="ru-RU"/>
-        </w:rPr>
-        <w:t xml:space="preserve">Это имеет значительный эффект на стехиометрию процесса синтеза АТФ, поскольку </w:t>
-      </w:r>
-      <w:r>
-        <w:rPr>
-          <w:rFonts w:ascii="Calibri" w:eastAsia="Times New Roman" w:hAnsi="Calibri" w:cs="Calibri"/>
-          <w:color w:val="000000"/>
-          <w:sz w:val="24"/>
-          <w:szCs w:val="24"/>
-          <w:lang w:val="ru-RU"/>
-        </w:rPr>
-        <w:t xml:space="preserve">каталитический домен в своём составе имеет всегда фиксированное количество каталитических субъединиц (3). Таким образом, за один оборот всегда синтезируется 3 молекулы АТФ, однако при этом через мембрану пропускается количество протонов, равное числу субъединиц в </w:t>
-      </w:r>
-      <w:r>
-        <w:rPr>
-          <w:rFonts w:ascii="Calibri" w:eastAsia="Times New Roman" w:hAnsi="Calibri" w:cs="Calibri"/>
-          <w:i/>
-          <w:iCs/>
-          <w:color w:val="000000"/>
-          <w:sz w:val="24"/>
-          <w:szCs w:val="24"/>
-        </w:rPr>
-        <w:t>c</w:t>
-      </w:r>
-      <w:r>
-        <w:rPr>
-          <w:rFonts w:ascii="Calibri" w:eastAsia="Times New Roman" w:hAnsi="Calibri" w:cs="Calibri"/>
-          <w:color w:val="000000"/>
-          <w:sz w:val="24"/>
-          <w:szCs w:val="24"/>
-          <w:lang w:val="ru-RU"/>
-        </w:rPr>
-        <w:t>-</w:t>
-      </w:r>
-      <w:r>
-        <w:rPr>
-          <w:rFonts w:ascii="Calibri" w:eastAsia="Times New Roman" w:hAnsi="Calibri" w:cs="Calibri"/>
-          <w:color w:val="000000"/>
-          <w:sz w:val="24"/>
-          <w:szCs w:val="24"/>
-          <w:lang w:val="ru-RU"/>
-        </w:rPr>
-        <w:t xml:space="preserve">кольце: у </w:t>
-      </w:r>
-      <w:r>
-        <w:rPr>
-          <w:rFonts w:ascii="Calibri" w:eastAsia="Times New Roman" w:hAnsi="Calibri" w:cs="Calibri"/>
-          <w:i/>
-          <w:iCs/>
-          <w:color w:val="000000"/>
-          <w:sz w:val="24"/>
-          <w:szCs w:val="24"/>
-        </w:rPr>
-        <w:t>Bacillus</w:t>
-      </w:r>
-      <w:r>
-        <w:rPr>
-          <w:rFonts w:ascii="Calibri" w:eastAsia="Times New Roman" w:hAnsi="Calibri" w:cs="Calibri"/>
-          <w:i/>
-          <w:iCs/>
-          <w:color w:val="000000"/>
-          <w:sz w:val="24"/>
-          <w:szCs w:val="24"/>
-          <w:lang w:val="ru-RU"/>
-        </w:rPr>
-        <w:t xml:space="preserve"> </w:t>
-      </w:r>
-      <w:r>
-        <w:rPr>
-          <w:rFonts w:ascii="Calibri" w:eastAsia="Times New Roman" w:hAnsi="Calibri" w:cs="Calibri"/>
-          <w:color w:val="000000"/>
-          <w:sz w:val="24"/>
-          <w:szCs w:val="24"/>
-        </w:rPr>
-        <w:t>sp</w:t>
-      </w:r>
-      <w:r>
-        <w:rPr>
-          <w:rFonts w:ascii="Calibri" w:eastAsia="Times New Roman" w:hAnsi="Calibri" w:cs="Calibri"/>
-          <w:color w:val="000000"/>
-          <w:sz w:val="24"/>
-          <w:szCs w:val="24"/>
-          <w:lang w:val="ru-RU"/>
-        </w:rPr>
-        <w:t xml:space="preserve">. </w:t>
-      </w:r>
-      <w:r>
-        <w:rPr>
-          <w:rFonts w:ascii="Calibri" w:eastAsia="Times New Roman" w:hAnsi="Calibri" w:cs="Calibri"/>
-          <w:color w:val="000000"/>
-          <w:sz w:val="24"/>
-          <w:szCs w:val="24"/>
-        </w:rPr>
-        <w:t>PS</w:t>
-      </w:r>
-      <w:r>
-        <w:rPr>
-          <w:rFonts w:ascii="Calibri" w:eastAsia="Times New Roman" w:hAnsi="Calibri" w:cs="Calibri"/>
-          <w:color w:val="000000"/>
-          <w:sz w:val="24"/>
-          <w:szCs w:val="24"/>
-          <w:lang w:val="ru-RU"/>
-        </w:rPr>
-        <w:t>3</w:t>
-      </w:r>
-      <w:r>
-        <w:rPr>
-          <w:rFonts w:ascii="Calibri" w:eastAsia="Times New Roman" w:hAnsi="Calibri" w:cs="Calibri"/>
-          <w:color w:val="000000"/>
-          <w:sz w:val="24"/>
-          <w:szCs w:val="24"/>
-          <w:lang w:val="ru-RU"/>
-        </w:rPr>
-        <w:t xml:space="preserve"> на синтез 3 молекул АТФ тратиться 10 протонов.</w:t>
-      </w:r>
-    </w:p>
-    <w:p>
-      <w:pPr>
-        <w:spacing w:after="0" w:line="240" w:lineRule="auto"/>
-        <w:rPr>
-          <w:rFonts w:ascii="Calibri" w:eastAsia="Times New Roman" w:hAnsi="Calibri" w:cs="Calibri"/>
-          <w:color w:val="000000"/>
-          <w:sz w:val="24"/>
-          <w:szCs w:val="24"/>
-          <w:lang w:val="ru-RU"/>
-        </w:rPr>
-      </w:pPr>
-    </w:p>
-    <w:p>
-      <w:pPr>
         <w:pStyle w:val="3"/>
+        <w:numPr>
+          <w:ilvl w:val="2"/>
+          <w:numId w:val="3"/>
+        </w:numPr>
         <w:rPr>
           <w:rFonts w:ascii="Times New Roman" w:eastAsia="Times New Roman" w:hAnsi="Times New Roman" w:cs="Times New Roman"/>
           <w:lang w:val="ru-RU"/>
         </w:rPr>
       </w:pPr>
-      <w:bookmarkStart w:id="7" w:name="_Toc182308689"/>
-      <w:r>
-        <w:rPr>
-          <w:rFonts w:ascii="Calibri" w:eastAsia="Times New Roman" w:hAnsi="Calibri" w:cs="Calibri"/>
-          <w:color w:val="000000"/>
-          <w:lang w:val="ru-RU"/>
-        </w:rPr>
-        <w:t xml:space="preserve">1.2.2. </w:t>
-      </w:r>
+      <w:bookmarkStart w:id="7" w:name="_Toc182317100"/>
       <w:r>
         <w:rPr>
           <w:rFonts w:eastAsia="Times New Roman" w:cs="Calibri"/>
           <w:b/>
           <w:bCs/>
-          <w:color w:val="000000"/>
+          <w:color w:val="000000" w:themeColor="text1"/>
           <w:lang w:val="ru-RU"/>
         </w:rPr>
         <w:t>Пространственная структура</w:t>
@@ -3578,7 +3555,7 @@
       <w:r>
         <w:rPr>
           <w:rFonts w:ascii="Calibri" w:eastAsia="Times New Roman" w:hAnsi="Calibri" w:cs="Calibri"/>
-          <w:color w:val="000000"/>
+          <w:color w:val="000000" w:themeColor="text1"/>
           <w:lang w:val="ru-RU"/>
         </w:rPr>
         <w:t xml:space="preserve"> </w:t>
@@ -3617,7 +3594,7 @@
         <mc:AlternateContent>
           <mc:Choice Requires="wpg">
             <w:drawing>
-              <wp:anchor distT="0" distB="0" distL="114300" distR="114300" simplePos="0" relativeHeight="251659264" behindDoc="1" locked="0" layoutInCell="1" allowOverlap="1" wp14:anchorId="6A297D26" wp14:editId="228EC589">
+              <wp:anchor distT="0" distB="0" distL="114300" distR="114300" simplePos="0" relativeHeight="251658240" behindDoc="1" locked="0" layoutInCell="1" allowOverlap="1" wp14:anchorId="6A297D26" wp14:editId="049E7866">
                 <wp:simplePos x="0" y="0"/>
                 <wp:positionH relativeFrom="margin">
                   <wp:align>left</wp:align>
@@ -3658,7 +3635,7 @@
                           </pic:cNvPicPr>
                         </pic:nvPicPr>
                         <pic:blipFill>
-                          <a:blip r:embed="rId6">
+                          <a:blip r:embed="rId8">
                             <a:extLst>
                               <a:ext uri="{28A0092B-C50C-407E-A947-70E740481C1C}">
                                 <a14:useLocalDpi xmlns:a14="http://schemas.microsoft.com/office/drawing/2010/main" val="0"/>
@@ -3789,7 +3766,7 @@
           </mc:Choice>
           <mc:Fallback>
             <w:pict>
-              <v:group w14:anchorId="6A297D26" id="Группа 3" o:spid="_x0000_s1026" style="position:absolute;margin-left:0;margin-top:5pt;width:207.2pt;height:313.35pt;z-index:-251657216;mso-position-horizontal:left;mso-position-horizontal-relative:margin;mso-width-relative:margin;mso-height-relative:margin" coordsize="32099,45772" o:gfxdata="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">
+              <v:group w14:anchorId="6A297D26" id="Группа 3" o:spid="_x0000_s1026" style="position:absolute;margin-left:0;margin-top:5pt;width:207.2pt;height:313.35pt;z-index:-251658240;mso-position-horizontal:left;mso-position-horizontal-relative:margin;mso-width-relative:margin;mso-height-relative:margin" coordsize="32099,45772" o:gfxdata="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">
                 <v:shapetype id="_x0000_t75" coordsize="21600,21600" o:spt="75" o:preferrelative="t" path="m@4@5l@4@11@9@11@9@5xe" filled="f" stroked="f">
                   <v:stroke joinstyle="miter"/>
                   <v:formulas>
@@ -3810,7 +3787,7 @@
                   <o:lock v:ext="edit" aspectratio="t"/>
                 </v:shapetype>
                 <v:shape id="Рисунок 1" o:spid="_x0000_s1027" type="#_x0000_t75" style="position:absolute;width:32099;height:41624;visibility:visible;mso-wrap-style:square" o:gfxdata="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">
-                  <v:imagedata r:id="rId7" o:title=""/>
+                  <v:imagedata r:id="rId9" o:title=""/>
                 </v:shape>
                 <v:shapetype id="_x0000_t202" coordsize="21600,21600" o:spt="202" path="m,l,21600r21600,l21600,xe">
                   <v:stroke joinstyle="miter"/>
@@ -4811,38 +4788,416 @@
     </w:p>
     <w:p>
       <w:pPr>
-        <w:pStyle w:val="3"/>
-        <w:rPr>
-          <w:rFonts w:ascii="Calibri" w:eastAsia="Times New Roman" w:hAnsi="Calibri" w:cs="Calibri"/>
-          <w:color w:val="000000"/>
-          <w:lang w:val="ru-RU"/>
-        </w:rPr>
-      </w:pPr>
-      <w:r>
-        <w:rPr>
-          <w:rFonts w:ascii="Calibri" w:eastAsia="Times New Roman" w:hAnsi="Calibri" w:cs="Calibri"/>
-          <w:color w:val="000000"/>
-          <w:lang w:val="ru-RU"/>
-        </w:rPr>
-        <w:lastRenderedPageBreak/>
-        <w:t xml:space="preserve"> </w:t>
-      </w:r>
+        <w:rPr>
+          <w:lang w:val="ru-RU"/>
+        </w:rPr>
+      </w:pPr>
     </w:p>
     <w:p>
       <w:pPr>
         <w:pStyle w:val="a6"/>
         <w:numPr>
           <w:ilvl w:val="2"/>
-          <w:numId w:val="6"/>
+          <w:numId w:val="3"/>
         </w:numPr>
         <w:outlineLvl w:val="2"/>
+        <w:rPr>
+          <w:rFonts w:asciiTheme="majorHAnsi" w:hAnsiTheme="majorHAnsi"/>
+          <w:b/>
+          <w:bCs/>
+          <w:sz w:val="24"/>
+          <w:szCs w:val="24"/>
+          <w:lang w:val="ru-RU"/>
+        </w:rPr>
+      </w:pPr>
+      <w:bookmarkStart w:id="8" w:name="_Toc182317101"/>
+      <w:r>
+        <w:rPr>
+          <w:rFonts w:asciiTheme="majorHAnsi" w:hAnsiTheme="majorHAnsi"/>
+          <w:b/>
+          <w:bCs/>
+          <w:sz w:val="24"/>
+          <w:szCs w:val="24"/>
+          <w:lang w:val="ru-RU"/>
+        </w:rPr>
+        <w:t>Структура субъединиц</w:t>
+      </w:r>
+      <w:bookmarkEnd w:id="8"/>
+    </w:p>
+    <w:p>
+      <w:pPr>
+        <w:rPr>
+          <w:lang w:val="ru-RU"/>
+        </w:rPr>
+      </w:pPr>
+    </w:p>
+    <w:p>
+      <w:pPr>
+        <w:rPr>
+          <w:sz w:val="24"/>
+          <w:szCs w:val="24"/>
+          <w:lang w:val="ru-RU"/>
+        </w:rPr>
+      </w:pPr>
+      <w:r>
+        <w:rPr>
+          <w:sz w:val="24"/>
+          <w:szCs w:val="24"/>
+          <w:lang w:val="ru-RU"/>
+        </w:rPr>
+        <w:t xml:space="preserve">Субъединица </w:t>
+      </w:r>
+      <w:r>
+        <w:rPr>
+          <w:sz w:val="24"/>
+          <w:szCs w:val="24"/>
+        </w:rPr>
+        <w:t>α</w:t>
+      </w:r>
+      <w:r>
+        <w:rPr>
+          <w:sz w:val="24"/>
+          <w:szCs w:val="24"/>
+          <w:lang w:val="ru-RU"/>
+        </w:rPr>
+        <w:t xml:space="preserve"> имеют сферическую форму и располагаются вокруг центральной гамма-субъединицы. Они имеют сайт связывания нуклеотидов, однако он не участвует в катализе и выполняет регуляторную функцию. Их последовательность консервативна.</w:t>
+      </w:r>
+    </w:p>
+    <w:p>
+      <w:pPr>
+        <w:rPr>
+          <w:sz w:val="24"/>
+          <w:szCs w:val="24"/>
+          <w:lang w:val="ru-RU"/>
+        </w:rPr>
+      </w:pPr>
+      <w:r>
+        <w:rPr>
+          <w:sz w:val="24"/>
+          <w:szCs w:val="24"/>
+          <w:lang w:val="ru-RU"/>
+        </w:rPr>
+        <w:lastRenderedPageBreak/>
+        <w:t xml:space="preserve">Как и </w:t>
+      </w:r>
+      <w:r>
+        <w:rPr>
+          <w:sz w:val="24"/>
+          <w:szCs w:val="24"/>
+        </w:rPr>
+        <w:t>α</w:t>
+      </w:r>
+      <w:r>
+        <w:rPr>
+          <w:sz w:val="24"/>
+          <w:szCs w:val="24"/>
+          <w:lang w:val="ru-RU"/>
+        </w:rPr>
+        <w:t xml:space="preserve"> субъединицы, субъединицы </w:t>
+      </w:r>
+      <w:r>
+        <w:rPr>
+          <w:sz w:val="24"/>
+          <w:szCs w:val="24"/>
+        </w:rPr>
+        <w:t>β</w:t>
+      </w:r>
+      <w:r>
+        <w:rPr>
+          <w:sz w:val="24"/>
+          <w:szCs w:val="24"/>
+          <w:lang w:val="ru-RU"/>
+        </w:rPr>
+        <w:t xml:space="preserve"> обладают сферической формой и высокой консервативностью последовательности, однако в отличии от них они несут каталитические сайты связывания и напрямую участвуют в реакции синтеза/гидролиза АТФ.</w:t>
+      </w:r>
+    </w:p>
+    <w:p>
+      <w:pPr>
+        <w:rPr>
+          <w:i/>
+          <w:iCs/>
+          <w:sz w:val="20"/>
+          <w:szCs w:val="20"/>
+          <w:lang w:val="ru-RU"/>
+        </w:rPr>
+      </w:pPr>
+      <w:r>
+        <w:rPr>
+          <w:sz w:val="24"/>
+          <w:szCs w:val="24"/>
+          <w:lang w:val="ru-RU"/>
+        </w:rPr>
+        <w:t xml:space="preserve">Гамма-субъединица АТФ-синтазы располагается в центре </w:t>
+      </w:r>
+      <w:r>
+        <w:rPr>
+          <w:sz w:val="24"/>
+          <w:szCs w:val="24"/>
+        </w:rPr>
+        <w:t>F</w:t>
+      </w:r>
+      <w:r>
+        <w:rPr>
+          <w:sz w:val="24"/>
+          <w:szCs w:val="24"/>
+          <w:lang w:val="ru-RU"/>
+        </w:rPr>
+        <w:t xml:space="preserve">1-глобулы. Она занимает асимметричное положение, что позволяет ей взаимодействовать с разными альфа- и бета-субъединицами неодинаково. Размер гамма-субъединицы составляет около 31,5 кДа и включает 287 аминокислотных остатков. Она субъединица представляет собой длинный полипептидный фрагмент, который выступает из центра каталитического комплекса и формирует главный стержень, связывающий его с мембранным сектором </w:t>
+      </w:r>
+      <w:r>
+        <w:rPr>
+          <w:sz w:val="24"/>
+          <w:szCs w:val="24"/>
+        </w:rPr>
+        <w:t>F</w:t>
+      </w:r>
+      <w:r>
+        <w:rPr>
+          <w:sz w:val="24"/>
+          <w:szCs w:val="24"/>
+          <w:lang w:val="ru-RU"/>
+        </w:rPr>
+        <w:t xml:space="preserve">0. </w:t>
+      </w:r>
+      <w:r>
+        <w:rPr>
+          <w:i/>
+          <w:iCs/>
+          <w:sz w:val="20"/>
+          <w:szCs w:val="20"/>
+          <w:lang w:val="ru-RU"/>
+        </w:rPr>
+        <w:t>(В гамма-субъединице присутствует нуклеотид-связывающий домен, который не активен при обычных условиях и выполняет исключительно структурную роль [?])</w:t>
+      </w:r>
+    </w:p>
+    <w:p>
+      <w:pPr>
+        <w:rPr>
+          <w:sz w:val="24"/>
+          <w:szCs w:val="24"/>
+          <w:lang w:val="ru-RU"/>
+        </w:rPr>
+      </w:pPr>
+      <w:r>
+        <w:rPr>
+          <w:sz w:val="24"/>
+          <w:szCs w:val="24"/>
+          <w:lang w:val="ru-RU"/>
+        </w:rPr>
+        <w:t xml:space="preserve">Каждая </w:t>
+      </w:r>
+      <w:r>
+        <w:rPr>
+          <w:i/>
+          <w:iCs/>
+          <w:sz w:val="24"/>
+          <w:szCs w:val="24"/>
+        </w:rPr>
+        <w:t>c</w:t>
+      </w:r>
+      <w:r>
+        <w:rPr>
+          <w:sz w:val="24"/>
+          <w:szCs w:val="24"/>
+          <w:lang w:val="ru-RU"/>
+        </w:rPr>
+        <w:t xml:space="preserve">-субъединица состоит из двух трансмембранных </w:t>
+      </w:r>
+      <w:r>
+        <w:rPr>
+          <w:sz w:val="24"/>
+          <w:szCs w:val="24"/>
+        </w:rPr>
+        <w:t>α</w:t>
+      </w:r>
+      <w:r>
+        <w:rPr>
+          <w:sz w:val="24"/>
+          <w:szCs w:val="24"/>
+          <w:lang w:val="ru-RU"/>
+        </w:rPr>
+        <w:t>-спиральных колонн, соединенных полярной петлей. Важным элементом является консервативный остаток аспартата (</w:t>
+      </w:r>
+      <w:r>
+        <w:rPr>
+          <w:sz w:val="24"/>
+          <w:szCs w:val="24"/>
+        </w:rPr>
+        <w:t>Asp</w:t>
+      </w:r>
+      <w:r>
+        <w:rPr>
+          <w:sz w:val="24"/>
+          <w:szCs w:val="24"/>
+          <w:lang w:val="ru-RU"/>
+        </w:rPr>
+        <w:t xml:space="preserve">-61), который находится на уровне середины гидрофобного слоя мембраны и играет ключевую роль в переносе протонов. Эти субъединицы формируют олигомерное кольцо, которое выступает в роли ротора при катализе синтеза АТФ. В зависимости от типа организма количество </w:t>
+      </w:r>
+      <w:r>
+        <w:rPr>
+          <w:i/>
+          <w:iCs/>
+          <w:sz w:val="24"/>
+          <w:szCs w:val="24"/>
+        </w:rPr>
+        <w:t>c</w:t>
+      </w:r>
+      <w:r>
+        <w:rPr>
+          <w:sz w:val="24"/>
+          <w:szCs w:val="24"/>
+          <w:lang w:val="ru-RU"/>
+        </w:rPr>
+        <w:t xml:space="preserve">-субъединиц может варьироваться; например, в митохондриальных </w:t>
+      </w:r>
+      <w:r>
+        <w:rPr>
+          <w:sz w:val="24"/>
+          <w:szCs w:val="24"/>
+        </w:rPr>
+        <w:t>ATP</w:t>
+      </w:r>
+      <w:r>
+        <w:rPr>
+          <w:sz w:val="24"/>
+          <w:szCs w:val="24"/>
+          <w:lang w:val="ru-RU"/>
+        </w:rPr>
+        <w:t xml:space="preserve">-синтазах животных обычно содержится 8 </w:t>
+      </w:r>
+      <w:r>
+        <w:rPr>
+          <w:i/>
+          <w:iCs/>
+          <w:sz w:val="24"/>
+          <w:szCs w:val="24"/>
+        </w:rPr>
+        <w:t>c</w:t>
+      </w:r>
+      <w:r>
+        <w:rPr>
+          <w:sz w:val="24"/>
+          <w:szCs w:val="24"/>
+          <w:lang w:val="ru-RU"/>
+        </w:rPr>
+        <w:t xml:space="preserve">-субъединиц, в дрожжах и некоторых бактериях — 10, а в хлоропластах — 14. </w:t>
+      </w:r>
+    </w:p>
+    <w:p>
+      <w:pPr>
+        <w:rPr>
+          <w:sz w:val="24"/>
+          <w:szCs w:val="24"/>
+          <w:lang w:val="ru-RU"/>
+        </w:rPr>
+      </w:pPr>
+      <w:r>
+        <w:rPr>
+          <w:sz w:val="24"/>
+          <w:szCs w:val="24"/>
+          <w:lang w:val="ru-RU"/>
+        </w:rPr>
+        <w:t xml:space="preserve">Субъединица </w:t>
+      </w:r>
+      <w:r>
+        <w:rPr>
+          <w:sz w:val="24"/>
+          <w:szCs w:val="24"/>
+        </w:rPr>
+        <w:t>a</w:t>
+      </w:r>
+      <w:r>
+        <w:rPr>
+          <w:sz w:val="24"/>
+          <w:szCs w:val="24"/>
+          <w:lang w:val="ru-RU"/>
+        </w:rPr>
+        <w:t xml:space="preserve"> состоит из пяти трансмембранных </w:t>
+      </w:r>
+      <w:r>
+        <w:rPr>
+          <w:sz w:val="24"/>
+          <w:szCs w:val="24"/>
+        </w:rPr>
+        <w:t>α</w:t>
+      </w:r>
+      <w:r>
+        <w:rPr>
+          <w:sz w:val="24"/>
+          <w:szCs w:val="24"/>
+          <w:lang w:val="ru-RU"/>
+        </w:rPr>
+        <w:t xml:space="preserve">-спиральных доменов. Она взаимодействует с </w:t>
+      </w:r>
+      <w:r>
+        <w:rPr>
+          <w:sz w:val="24"/>
+          <w:szCs w:val="24"/>
+        </w:rPr>
+        <w:t>b</w:t>
+      </w:r>
+      <w:r>
+        <w:rPr>
+          <w:sz w:val="24"/>
+          <w:szCs w:val="24"/>
+          <w:lang w:val="ru-RU"/>
+        </w:rPr>
+        <w:t xml:space="preserve">-субъединицами, образуя так называемую периферическую ножку, которая соединяет домены </w:t>
+      </w:r>
+      <w:r>
+        <w:rPr>
+          <w:sz w:val="24"/>
+          <w:szCs w:val="24"/>
+        </w:rPr>
+        <w:t>F</w:t>
+      </w:r>
+      <w:r>
+        <w:rPr>
+          <w:sz w:val="24"/>
+          <w:szCs w:val="24"/>
+          <w:lang w:val="ru-RU"/>
+        </w:rPr>
+        <w:t xml:space="preserve">1 и </w:t>
+      </w:r>
+      <w:r>
+        <w:rPr>
+          <w:sz w:val="24"/>
+          <w:szCs w:val="24"/>
+        </w:rPr>
+        <w:t>F</w:t>
+      </w:r>
+      <w:r>
+        <w:rPr>
+          <w:sz w:val="24"/>
+          <w:szCs w:val="24"/>
+          <w:lang w:val="ru-RU"/>
+        </w:rPr>
+        <w:t>0 и является частью якоря, удерживающего статор в мембране.</w:t>
+      </w:r>
+    </w:p>
+    <w:p>
+      <w:pPr>
+        <w:rPr>
+          <w:lang w:val="ru-RU"/>
+        </w:rPr>
+      </w:pPr>
+    </w:p>
+    <w:p>
+      <w:pPr>
+        <w:pStyle w:val="a6"/>
+        <w:numPr>
+          <w:ilvl w:val="1"/>
+          <w:numId w:val="3"/>
+        </w:numPr>
+        <w:outlineLvl w:val="1"/>
         <w:rPr>
           <w:rFonts w:asciiTheme="majorHAnsi" w:hAnsiTheme="majorHAnsi"/>
           <w:b/>
           <w:bCs/>
           <w:color w:val="000000" w:themeColor="text1"/>
-          <w:sz w:val="24"/>
-          <w:szCs w:val="24"/>
+          <w:sz w:val="28"/>
+          <w:szCs w:val="28"/>
+          <w:lang w:val="ru-RU"/>
         </w:rPr>
       </w:pPr>
       <w:r>
@@ -4851,579 +5206,953 @@
           <w:b/>
           <w:bCs/>
           <w:color w:val="000000" w:themeColor="text1"/>
-          <w:sz w:val="24"/>
-          <w:szCs w:val="24"/>
-          <w:lang w:val="ru-RU"/>
-        </w:rPr>
-        <w:t>Структура субъединиц</w:t>
-      </w:r>
-    </w:p>
-    <w:p>
-      <w:pPr>
-        <w:outlineLvl w:val="2"/>
+          <w:sz w:val="28"/>
+          <w:szCs w:val="28"/>
+          <w:lang w:val="ru-RU"/>
+        </w:rPr>
+        <w:t xml:space="preserve"> </w:t>
+      </w:r>
+      <w:bookmarkStart w:id="9" w:name="_Toc182317102"/>
+      <w:r>
         <w:rPr>
           <w:rFonts w:asciiTheme="majorHAnsi" w:hAnsiTheme="majorHAnsi"/>
           <w:b/>
           <w:bCs/>
           <w:color w:val="000000" w:themeColor="text1"/>
-          <w:sz w:val="24"/>
-          <w:szCs w:val="24"/>
-        </w:rPr>
-      </w:pPr>
-    </w:p>
-    <w:p>
-      <w:pPr>
-        <w:pStyle w:val="a6"/>
+          <w:sz w:val="28"/>
+          <w:szCs w:val="28"/>
+          <w:lang w:val="ru-RU"/>
+        </w:rPr>
+        <w:t>Механизм работы прокариотической АТФ-синтазы</w:t>
+      </w:r>
+      <w:bookmarkEnd w:id="9"/>
+      <w:r>
+        <w:rPr>
+          <w:rFonts w:asciiTheme="majorHAnsi" w:hAnsiTheme="majorHAnsi"/>
+          <w:b/>
+          <w:bCs/>
+          <w:color w:val="000000" w:themeColor="text1"/>
+          <w:sz w:val="28"/>
+          <w:szCs w:val="28"/>
+          <w:lang w:val="ru-RU"/>
+        </w:rPr>
+        <w:t xml:space="preserve"> </w:t>
+      </w:r>
+      <w:r>
+        <w:rPr>
+          <w:rFonts w:asciiTheme="majorHAnsi" w:hAnsiTheme="majorHAnsi"/>
+          <w:b/>
+          <w:bCs/>
+          <w:color w:val="000000" w:themeColor="text1"/>
+          <w:sz w:val="28"/>
+          <w:szCs w:val="28"/>
+        </w:rPr>
+        <w:t>F</w:t>
+      </w:r>
+      <w:r>
+        <w:rPr>
+          <w:rFonts w:asciiTheme="majorHAnsi" w:hAnsiTheme="majorHAnsi"/>
+          <w:b/>
+          <w:bCs/>
+          <w:color w:val="000000" w:themeColor="text1"/>
+          <w:sz w:val="28"/>
+          <w:szCs w:val="28"/>
+          <w:lang w:val="ru-RU"/>
+        </w:rPr>
+        <w:t>-</w:t>
+      </w:r>
+      <w:r>
+        <w:rPr>
+          <w:rFonts w:asciiTheme="majorHAnsi" w:hAnsiTheme="majorHAnsi"/>
+          <w:b/>
+          <w:bCs/>
+          <w:color w:val="000000" w:themeColor="text1"/>
+          <w:sz w:val="28"/>
+          <w:szCs w:val="28"/>
+          <w:lang w:val="ru-RU"/>
+        </w:rPr>
+        <w:t>типа</w:t>
+      </w:r>
+    </w:p>
+    <w:p>
+      <w:pPr>
+        <w:rPr>
+          <w:sz w:val="24"/>
+          <w:szCs w:val="24"/>
+          <w:lang w:val="ru-RU"/>
+        </w:rPr>
+      </w:pPr>
+    </w:p>
+    <w:p>
+      <w:pPr>
+        <w:rPr>
+          <w:rFonts w:ascii="Calibri" w:hAnsi="Calibri"/>
+          <w:color w:val="000000"/>
+          <w:sz w:val="24"/>
+          <w:szCs w:val="24"/>
+          <w:lang w:val="ru-RU"/>
+        </w:rPr>
+      </w:pPr>
+      <w:r>
+        <w:rPr>
+          <w:rFonts w:ascii="Calibri" w:hAnsi="Calibri"/>
+          <w:color w:val="000000"/>
+          <w:sz w:val="24"/>
+          <w:szCs w:val="24"/>
+          <w:lang w:val="ru-RU"/>
+        </w:rPr>
+        <w:t>АТФ-синтаза интегрирована во внутреннюю мембрану. Она использует трансмембранную разность электрохимического потенциала, созданного электронно-транспортной цепью, для синтеза молекул АТФ из АДФ и неорганического фосфата.</w:t>
+      </w:r>
+    </w:p>
+    <w:p>
+      <w:pPr>
+        <w:rPr>
+          <w:sz w:val="24"/>
+          <w:szCs w:val="24"/>
+          <w:lang w:val="ru-RU"/>
+        </w:rPr>
+      </w:pPr>
+      <w:r>
+        <w:rPr>
+          <w:sz w:val="24"/>
+          <w:szCs w:val="24"/>
+        </w:rPr>
+        <w:t>F</w:t>
+      </w:r>
+      <w:r>
+        <w:rPr>
+          <w:sz w:val="24"/>
+          <w:szCs w:val="24"/>
+          <w:lang w:val="ru-RU"/>
+        </w:rPr>
+        <w:t>1-субкомплекс имеет три бета-субъединицы, каждая из которых способна связывать АДФ и неорганический фосфат для образования АТФ.</w:t>
+      </w:r>
+      <w:r>
+        <w:rPr>
+          <w:sz w:val="24"/>
+          <w:szCs w:val="24"/>
+          <w:lang w:val="ru-RU"/>
+        </w:rPr>
+        <w:t xml:space="preserve"> </w:t>
+      </w:r>
+      <w:r>
+        <w:rPr>
+          <w:sz w:val="24"/>
+          <w:szCs w:val="24"/>
+          <w:lang w:val="ru-RU"/>
+        </w:rPr>
+        <w:t xml:space="preserve">Вращение </w:t>
+      </w:r>
+      <w:r>
+        <w:rPr>
+          <w:sz w:val="24"/>
+          <w:szCs w:val="24"/>
+        </w:rPr>
+        <w:t>c</w:t>
+      </w:r>
+      <w:r>
+        <w:rPr>
+          <w:sz w:val="24"/>
+          <w:szCs w:val="24"/>
+          <w:lang w:val="ru-RU"/>
+        </w:rPr>
+        <w:t xml:space="preserve">-кольца передается </w:t>
+      </w:r>
+      <w:r>
+        <w:rPr>
+          <w:sz w:val="24"/>
+          <w:szCs w:val="24"/>
+        </w:rPr>
+        <w:t>F</w:t>
+      </w:r>
+      <w:r>
+        <w:rPr>
+          <w:sz w:val="24"/>
+          <w:szCs w:val="24"/>
+          <w:lang w:val="ru-RU"/>
+        </w:rPr>
+        <w:t xml:space="preserve">1-субкомплексу через центральный стержень, состоящий из гамма-субъединицы. Это вращение вызывает конформационные изменения в бета-субъединицах </w:t>
+      </w:r>
+      <w:r>
+        <w:rPr>
+          <w:sz w:val="24"/>
+          <w:szCs w:val="24"/>
+        </w:rPr>
+        <w:t>F</w:t>
+      </w:r>
+      <w:r>
+        <w:rPr>
+          <w:sz w:val="24"/>
+          <w:szCs w:val="24"/>
+          <w:lang w:val="ru-RU"/>
+        </w:rPr>
+        <w:t>1, которые ответственны за катализ реакции синтеза АТФ.</w:t>
+      </w:r>
+    </w:p>
+    <w:p>
+      <w:pPr>
+        <w:spacing w:line="240" w:lineRule="auto"/>
+        <w:rPr>
+          <w:rFonts w:ascii="Times New Roman" w:eastAsia="Times New Roman" w:hAnsi="Times New Roman" w:cs="Times New Roman"/>
+          <w:sz w:val="24"/>
+          <w:szCs w:val="24"/>
+          <w:lang w:val="ru-RU"/>
+        </w:rPr>
+      </w:pPr>
+      <w:r>
+        <w:rPr>
+          <w:rFonts w:ascii="Calibri" w:eastAsia="Times New Roman" w:hAnsi="Calibri" w:cs="Times New Roman"/>
+          <w:color w:val="000000"/>
+          <w:sz w:val="24"/>
+          <w:szCs w:val="24"/>
+          <w:lang w:val="ru-RU"/>
+        </w:rPr>
+        <w:t>По мере того, как бета-субъединицы претерпевают конформационные изменения во время каждого оборота: последовательно сменяющие друг друга конформации «</w:t>
+      </w:r>
+      <w:r>
+        <w:rPr>
+          <w:rFonts w:ascii="Calibri" w:eastAsia="Times New Roman" w:hAnsi="Calibri" w:cs="Times New Roman"/>
+          <w:color w:val="000000"/>
+          <w:sz w:val="24"/>
+          <w:szCs w:val="24"/>
+        </w:rPr>
+        <w:t>T</w:t>
+      </w:r>
+      <w:r>
+        <w:rPr>
+          <w:rFonts w:ascii="Calibri" w:eastAsia="Times New Roman" w:hAnsi="Calibri" w:cs="Times New Roman"/>
+          <w:color w:val="000000"/>
+          <w:sz w:val="24"/>
+          <w:szCs w:val="24"/>
+          <w:lang w:val="ru-RU"/>
+        </w:rPr>
+        <w:t>»</w:t>
+      </w:r>
+      <w:r>
+        <w:rPr>
+          <w:rFonts w:ascii="Calibri" w:eastAsia="Times New Roman" w:hAnsi="Calibri" w:cs="Times New Roman"/>
+          <w:color w:val="000000"/>
+          <w:sz w:val="24"/>
+          <w:szCs w:val="24"/>
+          <w:lang w:val="ru-RU"/>
+        </w:rPr>
+        <w:t xml:space="preserve"> (</w:t>
+      </w:r>
+      <w:r>
+        <w:rPr>
+          <w:rFonts w:ascii="Calibri" w:eastAsia="Times New Roman" w:hAnsi="Calibri" w:cs="Times New Roman"/>
+          <w:color w:val="000000"/>
+          <w:sz w:val="24"/>
+          <w:szCs w:val="24"/>
+        </w:rPr>
+        <w:t>tight</w:t>
+      </w:r>
+      <w:r>
+        <w:rPr>
+          <w:rFonts w:ascii="Calibri" w:eastAsia="Times New Roman" w:hAnsi="Calibri" w:cs="Times New Roman"/>
+          <w:color w:val="000000"/>
+          <w:sz w:val="24"/>
+          <w:szCs w:val="24"/>
+          <w:lang w:val="ru-RU"/>
+        </w:rPr>
+        <w:t>)</w:t>
+      </w:r>
+      <w:r>
+        <w:rPr>
+          <w:rFonts w:ascii="Calibri" w:eastAsia="Times New Roman" w:hAnsi="Calibri" w:cs="Times New Roman"/>
+          <w:color w:val="000000"/>
+          <w:sz w:val="24"/>
+          <w:szCs w:val="24"/>
+          <w:lang w:val="ru-RU"/>
+        </w:rPr>
+        <w:t>, «</w:t>
+      </w:r>
+      <w:r>
+        <w:rPr>
+          <w:rFonts w:ascii="Calibri" w:eastAsia="Times New Roman" w:hAnsi="Calibri" w:cs="Times New Roman"/>
+          <w:color w:val="000000"/>
+          <w:sz w:val="24"/>
+          <w:szCs w:val="24"/>
+        </w:rPr>
+        <w:t>L</w:t>
+      </w:r>
+      <w:r>
+        <w:rPr>
+          <w:rFonts w:ascii="Calibri" w:eastAsia="Times New Roman" w:hAnsi="Calibri" w:cs="Times New Roman"/>
+          <w:color w:val="000000"/>
+          <w:sz w:val="24"/>
+          <w:szCs w:val="24"/>
+          <w:lang w:val="ru-RU"/>
+        </w:rPr>
+        <w:t>»</w:t>
+      </w:r>
+      <w:r>
+        <w:rPr>
+          <w:rFonts w:ascii="Calibri" w:eastAsia="Times New Roman" w:hAnsi="Calibri" w:cs="Times New Roman"/>
+          <w:color w:val="000000"/>
+          <w:sz w:val="24"/>
+          <w:szCs w:val="24"/>
+          <w:lang w:val="ru-RU"/>
+        </w:rPr>
+        <w:t xml:space="preserve"> (</w:t>
+      </w:r>
+      <w:r>
+        <w:rPr>
+          <w:rFonts w:ascii="Calibri" w:eastAsia="Times New Roman" w:hAnsi="Calibri" w:cs="Times New Roman"/>
+          <w:color w:val="000000"/>
+          <w:sz w:val="24"/>
+          <w:szCs w:val="24"/>
+        </w:rPr>
+        <w:t>loose</w:t>
+      </w:r>
+      <w:r>
+        <w:rPr>
+          <w:rFonts w:ascii="Calibri" w:eastAsia="Times New Roman" w:hAnsi="Calibri" w:cs="Times New Roman"/>
+          <w:color w:val="000000"/>
+          <w:sz w:val="24"/>
+          <w:szCs w:val="24"/>
+          <w:lang w:val="ru-RU"/>
+        </w:rPr>
+        <w:t>)</w:t>
+      </w:r>
+      <w:r>
+        <w:rPr>
+          <w:rFonts w:ascii="Calibri" w:eastAsia="Times New Roman" w:hAnsi="Calibri" w:cs="Times New Roman"/>
+          <w:color w:val="000000"/>
+          <w:sz w:val="24"/>
+          <w:szCs w:val="24"/>
+          <w:lang w:val="ru-RU"/>
+        </w:rPr>
+        <w:t xml:space="preserve"> и «</w:t>
+      </w:r>
+      <w:r>
+        <w:rPr>
+          <w:rFonts w:ascii="Calibri" w:eastAsia="Times New Roman" w:hAnsi="Calibri" w:cs="Times New Roman"/>
+          <w:color w:val="000000"/>
+          <w:sz w:val="24"/>
+          <w:szCs w:val="24"/>
+        </w:rPr>
+        <w:t>O</w:t>
+      </w:r>
+      <w:r>
+        <w:rPr>
+          <w:rFonts w:ascii="Calibri" w:eastAsia="Times New Roman" w:hAnsi="Calibri" w:cs="Times New Roman"/>
+          <w:color w:val="000000"/>
+          <w:sz w:val="24"/>
+          <w:szCs w:val="24"/>
+          <w:lang w:val="ru-RU"/>
+        </w:rPr>
+        <w:t>»</w:t>
+      </w:r>
+      <w:r>
+        <w:rPr>
+          <w:rFonts w:ascii="Calibri" w:eastAsia="Times New Roman" w:hAnsi="Calibri" w:cs="Times New Roman"/>
+          <w:color w:val="000000"/>
+          <w:sz w:val="24"/>
+          <w:szCs w:val="24"/>
+          <w:lang w:val="ru-RU"/>
+        </w:rPr>
+        <w:t xml:space="preserve"> (</w:t>
+      </w:r>
+      <w:r>
+        <w:rPr>
+          <w:rFonts w:ascii="Calibri" w:eastAsia="Times New Roman" w:hAnsi="Calibri" w:cs="Times New Roman"/>
+          <w:color w:val="000000"/>
+          <w:sz w:val="24"/>
+          <w:szCs w:val="24"/>
+        </w:rPr>
+        <w:t>open</w:t>
+      </w:r>
+      <w:r>
+        <w:rPr>
+          <w:rFonts w:ascii="Calibri" w:eastAsia="Times New Roman" w:hAnsi="Calibri" w:cs="Times New Roman"/>
+          <w:color w:val="000000"/>
+          <w:sz w:val="24"/>
+          <w:szCs w:val="24"/>
+          <w:lang w:val="ru-RU"/>
+        </w:rPr>
+        <w:t>)</w:t>
+      </w:r>
+      <w:r>
+        <w:rPr>
+          <w:rFonts w:ascii="Calibri" w:eastAsia="Times New Roman" w:hAnsi="Calibri" w:cs="Times New Roman"/>
+          <w:color w:val="000000"/>
+          <w:sz w:val="24"/>
+          <w:szCs w:val="24"/>
+          <w:lang w:val="ru-RU"/>
+        </w:rPr>
+        <w:t>, в каждой из которых бета-субъединица имеет различную аффинность к АТФ</w:t>
+      </w:r>
+      <w:r>
+        <w:rPr>
+          <w:rFonts w:ascii="Calibri" w:eastAsia="Times New Roman" w:hAnsi="Calibri" w:cs="Times New Roman"/>
+          <w:color w:val="000000"/>
+          <w:sz w:val="24"/>
+          <w:szCs w:val="24"/>
+          <w:lang w:val="ru-RU"/>
+        </w:rPr>
+        <w:t xml:space="preserve"> (</w:t>
+      </w:r>
+      <w:r>
+        <w:rPr>
+          <w:rFonts w:ascii="Calibri" w:eastAsia="Times New Roman" w:hAnsi="Calibri" w:cs="Times New Roman"/>
+          <w:color w:val="000000"/>
+          <w:sz w:val="24"/>
+          <w:szCs w:val="24"/>
+          <w:lang w:val="ru-RU"/>
+        </w:rPr>
+        <w:t>Рис. 2)</w:t>
+      </w:r>
+      <w:r>
+        <w:rPr>
+          <w:rFonts w:ascii="Calibri" w:eastAsia="Times New Roman" w:hAnsi="Calibri" w:cs="Times New Roman"/>
+          <w:color w:val="000000"/>
+          <w:sz w:val="24"/>
+          <w:szCs w:val="24"/>
+          <w:lang w:val="ru-RU"/>
+        </w:rPr>
+        <w:t>:</w:t>
+      </w:r>
+    </w:p>
+    <w:p>
+      <w:pPr>
+        <w:pStyle w:val="a3"/>
         <w:numPr>
           <w:ilvl w:val="0"/>
-          <w:numId w:val="8"/>
+          <w:numId w:val="9"/>
         </w:numPr>
-        <w:outlineLvl w:val="2"/>
-        <w:rPr>
-          <w:color w:val="000000" w:themeColor="text1"/>
-          <w:sz w:val="24"/>
-          <w:szCs w:val="24"/>
-          <w:lang w:val="ru-RU"/>
-        </w:rPr>
-      </w:pPr>
-      <w:r>
-        <w:rPr>
-          <w:color w:val="000000" w:themeColor="text1"/>
-          <w:sz w:val="24"/>
-          <w:szCs w:val="24"/>
-          <w:lang w:val="ru-RU"/>
-        </w:rPr>
-        <w:t>Субъе</w:t>
-      </w:r>
-      <w:r>
-        <w:rPr>
-          <w:color w:val="000000" w:themeColor="text1"/>
-          <w:sz w:val="24"/>
-          <w:szCs w:val="24"/>
-          <w:lang w:val="ru-RU"/>
-        </w:rPr>
-        <w:t xml:space="preserve">диница </w:t>
-      </w:r>
-      <w:r>
-        <w:rPr>
-          <w:rFonts w:ascii="Calibri" w:eastAsia="Times New Roman" w:hAnsi="Calibri" w:cs="Calibri"/>
-          <w:color w:val="000000"/>
-          <w:sz w:val="24"/>
-          <w:szCs w:val="24"/>
-        </w:rPr>
-        <w:t>α</w:t>
-      </w:r>
-      <w:r>
-        <w:rPr>
-          <w:rFonts w:ascii="Calibri" w:eastAsia="Times New Roman" w:hAnsi="Calibri" w:cs="Calibri"/>
-          <w:color w:val="000000"/>
-          <w:sz w:val="24"/>
-          <w:szCs w:val="24"/>
-          <w:lang w:val="ru-RU"/>
-        </w:rPr>
-        <w:t xml:space="preserve"> имеют </w:t>
-      </w:r>
-      <w:r>
-        <w:rPr>
-          <w:rFonts w:ascii="Segoe UI" w:hAnsi="Segoe UI" w:cs="Segoe UI"/>
-          <w:lang w:val="ru-RU"/>
-        </w:rPr>
-        <w:t>сферическую форму и располагаются вокруг центральной гамма-субъединицы</w:t>
-      </w:r>
-      <w:r>
-        <w:rPr>
-          <w:rFonts w:ascii="Segoe UI" w:hAnsi="Segoe UI" w:cs="Segoe UI"/>
-          <w:lang w:val="ru-RU"/>
-        </w:rPr>
-        <w:t>.</w:t>
-      </w:r>
-      <w:r>
-        <w:rPr>
-          <w:rFonts w:ascii="Calibri" w:eastAsia="Times New Roman" w:hAnsi="Calibri" w:cs="Calibri"/>
-          <w:color w:val="000000"/>
-          <w:sz w:val="24"/>
-          <w:szCs w:val="24"/>
-          <w:lang w:val="ru-RU"/>
-        </w:rPr>
-        <w:t xml:space="preserve"> </w:t>
-      </w:r>
-      <w:r>
-        <w:rPr>
-          <w:rFonts w:ascii="Calibri" w:eastAsia="Times New Roman" w:hAnsi="Calibri" w:cs="Calibri"/>
-          <w:color w:val="000000"/>
-          <w:sz w:val="24"/>
-          <w:szCs w:val="24"/>
-          <w:lang w:val="ru-RU"/>
-        </w:rPr>
-        <w:t>О</w:t>
-      </w:r>
-      <w:r>
-        <w:rPr>
-          <w:rFonts w:ascii="Calibri" w:eastAsia="Times New Roman" w:hAnsi="Calibri" w:cs="Calibri"/>
-          <w:color w:val="000000"/>
-          <w:sz w:val="24"/>
-          <w:szCs w:val="24"/>
-          <w:lang w:val="ru-RU"/>
-        </w:rPr>
-        <w:t xml:space="preserve">ни имеют сайт связывания нуклеотидов, однако он не участвует в катализе и выполняет регуляторную функцию. </w:t>
-      </w:r>
-      <w:r>
-        <w:rPr>
-          <w:rFonts w:ascii="Calibri" w:eastAsia="Times New Roman" w:hAnsi="Calibri" w:cs="Calibri"/>
-          <w:color w:val="000000"/>
-          <w:sz w:val="24"/>
-          <w:szCs w:val="24"/>
-          <w:lang w:val="ru-RU"/>
-        </w:rPr>
-        <w:t>Их последовательность консервативна.</w:t>
-      </w:r>
-    </w:p>
-    <w:p>
-      <w:pPr>
-        <w:pStyle w:val="a6"/>
+        <w:spacing w:before="0" w:beforeAutospacing="0" w:after="0" w:afterAutospacing="0"/>
+        <w:textAlignment w:val="baseline"/>
+        <w:rPr>
+          <w:rFonts w:ascii="Calibri" w:hAnsi="Calibri"/>
+          <w:color w:val="000000"/>
+          <w:lang w:val="ru-RU"/>
+        </w:rPr>
+      </w:pPr>
+      <w:r>
+        <w:rPr>
+          <w:rFonts w:ascii="Calibri" w:hAnsi="Calibri"/>
+          <w:color w:val="000000"/>
+          <w:lang w:val="ru-RU"/>
+        </w:rPr>
+        <w:lastRenderedPageBreak/>
+        <w:t>Тугая конформация характеризуется высокой аффинностью АТФ; в этот момент катализируется реакция образования АТФ.</w:t>
+      </w:r>
+    </w:p>
+    <w:p>
+      <w:pPr>
+        <w:pStyle w:val="a3"/>
         <w:numPr>
           <w:ilvl w:val="0"/>
-          <w:numId w:val="8"/>
+          <w:numId w:val="9"/>
         </w:numPr>
-        <w:outlineLvl w:val="2"/>
-        <w:rPr>
-          <w:color w:val="000000" w:themeColor="text1"/>
-          <w:sz w:val="24"/>
-          <w:szCs w:val="24"/>
-          <w:lang w:val="ru-RU"/>
-        </w:rPr>
-      </w:pPr>
-      <w:r>
-        <w:rPr>
-          <w:rFonts w:ascii="Segoe UI" w:hAnsi="Segoe UI" w:cs="Segoe UI"/>
-          <w:lang w:val="ru-RU"/>
-        </w:rPr>
-        <w:t xml:space="preserve">Как и </w:t>
-      </w:r>
-      <w:r>
-        <w:rPr>
-          <w:rFonts w:ascii="Calibri" w:eastAsia="Times New Roman" w:hAnsi="Calibri" w:cs="Calibri"/>
-          <w:color w:val="000000"/>
-          <w:sz w:val="24"/>
-          <w:szCs w:val="24"/>
-        </w:rPr>
-        <w:t>α</w:t>
-      </w:r>
-      <w:r>
-        <w:rPr>
-          <w:rFonts w:ascii="Calibri" w:eastAsia="Times New Roman" w:hAnsi="Calibri" w:cs="Calibri"/>
-          <w:color w:val="000000"/>
-          <w:sz w:val="24"/>
-          <w:szCs w:val="24"/>
-          <w:lang w:val="ru-RU"/>
-        </w:rPr>
-        <w:t xml:space="preserve"> </w:t>
-      </w:r>
-      <w:r>
-        <w:rPr>
-          <w:rFonts w:ascii="Calibri" w:eastAsia="Times New Roman" w:hAnsi="Calibri" w:cs="Calibri"/>
-          <w:color w:val="000000"/>
-          <w:sz w:val="24"/>
-          <w:szCs w:val="24"/>
-          <w:lang w:val="ru-RU"/>
-        </w:rPr>
-        <w:t>субъединицы</w:t>
-      </w:r>
-      <w:r>
-        <w:rPr>
-          <w:rFonts w:ascii="Calibri" w:eastAsia="Times New Roman" w:hAnsi="Calibri" w:cs="Calibri"/>
-          <w:color w:val="000000"/>
-          <w:sz w:val="24"/>
-          <w:szCs w:val="24"/>
-          <w:lang w:val="ru-RU"/>
-        </w:rPr>
-        <w:t xml:space="preserve">, </w:t>
-      </w:r>
-      <w:r>
-        <w:rPr>
-          <w:rFonts w:ascii="Calibri" w:eastAsia="Times New Roman" w:hAnsi="Calibri" w:cs="Calibri"/>
-          <w:color w:val="000000"/>
-          <w:sz w:val="24"/>
-          <w:szCs w:val="24"/>
-          <w:lang w:val="ru-RU"/>
-        </w:rPr>
-        <w:t>субъединицы</w:t>
-      </w:r>
-      <w:r>
-        <w:rPr>
-          <w:rFonts w:ascii="Calibri" w:eastAsia="Times New Roman" w:hAnsi="Calibri" w:cs="Calibri"/>
-          <w:color w:val="000000"/>
-          <w:sz w:val="24"/>
-          <w:szCs w:val="24"/>
-          <w:lang w:val="ru-RU"/>
-        </w:rPr>
-        <w:t xml:space="preserve"> </w:t>
-      </w:r>
-      <w:r>
-        <w:rPr>
-          <w:rFonts w:ascii="Calibri" w:eastAsia="Times New Roman" w:hAnsi="Calibri" w:cs="Calibri"/>
-          <w:color w:val="000000"/>
-          <w:sz w:val="24"/>
-          <w:szCs w:val="24"/>
-        </w:rPr>
-        <w:t>β</w:t>
-      </w:r>
-      <w:r>
-        <w:rPr>
-          <w:rFonts w:ascii="Calibri" w:eastAsia="Times New Roman" w:hAnsi="Calibri" w:cs="Calibri"/>
-          <w:color w:val="000000"/>
-          <w:sz w:val="24"/>
-          <w:szCs w:val="24"/>
-          <w:lang w:val="ru-RU"/>
-        </w:rPr>
-        <w:t xml:space="preserve"> обладают сферической формой и высокой консервативностью последовательности, однако в отличии от них они несут каталитические сайты связывания и напрямую участвуют в реакции синтеза/гидролиза АТФ.</w:t>
-      </w:r>
-    </w:p>
-    <w:p>
-      <w:pPr>
-        <w:pStyle w:val="a6"/>
+        <w:spacing w:before="0" w:beforeAutospacing="0" w:after="0" w:afterAutospacing="0"/>
+        <w:textAlignment w:val="baseline"/>
+        <w:rPr>
+          <w:rFonts w:ascii="Calibri" w:hAnsi="Calibri"/>
+          <w:color w:val="000000"/>
+          <w:lang w:val="ru-RU"/>
+        </w:rPr>
+      </w:pPr>
+      <w:r>
+        <w:rPr>
+          <w:rFonts w:ascii="Calibri" w:hAnsi="Calibri"/>
+          <w:color w:val="000000"/>
+          <w:lang w:val="ru-RU"/>
+        </w:rPr>
+        <w:t>Рыхлая конформация характеризуется умеренной аффинностью к эти веществам; в этот момент они слабо связаны с каталитическим центом.</w:t>
+      </w:r>
+    </w:p>
+    <w:p>
+      <w:pPr>
+        <w:pStyle w:val="a3"/>
         <w:numPr>
           <w:ilvl w:val="0"/>
-          <w:numId w:val="8"/>
+          <w:numId w:val="9"/>
         </w:numPr>
-        <w:outlineLvl w:val="2"/>
-        <w:rPr>
+        <w:spacing w:before="0" w:beforeAutospacing="0" w:after="0" w:afterAutospacing="0"/>
+        <w:textAlignment w:val="baseline"/>
+        <w:rPr>
+          <w:rFonts w:ascii="Calibri" w:hAnsi="Calibri"/>
+          <w:color w:val="000000"/>
+          <w:lang w:val="ru-RU"/>
+        </w:rPr>
+      </w:pPr>
+      <w:r>
+        <w:rPr>
+          <w:noProof/>
+          <w:lang w:val="ru-RU"/>
+        </w:rPr>
+        <mc:AlternateContent>
+          <mc:Choice Requires="wpg">
+            <w:drawing>
+              <wp:anchor distT="0" distB="0" distL="114300" distR="114300" simplePos="0" relativeHeight="251661312" behindDoc="0" locked="0" layoutInCell="1" allowOverlap="1" wp14:anchorId="72546CB8" wp14:editId="47561D09">
+                <wp:simplePos x="0" y="0"/>
+                <wp:positionH relativeFrom="margin">
+                  <wp:align>left</wp:align>
+                </wp:positionH>
+                <wp:positionV relativeFrom="paragraph">
+                  <wp:posOffset>779194</wp:posOffset>
+                </wp:positionV>
+                <wp:extent cx="6152515" cy="3422650"/>
+                <wp:effectExtent l="0" t="0" r="19685" b="25400"/>
+                <wp:wrapTight wrapText="bothSides">
+                  <wp:wrapPolygon edited="0">
+                    <wp:start x="0" y="0"/>
+                    <wp:lineTo x="0" y="21640"/>
+                    <wp:lineTo x="21602" y="21640"/>
+                    <wp:lineTo x="21602" y="0"/>
+                    <wp:lineTo x="0" y="0"/>
+                  </wp:wrapPolygon>
+                </wp:wrapTight>
+                <wp:docPr id="9" name="Группа 9"/>
+                <wp:cNvGraphicFramePr/>
+                <a:graphic xmlns:a="http://schemas.openxmlformats.org/drawingml/2006/main">
+                  <a:graphicData uri="http://schemas.microsoft.com/office/word/2010/wordprocessingGroup">
+                    <wpg:wgp>
+                      <wpg:cNvGrpSpPr/>
+                      <wpg:grpSpPr>
+                        <a:xfrm>
+                          <a:off x="0" y="0"/>
+                          <a:ext cx="6152515" cy="3422650"/>
+                          <a:chOff x="0" y="0"/>
+                          <a:chExt cx="6152515" cy="3422943"/>
+                        </a:xfrm>
+                      </wpg:grpSpPr>
+                      <pic:pic xmlns:pic="http://schemas.openxmlformats.org/drawingml/2006/picture">
+                        <pic:nvPicPr>
+                          <pic:cNvPr id="4" name="Рисунок 4" descr="Figure 4 The binding-change mechanism as seen from the top of the F1 complex. There are three catalytic sites in three different conformations: loose, open, and tight. (For clarity, only the three β subunits are shown.) Substrate (ADP + Pi) initially binds to the open site and is converted to ATP at the tight site. In step 1, rotation of the γ subunit causes a conformational change, resulting in a change in the formation of the sites. As a result, ATP is released from the enzyme. In step 2, substrate again binds to the open site, and another ATP is synthesized at the tight site [25]."/>
+                          <pic:cNvPicPr>
+                            <a:picLocks noChangeAspect="1"/>
+                          </pic:cNvPicPr>
+                        </pic:nvPicPr>
+                        <pic:blipFill>
+                          <a:blip r:embed="rId10">
+                            <a:extLst>
+                              <a:ext uri="{28A0092B-C50C-407E-A947-70E740481C1C}">
+                                <a14:useLocalDpi xmlns:a14="http://schemas.microsoft.com/office/drawing/2010/main" val="0"/>
+                              </a:ext>
+                            </a:extLst>
+                          </a:blip>
+                          <a:srcRect/>
+                          <a:stretch>
+                            <a:fillRect/>
+                          </a:stretch>
+                        </pic:blipFill>
+                        <pic:spPr bwMode="auto">
+                          <a:xfrm>
+                            <a:off x="0" y="0"/>
+                            <a:ext cx="6152515" cy="3065145"/>
+                          </a:xfrm>
+                          <a:prstGeom prst="rect">
+                            <a:avLst/>
+                          </a:prstGeom>
+                          <a:noFill/>
+                          <a:ln>
+                            <a:noFill/>
+                          </a:ln>
+                        </pic:spPr>
+                      </pic:pic>
+                      <wps:wsp>
+                        <wps:cNvPr id="5" name="Надпись 5"/>
+                        <wps:cNvSpPr txBox="1"/>
+                        <wps:spPr>
+                          <a:xfrm>
+                            <a:off x="0" y="3135923"/>
+                            <a:ext cx="6152515" cy="287020"/>
+                          </a:xfrm>
+                          <a:prstGeom prst="rect">
+                            <a:avLst/>
+                          </a:prstGeom>
+                          <a:solidFill>
+                            <a:schemeClr val="lt1"/>
+                          </a:solidFill>
+                          <a:ln w="6350">
+                            <a:solidFill>
+                              <a:prstClr val="black"/>
+                            </a:solidFill>
+                          </a:ln>
+                        </wps:spPr>
+                        <wps:txbx>
+                          <w:txbxContent>
+                            <w:p>
+                              <w:r>
+                                <w:rPr>
+                                  <w:lang w:val="ru-RU"/>
+                                </w:rPr>
+                                <w:t xml:space="preserve">Рис. 2 Механизм </w:t>
+                              </w:r>
+                              <w:r>
+                                <w:t>binding-change</w:t>
+                              </w:r>
+                            </w:p>
+                          </w:txbxContent>
+                        </wps:txbx>
+                        <wps:bodyPr rot="0" spcFirstLastPara="0" vertOverflow="overflow" horzOverflow="overflow" vert="horz" wrap="square" lIns="91440" tIns="45720" rIns="91440" bIns="45720" numCol="1" spcCol="0" rtlCol="0" fromWordArt="0" anchor="t" anchorCtr="0" forceAA="0" compatLnSpc="1">
+                          <a:prstTxWarp prst="textNoShape">
+                            <a:avLst/>
+                          </a:prstTxWarp>
+                          <a:noAutofit/>
+                        </wps:bodyPr>
+                      </wps:wsp>
+                    </wpg:wgp>
+                  </a:graphicData>
+                </a:graphic>
+                <wp14:sizeRelV relativeFrom="margin">
+                  <wp14:pctHeight>0</wp14:pctHeight>
+                </wp14:sizeRelV>
+              </wp:anchor>
+            </w:drawing>
+          </mc:Choice>
+          <mc:Fallback>
+            <w:pict>
+              <v:group w14:anchorId="72546CB8" id="Группа 9" o:spid="_x0000_s1029" style="position:absolute;left:0;text-align:left;margin-left:0;margin-top:61.35pt;width:484.45pt;height:269.5pt;z-index:251661312;mso-position-horizontal:left;mso-position-horizontal-relative:margin;mso-height-relative:margin" coordsize="61525,34229" o:gfxdata="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">
+                <v:shape id="Рисунок 4" o:spid="_x0000_s1030" type="#_x0000_t75" alt="Figure 4 The binding-change mechanism as seen from the top of the F1 complex. There are three catalytic sites in three different conformations: loose, open, and tight. (For clarity, only the three β subunits are shown.) Substrate (ADP + Pi) initially binds to the open site and is converted to ATP at the tight site. In step 1, rotation of the γ subunit causes a conformational change, resulting in a change in the formation of the sites. As a result, ATP is released from the enzyme. In step 2, substrate again binds to the open site, and another ATP is synthesized at the tight site [25]." style="position:absolute;width:61525;height:30651;visibility:visible;mso-wrap-style:square" o:gfxdata="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">
+                  <v:imagedata r:id="rId11" o:title=" loose, open, and tight. (For clarity, only the three β subunits are shown.) Substrate (ADP + Pi) initially binds to the open site and is converted to ATP at the tight site"/>
+                </v:shape>
+                <v:shape id="Надпись 5" o:spid="_x0000_s1031" type="#_x0000_t202" style="position:absolute;top:31359;width:61525;height:2870;visibility:visible;mso-wrap-style:square;v-text-anchor:top" o:gfxdata="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" fillcolor="white [3201]" strokeweight=".5pt">
+                  <v:textbox>
+                    <w:txbxContent>
+                      <w:p>
+                        <w:r>
+                          <w:rPr>
+                            <w:lang w:val="ru-RU"/>
+                          </w:rPr>
+                          <w:t xml:space="preserve">Рис. 2 Механизм </w:t>
+                        </w:r>
+                        <w:r>
+                          <w:t>binding-change</w:t>
+                        </w:r>
+                      </w:p>
+                    </w:txbxContent>
+                  </v:textbox>
+                </v:shape>
+                <w10:wrap type="tight" anchorx="margin"/>
+              </v:group>
+            </w:pict>
+          </mc:Fallback>
+        </mc:AlternateContent>
+      </w:r>
+      <w:r>
+        <w:rPr>
+          <w:rFonts w:ascii="Calibri" w:hAnsi="Calibri"/>
+          <w:color w:val="000000"/>
+          <w:lang w:val="ru-RU"/>
+        </w:rPr>
+        <w:t>Открытая конформация характеризуется низкой аффинностью к нуклеотидам и неорганическому фосфату; В этот момент они могут войти в активный центр бета-субъединицы.</w:t>
+      </w:r>
+      <w:r>
+        <w:rPr>
+          <w:rFonts w:ascii="Calibri" w:hAnsi="Calibri"/>
+          <w:color w:val="000000"/>
+          <w:lang w:val="ru-RU"/>
+        </w:rPr>
+        <w:br/>
+      </w:r>
+    </w:p>
+    <w:p>
+      <w:pPr>
+        <w:pStyle w:val="a3"/>
+        <w:spacing w:before="0" w:beforeAutospacing="0" w:after="0" w:afterAutospacing="0"/>
+        <w:ind w:left="360"/>
+        <w:textAlignment w:val="baseline"/>
+        <w:rPr>
+          <w:rFonts w:ascii="Calibri" w:hAnsi="Calibri"/>
+          <w:color w:val="000000"/>
+          <w:lang w:val="ru-RU"/>
+        </w:rPr>
+      </w:pPr>
+    </w:p>
+    <w:p>
+      <w:pPr>
+        <w:pStyle w:val="a3"/>
+        <w:spacing w:before="0" w:beforeAutospacing="0" w:after="0" w:afterAutospacing="0"/>
+        <w:textAlignment w:val="baseline"/>
+        <w:rPr>
+          <w:rFonts w:ascii="Calibri" w:hAnsi="Calibri"/>
+          <w:color w:val="000000"/>
+          <w:lang w:val="ru-RU"/>
+        </w:rPr>
+      </w:pPr>
+    </w:p>
+    <w:p>
+      <w:pPr>
+        <w:rPr>
+          <w:rFonts w:ascii="Calibri" w:hAnsi="Calibri"/>
+          <w:color w:val="000000"/>
+          <w:sz w:val="24"/>
+          <w:szCs w:val="24"/>
+          <w:lang w:val="ru-RU"/>
+        </w:rPr>
+      </w:pPr>
+      <w:r>
+        <w:rPr>
+          <w:rFonts w:ascii="Calibri" w:hAnsi="Calibri"/>
+          <w:color w:val="000000"/>
+          <w:sz w:val="24"/>
+          <w:szCs w:val="24"/>
+          <w:lang w:val="ru-RU"/>
+        </w:rPr>
+        <w:t xml:space="preserve">Они последовательно связывают АДФ и неорганический фосфат, превращают их в АТФ и высвобождают его </w:t>
+      </w:r>
+      <w:r>
+        <w:rPr>
+          <w:rFonts w:ascii="Calibri" w:hAnsi="Calibri"/>
+          <w:color w:val="000000"/>
+          <w:sz w:val="24"/>
+          <w:szCs w:val="24"/>
+          <w:lang w:val="ru-RU"/>
+        </w:rPr>
+        <w:t>в цитоплазму</w:t>
+      </w:r>
+      <w:r>
+        <w:rPr>
+          <w:rFonts w:ascii="Calibri" w:hAnsi="Calibri"/>
+          <w:color w:val="000000"/>
+          <w:sz w:val="24"/>
+          <w:szCs w:val="24"/>
+          <w:lang w:val="ru-RU"/>
+        </w:rPr>
+        <w:t>. Этот процесс приводится в действие механической энергией вращения гамма-субъединицы, получаемой от трансмембранной разности электрохимического потенциала</w:t>
+      </w:r>
+      <w:r>
+        <w:rPr>
+          <w:rFonts w:ascii="Calibri" w:hAnsi="Calibri"/>
+          <w:color w:val="000000"/>
+          <w:sz w:val="24"/>
+          <w:szCs w:val="24"/>
+          <w:lang w:val="ru-RU"/>
+        </w:rPr>
+        <w:t xml:space="preserve"> </w:t>
+      </w:r>
+      <w:r>
+        <w:rPr>
+          <w:rFonts w:ascii="Calibri" w:hAnsi="Calibri"/>
+          <w:color w:val="000000"/>
+          <w:sz w:val="24"/>
+          <w:szCs w:val="24"/>
+        </w:rPr>
+        <w:t>H</w:t>
+      </w:r>
+      <w:r>
+        <w:rPr>
+          <w:rFonts w:ascii="Calibri" w:hAnsi="Calibri"/>
+          <w:color w:val="000000"/>
+          <w:sz w:val="24"/>
+          <w:szCs w:val="24"/>
+          <w:lang w:val="ru-RU"/>
+        </w:rPr>
+        <w:t>+</w:t>
+      </w:r>
+      <w:r>
+        <w:rPr>
+          <w:rFonts w:ascii="Calibri" w:hAnsi="Calibri"/>
+          <w:color w:val="000000"/>
+          <w:sz w:val="24"/>
+          <w:szCs w:val="24"/>
+          <w:lang w:val="ru-RU"/>
+        </w:rPr>
+        <w:t>. Полный цикл синтеза АТФ происходит за 1 оборот гамма-субъединицы, при этом синтезируется 3 молекулы</w:t>
+      </w:r>
+      <w:r>
+        <w:rPr>
+          <w:rFonts w:ascii="Calibri" w:hAnsi="Calibri"/>
+          <w:color w:val="000000"/>
+          <w:sz w:val="24"/>
+          <w:szCs w:val="24"/>
+          <w:lang w:val="ru-RU"/>
+        </w:rPr>
+        <w:t xml:space="preserve"> АТФ</w:t>
+      </w:r>
+      <w:r>
+        <w:rPr>
+          <w:rFonts w:ascii="Calibri" w:hAnsi="Calibri"/>
+          <w:color w:val="000000"/>
+          <w:sz w:val="24"/>
+          <w:szCs w:val="24"/>
+          <w:lang w:val="ru-RU"/>
+        </w:rPr>
+        <w:t>.</w:t>
+      </w:r>
+    </w:p>
+    <w:p>
+      <w:pPr>
+        <w:spacing w:after="0" w:line="240" w:lineRule="auto"/>
+        <w:rPr>
+          <w:rFonts w:ascii="Calibri" w:eastAsia="Times New Roman" w:hAnsi="Calibri" w:cs="Calibri"/>
+          <w:color w:val="000000"/>
+          <w:sz w:val="24"/>
+          <w:szCs w:val="24"/>
+          <w:lang w:val="ru-RU"/>
+        </w:rPr>
+      </w:pPr>
+      <w:r>
+        <w:rPr>
+          <w:rFonts w:ascii="Calibri" w:hAnsi="Calibri"/>
+          <w:color w:val="000000"/>
+          <w:sz w:val="24"/>
+          <w:szCs w:val="24"/>
+          <w:lang w:val="ru-RU"/>
+        </w:rPr>
+        <w:t xml:space="preserve">Важно отметить, что </w:t>
+      </w:r>
+      <w:r>
+        <w:rPr>
+          <w:rFonts w:ascii="Calibri" w:eastAsia="Times New Roman" w:hAnsi="Calibri" w:cs="Calibri"/>
+          <w:color w:val="000000"/>
+          <w:sz w:val="24"/>
+          <w:szCs w:val="24"/>
+          <w:lang w:val="ru-RU"/>
+        </w:rPr>
+        <w:t xml:space="preserve">число субъединиц в </w:t>
+      </w:r>
+      <w:r>
+        <w:rPr>
+          <w:rFonts w:ascii="Calibri" w:eastAsia="Times New Roman" w:hAnsi="Calibri" w:cs="Calibri"/>
           <w:i/>
           <w:iCs/>
-          <w:color w:val="000000" w:themeColor="text1"/>
-          <w:lang w:val="ru-RU"/>
-        </w:rPr>
-      </w:pPr>
-      <w:r>
-        <w:rPr>
-          <w:color w:val="000000" w:themeColor="text1"/>
-          <w:sz w:val="24"/>
-          <w:szCs w:val="24"/>
-          <w:lang w:val="ru-RU"/>
-        </w:rPr>
-        <w:t xml:space="preserve">Гамма-субъединица АТФ-синтазы располагается в центре F1-глобулы. Она занимает асимметричное положение, что позволяет ей взаимодействовать с разными альфа- и бета-субъединицами неодинаково. Размер гамма-субъединицы составляет около 31,5 кДа и включает 287 аминокислотных остатков. Она субъединица представляет собой длинный полипептидный фрагмент, который выступает из центра каталитического комплекса и формирует главный стержень, связывающий его с мембранным сектором F0. </w:t>
-      </w:r>
-      <w:r>
-        <w:rPr>
+          <w:color w:val="000000"/>
+          <w:sz w:val="24"/>
+          <w:szCs w:val="24"/>
+        </w:rPr>
+        <w:t>c</w:t>
+      </w:r>
+      <w:r>
+        <w:rPr>
+          <w:rFonts w:ascii="Calibri" w:eastAsia="Times New Roman" w:hAnsi="Calibri" w:cs="Calibri"/>
+          <w:color w:val="000000"/>
+          <w:sz w:val="24"/>
+          <w:szCs w:val="24"/>
+          <w:lang w:val="ru-RU"/>
+        </w:rPr>
+        <w:t>-кольце может варьироваться от 8 до 15 у разных видов.</w:t>
+      </w:r>
+      <w:r>
+        <w:rPr>
+          <w:rFonts w:ascii="Calibri" w:eastAsia="Times New Roman" w:hAnsi="Calibri" w:cs="Calibri"/>
+          <w:color w:val="000000"/>
+          <w:sz w:val="24"/>
+          <w:szCs w:val="24"/>
+          <w:lang w:val="ru-RU"/>
+        </w:rPr>
+        <w:t xml:space="preserve"> </w:t>
+      </w:r>
+      <w:r>
+        <w:rPr>
+          <w:rFonts w:ascii="Calibri" w:eastAsia="Times New Roman" w:hAnsi="Calibri" w:cs="Calibri"/>
+          <w:color w:val="000000"/>
+          <w:sz w:val="24"/>
+          <w:szCs w:val="24"/>
+          <w:lang w:val="ru-RU"/>
+        </w:rPr>
+        <w:t xml:space="preserve">Это имеет значительный эффект на стехиометрию процесса синтеза АТФ, поскольку каталитический домен в своём составе имеет всегда фиксированное количество каталитических субъединиц. Таким образом, за один оборот всегда синтезируется 3 молекулы АТФ, однако при этом через мембрану пропускается количество протонов, равное числу субъединиц в </w:t>
+      </w:r>
+      <w:r>
+        <w:rPr>
+          <w:rFonts w:ascii="Calibri" w:eastAsia="Times New Roman" w:hAnsi="Calibri" w:cs="Calibri"/>
           <w:i/>
           <w:iCs/>
-          <w:color w:val="000000" w:themeColor="text1"/>
-          <w:lang w:val="ru-RU"/>
-        </w:rPr>
-        <w:t>(</w:t>
-      </w:r>
-      <w:r>
-        <w:rPr>
+          <w:color w:val="000000"/>
+          <w:sz w:val="24"/>
+          <w:szCs w:val="24"/>
+        </w:rPr>
+        <w:t>c</w:t>
+      </w:r>
+      <w:r>
+        <w:rPr>
+          <w:rFonts w:ascii="Calibri" w:eastAsia="Times New Roman" w:hAnsi="Calibri" w:cs="Calibri"/>
+          <w:color w:val="000000"/>
+          <w:sz w:val="24"/>
+          <w:szCs w:val="24"/>
+          <w:lang w:val="ru-RU"/>
+        </w:rPr>
+        <w:t>-</w:t>
+      </w:r>
+      <w:r>
+        <w:rPr>
+          <w:rFonts w:ascii="Calibri" w:eastAsia="Times New Roman" w:hAnsi="Calibri" w:cs="Calibri"/>
+          <w:color w:val="000000"/>
+          <w:sz w:val="24"/>
+          <w:szCs w:val="24"/>
+          <w:lang w:val="ru-RU"/>
+        </w:rPr>
+        <w:t xml:space="preserve">кольце: у </w:t>
+      </w:r>
+      <w:r>
+        <w:rPr>
+          <w:rFonts w:ascii="Calibri" w:eastAsia="Times New Roman" w:hAnsi="Calibri" w:cs="Calibri"/>
           <w:i/>
           <w:iCs/>
-          <w:color w:val="000000" w:themeColor="text1"/>
-          <w:lang w:val="ru-RU"/>
-        </w:rPr>
-        <w:t>В гамма-субъединице присутствует нуклеотид-связывающий домен, который не активен при обычных условиях и выполняет исключительно структурную роль</w:t>
-      </w:r>
-      <w:r>
-        <w:rPr>
+          <w:color w:val="000000"/>
+          <w:sz w:val="24"/>
+          <w:szCs w:val="24"/>
+        </w:rPr>
+        <w:t>Bacillus</w:t>
+      </w:r>
+      <w:r>
+        <w:rPr>
+          <w:rFonts w:ascii="Calibri" w:eastAsia="Times New Roman" w:hAnsi="Calibri" w:cs="Calibri"/>
           <w:i/>
           <w:iCs/>
-          <w:color w:val="000000" w:themeColor="text1"/>
+          <w:color w:val="000000"/>
+          <w:sz w:val="24"/>
+          <w:szCs w:val="24"/>
           <w:lang w:val="ru-RU"/>
         </w:rPr>
         <w:t xml:space="preserve"> </w:t>
       </w:r>
       <w:r>
         <w:rPr>
-          <w:i/>
-          <w:iCs/>
-          <w:color w:val="000000" w:themeColor="text1"/>
-          <w:lang w:val="ru-RU"/>
-        </w:rPr>
-        <w:t>[?</w:t>
-      </w:r>
-      <w:r>
-        <w:rPr>
-          <w:i/>
-          <w:iCs/>
-          <w:color w:val="000000" w:themeColor="text1"/>
-          <w:lang w:val="ru-RU"/>
-        </w:rPr>
-        <w:t>]</w:t>
-      </w:r>
-      <w:r>
-        <w:rPr>
-          <w:i/>
-          <w:iCs/>
-          <w:color w:val="000000" w:themeColor="text1"/>
-          <w:lang w:val="ru-RU"/>
-        </w:rPr>
-        <w:t>)</w:t>
-      </w:r>
-    </w:p>
-    <w:p>
-      <w:pPr>
-        <w:pStyle w:val="a6"/>
-        <w:numPr>
-          <w:ilvl w:val="0"/>
-          <w:numId w:val="8"/>
-        </w:numPr>
-        <w:outlineLvl w:val="2"/>
-        <w:rPr>
-          <w:color w:val="000000" w:themeColor="text1"/>
-          <w:sz w:val="24"/>
-          <w:szCs w:val="24"/>
-          <w:lang w:val="ru-RU"/>
-        </w:rPr>
-      </w:pPr>
-      <w:r>
-        <w:rPr>
-          <w:color w:val="000000" w:themeColor="text1"/>
-          <w:sz w:val="24"/>
-          <w:szCs w:val="24"/>
-          <w:lang w:val="ru-RU"/>
-        </w:rPr>
-        <w:t>К</w:t>
-      </w:r>
-      <w:r>
-        <w:rPr>
-          <w:color w:val="000000" w:themeColor="text1"/>
-          <w:sz w:val="24"/>
-          <w:szCs w:val="24"/>
-          <w:lang w:val="ru-RU"/>
-        </w:rPr>
-        <w:t>аждая c-субъединица состоит из двух трансмембранных α-спиральных колонн, соединенных полярной петлей. Важным элементом является консервативный остаток аспартата (Asp-61), который находится на уровне середины гидрофобного слоя мембраны и играет ключевую роль в переносе протонов.</w:t>
-      </w:r>
-      <w:r>
-        <w:rPr>
-          <w:color w:val="000000" w:themeColor="text1"/>
-          <w:lang w:val="ru-RU"/>
-        </w:rPr>
-        <w:t xml:space="preserve"> </w:t>
-      </w:r>
-      <w:r>
-        <w:rPr>
-          <w:color w:val="000000" w:themeColor="text1"/>
-          <w:sz w:val="24"/>
-          <w:szCs w:val="24"/>
-          <w:lang w:val="ru-RU"/>
-        </w:rPr>
-        <w:t xml:space="preserve">Эти субъединицы формируют олигомерное кольцо, которое </w:t>
-      </w:r>
-      <w:r>
-        <w:rPr>
-          <w:color w:val="000000" w:themeColor="text1"/>
-          <w:sz w:val="24"/>
-          <w:szCs w:val="24"/>
-          <w:lang w:val="ru-RU"/>
-        </w:rPr>
-        <w:t>выступает в роли ротора при</w:t>
-      </w:r>
-      <w:r>
-        <w:rPr>
-          <w:color w:val="000000" w:themeColor="text1"/>
-          <w:sz w:val="24"/>
-          <w:szCs w:val="24"/>
-          <w:lang w:val="ru-RU"/>
-        </w:rPr>
-        <w:t xml:space="preserve"> </w:t>
-      </w:r>
-      <w:r>
-        <w:rPr>
-          <w:color w:val="000000" w:themeColor="text1"/>
-          <w:sz w:val="24"/>
-          <w:szCs w:val="24"/>
-          <w:lang w:val="ru-RU"/>
-        </w:rPr>
-        <w:t xml:space="preserve">катализе </w:t>
-      </w:r>
-      <w:r>
-        <w:rPr>
-          <w:color w:val="000000" w:themeColor="text1"/>
-          <w:sz w:val="24"/>
-          <w:szCs w:val="24"/>
-          <w:lang w:val="ru-RU"/>
-        </w:rPr>
-        <w:t>синтез</w:t>
-      </w:r>
-      <w:r>
-        <w:rPr>
-          <w:color w:val="000000" w:themeColor="text1"/>
-          <w:sz w:val="24"/>
-          <w:szCs w:val="24"/>
-          <w:lang w:val="ru-RU"/>
-        </w:rPr>
-        <w:t xml:space="preserve">а </w:t>
-      </w:r>
-      <w:r>
-        <w:rPr>
-          <w:color w:val="000000" w:themeColor="text1"/>
-          <w:sz w:val="24"/>
-          <w:szCs w:val="24"/>
-          <w:lang w:val="ru-RU"/>
-        </w:rPr>
-        <w:t>АТФ. В зависимости от типа организма количество c-субъединиц может варьироваться; например, в митохондриальных ATP-синтазах животных обычно содержится 8 c-субъединиц, в дрожжах</w:t>
-      </w:r>
-      <w:r>
-        <w:rPr>
-          <w:color w:val="000000" w:themeColor="text1"/>
-          <w:sz w:val="24"/>
-          <w:szCs w:val="24"/>
-          <w:lang w:val="ru-RU"/>
-        </w:rPr>
-        <w:t xml:space="preserve"> и некоторых бактериях</w:t>
-      </w:r>
-      <w:r>
-        <w:rPr>
-          <w:color w:val="000000" w:themeColor="text1"/>
-          <w:sz w:val="24"/>
-          <w:szCs w:val="24"/>
-          <w:lang w:val="ru-RU"/>
-        </w:rPr>
-        <w:t xml:space="preserve"> — 10, а в хлоропластах — 14. </w:t>
-      </w:r>
-    </w:p>
-    <w:p>
-      <w:pPr>
-        <w:pStyle w:val="a6"/>
-        <w:numPr>
-          <w:ilvl w:val="0"/>
-          <w:numId w:val="8"/>
-        </w:numPr>
-        <w:outlineLvl w:val="2"/>
-        <w:rPr>
-          <w:color w:val="000000" w:themeColor="text1"/>
-          <w:sz w:val="24"/>
-          <w:szCs w:val="24"/>
-          <w:lang w:val="ru-RU"/>
-        </w:rPr>
-      </w:pPr>
-      <w:r>
-        <w:rPr>
-          <w:rFonts w:ascii="Segoe UI" w:hAnsi="Segoe UI" w:cs="Segoe UI"/>
-          <w:lang w:val="ru-RU"/>
-        </w:rPr>
-        <w:t xml:space="preserve">Субъединица </w:t>
-      </w:r>
-      <w:r>
-        <w:rPr>
-          <w:rFonts w:ascii="Segoe UI" w:hAnsi="Segoe UI" w:cs="Segoe UI"/>
-          <w:i/>
-          <w:iCs/>
-        </w:rPr>
-        <w:t>a</w:t>
-      </w:r>
-      <w:r>
-        <w:rPr>
-          <w:rFonts w:ascii="Segoe UI" w:hAnsi="Segoe UI" w:cs="Segoe UI"/>
-          <w:lang w:val="ru-RU"/>
-        </w:rPr>
-        <w:t xml:space="preserve"> с</w:t>
-      </w:r>
-      <w:r>
-        <w:rPr>
-          <w:rFonts w:ascii="Segoe UI" w:hAnsi="Segoe UI" w:cs="Segoe UI"/>
-          <w:lang w:val="ru-RU"/>
-        </w:rPr>
-        <w:t xml:space="preserve">остоит из пяти трансмембранных </w:t>
-      </w:r>
-      <w:r>
-        <w:rPr>
-          <w:rFonts w:ascii="Segoe UI" w:hAnsi="Segoe UI" w:cs="Segoe UI"/>
-        </w:rPr>
-        <w:t>α</w:t>
-      </w:r>
-      <w:r>
-        <w:rPr>
-          <w:rFonts w:ascii="Segoe UI" w:hAnsi="Segoe UI" w:cs="Segoe UI"/>
-          <w:lang w:val="ru-RU"/>
-        </w:rPr>
-        <w:t>-спиральных доменов</w:t>
-      </w:r>
-      <w:r>
-        <w:rPr>
-          <w:rFonts w:ascii="Segoe UI" w:hAnsi="Segoe UI" w:cs="Segoe UI"/>
-          <w:lang w:val="ru-RU"/>
-        </w:rPr>
-        <w:t xml:space="preserve">. Она </w:t>
-      </w:r>
-      <w:r>
-        <w:rPr>
-          <w:rFonts w:ascii="Segoe UI" w:hAnsi="Segoe UI" w:cs="Segoe UI"/>
-          <w:lang w:val="ru-RU"/>
-        </w:rPr>
-        <w:t xml:space="preserve">взаимодействует с </w:t>
-      </w:r>
-      <w:r>
-        <w:rPr>
-          <w:rFonts w:ascii="Segoe UI" w:hAnsi="Segoe UI" w:cs="Segoe UI"/>
-        </w:rPr>
-        <w:t>b</w:t>
-      </w:r>
-      <w:r>
-        <w:rPr>
-          <w:rFonts w:ascii="Segoe UI" w:hAnsi="Segoe UI" w:cs="Segoe UI"/>
-          <w:lang w:val="ru-RU"/>
-        </w:rPr>
-        <w:t>-субъединицами, образуя так называемую периферическую ножку, которая</w:t>
-      </w:r>
-      <w:r>
-        <w:rPr>
-          <w:rFonts w:ascii="Segoe UI" w:hAnsi="Segoe UI" w:cs="Segoe UI"/>
-          <w:lang w:val="ru-RU"/>
-        </w:rPr>
-        <w:t xml:space="preserve"> соединяет домены </w:t>
-      </w:r>
-      <w:r>
-        <w:rPr>
-          <w:rFonts w:ascii="Segoe UI" w:hAnsi="Segoe UI" w:cs="Segoe UI"/>
-        </w:rPr>
-        <w:t>F</w:t>
-      </w:r>
-      <w:r>
-        <w:rPr>
-          <w:rFonts w:ascii="Segoe UI" w:hAnsi="Segoe UI" w:cs="Segoe UI"/>
-          <w:lang w:val="ru-RU"/>
-        </w:rPr>
-        <w:t xml:space="preserve">1 </w:t>
-      </w:r>
-      <w:r>
-        <w:rPr>
-          <w:rFonts w:ascii="Segoe UI" w:hAnsi="Segoe UI" w:cs="Segoe UI"/>
-          <w:lang w:val="ru-RU"/>
-        </w:rPr>
-        <w:t xml:space="preserve">и </w:t>
-      </w:r>
-      <w:r>
-        <w:rPr>
-          <w:rFonts w:ascii="Segoe UI" w:hAnsi="Segoe UI" w:cs="Segoe UI"/>
-        </w:rPr>
-        <w:t>F</w:t>
-      </w:r>
-      <w:r>
-        <w:rPr>
-          <w:rFonts w:ascii="Segoe UI" w:hAnsi="Segoe UI" w:cs="Segoe UI"/>
-          <w:lang w:val="ru-RU"/>
-        </w:rPr>
-        <w:t>0</w:t>
-      </w:r>
-      <w:r>
-        <w:rPr>
-          <w:rFonts w:ascii="Segoe UI" w:hAnsi="Segoe UI" w:cs="Segoe UI"/>
-          <w:lang w:val="ru-RU"/>
-        </w:rPr>
-        <w:t xml:space="preserve"> и является частью </w:t>
-      </w:r>
-      <w:r>
-        <w:rPr>
-          <w:rFonts w:ascii="Segoe UI" w:hAnsi="Segoe UI" w:cs="Segoe UI"/>
-          <w:lang w:val="ru-RU"/>
-        </w:rPr>
-        <w:t>якоря, удерживающего статор в мембране.</w:t>
-      </w:r>
-    </w:p>
-    <w:p>
-      <w:pPr>
-        <w:outlineLvl w:val="2"/>
-        <w:rPr>
-          <w:color w:val="000000" w:themeColor="text1"/>
+          <w:rFonts w:ascii="Calibri" w:eastAsia="Times New Roman" w:hAnsi="Calibri" w:cs="Calibri"/>
+          <w:color w:val="000000"/>
+          <w:sz w:val="24"/>
+          <w:szCs w:val="24"/>
+        </w:rPr>
+        <w:t>sp</w:t>
+      </w:r>
+      <w:r>
+        <w:rPr>
+          <w:rFonts w:ascii="Calibri" w:eastAsia="Times New Roman" w:hAnsi="Calibri" w:cs="Calibri"/>
+          <w:color w:val="000000"/>
+          <w:sz w:val="24"/>
+          <w:szCs w:val="24"/>
+          <w:lang w:val="ru-RU"/>
+        </w:rPr>
+        <w:t xml:space="preserve">. </w:t>
+      </w:r>
+      <w:r>
+        <w:rPr>
+          <w:rFonts w:ascii="Calibri" w:eastAsia="Times New Roman" w:hAnsi="Calibri" w:cs="Calibri"/>
+          <w:color w:val="000000"/>
+          <w:sz w:val="24"/>
+          <w:szCs w:val="24"/>
+        </w:rPr>
+        <w:t>PS</w:t>
+      </w:r>
+      <w:r>
+        <w:rPr>
+          <w:rFonts w:ascii="Calibri" w:eastAsia="Times New Roman" w:hAnsi="Calibri" w:cs="Calibri"/>
+          <w:color w:val="000000"/>
+          <w:sz w:val="24"/>
+          <w:szCs w:val="24"/>
+          <w:lang w:val="ru-RU"/>
+        </w:rPr>
+        <w:t>3</w:t>
+      </w:r>
+      <w:r>
+        <w:rPr>
+          <w:rFonts w:ascii="Calibri" w:eastAsia="Times New Roman" w:hAnsi="Calibri" w:cs="Calibri"/>
+          <w:color w:val="000000"/>
+          <w:sz w:val="24"/>
+          <w:szCs w:val="24"/>
+          <w:lang w:val="ru-RU"/>
+        </w:rPr>
+        <w:t xml:space="preserve"> на синтез 3 молекул АТФ тратиться 10 протонов.</w:t>
+      </w:r>
+    </w:p>
+    <w:p>
+      <w:pPr>
+        <w:rPr>
           <w:sz w:val="24"/>
           <w:szCs w:val="24"/>
           <w:lang w:val="ru-RU"/>
@@ -5438,6 +6167,56 @@
     </w:sectPr>
   </w:body>
 </w:document>
+</file>
+
+<file path=word/endnotes.xml><?xml version="1.0" encoding="utf-8"?>
+<w:endnotes xmlns:wpc="http://schemas.microsoft.com/office/word/2010/wordprocessingCanvas" xmlns:cx="http://schemas.microsoft.com/office/drawing/2014/chartex" xmlns:cx1="http://schemas.microsoft.com/office/drawing/2015/9/8/chartex" xmlns:cx2="http://schemas.microsoft.com/office/drawing/2015/10/21/chartex" xmlns:cx3="http://schemas.microsoft.com/office/drawing/2016/5/9/chartex" xmlns:cx4="http://schemas.microsoft.com/office/drawing/2016/5/10/chartex" xmlns:cx5="http://schemas.microsoft.com/office/drawing/2016/5/11/chartex" xmlns:cx6="http://schemas.microsoft.com/office/drawing/2016/5/12/chartex" xmlns:cx7="http://schemas.microsoft.com/office/drawing/2016/5/13/chartex" xmlns:cx8="http://schemas.microsoft.com/office/drawing/2016/5/14/chartex" xmlns:mc="http://schemas.openxmlformats.org/markup-compatibility/2006" xmlns:aink="http://schemas.microsoft.com/office/drawing/2016/ink" xmlns:am3d="http://schemas.microsoft.com/office/drawing/2017/model3d" xmlns:o="urn:schemas-microsoft-com:office:office" xmlns:r="http://schemas.openxmlformats.org/officeDocument/2006/relationships" xmlns:m="http://schemas.openxmlformats.org/officeDocument/2006/math" xmlns:v="urn:schemas-microsoft-com:vml" xmlns:wp14="http://schemas.microsoft.com/office/word/2010/wordprocessingDrawing" xmlns:wp="http://schemas.openxmlformats.org/drawingml/2006/wordprocessingDrawing" xmlns:w10="urn:schemas-microsoft-com:office:word" xmlns:w="http://schemas.openxmlformats.org/wordprocessingml/2006/main" xmlns:w14="http://schemas.microsoft.com/office/word/2010/wordml" xmlns:w15="http://schemas.microsoft.com/office/word/2012/wordml" xmlns:w16cex="http://schemas.microsoft.com/office/word/2018/wordml/cex" xmlns:w16cid="http://schemas.microsoft.com/office/word/2016/wordml/cid" xmlns:w16="http://schemas.microsoft.com/office/word/2018/wordml" xmlns:w16sdtdh="http://schemas.microsoft.com/office/word/2020/wordml/sdtdatahash" xmlns:w16se="http://schemas.microsoft.com/office/word/2015/wordml/symex" xmlns:wpg="http://schemas.microsoft.com/office/word/2010/wordprocessingGroup" xmlns:wpi="http://schemas.microsoft.com/office/word/2010/wordprocessingInk" xmlns:wne="http://schemas.microsoft.com/office/word/2006/wordml" xmlns:wps="http://schemas.microsoft.com/office/word/2010/wordprocessingShape" mc:Ignorable="w14 w15 w16se w16cid w16 w16cex w16sdtdh wp14">
+  <w:endnote w:type="separator" w:id="-1">
+    <w:p>
+      <w:pPr>
+        <w:spacing w:after="0" w:line="240" w:lineRule="auto"/>
+      </w:pPr>
+      <w:r>
+        <w:separator/>
+      </w:r>
+    </w:p>
+  </w:endnote>
+  <w:endnote w:type="continuationSeparator" w:id="0">
+    <w:p>
+      <w:pPr>
+        <w:spacing w:after="0" w:line="240" w:lineRule="auto"/>
+      </w:pPr>
+      <w:r>
+        <w:continuationSeparator/>
+      </w:r>
+    </w:p>
+  </w:endnote>
+</w:endnotes>
+</file>
+
+<file path=word/footnotes.xml><?xml version="1.0" encoding="utf-8"?>
+<w:footnotes xmlns:wpc="http://schemas.microsoft.com/office/word/2010/wordprocessingCanvas" xmlns:cx="http://schemas.microsoft.com/office/drawing/2014/chartex" xmlns:cx1="http://schemas.microsoft.com/office/drawing/2015/9/8/chartex" xmlns:cx2="http://schemas.microsoft.com/office/drawing/2015/10/21/chartex" xmlns:cx3="http://schemas.microsoft.com/office/drawing/2016/5/9/chartex" xmlns:cx4="http://schemas.microsoft.com/office/drawing/2016/5/10/chartex" xmlns:cx5="http://schemas.microsoft.com/office/drawing/2016/5/11/chartex" xmlns:cx6="http://schemas.microsoft.com/office/drawing/2016/5/12/chartex" xmlns:cx7="http://schemas.microsoft.com/office/drawing/2016/5/13/chartex" xmlns:cx8="http://schemas.microsoft.com/office/drawing/2016/5/14/chartex" xmlns:mc="http://schemas.openxmlformats.org/markup-compatibility/2006" xmlns:aink="http://schemas.microsoft.com/office/drawing/2016/ink" xmlns:am3d="http://schemas.microsoft.com/office/drawing/2017/model3d" xmlns:o="urn:schemas-microsoft-com:office:office" xmlns:r="http://schemas.openxmlformats.org/officeDocument/2006/relationships" xmlns:m="http://schemas.openxmlformats.org/officeDocument/2006/math" xmlns:v="urn:schemas-microsoft-com:vml" xmlns:wp14="http://schemas.microsoft.com/office/word/2010/wordprocessingDrawing" xmlns:wp="http://schemas.openxmlformats.org/drawingml/2006/wordprocessingDrawing" xmlns:w10="urn:schemas-microsoft-com:office:word" xmlns:w="http://schemas.openxmlformats.org/wordprocessingml/2006/main" xmlns:w14="http://schemas.microsoft.com/office/word/2010/wordml" xmlns:w15="http://schemas.microsoft.com/office/word/2012/wordml" xmlns:w16cex="http://schemas.microsoft.com/office/word/2018/wordml/cex" xmlns:w16cid="http://schemas.microsoft.com/office/word/2016/wordml/cid" xmlns:w16="http://schemas.microsoft.com/office/word/2018/wordml" xmlns:w16sdtdh="http://schemas.microsoft.com/office/word/2020/wordml/sdtdatahash" xmlns:w16se="http://schemas.microsoft.com/office/word/2015/wordml/symex" xmlns:wpg="http://schemas.microsoft.com/office/word/2010/wordprocessingGroup" xmlns:wpi="http://schemas.microsoft.com/office/word/2010/wordprocessingInk" xmlns:wne="http://schemas.microsoft.com/office/word/2006/wordml" xmlns:wps="http://schemas.microsoft.com/office/word/2010/wordprocessingShape" mc:Ignorable="w14 w15 w16se w16cid w16 w16cex w16sdtdh wp14">
+  <w:footnote w:type="separator" w:id="-1">
+    <w:p>
+      <w:pPr>
+        <w:spacing w:after="0" w:line="240" w:lineRule="auto"/>
+      </w:pPr>
+      <w:r>
+        <w:separator/>
+      </w:r>
+    </w:p>
+  </w:footnote>
+  <w:footnote w:type="continuationSeparator" w:id="0">
+    <w:p>
+      <w:pPr>
+        <w:spacing w:after="0" w:line="240" w:lineRule="auto"/>
+      </w:pPr>
+      <w:r>
+        <w:continuationSeparator/>
+      </w:r>
+    </w:p>
+  </w:footnote>
+</w:footnotes>
 </file>
 
 <file path=word/numbering.xml><?xml version="1.0" encoding="utf-8"?>
@@ -5671,7 +6450,7 @@
   <w:abstractNum w:abstractNumId="2" w15:restartNumberingAfterBreak="0">
     <w:nsid w:val="13D50F49"/>
     <w:multiLevelType w:val="multilevel"/>
-    <w:tmpl w:val="1EF85B52"/>
+    <w:tmpl w:val="F7984510"/>
     <w:lvl w:ilvl="0">
       <w:start w:val="1"/>
       <w:numFmt w:val="decimal"/>
@@ -5706,6 +6485,7 @@
       </w:pPr>
       <w:rPr>
         <w:rFonts w:hint="default"/>
+        <w:color w:val="000000" w:themeColor="text1"/>
       </w:rPr>
     </w:lvl>
     <w:lvl w:ilvl="3">
@@ -5984,6 +6764,119 @@
     </w:lvl>
   </w:abstractNum>
   <w:abstractNum w:abstractNumId="5" w15:restartNumberingAfterBreak="0">
+    <w:nsid w:val="4B14045A"/>
+    <w:multiLevelType w:val="multilevel"/>
+    <w:tmpl w:val="1DA80D68"/>
+    <w:lvl w:ilvl="0">
+      <w:start w:val="1"/>
+      <w:numFmt w:val="decimal"/>
+      <w:lvlText w:val="%1."/>
+      <w:lvlJc w:val="left"/>
+      <w:pPr>
+        <w:tabs>
+          <w:tab w:val="num" w:pos="720"/>
+        </w:tabs>
+        <w:ind w:left="720" w:hanging="360"/>
+      </w:pPr>
+    </w:lvl>
+    <w:lvl w:ilvl="1" w:tentative="1">
+      <w:start w:val="1"/>
+      <w:numFmt w:val="decimal"/>
+      <w:lvlText w:val="%2."/>
+      <w:lvlJc w:val="left"/>
+      <w:pPr>
+        <w:tabs>
+          <w:tab w:val="num" w:pos="1440"/>
+        </w:tabs>
+        <w:ind w:left="1440" w:hanging="360"/>
+      </w:pPr>
+    </w:lvl>
+    <w:lvl w:ilvl="2" w:tentative="1">
+      <w:start w:val="1"/>
+      <w:numFmt w:val="decimal"/>
+      <w:lvlText w:val="%3."/>
+      <w:lvlJc w:val="left"/>
+      <w:pPr>
+        <w:tabs>
+          <w:tab w:val="num" w:pos="2160"/>
+        </w:tabs>
+        <w:ind w:left="2160" w:hanging="360"/>
+      </w:pPr>
+    </w:lvl>
+    <w:lvl w:ilvl="3" w:tentative="1">
+      <w:start w:val="1"/>
+      <w:numFmt w:val="decimal"/>
+      <w:lvlText w:val="%4."/>
+      <w:lvlJc w:val="left"/>
+      <w:pPr>
+        <w:tabs>
+          <w:tab w:val="num" w:pos="2880"/>
+        </w:tabs>
+        <w:ind w:left="2880" w:hanging="360"/>
+      </w:pPr>
+    </w:lvl>
+    <w:lvl w:ilvl="4" w:tentative="1">
+      <w:start w:val="1"/>
+      <w:numFmt w:val="decimal"/>
+      <w:lvlText w:val="%5."/>
+      <w:lvlJc w:val="left"/>
+      <w:pPr>
+        <w:tabs>
+          <w:tab w:val="num" w:pos="3600"/>
+        </w:tabs>
+        <w:ind w:left="3600" w:hanging="360"/>
+      </w:pPr>
+    </w:lvl>
+    <w:lvl w:ilvl="5" w:tentative="1">
+      <w:start w:val="1"/>
+      <w:numFmt w:val="decimal"/>
+      <w:lvlText w:val="%6."/>
+      <w:lvlJc w:val="left"/>
+      <w:pPr>
+        <w:tabs>
+          <w:tab w:val="num" w:pos="4320"/>
+        </w:tabs>
+        <w:ind w:left="4320" w:hanging="360"/>
+      </w:pPr>
+    </w:lvl>
+    <w:lvl w:ilvl="6" w:tentative="1">
+      <w:start w:val="1"/>
+      <w:numFmt w:val="decimal"/>
+      <w:lvlText w:val="%7."/>
+      <w:lvlJc w:val="left"/>
+      <w:pPr>
+        <w:tabs>
+          <w:tab w:val="num" w:pos="5040"/>
+        </w:tabs>
+        <w:ind w:left="5040" w:hanging="360"/>
+      </w:pPr>
+    </w:lvl>
+    <w:lvl w:ilvl="7" w:tentative="1">
+      <w:start w:val="1"/>
+      <w:numFmt w:val="decimal"/>
+      <w:lvlText w:val="%8."/>
+      <w:lvlJc w:val="left"/>
+      <w:pPr>
+        <w:tabs>
+          <w:tab w:val="num" w:pos="5760"/>
+        </w:tabs>
+        <w:ind w:left="5760" w:hanging="360"/>
+      </w:pPr>
+    </w:lvl>
+    <w:lvl w:ilvl="8" w:tentative="1">
+      <w:start w:val="1"/>
+      <w:numFmt w:val="decimal"/>
+      <w:lvlText w:val="%9."/>
+      <w:lvlJc w:val="left"/>
+      <w:pPr>
+        <w:tabs>
+          <w:tab w:val="num" w:pos="6480"/>
+        </w:tabs>
+        <w:ind w:left="6480" w:hanging="360"/>
+      </w:pPr>
+    </w:lvl>
+  </w:abstractNum>
+  <w:abstractNum w:abstractNumId="6" w15:restartNumberingAfterBreak="0">
     <w:nsid w:val="4C6A530F"/>
     <w:multiLevelType w:val="multilevel"/>
     <w:tmpl w:val="5AECA47E"/>
@@ -6096,7 +6989,7 @@
       </w:rPr>
     </w:lvl>
   </w:abstractNum>
-  <w:abstractNum w:abstractNumId="6" w15:restartNumberingAfterBreak="0">
+  <w:abstractNum w:abstractNumId="7" w15:restartNumberingAfterBreak="0">
     <w:nsid w:val="5EE25656"/>
     <w:multiLevelType w:val="hybridMultilevel"/>
     <w:tmpl w:val="17546572"/>
@@ -6185,7 +7078,7 @@
       </w:pPr>
     </w:lvl>
   </w:abstractNum>
-  <w:abstractNum w:abstractNumId="7" w15:restartNumberingAfterBreak="0">
+  <w:abstractNum w:abstractNumId="8" w15:restartNumberingAfterBreak="0">
     <w:nsid w:val="6B6602DB"/>
     <w:multiLevelType w:val="hybridMultilevel"/>
     <w:tmpl w:val="C1C8C6C8"/>
@@ -6287,16 +7180,19 @@
     <w:abstractNumId w:val="0"/>
   </w:num>
   <w:num w:numId="5">
-    <w:abstractNumId w:val="6"/>
+    <w:abstractNumId w:val="7"/>
   </w:num>
   <w:num w:numId="6">
-    <w:abstractNumId w:val="5"/>
+    <w:abstractNumId w:val="6"/>
   </w:num>
   <w:num w:numId="7">
     <w:abstractNumId w:val="4"/>
   </w:num>
   <w:num w:numId="8">
-    <w:abstractNumId w:val="7"/>
+    <w:abstractNumId w:val="8"/>
+  </w:num>
+  <w:num w:numId="9">
+    <w:abstractNumId w:val="5"/>
   </w:num>
 </w:numbering>
 </file>
@@ -6699,6 +7595,7 @@
   <w:style w:type="paragraph" w:default="1" w:styleId="a">
     <w:name w:val="Normal"/>
     <w:qFormat/>
+    <w:rsid w:val="008B6426"/>
   </w:style>
   <w:style w:type="paragraph" w:styleId="1">
     <w:name w:val="heading 1"/>
@@ -6928,6 +7825,50 @@
       <w:spacing w:after="100"/>
       <w:ind w:left="440"/>
     </w:pPr>
+  </w:style>
+  <w:style w:type="paragraph" w:styleId="a7">
+    <w:name w:val="header"/>
+    <w:basedOn w:val="a"/>
+    <w:link w:val="a8"/>
+    <w:uiPriority w:val="99"/>
+    <w:unhideWhenUsed/>
+    <w:rsid w:val="008B6426"/>
+    <w:pPr>
+      <w:tabs>
+        <w:tab w:val="center" w:pos="4844"/>
+        <w:tab w:val="right" w:pos="9689"/>
+      </w:tabs>
+      <w:spacing w:after="0" w:line="240" w:lineRule="auto"/>
+    </w:pPr>
+  </w:style>
+  <w:style w:type="character" w:customStyle="1" w:styleId="a8">
+    <w:name w:val="Верхний колонтитул Знак"/>
+    <w:basedOn w:val="a0"/>
+    <w:link w:val="a7"/>
+    <w:uiPriority w:val="99"/>
+    <w:rsid w:val="008B6426"/>
+  </w:style>
+  <w:style w:type="paragraph" w:styleId="a9">
+    <w:name w:val="footer"/>
+    <w:basedOn w:val="a"/>
+    <w:link w:val="aa"/>
+    <w:uiPriority w:val="99"/>
+    <w:unhideWhenUsed/>
+    <w:rsid w:val="008B6426"/>
+    <w:pPr>
+      <w:tabs>
+        <w:tab w:val="center" w:pos="4844"/>
+        <w:tab w:val="right" w:pos="9689"/>
+      </w:tabs>
+      <w:spacing w:after="0" w:line="240" w:lineRule="auto"/>
+    </w:pPr>
+  </w:style>
+  <w:style w:type="character" w:customStyle="1" w:styleId="aa">
+    <w:name w:val="Нижний колонтитул Знак"/>
+    <w:basedOn w:val="a0"/>
+    <w:link w:val="a9"/>
+    <w:uiPriority w:val="99"/>
+    <w:rsid w:val="008B6426"/>
   </w:style>
 </w:styles>
 </file>

</xml_diff>

<commit_message>
Add structure and conformations to .docx\review
</commit_message>
<xml_diff>
--- a/.docx/review.docx
+++ b/.docx/review.docx
@@ -599,7 +599,7 @@
           <w:r>
             <w:fldChar w:fldCharType="separate"/>
           </w:r>
-          <w:hyperlink w:anchor="_Toc182317093" w:history="1">
+          <w:hyperlink w:anchor="_Toc182318373" w:history="1">
             <w:r>
               <w:rPr>
                 <w:rStyle w:val="a5"/>
@@ -629,7 +629,7 @@
                 <w:noProof/>
                 <w:webHidden/>
               </w:rPr>
-              <w:instrText xml:space="preserve"> PAGEREF _Toc182317093 \h </w:instrText>
+              <w:instrText xml:space="preserve"> PAGEREF _Toc182318373 \h </w:instrText>
             </w:r>
             <w:r>
               <w:rPr>
@@ -671,7 +671,7 @@
               <w:noProof/>
             </w:rPr>
           </w:pPr>
-          <w:hyperlink w:anchor="_Toc182317094" w:history="1">
+          <w:hyperlink w:anchor="_Toc182318374" w:history="1">
             <w:r>
               <w:rPr>
                 <w:rStyle w:val="a5"/>
@@ -701,7 +701,7 @@
                 <w:noProof/>
                 <w:webHidden/>
               </w:rPr>
-              <w:instrText xml:space="preserve"> PAGEREF _Toc182317094 \h </w:instrText>
+              <w:instrText xml:space="preserve"> PAGEREF _Toc182318374 \h </w:instrText>
             </w:r>
             <w:r>
               <w:rPr>
@@ -743,7 +743,7 @@
               <w:noProof/>
             </w:rPr>
           </w:pPr>
-          <w:hyperlink w:anchor="_Toc182317095" w:history="1">
+          <w:hyperlink w:anchor="_Toc182318375" w:history="1">
             <w:r>
               <w:rPr>
                 <w:rStyle w:val="a5"/>
@@ -774,7 +774,7 @@
                 <w:noProof/>
                 <w:webHidden/>
               </w:rPr>
-              <w:instrText xml:space="preserve"> PAGEREF _Toc182317095 \h </w:instrText>
+              <w:instrText xml:space="preserve"> PAGEREF _Toc182318375 \h </w:instrText>
             </w:r>
             <w:r>
               <w:rPr>
@@ -816,7 +816,7 @@
               <w:noProof/>
             </w:rPr>
           </w:pPr>
-          <w:hyperlink w:anchor="_Toc182317096" w:history="1">
+          <w:hyperlink w:anchor="_Toc182318376" w:history="1">
             <w:r>
               <w:rPr>
                 <w:rStyle w:val="a5"/>
@@ -846,7 +846,7 @@
                 <w:noProof/>
                 <w:webHidden/>
               </w:rPr>
-              <w:instrText xml:space="preserve"> PAGEREF _Toc182317096 \h </w:instrText>
+              <w:instrText xml:space="preserve"> PAGEREF _Toc182318376 \h </w:instrText>
             </w:r>
             <w:r>
               <w:rPr>
@@ -885,7 +885,7 @@
               <w:lang w:val="en-US"/>
             </w:rPr>
           </w:pPr>
-          <w:hyperlink w:anchor="_Toc182317097" w:history="1">
+          <w:hyperlink w:anchor="_Toc182318377" w:history="1">
             <w:r>
               <w:rPr>
                 <w:rStyle w:val="a5"/>
@@ -925,7 +925,7 @@
               <w:rPr>
                 <w:webHidden/>
               </w:rPr>
-              <w:instrText xml:space="preserve"> PAGEREF _Toc182317097 \h </w:instrText>
+              <w:instrText xml:space="preserve"> PAGEREF _Toc182318377 \h </w:instrText>
             </w:r>
             <w:r>
               <w:rPr>
@@ -960,7 +960,7 @@
               <w:lang w:val="en-US"/>
             </w:rPr>
           </w:pPr>
-          <w:hyperlink w:anchor="_Toc182317098" w:history="1">
+          <w:hyperlink w:anchor="_Toc182318378" w:history="1">
             <w:r>
               <w:rPr>
                 <w:rStyle w:val="a5"/>
@@ -1002,7 +1002,7 @@
               <w:rPr>
                 <w:webHidden/>
               </w:rPr>
-              <w:instrText xml:space="preserve"> PAGEREF _Toc182317098 \h </w:instrText>
+              <w:instrText xml:space="preserve"> PAGEREF _Toc182318378 \h </w:instrText>
             </w:r>
             <w:r>
               <w:rPr>
@@ -1041,7 +1041,7 @@
               <w:noProof/>
             </w:rPr>
           </w:pPr>
-          <w:hyperlink w:anchor="_Toc182317099" w:history="1">
+          <w:hyperlink w:anchor="_Toc182318379" w:history="1">
             <w:r>
               <w:rPr>
                 <w:rStyle w:val="a5"/>
@@ -1090,7 +1090,7 @@
                 <w:noProof/>
                 <w:webHidden/>
               </w:rPr>
-              <w:instrText xml:space="preserve"> PAGEREF _Toc182317099 \h </w:instrText>
+              <w:instrText xml:space="preserve"> PAGEREF _Toc182318379 \h </w:instrText>
             </w:r>
             <w:r>
               <w:rPr>
@@ -1133,7 +1133,7 @@
               <w:noProof/>
             </w:rPr>
           </w:pPr>
-          <w:hyperlink w:anchor="_Toc182317100" w:history="1">
+          <w:hyperlink w:anchor="_Toc182318380" w:history="1">
             <w:r>
               <w:rPr>
                 <w:rStyle w:val="a5"/>
@@ -1180,7 +1180,7 @@
                 <w:noProof/>
                 <w:webHidden/>
               </w:rPr>
-              <w:instrText xml:space="preserve"> PAGEREF _Toc182317100 \h </w:instrText>
+              <w:instrText xml:space="preserve"> PAGEREF _Toc182318380 \h </w:instrText>
             </w:r>
             <w:r>
               <w:rPr>
@@ -1223,7 +1223,7 @@
               <w:noProof/>
             </w:rPr>
           </w:pPr>
-          <w:hyperlink w:anchor="_Toc182317101" w:history="1">
+          <w:hyperlink w:anchor="_Toc182318381" w:history="1">
             <w:r>
               <w:rPr>
                 <w:rStyle w:val="a5"/>
@@ -1272,7 +1272,7 @@
                 <w:noProof/>
                 <w:webHidden/>
               </w:rPr>
-              <w:instrText xml:space="preserve"> PAGEREF _Toc182317101 \h </w:instrText>
+              <w:instrText xml:space="preserve"> PAGEREF _Toc182318381 \h </w:instrText>
             </w:r>
             <w:r>
               <w:rPr>
@@ -1292,7 +1292,7 @@
                 <w:noProof/>
                 <w:webHidden/>
               </w:rPr>
-              <w:t>8</w:t>
+              <w:t>7</w:t>
             </w:r>
             <w:r>
               <w:rPr>
@@ -1311,7 +1311,7 @@
               <w:lang w:val="en-US"/>
             </w:rPr>
           </w:pPr>
-          <w:hyperlink w:anchor="_Toc182317102" w:history="1">
+          <w:hyperlink w:anchor="_Toc182318382" w:history="1">
             <w:r>
               <w:rPr>
                 <w:rStyle w:val="a5"/>
@@ -1335,7 +1335,7 @@
                 <w:b/>
                 <w:bCs/>
               </w:rPr>
-              <w:t>Механизм работы прокариотической АТФ-синтазы</w:t>
+              <w:t>Механизм работы прокариотической АТФ-синтазы F-типа</w:t>
             </w:r>
             <w:r>
               <w:rPr>
@@ -1353,7 +1353,7 @@
               <w:rPr>
                 <w:webHidden/>
               </w:rPr>
-              <w:instrText xml:space="preserve"> PAGEREF _Toc182317102 \h </w:instrText>
+              <w:instrText xml:space="preserve"> PAGEREF _Toc182318382 \h </w:instrText>
             </w:r>
             <w:r>
               <w:rPr>
@@ -1382,6 +1382,83 @@
         </w:p>
         <w:p>
           <w:pPr>
+            <w:pStyle w:val="21"/>
+            <w:rPr>
+              <w:rFonts w:eastAsiaTheme="minorEastAsia" w:cstheme="minorBidi"/>
+              <w:lang w:val="en-US"/>
+            </w:rPr>
+          </w:pPr>
+          <w:hyperlink w:anchor="_Toc182318383" w:history="1">
+            <w:r>
+              <w:rPr>
+                <w:rStyle w:val="a5"/>
+                <w:rFonts w:asciiTheme="majorHAnsi" w:hAnsiTheme="majorHAnsi"/>
+                <w:b/>
+                <w:bCs/>
+              </w:rPr>
+              <w:t>1.4.</w:t>
+            </w:r>
+            <w:r>
+              <w:rPr>
+                <w:rFonts w:eastAsiaTheme="minorEastAsia" w:cstheme="minorBidi"/>
+                <w:lang w:val="en-US"/>
+              </w:rPr>
+              <w:tab/>
+            </w:r>
+            <w:r>
+              <w:rPr>
+                <w:rStyle w:val="a5"/>
+                <w:rFonts w:asciiTheme="majorHAnsi" w:hAnsiTheme="majorHAnsi"/>
+                <w:b/>
+                <w:bCs/>
+              </w:rPr>
+              <w:t>Общая структура субъединицы эпсилон</w:t>
+            </w:r>
+            <w:r>
+              <w:rPr>
+                <w:webHidden/>
+              </w:rPr>
+              <w:tab/>
+            </w:r>
+            <w:r>
+              <w:rPr>
+                <w:webHidden/>
+              </w:rPr>
+              <w:fldChar w:fldCharType="begin"/>
+            </w:r>
+            <w:r>
+              <w:rPr>
+                <w:webHidden/>
+              </w:rPr>
+              <w:instrText xml:space="preserve"> PAGEREF _Toc182318383 \h </w:instrText>
+            </w:r>
+            <w:r>
+              <w:rPr>
+                <w:webHidden/>
+              </w:rPr>
+            </w:r>
+            <w:r>
+              <w:rPr>
+                <w:webHidden/>
+              </w:rPr>
+              <w:fldChar w:fldCharType="separate"/>
+            </w:r>
+            <w:r>
+              <w:rPr>
+                <w:webHidden/>
+              </w:rPr>
+              <w:t>10</w:t>
+            </w:r>
+            <w:r>
+              <w:rPr>
+                <w:webHidden/>
+              </w:rPr>
+              <w:fldChar w:fldCharType="end"/>
+            </w:r>
+          </w:hyperlink>
+        </w:p>
+        <w:p>
+          <w:pPr>
             <w:rPr>
               <w:b/>
               <w:bCs/>
@@ -1427,7 +1504,7 @@
           <w:lang w:val="ru-RU"/>
         </w:rPr>
       </w:pPr>
-      <w:bookmarkStart w:id="0" w:name="_Toc182317093"/>
+      <w:bookmarkStart w:id="0" w:name="_Toc182318373"/>
       <w:r>
         <w:rPr>
           <w:b/>
@@ -1471,7 +1548,7 @@
           <w:lang w:val="ru-RU"/>
         </w:rPr>
       </w:pPr>
-      <w:bookmarkStart w:id="1" w:name="_Toc182317094"/>
+      <w:bookmarkStart w:id="1" w:name="_Toc182318374"/>
       <w:r>
         <w:rPr>
           <w:b/>
@@ -1842,7 +1919,7 @@
           <w:lang w:val="ru-RU"/>
         </w:rPr>
       </w:pPr>
-      <w:bookmarkStart w:id="2" w:name="_Toc182317095"/>
+      <w:bookmarkStart w:id="2" w:name="_Toc182318375"/>
       <w:r>
         <w:rPr>
           <w:rFonts w:cstheme="majorHAnsi"/>
@@ -2041,7 +2118,7 @@
           <w:lang w:val="ru-RU"/>
         </w:rPr>
       </w:pPr>
-      <w:bookmarkStart w:id="3" w:name="_Toc182317096"/>
+      <w:bookmarkStart w:id="3" w:name="_Toc182318376"/>
       <w:r>
         <w:rPr>
           <w:b/>
@@ -2263,7 +2340,7 @@
           <w:lang w:val="ru-RU"/>
         </w:rPr>
       </w:pPr>
-      <w:bookmarkStart w:id="4" w:name="_Toc182317097"/>
+      <w:bookmarkStart w:id="4" w:name="_Toc182318377"/>
       <w:r>
         <w:rPr>
           <w:b/>
@@ -2820,7 +2897,25 @@
           <w:color w:val="000000"/>
           <w:lang w:val="ru-RU"/>
         </w:rPr>
-        <w:t xml:space="preserve">-типа. В основном они встречаются у архей и некоторых бактерий. Они имеют два периферических стержня и один центральный стержень, который соединяется с альфа-бета тримером. Считается, что структурные компоненты ферментов типа А эволюционировали из предковых форм, общих с АТФ-синтазами типа </w:t>
+        <w:t xml:space="preserve">-типа. В основном они встречаются </w:t>
+      </w:r>
+      <w:proofErr w:type="gramStart"/>
+      <w:r>
+        <w:rPr>
+          <w:rFonts w:ascii="Calibri" w:hAnsi="Calibri" w:cs="Calibri"/>
+          <w:color w:val="000000"/>
+          <w:lang w:val="ru-RU"/>
+        </w:rPr>
+        <w:t>у архей</w:t>
+      </w:r>
+      <w:proofErr w:type="gramEnd"/>
+      <w:r>
+        <w:rPr>
+          <w:rFonts w:ascii="Calibri" w:hAnsi="Calibri" w:cs="Calibri"/>
+          <w:color w:val="000000"/>
+          <w:lang w:val="ru-RU"/>
+        </w:rPr>
+        <w:t xml:space="preserve"> и некоторых бактерий. Они имеют два периферических стержня и один центральный стержень, который соединяется с альфа-бета тримером. Считается, что структурные компоненты ферментов типа А эволюционировали из предковых форм, общих с АТФ-синтазами типа </w:t>
       </w:r>
       <w:r>
         <w:rPr>
@@ -2944,7 +3039,7 @@
           <w:lang w:val="ru-RU"/>
         </w:rPr>
       </w:pPr>
-      <w:bookmarkStart w:id="5" w:name="_Toc182317098"/>
+      <w:bookmarkStart w:id="5" w:name="_Toc182318378"/>
       <w:r>
         <w:rPr>
           <w:rFonts w:asciiTheme="majorHAnsi" w:hAnsiTheme="majorHAnsi" w:cs="Calibri"/>
@@ -3013,7 +3108,7 @@
           <w:lang w:val="ru-RU"/>
         </w:rPr>
       </w:pPr>
-      <w:bookmarkStart w:id="6" w:name="_Toc182317099"/>
+      <w:bookmarkStart w:id="6" w:name="_Toc182318379"/>
       <w:r>
         <w:rPr>
           <w:rFonts w:asciiTheme="majorHAnsi" w:eastAsia="Times New Roman" w:hAnsiTheme="majorHAnsi" w:cs="Calibri"/>
@@ -3195,6 +3290,7 @@
         </w:rPr>
         <w:t xml:space="preserve"> в стехиометрическом соотношении 3</w:t>
       </w:r>
+      <w:proofErr w:type="gramStart"/>
       <w:r>
         <w:rPr>
           <w:rFonts w:ascii="Calibri" w:eastAsia="Times New Roman" w:hAnsi="Calibri" w:cs="Calibri"/>
@@ -3212,7 +3308,18 @@
           <w:szCs w:val="24"/>
           <w:lang w:val="ru-RU"/>
         </w:rPr>
-        <w:t xml:space="preserve"> : 3</w:t>
+        <w:t xml:space="preserve"> :</w:t>
+      </w:r>
+      <w:proofErr w:type="gramEnd"/>
+      <w:r>
+        <w:rPr>
+          <w:rFonts w:ascii="Calibri" w:eastAsia="Times New Roman" w:hAnsi="Calibri" w:cs="Calibri"/>
+          <w:color w:val="000000"/>
+          <w:sz w:val="24"/>
+          <w:szCs w:val="24"/>
+          <w:lang w:val="ru-RU"/>
+        </w:rPr>
+        <w:t xml:space="preserve"> 3</w:t>
       </w:r>
       <w:r>
         <w:rPr>
@@ -3540,7 +3647,7 @@
           <w:lang w:val="ru-RU"/>
         </w:rPr>
       </w:pPr>
-      <w:bookmarkStart w:id="7" w:name="_Toc182317100"/>
+      <w:bookmarkStart w:id="7" w:name="_Toc182318380"/>
       <w:r>
         <w:rPr>
           <w:rFonts w:eastAsia="Times New Roman" w:cs="Calibri"/>
@@ -3594,7 +3701,7 @@
         <mc:AlternateContent>
           <mc:Choice Requires="wpg">
             <w:drawing>
-              <wp:anchor distT="0" distB="0" distL="114300" distR="114300" simplePos="0" relativeHeight="251658240" behindDoc="1" locked="0" layoutInCell="1" allowOverlap="1" wp14:anchorId="6A297D26" wp14:editId="049E7866">
+              <wp:anchor distT="0" distB="0" distL="114300" distR="114300" simplePos="0" relativeHeight="251653120" behindDoc="1" locked="0" layoutInCell="1" allowOverlap="1" wp14:anchorId="6A297D26" wp14:editId="0546B10A">
                 <wp:simplePos x="0" y="0"/>
                 <wp:positionH relativeFrom="margin">
                   <wp:align>left</wp:align>
@@ -3766,7 +3873,7 @@
           </mc:Choice>
           <mc:Fallback>
             <w:pict>
-              <v:group w14:anchorId="6A297D26" id="Группа 3" o:spid="_x0000_s1026" style="position:absolute;margin-left:0;margin-top:5pt;width:207.2pt;height:313.35pt;z-index:-251658240;mso-position-horizontal:left;mso-position-horizontal-relative:margin;mso-width-relative:margin;mso-height-relative:margin" coordsize="32099,45772" o:gfxdata="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">
+              <v:group w14:anchorId="6A297D26" id="Группа 3" o:spid="_x0000_s1026" style="position:absolute;margin-left:0;margin-top:5pt;width:207.2pt;height:313.35pt;z-index:-251663360;mso-position-horizontal:left;mso-position-horizontal-relative:margin;mso-width-relative:margin;mso-height-relative:margin" coordsize="32099,45772" o:gfxdata="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">
                 <v:shapetype id="_x0000_t75" coordsize="21600,21600" o:spt="75" o:preferrelative="t" path="m@4@5l@4@11@9@11@9@5xe" filled="f" stroked="f">
                   <v:stroke joinstyle="miter"/>
                   <v:formulas>
@@ -4810,7 +4917,7 @@
           <w:lang w:val="ru-RU"/>
         </w:rPr>
       </w:pPr>
-      <w:bookmarkStart w:id="8" w:name="_Toc182317101"/>
+      <w:bookmarkStart w:id="8" w:name="_Toc182318381"/>
       <w:r>
         <w:rPr>
           <w:rFonts w:asciiTheme="majorHAnsi" w:hAnsiTheme="majorHAnsi"/>
@@ -5212,7 +5319,7 @@
         </w:rPr>
         <w:t xml:space="preserve"> </w:t>
       </w:r>
-      <w:bookmarkStart w:id="9" w:name="_Toc182317102"/>
+      <w:bookmarkStart w:id="9" w:name="_Toc182318382"/>
       <w:r>
         <w:rPr>
           <w:rFonts w:asciiTheme="majorHAnsi" w:hAnsiTheme="majorHAnsi"/>
@@ -5225,7 +5332,6 @@
         </w:rPr>
         <w:t>Механизм работы прокариотической АТФ-синтазы</w:t>
       </w:r>
-      <w:bookmarkEnd w:id="9"/>
       <w:r>
         <w:rPr>
           <w:rFonts w:asciiTheme="majorHAnsi" w:hAnsiTheme="majorHAnsi"/>
@@ -5273,6 +5379,7 @@
         </w:rPr>
         <w:t>типа</w:t>
       </w:r>
+      <w:bookmarkEnd w:id="9"/>
     </w:p>
     <w:p>
       <w:pPr>
@@ -5686,7 +5793,7 @@
         <mc:AlternateContent>
           <mc:Choice Requires="wpg">
             <w:drawing>
-              <wp:anchor distT="0" distB="0" distL="114300" distR="114300" simplePos="0" relativeHeight="251661312" behindDoc="0" locked="0" layoutInCell="1" allowOverlap="1" wp14:anchorId="72546CB8" wp14:editId="47561D09">
+              <wp:anchor distT="0" distB="0" distL="114300" distR="114300" simplePos="0" relativeHeight="251656192" behindDoc="0" locked="0" layoutInCell="1" allowOverlap="1" wp14:anchorId="72546CB8" wp14:editId="04028FB3">
                 <wp:simplePos x="0" y="0"/>
                 <wp:positionH relativeFrom="margin">
                   <wp:align>left</wp:align>
@@ -5806,7 +5913,7 @@
           </mc:Choice>
           <mc:Fallback>
             <w:pict>
-              <v:group w14:anchorId="72546CB8" id="Группа 9" o:spid="_x0000_s1029" style="position:absolute;left:0;text-align:left;margin-left:0;margin-top:61.35pt;width:484.45pt;height:269.5pt;z-index:251661312;mso-position-horizontal:left;mso-position-horizontal-relative:margin;mso-height-relative:margin" coordsize="61525,34229" o:gfxdata="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